<commit_message>
updating the arch specs sections
</commit_message>
<xml_diff>
--- a/doc/goblin-core_arch_specs.docx
+++ b/doc/goblin-core_arch_specs.docx
@@ -578,7 +578,7 @@
         <w:rPr>
           <w:noProof/>
         </w:rPr>
-        <w:instrText xml:space="preserve"> PAGEREF _Toc233873199 \h </w:instrText>
+        <w:instrText xml:space="preserve"> PAGEREF _Toc234674005 \h </w:instrText>
       </w:r>
       <w:r>
         <w:rPr>
@@ -652,7 +652,7 @@
         <w:rPr>
           <w:noProof/>
         </w:rPr>
-        <w:instrText xml:space="preserve"> PAGEREF _Toc233873200 \h </w:instrText>
+        <w:instrText xml:space="preserve"> PAGEREF _Toc234674006 \h </w:instrText>
       </w:r>
       <w:r>
         <w:rPr>
@@ -726,7 +726,7 @@
         <w:rPr>
           <w:noProof/>
         </w:rPr>
-        <w:instrText xml:space="preserve"> PAGEREF _Toc233873201 \h </w:instrText>
+        <w:instrText xml:space="preserve"> PAGEREF _Toc234674007 \h </w:instrText>
       </w:r>
       <w:r>
         <w:rPr>
@@ -797,7 +797,7 @@
         <w:rPr>
           <w:noProof/>
         </w:rPr>
-        <w:instrText xml:space="preserve"> PAGEREF _Toc233873202 \h </w:instrText>
+        <w:instrText xml:space="preserve"> PAGEREF _Toc234674008 \h </w:instrText>
       </w:r>
       <w:r>
         <w:rPr>
@@ -868,7 +868,7 @@
         <w:rPr>
           <w:noProof/>
         </w:rPr>
-        <w:instrText xml:space="preserve"> PAGEREF _Toc233873203 \h </w:instrText>
+        <w:instrText xml:space="preserve"> PAGEREF _Toc234674009 \h </w:instrText>
       </w:r>
       <w:r>
         <w:rPr>
@@ -942,7 +942,7 @@
         <w:rPr>
           <w:noProof/>
         </w:rPr>
-        <w:instrText xml:space="preserve"> PAGEREF _Toc233873204 \h </w:instrText>
+        <w:instrText xml:space="preserve"> PAGEREF _Toc234674010 \h </w:instrText>
       </w:r>
       <w:r>
         <w:rPr>
@@ -1016,7 +1016,7 @@
         <w:rPr>
           <w:noProof/>
         </w:rPr>
-        <w:instrText xml:space="preserve"> PAGEREF _Toc233873205 \h </w:instrText>
+        <w:instrText xml:space="preserve"> PAGEREF _Toc234674011 \h </w:instrText>
       </w:r>
       <w:r>
         <w:rPr>
@@ -1090,7 +1090,7 @@
         <w:rPr>
           <w:noProof/>
         </w:rPr>
-        <w:instrText xml:space="preserve"> PAGEREF _Toc233873206 \h </w:instrText>
+        <w:instrText xml:space="preserve"> PAGEREF _Toc234674012 \h </w:instrText>
       </w:r>
       <w:r>
         <w:rPr>
@@ -1164,7 +1164,7 @@
         <w:rPr>
           <w:noProof/>
         </w:rPr>
-        <w:instrText xml:space="preserve"> PAGEREF _Toc233873207 \h </w:instrText>
+        <w:instrText xml:space="preserve"> PAGEREF _Toc234674013 \h </w:instrText>
       </w:r>
       <w:r>
         <w:rPr>
@@ -1238,7 +1238,7 @@
         <w:rPr>
           <w:noProof/>
         </w:rPr>
-        <w:instrText xml:space="preserve"> PAGEREF _Toc233873208 \h </w:instrText>
+        <w:instrText xml:space="preserve"> PAGEREF _Toc234674014 \h </w:instrText>
       </w:r>
       <w:r>
         <w:rPr>
@@ -1255,7 +1255,7 @@
         <w:rPr>
           <w:noProof/>
         </w:rPr>
-        <w:t>5</w:t>
+        <w:t>6</w:t>
       </w:r>
       <w:r>
         <w:rPr>
@@ -1309,7 +1309,7 @@
         <w:rPr>
           <w:noProof/>
         </w:rPr>
-        <w:instrText xml:space="preserve"> PAGEREF _Toc233873209 \h </w:instrText>
+        <w:instrText xml:space="preserve"> PAGEREF _Toc234674015 \h </w:instrText>
       </w:r>
       <w:r>
         <w:rPr>
@@ -1380,7 +1380,7 @@
         <w:rPr>
           <w:noProof/>
         </w:rPr>
-        <w:instrText xml:space="preserve"> PAGEREF _Toc233873210 \h </w:instrText>
+        <w:instrText xml:space="preserve"> PAGEREF _Toc234674016 \h </w:instrText>
       </w:r>
       <w:r>
         <w:rPr>
@@ -1454,7 +1454,7 @@
         <w:rPr>
           <w:noProof/>
         </w:rPr>
-        <w:instrText xml:space="preserve"> PAGEREF _Toc233873211 \h </w:instrText>
+        <w:instrText xml:space="preserve"> PAGEREF _Toc234674017 \h </w:instrText>
       </w:r>
       <w:r>
         <w:rPr>
@@ -1471,7 +1471,7 @@
         <w:rPr>
           <w:noProof/>
         </w:rPr>
-        <w:t>6</w:t>
+        <w:t>7</w:t>
       </w:r>
       <w:r>
         <w:rPr>
@@ -1528,7 +1528,7 @@
         <w:rPr>
           <w:noProof/>
         </w:rPr>
-        <w:instrText xml:space="preserve"> PAGEREF _Toc233873212 \h </w:instrText>
+        <w:instrText xml:space="preserve"> PAGEREF _Toc234674018 \h </w:instrText>
       </w:r>
       <w:r>
         <w:rPr>
@@ -1599,7 +1599,7 @@
         <w:rPr>
           <w:noProof/>
         </w:rPr>
-        <w:instrText xml:space="preserve"> PAGEREF _Toc233873213 \h </w:instrText>
+        <w:instrText xml:space="preserve"> PAGEREF _Toc234674019 \h </w:instrText>
       </w:r>
       <w:r>
         <w:rPr>
@@ -1670,7 +1670,7 @@
         <w:rPr>
           <w:noProof/>
         </w:rPr>
-        <w:instrText xml:space="preserve"> PAGEREF _Toc233873214 \h </w:instrText>
+        <w:instrText xml:space="preserve"> PAGEREF _Toc234674020 \h </w:instrText>
       </w:r>
       <w:r>
         <w:rPr>
@@ -1741,7 +1741,7 @@
         <w:rPr>
           <w:noProof/>
         </w:rPr>
-        <w:instrText xml:space="preserve"> PAGEREF _Toc233873215 \h </w:instrText>
+        <w:instrText xml:space="preserve"> PAGEREF _Toc234674021 \h </w:instrText>
       </w:r>
       <w:r>
         <w:rPr>
@@ -1812,7 +1812,7 @@
         <w:rPr>
           <w:noProof/>
         </w:rPr>
-        <w:instrText xml:space="preserve"> PAGEREF _Toc233873216 \h </w:instrText>
+        <w:instrText xml:space="preserve"> PAGEREF _Toc234674022 \h </w:instrText>
       </w:r>
       <w:r>
         <w:rPr>
@@ -1830,6 +1830,376 @@
           <w:noProof/>
         </w:rPr>
         <w:t>7</w:t>
+      </w:r>
+      <w:r>
+        <w:rPr>
+          <w:noProof/>
+        </w:rPr>
+        <w:fldChar w:fldCharType="end"/>
+      </w:r>
+    </w:p>
+    <w:p>
+      <w:pPr>
+        <w:pStyle w:val="TOC1"/>
+        <w:tabs>
+          <w:tab w:val="left" w:pos="636"/>
+        </w:tabs>
+        <w:rPr>
+          <w:b w:val="0"/>
+          <w:noProof/>
+          <w:lang w:eastAsia="ja-JP"/>
+        </w:rPr>
+      </w:pPr>
+      <w:r>
+        <w:rPr>
+          <w:noProof/>
+        </w:rPr>
+        <w:t>9.1.</w:t>
+      </w:r>
+      <w:r>
+        <w:rPr>
+          <w:b w:val="0"/>
+          <w:noProof/>
+          <w:lang w:eastAsia="ja-JP"/>
+        </w:rPr>
+        <w:tab/>
+      </w:r>
+      <w:r>
+        <w:rPr>
+          <w:noProof/>
+        </w:rPr>
+        <w:t>Function Call Conventions</w:t>
+      </w:r>
+      <w:r>
+        <w:rPr>
+          <w:noProof/>
+        </w:rPr>
+        <w:tab/>
+      </w:r>
+      <w:r>
+        <w:rPr>
+          <w:noProof/>
+        </w:rPr>
+        <w:fldChar w:fldCharType="begin"/>
+      </w:r>
+      <w:r>
+        <w:rPr>
+          <w:noProof/>
+        </w:rPr>
+        <w:instrText xml:space="preserve"> PAGEREF _Toc234674023 \h </w:instrText>
+      </w:r>
+      <w:r>
+        <w:rPr>
+          <w:noProof/>
+        </w:rPr>
+      </w:r>
+      <w:r>
+        <w:rPr>
+          <w:noProof/>
+        </w:rPr>
+        <w:fldChar w:fldCharType="separate"/>
+      </w:r>
+      <w:r>
+        <w:rPr>
+          <w:noProof/>
+        </w:rPr>
+        <w:t>8</w:t>
+      </w:r>
+      <w:r>
+        <w:rPr>
+          <w:noProof/>
+        </w:rPr>
+        <w:fldChar w:fldCharType="end"/>
+      </w:r>
+    </w:p>
+    <w:p>
+      <w:pPr>
+        <w:pStyle w:val="TOC1"/>
+        <w:tabs>
+          <w:tab w:val="left" w:pos="960"/>
+        </w:tabs>
+        <w:rPr>
+          <w:b w:val="0"/>
+          <w:noProof/>
+          <w:lang w:eastAsia="ja-JP"/>
+        </w:rPr>
+      </w:pPr>
+      <w:r>
+        <w:rPr>
+          <w:noProof/>
+        </w:rPr>
+        <w:t>9.1.1.</w:t>
+      </w:r>
+      <w:r>
+        <w:rPr>
+          <w:b w:val="0"/>
+          <w:noProof/>
+          <w:lang w:eastAsia="ja-JP"/>
+        </w:rPr>
+        <w:tab/>
+      </w:r>
+      <w:r>
+        <w:rPr>
+          <w:noProof/>
+        </w:rPr>
+        <w:t>Call Semantics</w:t>
+      </w:r>
+      <w:r>
+        <w:rPr>
+          <w:noProof/>
+        </w:rPr>
+        <w:tab/>
+      </w:r>
+      <w:r>
+        <w:rPr>
+          <w:noProof/>
+        </w:rPr>
+        <w:fldChar w:fldCharType="begin"/>
+      </w:r>
+      <w:r>
+        <w:rPr>
+          <w:noProof/>
+        </w:rPr>
+        <w:instrText xml:space="preserve"> PAGEREF _Toc234674024 \h </w:instrText>
+      </w:r>
+      <w:r>
+        <w:rPr>
+          <w:noProof/>
+        </w:rPr>
+      </w:r>
+      <w:r>
+        <w:rPr>
+          <w:noProof/>
+        </w:rPr>
+        <w:fldChar w:fldCharType="separate"/>
+      </w:r>
+      <w:r>
+        <w:rPr>
+          <w:noProof/>
+        </w:rPr>
+        <w:t>8</w:t>
+      </w:r>
+      <w:r>
+        <w:rPr>
+          <w:noProof/>
+        </w:rPr>
+        <w:fldChar w:fldCharType="end"/>
+      </w:r>
+    </w:p>
+    <w:p>
+      <w:pPr>
+        <w:pStyle w:val="TOC1"/>
+        <w:tabs>
+          <w:tab w:val="left" w:pos="960"/>
+        </w:tabs>
+        <w:rPr>
+          <w:b w:val="0"/>
+          <w:noProof/>
+          <w:lang w:eastAsia="ja-JP"/>
+        </w:rPr>
+      </w:pPr>
+      <w:r>
+        <w:rPr>
+          <w:noProof/>
+        </w:rPr>
+        <w:t>9.1.2.</w:t>
+      </w:r>
+      <w:r>
+        <w:rPr>
+          <w:b w:val="0"/>
+          <w:noProof/>
+          <w:lang w:eastAsia="ja-JP"/>
+        </w:rPr>
+        <w:tab/>
+      </w:r>
+      <w:r>
+        <w:rPr>
+          <w:noProof/>
+        </w:rPr>
+        <w:t>Parameter Lists</w:t>
+      </w:r>
+      <w:r>
+        <w:rPr>
+          <w:noProof/>
+        </w:rPr>
+        <w:tab/>
+      </w:r>
+      <w:r>
+        <w:rPr>
+          <w:noProof/>
+        </w:rPr>
+        <w:fldChar w:fldCharType="begin"/>
+      </w:r>
+      <w:r>
+        <w:rPr>
+          <w:noProof/>
+        </w:rPr>
+        <w:instrText xml:space="preserve"> PAGEREF _Toc234674025 \h </w:instrText>
+      </w:r>
+      <w:r>
+        <w:rPr>
+          <w:noProof/>
+        </w:rPr>
+      </w:r>
+      <w:r>
+        <w:rPr>
+          <w:noProof/>
+        </w:rPr>
+        <w:fldChar w:fldCharType="separate"/>
+      </w:r>
+      <w:r>
+        <w:rPr>
+          <w:noProof/>
+        </w:rPr>
+        <w:t>8</w:t>
+      </w:r>
+      <w:r>
+        <w:rPr>
+          <w:noProof/>
+        </w:rPr>
+        <w:fldChar w:fldCharType="end"/>
+      </w:r>
+    </w:p>
+    <w:p>
+      <w:pPr>
+        <w:pStyle w:val="TOC1"/>
+        <w:tabs>
+          <w:tab w:val="left" w:pos="960"/>
+        </w:tabs>
+        <w:rPr>
+          <w:b w:val="0"/>
+          <w:noProof/>
+          <w:lang w:eastAsia="ja-JP"/>
+        </w:rPr>
+      </w:pPr>
+      <w:r>
+        <w:rPr>
+          <w:noProof/>
+        </w:rPr>
+        <w:t>9.1.3.</w:t>
+      </w:r>
+      <w:r>
+        <w:rPr>
+          <w:b w:val="0"/>
+          <w:noProof/>
+          <w:lang w:eastAsia="ja-JP"/>
+        </w:rPr>
+        <w:tab/>
+      </w:r>
+      <w:r>
+        <w:rPr>
+          <w:noProof/>
+        </w:rPr>
+        <w:t>Return Codes</w:t>
+      </w:r>
+      <w:r>
+        <w:rPr>
+          <w:noProof/>
+        </w:rPr>
+        <w:tab/>
+      </w:r>
+      <w:r>
+        <w:rPr>
+          <w:noProof/>
+        </w:rPr>
+        <w:fldChar w:fldCharType="begin"/>
+      </w:r>
+      <w:r>
+        <w:rPr>
+          <w:noProof/>
+        </w:rPr>
+        <w:instrText xml:space="preserve"> PAGEREF _Toc234674026 \h </w:instrText>
+      </w:r>
+      <w:r>
+        <w:rPr>
+          <w:noProof/>
+        </w:rPr>
+      </w:r>
+      <w:r>
+        <w:rPr>
+          <w:noProof/>
+        </w:rPr>
+        <w:fldChar w:fldCharType="separate"/>
+      </w:r>
+      <w:r>
+        <w:rPr>
+          <w:noProof/>
+        </w:rPr>
+        <w:t>8</w:t>
+      </w:r>
+      <w:r>
+        <w:rPr>
+          <w:noProof/>
+        </w:rPr>
+        <w:fldChar w:fldCharType="end"/>
+      </w:r>
+    </w:p>
+    <w:p>
+      <w:pPr>
+        <w:pStyle w:val="TOC1"/>
+        <w:tabs>
+          <w:tab w:val="left" w:pos="636"/>
+        </w:tabs>
+        <w:rPr>
+          <w:b w:val="0"/>
+          <w:noProof/>
+          <w:lang w:eastAsia="ja-JP"/>
+        </w:rPr>
+      </w:pPr>
+      <w:r>
+        <w:rPr>
+          <w:noProof/>
+        </w:rPr>
+        <w:t>9.2.</w:t>
+      </w:r>
+      <w:r>
+        <w:rPr>
+          <w:b w:val="0"/>
+          <w:noProof/>
+          <w:lang w:eastAsia="ja-JP"/>
+        </w:rPr>
+        <w:tab/>
+      </w:r>
+      <w:r>
+        <w:rPr>
+          <w:noProof/>
+        </w:rPr>
+        <w:t>System Calls</w:t>
+      </w:r>
+      <w:r>
+        <w:rPr>
+          <w:noProof/>
+        </w:rPr>
+        <w:tab/>
+      </w:r>
+      <w:r>
+        <w:rPr>
+          <w:noProof/>
+        </w:rPr>
+        <w:fldChar w:fldCharType="begin"/>
+      </w:r>
+      <w:r>
+        <w:rPr>
+          <w:noProof/>
+        </w:rPr>
+        <w:instrText xml:space="preserve"> PAGEREF _Toc234674027 \h </w:instrText>
+      </w:r>
+      <w:r>
+        <w:rPr>
+          <w:noProof/>
+        </w:rPr>
+      </w:r>
+      <w:r>
+        <w:rPr>
+          <w:noProof/>
+        </w:rPr>
+        <w:fldChar w:fldCharType="separate"/>
+      </w:r>
+      <w:r>
+        <w:rPr>
+          <w:noProof/>
+        </w:rPr>
+        <w:t>8</w:t>
       </w:r>
       <w:r>
         <w:rPr>
@@ -1868,7 +2238,7 @@
         <w:rPr>
           <w:noProof/>
         </w:rPr>
-        <w:t>Appendix A. Instruction Set Table</w:t>
+        <w:t>Register Organization</w:t>
       </w:r>
       <w:r>
         <w:rPr>
@@ -1886,7 +2256,7 @@
         <w:rPr>
           <w:noProof/>
         </w:rPr>
-        <w:instrText xml:space="preserve"> PAGEREF _Toc233873217 \h </w:instrText>
+        <w:instrText xml:space="preserve"> PAGEREF _Toc234674028 \h </w:instrText>
       </w:r>
       <w:r>
         <w:rPr>
@@ -1903,7 +2273,155 @@
         <w:rPr>
           <w:noProof/>
         </w:rPr>
-        <w:t>7</w:t>
+        <w:t>8</w:t>
+      </w:r>
+      <w:r>
+        <w:rPr>
+          <w:noProof/>
+        </w:rPr>
+        <w:fldChar w:fldCharType="end"/>
+      </w:r>
+    </w:p>
+    <w:p>
+      <w:pPr>
+        <w:pStyle w:val="TOC1"/>
+        <w:tabs>
+          <w:tab w:val="left" w:pos="960"/>
+        </w:tabs>
+        <w:rPr>
+          <w:b w:val="0"/>
+          <w:noProof/>
+          <w:lang w:eastAsia="ja-JP"/>
+        </w:rPr>
+      </w:pPr>
+      <w:r>
+        <w:rPr>
+          <w:noProof/>
+        </w:rPr>
+        <w:t>10.1.</w:t>
+      </w:r>
+      <w:r>
+        <w:rPr>
+          <w:b w:val="0"/>
+          <w:noProof/>
+          <w:lang w:eastAsia="ja-JP"/>
+        </w:rPr>
+        <w:tab/>
+      </w:r>
+      <w:r>
+        <w:rPr>
+          <w:noProof/>
+        </w:rPr>
+        <w:t>Register Indexing</w:t>
+      </w:r>
+      <w:r>
+        <w:rPr>
+          <w:noProof/>
+        </w:rPr>
+        <w:tab/>
+      </w:r>
+      <w:r>
+        <w:rPr>
+          <w:noProof/>
+        </w:rPr>
+        <w:fldChar w:fldCharType="begin"/>
+      </w:r>
+      <w:r>
+        <w:rPr>
+          <w:noProof/>
+        </w:rPr>
+        <w:instrText xml:space="preserve"> PAGEREF _Toc234674029 \h </w:instrText>
+      </w:r>
+      <w:r>
+        <w:rPr>
+          <w:noProof/>
+        </w:rPr>
+      </w:r>
+      <w:r>
+        <w:rPr>
+          <w:noProof/>
+        </w:rPr>
+        <w:fldChar w:fldCharType="separate"/>
+      </w:r>
+      <w:r>
+        <w:rPr>
+          <w:noProof/>
+        </w:rPr>
+        <w:t>8</w:t>
+      </w:r>
+      <w:r>
+        <w:rPr>
+          <w:noProof/>
+        </w:rPr>
+        <w:fldChar w:fldCharType="end"/>
+      </w:r>
+    </w:p>
+    <w:p>
+      <w:pPr>
+        <w:pStyle w:val="TOC1"/>
+        <w:tabs>
+          <w:tab w:val="left" w:pos="960"/>
+        </w:tabs>
+        <w:rPr>
+          <w:b w:val="0"/>
+          <w:noProof/>
+          <w:lang w:eastAsia="ja-JP"/>
+        </w:rPr>
+      </w:pPr>
+      <w:r>
+        <w:rPr>
+          <w:noProof/>
+        </w:rPr>
+        <w:t>10.2.</w:t>
+      </w:r>
+      <w:r>
+        <w:rPr>
+          <w:b w:val="0"/>
+          <w:noProof/>
+          <w:lang w:eastAsia="ja-JP"/>
+        </w:rPr>
+        <w:tab/>
+      </w:r>
+      <w:r>
+        <w:rPr>
+          <w:noProof/>
+        </w:rPr>
+        <w:t>Performance Counter Access</w:t>
+      </w:r>
+      <w:r>
+        <w:rPr>
+          <w:noProof/>
+        </w:rPr>
+        <w:tab/>
+      </w:r>
+      <w:r>
+        <w:rPr>
+          <w:noProof/>
+        </w:rPr>
+        <w:fldChar w:fldCharType="begin"/>
+      </w:r>
+      <w:r>
+        <w:rPr>
+          <w:noProof/>
+        </w:rPr>
+        <w:instrText xml:space="preserve"> PAGEREF _Toc234674030 \h </w:instrText>
+      </w:r>
+      <w:r>
+        <w:rPr>
+          <w:noProof/>
+        </w:rPr>
+      </w:r>
+      <w:r>
+        <w:rPr>
+          <w:noProof/>
+        </w:rPr>
+        <w:fldChar w:fldCharType="separate"/>
+      </w:r>
+      <w:r>
+        <w:rPr>
+          <w:noProof/>
+        </w:rPr>
+        <w:t>8</w:t>
       </w:r>
       <w:r>
         <w:rPr>
@@ -1942,7 +2460,7 @@
         <w:rPr>
           <w:noProof/>
         </w:rPr>
-        <w:t>Appendix B. Performance Counters</w:t>
+        <w:t>Instruction Set Architecture</w:t>
       </w:r>
       <w:r>
         <w:rPr>
@@ -1960,7 +2478,7 @@
         <w:rPr>
           <w:noProof/>
         </w:rPr>
-        <w:instrText xml:space="preserve"> PAGEREF _Toc233873218 \h </w:instrText>
+        <w:instrText xml:space="preserve"> PAGEREF _Toc234674031 \h </w:instrText>
       </w:r>
       <w:r>
         <w:rPr>
@@ -1977,7 +2495,155 @@
         <w:rPr>
           <w:noProof/>
         </w:rPr>
-        <w:t>7</w:t>
+        <w:t>8</w:t>
+      </w:r>
+      <w:r>
+        <w:rPr>
+          <w:noProof/>
+        </w:rPr>
+        <w:fldChar w:fldCharType="end"/>
+      </w:r>
+    </w:p>
+    <w:p>
+      <w:pPr>
+        <w:pStyle w:val="TOC1"/>
+        <w:tabs>
+          <w:tab w:val="left" w:pos="960"/>
+        </w:tabs>
+        <w:rPr>
+          <w:b w:val="0"/>
+          <w:noProof/>
+          <w:lang w:eastAsia="ja-JP"/>
+        </w:rPr>
+      </w:pPr>
+      <w:r>
+        <w:rPr>
+          <w:noProof/>
+        </w:rPr>
+        <w:t>11.1.</w:t>
+      </w:r>
+      <w:r>
+        <w:rPr>
+          <w:b w:val="0"/>
+          <w:noProof/>
+          <w:lang w:eastAsia="ja-JP"/>
+        </w:rPr>
+        <w:tab/>
+      </w:r>
+      <w:r>
+        <w:rPr>
+          <w:noProof/>
+        </w:rPr>
+        <w:t>Instruction Set Format</w:t>
+      </w:r>
+      <w:r>
+        <w:rPr>
+          <w:noProof/>
+        </w:rPr>
+        <w:tab/>
+      </w:r>
+      <w:r>
+        <w:rPr>
+          <w:noProof/>
+        </w:rPr>
+        <w:fldChar w:fldCharType="begin"/>
+      </w:r>
+      <w:r>
+        <w:rPr>
+          <w:noProof/>
+        </w:rPr>
+        <w:instrText xml:space="preserve"> PAGEREF _Toc234674032 \h </w:instrText>
+      </w:r>
+      <w:r>
+        <w:rPr>
+          <w:noProof/>
+        </w:rPr>
+      </w:r>
+      <w:r>
+        <w:rPr>
+          <w:noProof/>
+        </w:rPr>
+        <w:fldChar w:fldCharType="separate"/>
+      </w:r>
+      <w:r>
+        <w:rPr>
+          <w:noProof/>
+        </w:rPr>
+        <w:t>8</w:t>
+      </w:r>
+      <w:r>
+        <w:rPr>
+          <w:noProof/>
+        </w:rPr>
+        <w:fldChar w:fldCharType="end"/>
+      </w:r>
+    </w:p>
+    <w:p>
+      <w:pPr>
+        <w:pStyle w:val="TOC1"/>
+        <w:tabs>
+          <w:tab w:val="left" w:pos="960"/>
+        </w:tabs>
+        <w:rPr>
+          <w:b w:val="0"/>
+          <w:noProof/>
+          <w:lang w:eastAsia="ja-JP"/>
+        </w:rPr>
+      </w:pPr>
+      <w:r>
+        <w:rPr>
+          <w:noProof/>
+        </w:rPr>
+        <w:t>11.2.</w:t>
+      </w:r>
+      <w:r>
+        <w:rPr>
+          <w:b w:val="0"/>
+          <w:noProof/>
+          <w:lang w:eastAsia="ja-JP"/>
+        </w:rPr>
+        <w:tab/>
+      </w:r>
+      <w:r>
+        <w:rPr>
+          <w:noProof/>
+        </w:rPr>
+        <w:t>Instruction Descriptions</w:t>
+      </w:r>
+      <w:r>
+        <w:rPr>
+          <w:noProof/>
+        </w:rPr>
+        <w:tab/>
+      </w:r>
+      <w:r>
+        <w:rPr>
+          <w:noProof/>
+        </w:rPr>
+        <w:fldChar w:fldCharType="begin"/>
+      </w:r>
+      <w:r>
+        <w:rPr>
+          <w:noProof/>
+        </w:rPr>
+        <w:instrText xml:space="preserve"> PAGEREF _Toc234674033 \h </w:instrText>
+      </w:r>
+      <w:r>
+        <w:rPr>
+          <w:noProof/>
+        </w:rPr>
+      </w:r>
+      <w:r>
+        <w:rPr>
+          <w:noProof/>
+        </w:rPr>
+        <w:fldChar w:fldCharType="separate"/>
+      </w:r>
+      <w:r>
+        <w:rPr>
+          <w:noProof/>
+        </w:rPr>
+        <w:t>8</w:t>
       </w:r>
       <w:r>
         <w:rPr>
@@ -2016,6 +2682,154 @@
         <w:rPr>
           <w:noProof/>
         </w:rPr>
+        <w:t>Appendix A. Instruction Set Table</w:t>
+      </w:r>
+      <w:r>
+        <w:rPr>
+          <w:noProof/>
+        </w:rPr>
+        <w:tab/>
+      </w:r>
+      <w:r>
+        <w:rPr>
+          <w:noProof/>
+        </w:rPr>
+        <w:fldChar w:fldCharType="begin"/>
+      </w:r>
+      <w:r>
+        <w:rPr>
+          <w:noProof/>
+        </w:rPr>
+        <w:instrText xml:space="preserve"> PAGEREF _Toc234674034 \h </w:instrText>
+      </w:r>
+      <w:r>
+        <w:rPr>
+          <w:noProof/>
+        </w:rPr>
+      </w:r>
+      <w:r>
+        <w:rPr>
+          <w:noProof/>
+        </w:rPr>
+        <w:fldChar w:fldCharType="separate"/>
+      </w:r>
+      <w:r>
+        <w:rPr>
+          <w:noProof/>
+        </w:rPr>
+        <w:t>8</w:t>
+      </w:r>
+      <w:r>
+        <w:rPr>
+          <w:noProof/>
+        </w:rPr>
+        <w:fldChar w:fldCharType="end"/>
+      </w:r>
+    </w:p>
+    <w:p>
+      <w:pPr>
+        <w:pStyle w:val="TOC1"/>
+        <w:tabs>
+          <w:tab w:val="left" w:pos="580"/>
+        </w:tabs>
+        <w:rPr>
+          <w:b w:val="0"/>
+          <w:noProof/>
+          <w:lang w:eastAsia="ja-JP"/>
+        </w:rPr>
+      </w:pPr>
+      <w:r>
+        <w:rPr>
+          <w:noProof/>
+        </w:rPr>
+        <w:t>13.</w:t>
+      </w:r>
+      <w:r>
+        <w:rPr>
+          <w:b w:val="0"/>
+          <w:noProof/>
+          <w:lang w:eastAsia="ja-JP"/>
+        </w:rPr>
+        <w:tab/>
+      </w:r>
+      <w:r>
+        <w:rPr>
+          <w:noProof/>
+        </w:rPr>
+        <w:t>Appendix B. Performance Counters</w:t>
+      </w:r>
+      <w:r>
+        <w:rPr>
+          <w:noProof/>
+        </w:rPr>
+        <w:tab/>
+      </w:r>
+      <w:r>
+        <w:rPr>
+          <w:noProof/>
+        </w:rPr>
+        <w:fldChar w:fldCharType="begin"/>
+      </w:r>
+      <w:r>
+        <w:rPr>
+          <w:noProof/>
+        </w:rPr>
+        <w:instrText xml:space="preserve"> PAGEREF _Toc234674035 \h </w:instrText>
+      </w:r>
+      <w:r>
+        <w:rPr>
+          <w:noProof/>
+        </w:rPr>
+      </w:r>
+      <w:r>
+        <w:rPr>
+          <w:noProof/>
+        </w:rPr>
+        <w:fldChar w:fldCharType="separate"/>
+      </w:r>
+      <w:r>
+        <w:rPr>
+          <w:noProof/>
+        </w:rPr>
+        <w:t>8</w:t>
+      </w:r>
+      <w:r>
+        <w:rPr>
+          <w:noProof/>
+        </w:rPr>
+        <w:fldChar w:fldCharType="end"/>
+      </w:r>
+    </w:p>
+    <w:p>
+      <w:pPr>
+        <w:pStyle w:val="TOC1"/>
+        <w:tabs>
+          <w:tab w:val="left" w:pos="580"/>
+        </w:tabs>
+        <w:rPr>
+          <w:b w:val="0"/>
+          <w:noProof/>
+          <w:lang w:eastAsia="ja-JP"/>
+        </w:rPr>
+      </w:pPr>
+      <w:r>
+        <w:rPr>
+          <w:noProof/>
+        </w:rPr>
+        <w:t>14.</w:t>
+      </w:r>
+      <w:r>
+        <w:rPr>
+          <w:b w:val="0"/>
+          <w:noProof/>
+          <w:lang w:eastAsia="ja-JP"/>
+        </w:rPr>
+        <w:tab/>
+      </w:r>
+      <w:r>
+        <w:rPr>
+          <w:noProof/>
+        </w:rPr>
         <w:t>Appendix NNNN.</w:t>
       </w:r>
       <w:r>
@@ -2034,7 +2848,7 @@
         <w:rPr>
           <w:noProof/>
         </w:rPr>
-        <w:instrText xml:space="preserve"> PAGEREF _Toc233873219 \h </w:instrText>
+        <w:instrText xml:space="preserve"> PAGEREF _Toc234674036 \h </w:instrText>
       </w:r>
       <w:r>
         <w:rPr>
@@ -2051,7 +2865,7 @@
         <w:rPr>
           <w:noProof/>
         </w:rPr>
-        <w:t>7</w:t>
+        <w:t>9</w:t>
       </w:r>
       <w:r>
         <w:rPr>
@@ -2064,66 +2878,6 @@
       <w:r>
         <w:fldChar w:fldCharType="end"/>
       </w:r>
-    </w:p>
-    <w:p>
-      <w:pPr>
-        <w:jc w:val="center"/>
-      </w:pPr>
-    </w:p>
-    <w:p>
-      <w:pPr>
-        <w:jc w:val="center"/>
-      </w:pPr>
-    </w:p>
-    <w:p>
-      <w:pPr>
-        <w:jc w:val="center"/>
-      </w:pPr>
-    </w:p>
-    <w:p>
-      <w:pPr>
-        <w:jc w:val="center"/>
-      </w:pPr>
-    </w:p>
-    <w:p>
-      <w:pPr>
-        <w:jc w:val="center"/>
-      </w:pPr>
-    </w:p>
-    <w:p>
-      <w:pPr>
-        <w:jc w:val="center"/>
-      </w:pPr>
-    </w:p>
-    <w:p>
-      <w:pPr>
-        <w:jc w:val="center"/>
-      </w:pPr>
-    </w:p>
-    <w:p>
-      <w:pPr>
-        <w:jc w:val="center"/>
-      </w:pPr>
-    </w:p>
-    <w:p>
-      <w:pPr>
-        <w:jc w:val="center"/>
-      </w:pPr>
-    </w:p>
-    <w:p>
-      <w:pPr>
-        <w:jc w:val="center"/>
-      </w:pPr>
-    </w:p>
-    <w:p>
-      <w:pPr>
-        <w:jc w:val="center"/>
-      </w:pPr>
-    </w:p>
-    <w:p>
-      <w:pPr>
-        <w:jc w:val="center"/>
-      </w:pPr>
     </w:p>
     <w:p>
       <w:pPr>
@@ -2134,22 +2888,26 @@
           <w:szCs w:val="36"/>
         </w:rPr>
       </w:pPr>
-      <w:r>
+    </w:p>
+    <w:p>
+      <w:pPr>
+        <w:jc w:val="center"/>
         <w:rPr>
           <w:b/>
           <w:sz w:val="36"/>
           <w:szCs w:val="36"/>
         </w:rPr>
-        <w:t xml:space="preserve">Table of </w:t>
-      </w:r>
-      <w:r>
+      </w:pPr>
+    </w:p>
+    <w:p>
+      <w:pPr>
+        <w:jc w:val="center"/>
         <w:rPr>
           <w:b/>
           <w:sz w:val="36"/>
           <w:szCs w:val="36"/>
         </w:rPr>
-        <w:t>Figures</w:t>
-      </w:r>
+      </w:pPr>
     </w:p>
     <w:p>
       <w:pPr>
@@ -2170,36 +2928,22 @@
           <w:szCs w:val="36"/>
         </w:rPr>
       </w:pPr>
-    </w:p>
-    <w:p>
-      <w:pPr>
-        <w:jc w:val="center"/>
+      <w:r>
         <w:rPr>
           <w:b/>
           <w:sz w:val="36"/>
           <w:szCs w:val="36"/>
         </w:rPr>
-      </w:pPr>
-    </w:p>
-    <w:p>
-      <w:pPr>
-        <w:jc w:val="center"/>
+        <w:t xml:space="preserve">Table of </w:t>
+      </w:r>
+      <w:r>
         <w:rPr>
           <w:b/>
           <w:sz w:val="36"/>
           <w:szCs w:val="36"/>
         </w:rPr>
-      </w:pPr>
-    </w:p>
-    <w:p>
-      <w:pPr>
-        <w:jc w:val="center"/>
-        <w:rPr>
-          <w:b/>
-          <w:sz w:val="36"/>
-          <w:szCs w:val="36"/>
-        </w:rPr>
-      </w:pPr>
+        <w:t>Figures</w:t>
+      </w:r>
     </w:p>
     <w:p>
       <w:pPr>
@@ -2433,13 +3177,16 @@
           <w:bottom w:val="single" w:sz="6" w:space="1" w:color="auto"/>
         </w:pBdr>
       </w:pPr>
-      <w:bookmarkStart w:id="0" w:name="_Toc233873199"/>
+      <w:bookmarkStart w:id="0" w:name="_Toc234674005"/>
       <w:r>
         <w:t>Introduction</w:t>
       </w:r>
       <w:bookmarkEnd w:id="0"/>
     </w:p>
-    <w:p/>
+    <w:p>
+      <w:bookmarkStart w:id="1" w:name="_GoBack"/>
+      <w:bookmarkEnd w:id="1"/>
+    </w:p>
     <w:p>
       <w:pPr>
         <w:pStyle w:val="Heading1"/>
@@ -2452,11 +3199,11 @@
         </w:pBdr>
         <w:ind w:hanging="792"/>
       </w:pPr>
-      <w:bookmarkStart w:id="1" w:name="_Toc233873200"/>
+      <w:bookmarkStart w:id="2" w:name="_Toc234674006"/>
       <w:r>
         <w:t>Revision</w:t>
       </w:r>
-      <w:bookmarkEnd w:id="1"/>
+      <w:bookmarkEnd w:id="2"/>
     </w:p>
     <w:p/>
     <w:p>
@@ -2471,11 +3218,11 @@
         </w:pBdr>
         <w:ind w:hanging="792"/>
       </w:pPr>
-      <w:bookmarkStart w:id="2" w:name="_Toc233873201"/>
+      <w:bookmarkStart w:id="3" w:name="_Toc234674007"/>
       <w:r>
         <w:t>Authors</w:t>
       </w:r>
-      <w:bookmarkEnd w:id="2"/>
+      <w:bookmarkEnd w:id="3"/>
     </w:p>
     <w:p/>
     <w:p>
@@ -2489,11 +3236,11 @@
           <w:bottom w:val="single" w:sz="6" w:space="1" w:color="auto"/>
         </w:pBdr>
       </w:pPr>
-      <w:bookmarkStart w:id="3" w:name="_Toc233873202"/>
+      <w:bookmarkStart w:id="4" w:name="_Toc234674008"/>
       <w:r>
         <w:t>Architecture Overview</w:t>
       </w:r>
-      <w:bookmarkEnd w:id="3"/>
+      <w:bookmarkEnd w:id="4"/>
     </w:p>
     <w:p/>
     <w:p>
@@ -2507,11 +3254,11 @@
           <w:bottom w:val="single" w:sz="6" w:space="1" w:color="auto"/>
         </w:pBdr>
       </w:pPr>
-      <w:bookmarkStart w:id="4" w:name="_Toc233873203"/>
+      <w:bookmarkStart w:id="5" w:name="_Toc234674009"/>
       <w:r>
         <w:t>Addressing Modes &amp; Operand Conventions</w:t>
       </w:r>
-      <w:bookmarkEnd w:id="4"/>
+      <w:bookmarkEnd w:id="5"/>
     </w:p>
     <w:p/>
     <w:p>
@@ -2531,11 +3278,11 @@
         </w:pBdr>
         <w:ind w:hanging="792"/>
       </w:pPr>
-      <w:bookmarkStart w:id="5" w:name="_Toc233873204"/>
+      <w:bookmarkStart w:id="6" w:name="_Toc234674010"/>
       <w:r>
         <w:t>Addressing Modes</w:t>
       </w:r>
-      <w:bookmarkEnd w:id="5"/>
+      <w:bookmarkEnd w:id="6"/>
     </w:p>
     <w:p>
       <w:pPr>
@@ -2549,11 +3296,11 @@
         </w:pBdr>
         <w:ind w:hanging="1224"/>
       </w:pPr>
-      <w:bookmarkStart w:id="6" w:name="_Toc233873205"/>
+      <w:bookmarkStart w:id="7" w:name="_Toc234674011"/>
       <w:r>
         <w:t>Local Register Indirect with Displacement</w:t>
       </w:r>
-      <w:bookmarkEnd w:id="6"/>
+      <w:bookmarkEnd w:id="7"/>
     </w:p>
     <w:p/>
     <w:p>
@@ -2568,11 +3315,11 @@
         </w:pBdr>
         <w:ind w:hanging="1224"/>
       </w:pPr>
-      <w:bookmarkStart w:id="7" w:name="_Toc233873206"/>
+      <w:bookmarkStart w:id="8" w:name="_Toc234674012"/>
       <w:r>
         <w:t>Global Register Indirect with Displacement</w:t>
       </w:r>
-      <w:bookmarkEnd w:id="7"/>
+      <w:bookmarkEnd w:id="8"/>
     </w:p>
     <w:p/>
     <w:p>
@@ -2587,11 +3334,11 @@
         </w:pBdr>
         <w:ind w:hanging="1224"/>
       </w:pPr>
-      <w:bookmarkStart w:id="8" w:name="_Toc233873207"/>
+      <w:bookmarkStart w:id="9" w:name="_Toc234674013"/>
       <w:r>
         <w:t>Instruction Pointer [IP] Relative</w:t>
       </w:r>
-      <w:bookmarkEnd w:id="8"/>
+      <w:bookmarkEnd w:id="9"/>
       <w:r>
         <w:t xml:space="preserve"> </w:t>
       </w:r>
@@ -2609,11 +3356,11 @@
         </w:pBdr>
         <w:ind w:hanging="792"/>
       </w:pPr>
-      <w:bookmarkStart w:id="9" w:name="_Toc233873208"/>
+      <w:bookmarkStart w:id="10" w:name="_Toc234674014"/>
       <w:r>
         <w:t>Operand Conventions</w:t>
       </w:r>
-      <w:bookmarkEnd w:id="9"/>
+      <w:bookmarkEnd w:id="10"/>
     </w:p>
     <w:p/>
     <w:p>
@@ -2632,12 +3379,7 @@
       </w:r>
       <w:proofErr w:type="gramEnd"/>
       <w:r>
-        <w:t xml:space="preserve"> representation as well as an IEEE-754 64-bit double precision floating point representation.  The architecture also defines a 128-bit global ad</w:t>
-      </w:r>
-      <w:bookmarkStart w:id="10" w:name="_GoBack"/>
-      <w:bookmarkEnd w:id="10"/>
-      <w:r>
-        <w:t xml:space="preserve">dressing format.  The most significant quad word [64-bits] contains the address portion of the global address operand.  The least significant quad word [64-bits] contains the interconnect locality </w:t>
+        <w:t xml:space="preserve"> representation as well as an IEEE-754 64-bit double precision floating point representation.  The architecture also defines a 128-bit global addressing format.  The most significant quad word [64-bits] contains the address portion of the global address operand.  The least significant quad word [64-bits] contains the interconnect locality </w:t>
       </w:r>
       <w:r>
         <w:t xml:space="preserve">portion of the address operand.  However, 128-bit global address operands map to 64-bit quad word data </w:t>
@@ -3169,7 +3911,6 @@
           </w:tcPr>
           <w:p>
             <w:pPr>
-              <w:jc w:val="center"/>
               <w:cnfStyle w:val="000000000000" w:firstRow="0" w:lastRow="0" w:firstColumn="0" w:lastColumn="0" w:oddVBand="0" w:evenVBand="0" w:oddHBand="0" w:evenHBand="0" w:firstRowFirstColumn="0" w:firstRowLastColumn="0" w:lastRowFirstColumn="0" w:lastRowLastColumn="0"/>
             </w:pPr>
             <w:r>
@@ -3230,7 +3971,6 @@
           </w:tcPr>
           <w:p>
             <w:pPr>
-              <w:jc w:val="center"/>
               <w:cnfStyle w:val="000000100000" w:firstRow="0" w:lastRow="0" w:firstColumn="0" w:lastColumn="0" w:oddVBand="0" w:evenVBand="0" w:oddHBand="1" w:evenHBand="0" w:firstRowFirstColumn="0" w:firstRowLastColumn="0" w:lastRowFirstColumn="0" w:lastRowLastColumn="0"/>
             </w:pPr>
             <w:r>
@@ -3288,7 +4028,6 @@
           </w:tcPr>
           <w:p>
             <w:pPr>
-              <w:jc w:val="center"/>
               <w:cnfStyle w:val="000000000000" w:firstRow="0" w:lastRow="0" w:firstColumn="0" w:lastColumn="0" w:oddVBand="0" w:evenVBand="0" w:oddHBand="0" w:evenHBand="0" w:firstRowFirstColumn="0" w:firstRowLastColumn="0" w:lastRowFirstColumn="0" w:lastRowLastColumn="0"/>
             </w:pPr>
             <w:r>
@@ -3340,7 +4079,7 @@
           <w:bottom w:val="single" w:sz="6" w:space="1" w:color="auto"/>
         </w:pBdr>
       </w:pPr>
-      <w:bookmarkStart w:id="11" w:name="_Toc233873209"/>
+      <w:bookmarkStart w:id="11" w:name="_Toc234674015"/>
       <w:r>
         <w:t>Exception Model</w:t>
       </w:r>
@@ -3358,7 +4097,7 @@
           <w:bottom w:val="single" w:sz="6" w:space="1" w:color="auto"/>
         </w:pBdr>
       </w:pPr>
-      <w:bookmarkStart w:id="12" w:name="_Toc233873210"/>
+      <w:bookmarkStart w:id="12" w:name="_Toc234674016"/>
       <w:r>
         <w:t>Memory Management Unit</w:t>
       </w:r>
@@ -3380,7 +4119,7 @@
         </w:pBdr>
         <w:ind w:hanging="792"/>
       </w:pPr>
-      <w:bookmarkStart w:id="13" w:name="_Toc233873211"/>
+      <w:bookmarkStart w:id="13" w:name="_Toc234674017"/>
       <w:r>
         <w:t>Local MMU</w:t>
       </w:r>
@@ -3399,7 +4138,7 @@
         </w:pBdr>
         <w:ind w:hanging="792"/>
       </w:pPr>
-      <w:bookmarkStart w:id="14" w:name="_Toc233873212"/>
+      <w:bookmarkStart w:id="14" w:name="_Toc234674018"/>
       <w:r>
         <w:t>Global MMU</w:t>
       </w:r>
@@ -3417,7 +4156,7 @@
           <w:bottom w:val="single" w:sz="6" w:space="1" w:color="auto"/>
         </w:pBdr>
       </w:pPr>
-      <w:bookmarkStart w:id="15" w:name="_Toc233873213"/>
+      <w:bookmarkStart w:id="15" w:name="_Toc234674019"/>
       <w:r>
         <w:t>Interrupt Model</w:t>
       </w:r>
@@ -3435,7 +4174,7 @@
           <w:bottom w:val="single" w:sz="6" w:space="1" w:color="auto"/>
         </w:pBdr>
       </w:pPr>
-      <w:bookmarkStart w:id="16" w:name="_Toc233873214"/>
+      <w:bookmarkStart w:id="16" w:name="_Toc234674020"/>
       <w:r>
         <w:t>Instruction Set</w:t>
       </w:r>
@@ -3453,7 +4192,7 @@
           <w:bottom w:val="single" w:sz="6" w:space="1" w:color="auto"/>
         </w:pBdr>
       </w:pPr>
-      <w:bookmarkStart w:id="17" w:name="_Toc233873215"/>
+      <w:bookmarkStart w:id="17" w:name="_Toc234674021"/>
       <w:r>
         <w:t>Debug Model</w:t>
       </w:r>
@@ -3471,13 +4210,103 @@
           <w:bottom w:val="single" w:sz="6" w:space="1" w:color="auto"/>
         </w:pBdr>
       </w:pPr>
-      <w:bookmarkStart w:id="18" w:name="_Toc233873216"/>
+      <w:bookmarkStart w:id="18" w:name="_Toc234674022"/>
       <w:r>
         <w:t>Application Binary Interface</w:t>
       </w:r>
       <w:bookmarkEnd w:id="18"/>
     </w:p>
     <w:p/>
+    <w:p>
+      <w:pPr>
+        <w:pStyle w:val="Heading1"/>
+        <w:numPr>
+          <w:ilvl w:val="1"/>
+          <w:numId w:val="3"/>
+        </w:numPr>
+        <w:pBdr>
+          <w:bottom w:val="single" w:sz="6" w:space="1" w:color="auto"/>
+        </w:pBdr>
+        <w:ind w:hanging="792"/>
+      </w:pPr>
+      <w:bookmarkStart w:id="19" w:name="_Toc234674023"/>
+      <w:r>
+        <w:t>Function Call Conventions</w:t>
+      </w:r>
+      <w:bookmarkEnd w:id="19"/>
+    </w:p>
+    <w:p>
+      <w:pPr>
+        <w:pStyle w:val="Heading1"/>
+        <w:numPr>
+          <w:ilvl w:val="2"/>
+          <w:numId w:val="3"/>
+        </w:numPr>
+        <w:pBdr>
+          <w:bottom w:val="single" w:sz="6" w:space="1" w:color="auto"/>
+        </w:pBdr>
+        <w:ind w:hanging="1224"/>
+      </w:pPr>
+      <w:bookmarkStart w:id="20" w:name="_Toc234674024"/>
+      <w:r>
+        <w:t>Call Semantics</w:t>
+      </w:r>
+      <w:bookmarkEnd w:id="20"/>
+    </w:p>
+    <w:p>
+      <w:pPr>
+        <w:pStyle w:val="Heading1"/>
+        <w:numPr>
+          <w:ilvl w:val="2"/>
+          <w:numId w:val="3"/>
+        </w:numPr>
+        <w:pBdr>
+          <w:bottom w:val="single" w:sz="6" w:space="1" w:color="auto"/>
+        </w:pBdr>
+        <w:ind w:hanging="1224"/>
+      </w:pPr>
+      <w:bookmarkStart w:id="21" w:name="_Toc234674025"/>
+      <w:r>
+        <w:t>Parameter Lists</w:t>
+      </w:r>
+      <w:bookmarkEnd w:id="21"/>
+    </w:p>
+    <w:p>
+      <w:pPr>
+        <w:pStyle w:val="Heading1"/>
+        <w:numPr>
+          <w:ilvl w:val="2"/>
+          <w:numId w:val="3"/>
+        </w:numPr>
+        <w:pBdr>
+          <w:bottom w:val="single" w:sz="6" w:space="1" w:color="auto"/>
+        </w:pBdr>
+        <w:ind w:hanging="1224"/>
+      </w:pPr>
+      <w:bookmarkStart w:id="22" w:name="_Toc234674026"/>
+      <w:r>
+        <w:t>Return Codes</w:t>
+      </w:r>
+      <w:bookmarkEnd w:id="22"/>
+    </w:p>
+    <w:p>
+      <w:pPr>
+        <w:pStyle w:val="Heading1"/>
+        <w:numPr>
+          <w:ilvl w:val="1"/>
+          <w:numId w:val="3"/>
+        </w:numPr>
+        <w:pBdr>
+          <w:bottom w:val="single" w:sz="6" w:space="1" w:color="auto"/>
+        </w:pBdr>
+        <w:ind w:hanging="792"/>
+      </w:pPr>
+      <w:bookmarkStart w:id="23" w:name="_Toc234674027"/>
+      <w:r>
+        <w:t>System Calls</w:t>
+      </w:r>
+      <w:bookmarkEnd w:id="23"/>
+    </w:p>
     <w:p>
       <w:pPr>
         <w:pStyle w:val="Heading1"/>
@@ -3489,13 +4318,48 @@
           <w:bottom w:val="single" w:sz="6" w:space="1" w:color="auto"/>
         </w:pBdr>
       </w:pPr>
-      <w:bookmarkStart w:id="19" w:name="_Toc233873217"/>
-      <w:r>
-        <w:t>Appendix A. Instruction Set Table</w:t>
-      </w:r>
-      <w:bookmarkEnd w:id="19"/>
-    </w:p>
-    <w:p/>
+      <w:bookmarkStart w:id="24" w:name="_Toc234674028"/>
+      <w:r>
+        <w:t>Register Organization</w:t>
+      </w:r>
+      <w:bookmarkEnd w:id="24"/>
+    </w:p>
+    <w:p>
+      <w:pPr>
+        <w:pStyle w:val="Heading1"/>
+        <w:numPr>
+          <w:ilvl w:val="1"/>
+          <w:numId w:val="3"/>
+        </w:numPr>
+        <w:pBdr>
+          <w:bottom w:val="single" w:sz="6" w:space="1" w:color="auto"/>
+        </w:pBdr>
+        <w:ind w:hanging="792"/>
+      </w:pPr>
+      <w:bookmarkStart w:id="25" w:name="_Toc234674029"/>
+      <w:r>
+        <w:t>Register Indexing</w:t>
+      </w:r>
+      <w:bookmarkEnd w:id="25"/>
+    </w:p>
+    <w:p>
+      <w:pPr>
+        <w:pStyle w:val="Heading1"/>
+        <w:numPr>
+          <w:ilvl w:val="1"/>
+          <w:numId w:val="3"/>
+        </w:numPr>
+        <w:pBdr>
+          <w:bottom w:val="single" w:sz="6" w:space="1" w:color="auto"/>
+        </w:pBdr>
+        <w:ind w:hanging="792"/>
+      </w:pPr>
+      <w:bookmarkStart w:id="26" w:name="_Toc234674030"/>
+      <w:r>
+        <w:t>Performance Counter Access</w:t>
+      </w:r>
+      <w:bookmarkEnd w:id="26"/>
+    </w:p>
     <w:p>
       <w:pPr>
         <w:pStyle w:val="Heading1"/>
@@ -3507,13 +4371,53 @@
           <w:bottom w:val="single" w:sz="6" w:space="1" w:color="auto"/>
         </w:pBdr>
       </w:pPr>
-      <w:bookmarkStart w:id="20" w:name="_Toc233873218"/>
-      <w:r>
-        <w:t>Appendix B. Performance Counters</w:t>
-      </w:r>
-      <w:bookmarkEnd w:id="20"/>
-    </w:p>
-    <w:p/>
+      <w:bookmarkStart w:id="27" w:name="_Toc234674031"/>
+      <w:r>
+        <w:t>Instruction Set Architecture</w:t>
+      </w:r>
+      <w:bookmarkEnd w:id="27"/>
+    </w:p>
+    <w:p>
+      <w:pPr>
+        <w:pStyle w:val="Heading1"/>
+        <w:numPr>
+          <w:ilvl w:val="1"/>
+          <w:numId w:val="3"/>
+        </w:numPr>
+        <w:pBdr>
+          <w:bottom w:val="single" w:sz="6" w:space="1" w:color="auto"/>
+        </w:pBdr>
+        <w:ind w:hanging="792"/>
+      </w:pPr>
+      <w:bookmarkStart w:id="28" w:name="_Toc234674032"/>
+      <w:r>
+        <w:t>Instruction Set Format</w:t>
+      </w:r>
+      <w:bookmarkEnd w:id="28"/>
+    </w:p>
+    <w:p>
+      <w:pPr>
+        <w:ind w:left="360"/>
+      </w:pPr>
+    </w:p>
+    <w:p>
+      <w:pPr>
+        <w:pStyle w:val="Heading1"/>
+        <w:numPr>
+          <w:ilvl w:val="1"/>
+          <w:numId w:val="3"/>
+        </w:numPr>
+        <w:pBdr>
+          <w:bottom w:val="single" w:sz="6" w:space="1" w:color="auto"/>
+        </w:pBdr>
+        <w:ind w:hanging="792"/>
+      </w:pPr>
+      <w:bookmarkStart w:id="29" w:name="_Toc234674033"/>
+      <w:r>
+        <w:t>Instruction Descriptions</w:t>
+      </w:r>
+      <w:bookmarkEnd w:id="29"/>
+    </w:p>
     <w:p>
       <w:pPr>
         <w:pStyle w:val="Heading1"/>
@@ -3525,14 +4429,50 @@
           <w:bottom w:val="single" w:sz="6" w:space="1" w:color="auto"/>
         </w:pBdr>
       </w:pPr>
-      <w:bookmarkStart w:id="21" w:name="_Toc233873219"/>
+      <w:bookmarkStart w:id="30" w:name="_Toc234674034"/>
+      <w:r>
+        <w:t>Appendix A. Instruction Set Table</w:t>
+      </w:r>
+      <w:bookmarkEnd w:id="30"/>
+    </w:p>
+    <w:p/>
+    <w:p>
+      <w:pPr>
+        <w:pStyle w:val="Heading1"/>
+        <w:numPr>
+          <w:ilvl w:val="0"/>
+          <w:numId w:val="3"/>
+        </w:numPr>
+        <w:pBdr>
+          <w:bottom w:val="single" w:sz="6" w:space="1" w:color="auto"/>
+        </w:pBdr>
+      </w:pPr>
+      <w:bookmarkStart w:id="31" w:name="_Toc234674035"/>
+      <w:r>
+        <w:t>Appendix B. Performance Counters</w:t>
+      </w:r>
+      <w:bookmarkEnd w:id="31"/>
+    </w:p>
+    <w:p/>
+    <w:p>
+      <w:pPr>
+        <w:pStyle w:val="Heading1"/>
+        <w:numPr>
+          <w:ilvl w:val="0"/>
+          <w:numId w:val="3"/>
+        </w:numPr>
+        <w:pBdr>
+          <w:bottom w:val="single" w:sz="6" w:space="1" w:color="auto"/>
+        </w:pBdr>
+      </w:pPr>
+      <w:bookmarkStart w:id="32" w:name="_Toc234674036"/>
       <w:r>
         <w:t>Appendix NNNN</w:t>
       </w:r>
       <w:r>
         <w:t>.</w:t>
       </w:r>
-      <w:bookmarkEnd w:id="21"/>
+      <w:bookmarkEnd w:id="32"/>
       <w:r>
         <w:t xml:space="preserve"> </w:t>
       </w:r>
@@ -3685,7 +4625,9 @@
       <w:footerReference w:type="default" r:id="rId10"/>
       <w:pgSz w:w="12240" w:h="15840"/>
       <w:pgMar w:top="1440" w:right="1800" w:bottom="1440" w:left="1800" w:header="720" w:footer="720" w:gutter="0"/>
+      <w:pgNumType w:chapStyle="1"/>
       <w:cols w:space="720"/>
+      <w:titlePg/>
       <w:docGrid w:linePitch="360"/>
     </w:sectPr>
   </w:body>
@@ -3713,6 +4655,46 @@
 
 <file path=word/footer1.xml><?xml version="1.0" encoding="utf-8"?>
 <w:ftr xmlns:wpc="http://schemas.microsoft.com/office/word/2010/wordprocessingCanvas" xmlns:mo="http://schemas.microsoft.com/office/mac/office/2008/main" xmlns:mc="http://schemas.openxmlformats.org/markup-compatibility/2006" xmlns:mv="urn:schemas-microsoft-com:mac:vml" xmlns:o="urn:schemas-microsoft-com:office:office" xmlns:r="http://schemas.openxmlformats.org/officeDocument/2006/relationships" xmlns:m="http://schemas.openxmlformats.org/officeDocument/2006/math" xmlns:v="urn:schemas-microsoft-com:vml" xmlns:wp14="http://schemas.microsoft.com/office/word/2010/wordprocessingDrawing" xmlns:wp="http://schemas.openxmlformats.org/drawingml/2006/wordprocessingDrawing" xmlns:w10="urn:schemas-microsoft-com:office:word" xmlns:w="http://schemas.openxmlformats.org/wordprocessingml/2006/main" xmlns:w14="http://schemas.microsoft.com/office/word/2010/wordml" xmlns:wpg="http://schemas.microsoft.com/office/word/2010/wordprocessingGroup" xmlns:wpi="http://schemas.microsoft.com/office/word/2010/wordprocessingInk" xmlns:wne="http://schemas.microsoft.com/office/word/2006/wordml" xmlns:wps="http://schemas.microsoft.com/office/word/2010/wordprocessingShape" mc:Ignorable="w14 wp14">
+  <w:p>
+    <w:pPr>
+      <w:pStyle w:val="Footer"/>
+      <w:framePr w:wrap="around" w:vAnchor="text" w:hAnchor="margin" w:xAlign="center" w:y="1"/>
+      <w:rPr>
+        <w:rStyle w:val="PageNumber"/>
+      </w:rPr>
+    </w:pPr>
+    <w:r>
+      <w:rPr>
+        <w:rStyle w:val="PageNumber"/>
+      </w:rPr>
+      <w:fldChar w:fldCharType="begin"/>
+    </w:r>
+    <w:r>
+      <w:rPr>
+        <w:rStyle w:val="PageNumber"/>
+      </w:rPr>
+      <w:instrText xml:space="preserve">PAGE  </w:instrText>
+    </w:r>
+    <w:r>
+      <w:rPr>
+        <w:rStyle w:val="PageNumber"/>
+      </w:rPr>
+      <w:fldChar w:fldCharType="separate"/>
+    </w:r>
+    <w:r>
+      <w:rPr>
+        <w:rStyle w:val="PageNumber"/>
+        <w:noProof/>
+      </w:rPr>
+      <w:t>4</w:t>
+    </w:r>
+    <w:r>
+      <w:rPr>
+        <w:rStyle w:val="PageNumber"/>
+      </w:rPr>
+      <w:fldChar w:fldCharType="end"/>
+    </w:r>
+  </w:p>
   <w:p>
     <w:pPr>
       <w:pStyle w:val="Footer"/>
@@ -3723,6 +4705,46 @@
 
 <file path=word/footer2.xml><?xml version="1.0" encoding="utf-8"?>
 <w:ftr xmlns:wpc="http://schemas.microsoft.com/office/word/2010/wordprocessingCanvas" xmlns:mo="http://schemas.microsoft.com/office/mac/office/2008/main" xmlns:mc="http://schemas.openxmlformats.org/markup-compatibility/2006" xmlns:mv="urn:schemas-microsoft-com:mac:vml" xmlns:o="urn:schemas-microsoft-com:office:office" xmlns:r="http://schemas.openxmlformats.org/officeDocument/2006/relationships" xmlns:m="http://schemas.openxmlformats.org/officeDocument/2006/math" xmlns:v="urn:schemas-microsoft-com:vml" xmlns:wp14="http://schemas.microsoft.com/office/word/2010/wordprocessingDrawing" xmlns:wp="http://schemas.openxmlformats.org/drawingml/2006/wordprocessingDrawing" xmlns:w10="urn:schemas-microsoft-com:office:word" xmlns:w="http://schemas.openxmlformats.org/wordprocessingml/2006/main" xmlns:w14="http://schemas.microsoft.com/office/word/2010/wordml" xmlns:wpg="http://schemas.microsoft.com/office/word/2010/wordprocessingGroup" xmlns:wpi="http://schemas.microsoft.com/office/word/2010/wordprocessingInk" xmlns:wne="http://schemas.microsoft.com/office/word/2006/wordml" xmlns:wps="http://schemas.microsoft.com/office/word/2010/wordprocessingShape" mc:Ignorable="w14 wp14">
+  <w:p>
+    <w:pPr>
+      <w:pStyle w:val="Footer"/>
+      <w:framePr w:wrap="around" w:vAnchor="text" w:hAnchor="margin" w:xAlign="center" w:y="1"/>
+      <w:rPr>
+        <w:rStyle w:val="PageNumber"/>
+      </w:rPr>
+    </w:pPr>
+    <w:r>
+      <w:rPr>
+        <w:rStyle w:val="PageNumber"/>
+      </w:rPr>
+      <w:fldChar w:fldCharType="begin"/>
+    </w:r>
+    <w:r>
+      <w:rPr>
+        <w:rStyle w:val="PageNumber"/>
+      </w:rPr>
+      <w:instrText xml:space="preserve">PAGE  </w:instrText>
+    </w:r>
+    <w:r>
+      <w:rPr>
+        <w:rStyle w:val="PageNumber"/>
+      </w:rPr>
+      <w:fldChar w:fldCharType="separate"/>
+    </w:r>
+    <w:r>
+      <w:rPr>
+        <w:rStyle w:val="PageNumber"/>
+        <w:noProof/>
+      </w:rPr>
+      <w:t>3</w:t>
+    </w:r>
+    <w:r>
+      <w:rPr>
+        <w:rStyle w:val="PageNumber"/>
+      </w:rPr>
+      <w:fldChar w:fldCharType="end"/>
+    </w:r>
+  </w:p>
   <w:p>
     <w:pPr>
       <w:pStyle w:val="Footer"/>
@@ -6277,7 +7299,7 @@
 </file>
 
 <file path=customXml/itemProps1.xml><?xml version="1.0" encoding="utf-8"?>
-<ds:datastoreItem xmlns:ds="http://schemas.openxmlformats.org/officeDocument/2006/customXml" ds:itemID="{C90ABC89-1078-BF48-9435-6D52D59AAF36}">
+<ds:datastoreItem xmlns:ds="http://schemas.openxmlformats.org/officeDocument/2006/customXml" ds:itemID="{DAB70C64-DABD-A74B-B8A3-D2A49277D830}">
   <ds:schemaRefs>
     <ds:schemaRef ds:uri="http://schemas.openxmlformats.org/officeDocument/2006/bibliography"/>
   </ds:schemaRefs>

</xml_diff>

<commit_message>
flipping GCONST field to be more friendly to extended addressing modes
</commit_message>
<xml_diff>
--- a/doc/goblin-core_arch_specs.docx
+++ b/doc/goblin-core_arch_specs.docx
@@ -542,6 +542,8 @@
       <w:r>
         <w:fldChar w:fldCharType="separate"/>
       </w:r>
+      <w:bookmarkStart w:id="0" w:name="_GoBack"/>
+      <w:bookmarkEnd w:id="0"/>
       <w:r>
         <w:rPr>
           <w:noProof/>
@@ -578,7 +580,7 @@
         <w:rPr>
           <w:noProof/>
         </w:rPr>
-        <w:instrText xml:space="preserve"> PAGEREF _Toc234674005 \h </w:instrText>
+        <w:instrText xml:space="preserve"> PAGEREF _Toc234839487 \h </w:instrText>
       </w:r>
       <w:r>
         <w:rPr>
@@ -652,7 +654,7 @@
         <w:rPr>
           <w:noProof/>
         </w:rPr>
-        <w:instrText xml:space="preserve"> PAGEREF _Toc234674006 \h </w:instrText>
+        <w:instrText xml:space="preserve"> PAGEREF _Toc234839488 \h </w:instrText>
       </w:r>
       <w:r>
         <w:rPr>
@@ -726,149 +728,7 @@
         <w:rPr>
           <w:noProof/>
         </w:rPr>
-        <w:instrText xml:space="preserve"> PAGEREF _Toc234674007 \h </w:instrText>
-      </w:r>
-      <w:r>
-        <w:rPr>
-          <w:noProof/>
-        </w:rPr>
-      </w:r>
-      <w:r>
-        <w:rPr>
-          <w:noProof/>
-        </w:rPr>
-        <w:fldChar w:fldCharType="separate"/>
-      </w:r>
-      <w:r>
-        <w:rPr>
-          <w:noProof/>
-        </w:rPr>
-        <w:t>5</w:t>
-      </w:r>
-      <w:r>
-        <w:rPr>
-          <w:noProof/>
-        </w:rPr>
-        <w:fldChar w:fldCharType="end"/>
-      </w:r>
-    </w:p>
-    <w:p>
-      <w:pPr>
-        <w:pStyle w:val="TOC1"/>
-        <w:rPr>
-          <w:b w:val="0"/>
-          <w:noProof/>
-          <w:lang w:eastAsia="ja-JP"/>
-        </w:rPr>
-      </w:pPr>
-      <w:r>
-        <w:rPr>
-          <w:noProof/>
-        </w:rPr>
-        <w:t>2.</w:t>
-      </w:r>
-      <w:r>
-        <w:rPr>
-          <w:b w:val="0"/>
-          <w:noProof/>
-          <w:lang w:eastAsia="ja-JP"/>
-        </w:rPr>
-        <w:tab/>
-      </w:r>
-      <w:r>
-        <w:rPr>
-          <w:noProof/>
-        </w:rPr>
-        <w:t>Architecture Overview</w:t>
-      </w:r>
-      <w:r>
-        <w:rPr>
-          <w:noProof/>
-        </w:rPr>
-        <w:tab/>
-      </w:r>
-      <w:r>
-        <w:rPr>
-          <w:noProof/>
-        </w:rPr>
-        <w:fldChar w:fldCharType="begin"/>
-      </w:r>
-      <w:r>
-        <w:rPr>
-          <w:noProof/>
-        </w:rPr>
-        <w:instrText xml:space="preserve"> PAGEREF _Toc234674008 \h </w:instrText>
-      </w:r>
-      <w:r>
-        <w:rPr>
-          <w:noProof/>
-        </w:rPr>
-      </w:r>
-      <w:r>
-        <w:rPr>
-          <w:noProof/>
-        </w:rPr>
-        <w:fldChar w:fldCharType="separate"/>
-      </w:r>
-      <w:r>
-        <w:rPr>
-          <w:noProof/>
-        </w:rPr>
-        <w:t>5</w:t>
-      </w:r>
-      <w:r>
-        <w:rPr>
-          <w:noProof/>
-        </w:rPr>
-        <w:fldChar w:fldCharType="end"/>
-      </w:r>
-    </w:p>
-    <w:p>
-      <w:pPr>
-        <w:pStyle w:val="TOC1"/>
-        <w:rPr>
-          <w:b w:val="0"/>
-          <w:noProof/>
-          <w:lang w:eastAsia="ja-JP"/>
-        </w:rPr>
-      </w:pPr>
-      <w:r>
-        <w:rPr>
-          <w:noProof/>
-        </w:rPr>
-        <w:t>3.</w:t>
-      </w:r>
-      <w:r>
-        <w:rPr>
-          <w:b w:val="0"/>
-          <w:noProof/>
-          <w:lang w:eastAsia="ja-JP"/>
-        </w:rPr>
-        <w:tab/>
-      </w:r>
-      <w:r>
-        <w:rPr>
-          <w:noProof/>
-        </w:rPr>
-        <w:t>Addressing Modes &amp; Operand Conventions</w:t>
-      </w:r>
-      <w:r>
-        <w:rPr>
-          <w:noProof/>
-        </w:rPr>
-        <w:tab/>
-      </w:r>
-      <w:r>
-        <w:rPr>
-          <w:noProof/>
-        </w:rPr>
-        <w:fldChar w:fldCharType="begin"/>
-      </w:r>
-      <w:r>
-        <w:rPr>
-          <w:noProof/>
-        </w:rPr>
-        <w:instrText xml:space="preserve"> PAGEREF _Toc234674009 \h </w:instrText>
+        <w:instrText xml:space="preserve"> PAGEREF _Toc234839489 \h </w:instrText>
       </w:r>
       <w:r>
         <w:rPr>
@@ -910,6 +770,296 @@
         <w:rPr>
           <w:noProof/>
         </w:rPr>
+        <w:t>1.3.</w:t>
+      </w:r>
+      <w:r>
+        <w:rPr>
+          <w:b w:val="0"/>
+          <w:noProof/>
+          <w:lang w:eastAsia="ja-JP"/>
+        </w:rPr>
+        <w:tab/>
+      </w:r>
+      <w:r>
+        <w:rPr>
+          <w:noProof/>
+        </w:rPr>
+        <w:t>Terms and Abbreviations</w:t>
+      </w:r>
+      <w:r>
+        <w:rPr>
+          <w:noProof/>
+        </w:rPr>
+        <w:tab/>
+      </w:r>
+      <w:r>
+        <w:rPr>
+          <w:noProof/>
+        </w:rPr>
+        <w:fldChar w:fldCharType="begin"/>
+      </w:r>
+      <w:r>
+        <w:rPr>
+          <w:noProof/>
+        </w:rPr>
+        <w:instrText xml:space="preserve"> PAGEREF _Toc234839490 \h </w:instrText>
+      </w:r>
+      <w:r>
+        <w:rPr>
+          <w:noProof/>
+        </w:rPr>
+      </w:r>
+      <w:r>
+        <w:rPr>
+          <w:noProof/>
+        </w:rPr>
+        <w:fldChar w:fldCharType="separate"/>
+      </w:r>
+      <w:r>
+        <w:rPr>
+          <w:noProof/>
+        </w:rPr>
+        <w:t>5</w:t>
+      </w:r>
+      <w:r>
+        <w:rPr>
+          <w:noProof/>
+        </w:rPr>
+        <w:fldChar w:fldCharType="end"/>
+      </w:r>
+    </w:p>
+    <w:p>
+      <w:pPr>
+        <w:pStyle w:val="TOC1"/>
+        <w:tabs>
+          <w:tab w:val="left" w:pos="636"/>
+        </w:tabs>
+        <w:rPr>
+          <w:b w:val="0"/>
+          <w:noProof/>
+          <w:lang w:eastAsia="ja-JP"/>
+        </w:rPr>
+      </w:pPr>
+      <w:r>
+        <w:rPr>
+          <w:noProof/>
+        </w:rPr>
+        <w:t>1.4.</w:t>
+      </w:r>
+      <w:r>
+        <w:rPr>
+          <w:b w:val="0"/>
+          <w:noProof/>
+          <w:lang w:eastAsia="ja-JP"/>
+        </w:rPr>
+        <w:tab/>
+      </w:r>
+      <w:r>
+        <w:rPr>
+          <w:noProof/>
+        </w:rPr>
+        <w:t>References</w:t>
+      </w:r>
+      <w:r>
+        <w:rPr>
+          <w:noProof/>
+        </w:rPr>
+        <w:tab/>
+      </w:r>
+      <w:r>
+        <w:rPr>
+          <w:noProof/>
+        </w:rPr>
+        <w:fldChar w:fldCharType="begin"/>
+      </w:r>
+      <w:r>
+        <w:rPr>
+          <w:noProof/>
+        </w:rPr>
+        <w:instrText xml:space="preserve"> PAGEREF _Toc234839491 \h </w:instrText>
+      </w:r>
+      <w:r>
+        <w:rPr>
+          <w:noProof/>
+        </w:rPr>
+      </w:r>
+      <w:r>
+        <w:rPr>
+          <w:noProof/>
+        </w:rPr>
+        <w:fldChar w:fldCharType="separate"/>
+      </w:r>
+      <w:r>
+        <w:rPr>
+          <w:noProof/>
+        </w:rPr>
+        <w:t>5</w:t>
+      </w:r>
+      <w:r>
+        <w:rPr>
+          <w:noProof/>
+        </w:rPr>
+        <w:fldChar w:fldCharType="end"/>
+      </w:r>
+    </w:p>
+    <w:p>
+      <w:pPr>
+        <w:pStyle w:val="TOC1"/>
+        <w:rPr>
+          <w:b w:val="0"/>
+          <w:noProof/>
+          <w:lang w:eastAsia="ja-JP"/>
+        </w:rPr>
+      </w:pPr>
+      <w:r>
+        <w:rPr>
+          <w:noProof/>
+        </w:rPr>
+        <w:t>2.</w:t>
+      </w:r>
+      <w:r>
+        <w:rPr>
+          <w:b w:val="0"/>
+          <w:noProof/>
+          <w:lang w:eastAsia="ja-JP"/>
+        </w:rPr>
+        <w:tab/>
+      </w:r>
+      <w:r>
+        <w:rPr>
+          <w:noProof/>
+        </w:rPr>
+        <w:t>Architecture Overview</w:t>
+      </w:r>
+      <w:r>
+        <w:rPr>
+          <w:noProof/>
+        </w:rPr>
+        <w:tab/>
+      </w:r>
+      <w:r>
+        <w:rPr>
+          <w:noProof/>
+        </w:rPr>
+        <w:fldChar w:fldCharType="begin"/>
+      </w:r>
+      <w:r>
+        <w:rPr>
+          <w:noProof/>
+        </w:rPr>
+        <w:instrText xml:space="preserve"> PAGEREF _Toc234839492 \h </w:instrText>
+      </w:r>
+      <w:r>
+        <w:rPr>
+          <w:noProof/>
+        </w:rPr>
+      </w:r>
+      <w:r>
+        <w:rPr>
+          <w:noProof/>
+        </w:rPr>
+        <w:fldChar w:fldCharType="separate"/>
+      </w:r>
+      <w:r>
+        <w:rPr>
+          <w:noProof/>
+        </w:rPr>
+        <w:t>5</w:t>
+      </w:r>
+      <w:r>
+        <w:rPr>
+          <w:noProof/>
+        </w:rPr>
+        <w:fldChar w:fldCharType="end"/>
+      </w:r>
+    </w:p>
+    <w:p>
+      <w:pPr>
+        <w:pStyle w:val="TOC1"/>
+        <w:rPr>
+          <w:b w:val="0"/>
+          <w:noProof/>
+          <w:lang w:eastAsia="ja-JP"/>
+        </w:rPr>
+      </w:pPr>
+      <w:r>
+        <w:rPr>
+          <w:noProof/>
+        </w:rPr>
+        <w:t>3.</w:t>
+      </w:r>
+      <w:r>
+        <w:rPr>
+          <w:b w:val="0"/>
+          <w:noProof/>
+          <w:lang w:eastAsia="ja-JP"/>
+        </w:rPr>
+        <w:tab/>
+      </w:r>
+      <w:r>
+        <w:rPr>
+          <w:noProof/>
+        </w:rPr>
+        <w:t>Addressing Modes &amp; Operand Conventions</w:t>
+      </w:r>
+      <w:r>
+        <w:rPr>
+          <w:noProof/>
+        </w:rPr>
+        <w:tab/>
+      </w:r>
+      <w:r>
+        <w:rPr>
+          <w:noProof/>
+        </w:rPr>
+        <w:fldChar w:fldCharType="begin"/>
+      </w:r>
+      <w:r>
+        <w:rPr>
+          <w:noProof/>
+        </w:rPr>
+        <w:instrText xml:space="preserve"> PAGEREF _Toc234839493 \h </w:instrText>
+      </w:r>
+      <w:r>
+        <w:rPr>
+          <w:noProof/>
+        </w:rPr>
+      </w:r>
+      <w:r>
+        <w:rPr>
+          <w:noProof/>
+        </w:rPr>
+        <w:fldChar w:fldCharType="separate"/>
+      </w:r>
+      <w:r>
+        <w:rPr>
+          <w:noProof/>
+        </w:rPr>
+        <w:t>5</w:t>
+      </w:r>
+      <w:r>
+        <w:rPr>
+          <w:noProof/>
+        </w:rPr>
+        <w:fldChar w:fldCharType="end"/>
+      </w:r>
+    </w:p>
+    <w:p>
+      <w:pPr>
+        <w:pStyle w:val="TOC1"/>
+        <w:tabs>
+          <w:tab w:val="left" w:pos="636"/>
+        </w:tabs>
+        <w:rPr>
+          <w:b w:val="0"/>
+          <w:noProof/>
+          <w:lang w:eastAsia="ja-JP"/>
+        </w:rPr>
+      </w:pPr>
+      <w:r>
+        <w:rPr>
+          <w:noProof/>
+        </w:rPr>
         <w:t>3.1.</w:t>
       </w:r>
       <w:r>
@@ -942,7 +1092,7 @@
         <w:rPr>
           <w:noProof/>
         </w:rPr>
-        <w:instrText xml:space="preserve"> PAGEREF _Toc234674010 \h </w:instrText>
+        <w:instrText xml:space="preserve"> PAGEREF _Toc234839494 \h </w:instrText>
       </w:r>
       <w:r>
         <w:rPr>
@@ -1016,7 +1166,7 @@
         <w:rPr>
           <w:noProof/>
         </w:rPr>
-        <w:instrText xml:space="preserve"> PAGEREF _Toc234674011 \h </w:instrText>
+        <w:instrText xml:space="preserve"> PAGEREF _Toc234839495 \h </w:instrText>
       </w:r>
       <w:r>
         <w:rPr>
@@ -1090,7 +1240,7 @@
         <w:rPr>
           <w:noProof/>
         </w:rPr>
-        <w:instrText xml:space="preserve"> PAGEREF _Toc234674012 \h </w:instrText>
+        <w:instrText xml:space="preserve"> PAGEREF _Toc234839496 \h </w:instrText>
       </w:r>
       <w:r>
         <w:rPr>
@@ -1164,7 +1314,7 @@
         <w:rPr>
           <w:noProof/>
         </w:rPr>
-        <w:instrText xml:space="preserve"> PAGEREF _Toc234674013 \h </w:instrText>
+        <w:instrText xml:space="preserve"> PAGEREF _Toc234839497 \h </w:instrText>
       </w:r>
       <w:r>
         <w:rPr>
@@ -1181,7 +1331,7 @@
         <w:rPr>
           <w:noProof/>
         </w:rPr>
-        <w:t>5</w:t>
+        <w:t>6</w:t>
       </w:r>
       <w:r>
         <w:rPr>
@@ -1238,7 +1388,7 @@
         <w:rPr>
           <w:noProof/>
         </w:rPr>
-        <w:instrText xml:space="preserve"> PAGEREF _Toc234674014 \h </w:instrText>
+        <w:instrText xml:space="preserve"> PAGEREF _Toc234839498 \h </w:instrText>
       </w:r>
       <w:r>
         <w:rPr>
@@ -1309,7 +1459,7 @@
         <w:rPr>
           <w:noProof/>
         </w:rPr>
-        <w:instrText xml:space="preserve"> PAGEREF _Toc234674015 \h </w:instrText>
+        <w:instrText xml:space="preserve"> PAGEREF _Toc234839499 \h </w:instrText>
       </w:r>
       <w:r>
         <w:rPr>
@@ -1380,7 +1530,7 @@
         <w:rPr>
           <w:noProof/>
         </w:rPr>
-        <w:instrText xml:space="preserve"> PAGEREF _Toc234674016 \h </w:instrText>
+        <w:instrText xml:space="preserve"> PAGEREF _Toc234839500 \h </w:instrText>
       </w:r>
       <w:r>
         <w:rPr>
@@ -1397,7 +1547,7 @@
         <w:rPr>
           <w:noProof/>
         </w:rPr>
-        <w:t>6</w:t>
+        <w:t>7</w:t>
       </w:r>
       <w:r>
         <w:rPr>
@@ -1454,7 +1604,7 @@
         <w:rPr>
           <w:noProof/>
         </w:rPr>
-        <w:instrText xml:space="preserve"> PAGEREF _Toc234674017 \h </w:instrText>
+        <w:instrText xml:space="preserve"> PAGEREF _Toc234839501 \h </w:instrText>
       </w:r>
       <w:r>
         <w:rPr>
@@ -1528,7 +1678,7 @@
         <w:rPr>
           <w:noProof/>
         </w:rPr>
-        <w:instrText xml:space="preserve"> PAGEREF _Toc234674018 \h </w:instrText>
+        <w:instrText xml:space="preserve"> PAGEREF _Toc234839502 \h </w:instrText>
       </w:r>
       <w:r>
         <w:rPr>
@@ -1599,7 +1749,7 @@
         <w:rPr>
           <w:noProof/>
         </w:rPr>
-        <w:instrText xml:space="preserve"> PAGEREF _Toc234674019 \h </w:instrText>
+        <w:instrText xml:space="preserve"> PAGEREF _Toc234839503 \h </w:instrText>
       </w:r>
       <w:r>
         <w:rPr>
@@ -1670,7 +1820,7 @@
         <w:rPr>
           <w:noProof/>
         </w:rPr>
-        <w:instrText xml:space="preserve"> PAGEREF _Toc234674020 \h </w:instrText>
+        <w:instrText xml:space="preserve"> PAGEREF _Toc234839504 \h </w:instrText>
       </w:r>
       <w:r>
         <w:rPr>
@@ -1741,7 +1891,7 @@
         <w:rPr>
           <w:noProof/>
         </w:rPr>
-        <w:instrText xml:space="preserve"> PAGEREF _Toc234674021 \h </w:instrText>
+        <w:instrText xml:space="preserve"> PAGEREF _Toc234839505 \h </w:instrText>
       </w:r>
       <w:r>
         <w:rPr>
@@ -1812,7 +1962,7 @@
         <w:rPr>
           <w:noProof/>
         </w:rPr>
-        <w:instrText xml:space="preserve"> PAGEREF _Toc234674022 \h </w:instrText>
+        <w:instrText xml:space="preserve"> PAGEREF _Toc234839506 \h </w:instrText>
       </w:r>
       <w:r>
         <w:rPr>
@@ -1886,7 +2036,7 @@
         <w:rPr>
           <w:noProof/>
         </w:rPr>
-        <w:instrText xml:space="preserve"> PAGEREF _Toc234674023 \h </w:instrText>
+        <w:instrText xml:space="preserve"> PAGEREF _Toc234839507 \h </w:instrText>
       </w:r>
       <w:r>
         <w:rPr>
@@ -1960,7 +2110,7 @@
         <w:rPr>
           <w:noProof/>
         </w:rPr>
-        <w:instrText xml:space="preserve"> PAGEREF _Toc234674024 \h </w:instrText>
+        <w:instrText xml:space="preserve"> PAGEREF _Toc234839508 \h </w:instrText>
       </w:r>
       <w:r>
         <w:rPr>
@@ -2034,7 +2184,7 @@
         <w:rPr>
           <w:noProof/>
         </w:rPr>
-        <w:instrText xml:space="preserve"> PAGEREF _Toc234674025 \h </w:instrText>
+        <w:instrText xml:space="preserve"> PAGEREF _Toc234839509 \h </w:instrText>
       </w:r>
       <w:r>
         <w:rPr>
@@ -2108,7 +2258,7 @@
         <w:rPr>
           <w:noProof/>
         </w:rPr>
-        <w:instrText xml:space="preserve"> PAGEREF _Toc234674026 \h </w:instrText>
+        <w:instrText xml:space="preserve"> PAGEREF _Toc234839510 \h </w:instrText>
       </w:r>
       <w:r>
         <w:rPr>
@@ -2182,7 +2332,7 @@
         <w:rPr>
           <w:noProof/>
         </w:rPr>
-        <w:instrText xml:space="preserve"> PAGEREF _Toc234674027 \h </w:instrText>
+        <w:instrText xml:space="preserve"> PAGEREF _Toc234839511 \h </w:instrText>
       </w:r>
       <w:r>
         <w:rPr>
@@ -2256,7 +2406,7 @@
         <w:rPr>
           <w:noProof/>
         </w:rPr>
-        <w:instrText xml:space="preserve"> PAGEREF _Toc234674028 \h </w:instrText>
+        <w:instrText xml:space="preserve"> PAGEREF _Toc234839512 \h </w:instrText>
       </w:r>
       <w:r>
         <w:rPr>
@@ -2330,7 +2480,7 @@
         <w:rPr>
           <w:noProof/>
         </w:rPr>
-        <w:instrText xml:space="preserve"> PAGEREF _Toc234674029 \h </w:instrText>
+        <w:instrText xml:space="preserve"> PAGEREF _Toc234839513 \h </w:instrText>
       </w:r>
       <w:r>
         <w:rPr>
@@ -2404,7 +2554,7 @@
         <w:rPr>
           <w:noProof/>
         </w:rPr>
-        <w:instrText xml:space="preserve"> PAGEREF _Toc234674030 \h </w:instrText>
+        <w:instrText xml:space="preserve"> PAGEREF _Toc234839514 \h </w:instrText>
       </w:r>
       <w:r>
         <w:rPr>
@@ -2478,7 +2628,7 @@
         <w:rPr>
           <w:noProof/>
         </w:rPr>
-        <w:instrText xml:space="preserve"> PAGEREF _Toc234674031 \h </w:instrText>
+        <w:instrText xml:space="preserve"> PAGEREF _Toc234839515 \h </w:instrText>
       </w:r>
       <w:r>
         <w:rPr>
@@ -2552,7 +2702,7 @@
         <w:rPr>
           <w:noProof/>
         </w:rPr>
-        <w:instrText xml:space="preserve"> PAGEREF _Toc234674032 \h </w:instrText>
+        <w:instrText xml:space="preserve"> PAGEREF _Toc234839516 \h </w:instrText>
       </w:r>
       <w:r>
         <w:rPr>
@@ -2626,7 +2776,7 @@
         <w:rPr>
           <w:noProof/>
         </w:rPr>
-        <w:instrText xml:space="preserve"> PAGEREF _Toc234674033 \h </w:instrText>
+        <w:instrText xml:space="preserve"> PAGEREF _Toc234839517 \h </w:instrText>
       </w:r>
       <w:r>
         <w:rPr>
@@ -2700,7 +2850,7 @@
         <w:rPr>
           <w:noProof/>
         </w:rPr>
-        <w:instrText xml:space="preserve"> PAGEREF _Toc234674034 \h </w:instrText>
+        <w:instrText xml:space="preserve"> PAGEREF _Toc234839518 \h </w:instrText>
       </w:r>
       <w:r>
         <w:rPr>
@@ -2774,7 +2924,7 @@
         <w:rPr>
           <w:noProof/>
         </w:rPr>
-        <w:instrText xml:space="preserve"> PAGEREF _Toc234674035 \h </w:instrText>
+        <w:instrText xml:space="preserve"> PAGEREF _Toc234839519 \h </w:instrText>
       </w:r>
       <w:r>
         <w:rPr>
@@ -2848,7 +2998,7 @@
         <w:rPr>
           <w:noProof/>
         </w:rPr>
-        <w:instrText xml:space="preserve"> PAGEREF _Toc234674036 \h </w:instrText>
+        <w:instrText xml:space="preserve"> PAGEREF _Toc234839520 \h </w:instrText>
       </w:r>
       <w:r>
         <w:rPr>
@@ -3177,16 +3327,13 @@
           <w:bottom w:val="single" w:sz="6" w:space="1" w:color="auto"/>
         </w:pBdr>
       </w:pPr>
-      <w:bookmarkStart w:id="0" w:name="_Toc234674005"/>
+      <w:bookmarkStart w:id="1" w:name="_Toc234839487"/>
       <w:r>
         <w:t>Introduction</w:t>
       </w:r>
-      <w:bookmarkEnd w:id="0"/>
-    </w:p>
-    <w:p>
-      <w:bookmarkStart w:id="1" w:name="_GoBack"/>
       <w:bookmarkEnd w:id="1"/>
     </w:p>
+    <w:p/>
     <w:p>
       <w:pPr>
         <w:pStyle w:val="Heading1"/>
@@ -3199,7 +3346,7 @@
         </w:pBdr>
         <w:ind w:hanging="792"/>
       </w:pPr>
-      <w:bookmarkStart w:id="2" w:name="_Toc234674006"/>
+      <w:bookmarkStart w:id="2" w:name="_Toc234839488"/>
       <w:r>
         <w:t>Revision</w:t>
       </w:r>
@@ -3218,54 +3365,13 @@
         </w:pBdr>
         <w:ind w:hanging="792"/>
       </w:pPr>
-      <w:bookmarkStart w:id="3" w:name="_Toc234674007"/>
+      <w:bookmarkStart w:id="3" w:name="_Toc234839489"/>
       <w:r>
         <w:t>Authors</w:t>
       </w:r>
       <w:bookmarkEnd w:id="3"/>
     </w:p>
     <w:p/>
-    <w:p>
-      <w:pPr>
-        <w:pStyle w:val="Heading1"/>
-        <w:numPr>
-          <w:ilvl w:val="0"/>
-          <w:numId w:val="3"/>
-        </w:numPr>
-        <w:pBdr>
-          <w:bottom w:val="single" w:sz="6" w:space="1" w:color="auto"/>
-        </w:pBdr>
-      </w:pPr>
-      <w:bookmarkStart w:id="4" w:name="_Toc234674008"/>
-      <w:r>
-        <w:t>Architecture Overview</w:t>
-      </w:r>
-      <w:bookmarkEnd w:id="4"/>
-    </w:p>
-    <w:p/>
-    <w:p>
-      <w:pPr>
-        <w:pStyle w:val="Heading1"/>
-        <w:numPr>
-          <w:ilvl w:val="0"/>
-          <w:numId w:val="3"/>
-        </w:numPr>
-        <w:pBdr>
-          <w:bottom w:val="single" w:sz="6" w:space="1" w:color="auto"/>
-        </w:pBdr>
-      </w:pPr>
-      <w:bookmarkStart w:id="5" w:name="_Toc234674009"/>
-      <w:r>
-        <w:t>Addressing Modes &amp; Operand Conventions</w:t>
-      </w:r>
-      <w:bookmarkEnd w:id="5"/>
-    </w:p>
-    <w:p/>
-    <w:p>
-      <w:r>
-        <w:t xml:space="preserve">The following section describes the local and global address mode conventions for the Goblin-Core architecture family.  This includes local and global address modes as well as the associated operand conventions as they appear in the instruction set mnemonics.  </w:t>
-      </w:r>
-    </w:p>
     <w:p>
       <w:pPr>
         <w:pStyle w:val="Heading1"/>
@@ -3278,11 +3384,88 @@
         </w:pBdr>
         <w:ind w:hanging="792"/>
       </w:pPr>
-      <w:bookmarkStart w:id="6" w:name="_Toc234674010"/>
+      <w:bookmarkStart w:id="4" w:name="_Toc234839490"/>
+      <w:r>
+        <w:t>Terms and Abbreviations</w:t>
+      </w:r>
+      <w:bookmarkEnd w:id="4"/>
+    </w:p>
+    <w:p>
+      <w:pPr>
+        <w:pStyle w:val="Heading1"/>
+        <w:numPr>
+          <w:ilvl w:val="1"/>
+          <w:numId w:val="3"/>
+        </w:numPr>
+        <w:pBdr>
+          <w:bottom w:val="single" w:sz="6" w:space="1" w:color="auto"/>
+        </w:pBdr>
+        <w:ind w:hanging="792"/>
+      </w:pPr>
+      <w:bookmarkStart w:id="5" w:name="_Toc234839491"/>
+      <w:r>
+        <w:t>References</w:t>
+      </w:r>
+      <w:bookmarkEnd w:id="5"/>
+    </w:p>
+    <w:p>
+      <w:pPr>
+        <w:pStyle w:val="Heading1"/>
+        <w:numPr>
+          <w:ilvl w:val="0"/>
+          <w:numId w:val="3"/>
+        </w:numPr>
+        <w:pBdr>
+          <w:bottom w:val="single" w:sz="6" w:space="1" w:color="auto"/>
+        </w:pBdr>
+      </w:pPr>
+      <w:bookmarkStart w:id="6" w:name="_Toc234839492"/>
+      <w:r>
+        <w:t>Architecture Overview</w:t>
+      </w:r>
+      <w:bookmarkEnd w:id="6"/>
+    </w:p>
+    <w:p/>
+    <w:p>
+      <w:pPr>
+        <w:pStyle w:val="Heading1"/>
+        <w:numPr>
+          <w:ilvl w:val="0"/>
+          <w:numId w:val="3"/>
+        </w:numPr>
+        <w:pBdr>
+          <w:bottom w:val="single" w:sz="6" w:space="1" w:color="auto"/>
+        </w:pBdr>
+      </w:pPr>
+      <w:bookmarkStart w:id="7" w:name="_Toc234839493"/>
+      <w:r>
+        <w:t>Addressing Modes &amp; Operand Conventions</w:t>
+      </w:r>
+      <w:bookmarkEnd w:id="7"/>
+    </w:p>
+    <w:p/>
+    <w:p>
+      <w:r>
+        <w:t xml:space="preserve">The following section describes the local and global address mode conventions for the Goblin-Core architecture family.  This includes local and global address modes as well as the associated operand conventions as they appear in the instruction set mnemonics.  </w:t>
+      </w:r>
+    </w:p>
+    <w:p>
+      <w:pPr>
+        <w:pStyle w:val="Heading1"/>
+        <w:numPr>
+          <w:ilvl w:val="1"/>
+          <w:numId w:val="3"/>
+        </w:numPr>
+        <w:pBdr>
+          <w:bottom w:val="single" w:sz="6" w:space="1" w:color="auto"/>
+        </w:pBdr>
+        <w:ind w:hanging="792"/>
+      </w:pPr>
+      <w:bookmarkStart w:id="8" w:name="_Toc234839494"/>
       <w:r>
         <w:t>Addressing Modes</w:t>
       </w:r>
-      <w:bookmarkEnd w:id="6"/>
+      <w:bookmarkEnd w:id="8"/>
     </w:p>
     <w:p>
       <w:pPr>
@@ -3296,11 +3479,11 @@
         </w:pBdr>
         <w:ind w:hanging="1224"/>
       </w:pPr>
-      <w:bookmarkStart w:id="7" w:name="_Toc234674011"/>
+      <w:bookmarkStart w:id="9" w:name="_Toc234839495"/>
       <w:r>
         <w:t>Local Register Indirect with Displacement</w:t>
       </w:r>
-      <w:bookmarkEnd w:id="7"/>
+      <w:bookmarkEnd w:id="9"/>
     </w:p>
     <w:p/>
     <w:p>
@@ -3315,11 +3498,11 @@
         </w:pBdr>
         <w:ind w:hanging="1224"/>
       </w:pPr>
-      <w:bookmarkStart w:id="8" w:name="_Toc234674012"/>
+      <w:bookmarkStart w:id="10" w:name="_Toc234839496"/>
       <w:r>
         <w:t>Global Register Indirect with Displacement</w:t>
       </w:r>
-      <w:bookmarkEnd w:id="8"/>
+      <w:bookmarkEnd w:id="10"/>
     </w:p>
     <w:p/>
     <w:p>
@@ -3334,11 +3517,11 @@
         </w:pBdr>
         <w:ind w:hanging="1224"/>
       </w:pPr>
-      <w:bookmarkStart w:id="9" w:name="_Toc234674013"/>
+      <w:bookmarkStart w:id="11" w:name="_Toc234839497"/>
       <w:r>
         <w:t>Instruction Pointer [IP] Relative</w:t>
       </w:r>
-      <w:bookmarkEnd w:id="9"/>
+      <w:bookmarkEnd w:id="11"/>
       <w:r>
         <w:t xml:space="preserve"> </w:t>
       </w:r>
@@ -3356,11 +3539,11 @@
         </w:pBdr>
         <w:ind w:hanging="792"/>
       </w:pPr>
-      <w:bookmarkStart w:id="10" w:name="_Toc234674014"/>
+      <w:bookmarkStart w:id="12" w:name="_Toc234839498"/>
       <w:r>
         <w:t>Operand Conventions</w:t>
       </w:r>
-      <w:bookmarkEnd w:id="10"/>
+      <w:bookmarkEnd w:id="12"/>
     </w:p>
     <w:p/>
     <w:p>
@@ -4079,11 +4262,11 @@
           <w:bottom w:val="single" w:sz="6" w:space="1" w:color="auto"/>
         </w:pBdr>
       </w:pPr>
-      <w:bookmarkStart w:id="11" w:name="_Toc234674015"/>
+      <w:bookmarkStart w:id="13" w:name="_Toc234839499"/>
       <w:r>
         <w:t>Exception Model</w:t>
       </w:r>
-      <w:bookmarkEnd w:id="11"/>
+      <w:bookmarkEnd w:id="13"/>
     </w:p>
     <w:p/>
     <w:p>
@@ -4097,14 +4280,14 @@
           <w:bottom w:val="single" w:sz="6" w:space="1" w:color="auto"/>
         </w:pBdr>
       </w:pPr>
-      <w:bookmarkStart w:id="12" w:name="_Toc234674016"/>
+      <w:bookmarkStart w:id="14" w:name="_Toc234839500"/>
       <w:r>
         <w:t>Memory Management Unit</w:t>
       </w:r>
       <w:r>
         <w:t>s</w:t>
       </w:r>
-      <w:bookmarkEnd w:id="12"/>
+      <w:bookmarkEnd w:id="14"/>
     </w:p>
     <w:p/>
     <w:p>
@@ -4119,11 +4302,11 @@
         </w:pBdr>
         <w:ind w:hanging="792"/>
       </w:pPr>
-      <w:bookmarkStart w:id="13" w:name="_Toc234674017"/>
+      <w:bookmarkStart w:id="15" w:name="_Toc234839501"/>
       <w:r>
         <w:t>Local MMU</w:t>
       </w:r>
-      <w:bookmarkEnd w:id="13"/>
+      <w:bookmarkEnd w:id="15"/>
     </w:p>
     <w:p/>
     <w:p>
@@ -4138,11 +4321,11 @@
         </w:pBdr>
         <w:ind w:hanging="792"/>
       </w:pPr>
-      <w:bookmarkStart w:id="14" w:name="_Toc234674018"/>
+      <w:bookmarkStart w:id="16" w:name="_Toc234839502"/>
       <w:r>
         <w:t>Global MMU</w:t>
       </w:r>
-      <w:bookmarkEnd w:id="14"/>
+      <w:bookmarkEnd w:id="16"/>
     </w:p>
     <w:p/>
     <w:p>
@@ -4156,11 +4339,11 @@
           <w:bottom w:val="single" w:sz="6" w:space="1" w:color="auto"/>
         </w:pBdr>
       </w:pPr>
-      <w:bookmarkStart w:id="15" w:name="_Toc234674019"/>
+      <w:bookmarkStart w:id="17" w:name="_Toc234839503"/>
       <w:r>
         <w:t>Interrupt Model</w:t>
       </w:r>
-      <w:bookmarkEnd w:id="15"/>
+      <w:bookmarkEnd w:id="17"/>
     </w:p>
     <w:p/>
     <w:p>
@@ -4174,11 +4357,11 @@
           <w:bottom w:val="single" w:sz="6" w:space="1" w:color="auto"/>
         </w:pBdr>
       </w:pPr>
-      <w:bookmarkStart w:id="16" w:name="_Toc234674020"/>
+      <w:bookmarkStart w:id="18" w:name="_Toc234839504"/>
       <w:r>
         <w:t>Instruction Set</w:t>
       </w:r>
-      <w:bookmarkEnd w:id="16"/>
+      <w:bookmarkEnd w:id="18"/>
     </w:p>
     <w:p/>
     <w:p>
@@ -4192,11 +4375,11 @@
           <w:bottom w:val="single" w:sz="6" w:space="1" w:color="auto"/>
         </w:pBdr>
       </w:pPr>
-      <w:bookmarkStart w:id="17" w:name="_Toc234674021"/>
+      <w:bookmarkStart w:id="19" w:name="_Toc234839505"/>
       <w:r>
         <w:t>Debug Model</w:t>
       </w:r>
-      <w:bookmarkEnd w:id="17"/>
+      <w:bookmarkEnd w:id="19"/>
     </w:p>
     <w:p/>
     <w:p>
@@ -4210,11 +4393,11 @@
           <w:bottom w:val="single" w:sz="6" w:space="1" w:color="auto"/>
         </w:pBdr>
       </w:pPr>
-      <w:bookmarkStart w:id="18" w:name="_Toc234674022"/>
+      <w:bookmarkStart w:id="20" w:name="_Toc234839506"/>
       <w:r>
         <w:t>Application Binary Interface</w:t>
       </w:r>
-      <w:bookmarkEnd w:id="18"/>
+      <w:bookmarkEnd w:id="20"/>
     </w:p>
     <w:p/>
     <w:p>
@@ -4229,11 +4412,11 @@
         </w:pBdr>
         <w:ind w:hanging="792"/>
       </w:pPr>
-      <w:bookmarkStart w:id="19" w:name="_Toc234674023"/>
+      <w:bookmarkStart w:id="21" w:name="_Toc234839507"/>
       <w:r>
         <w:t>Function Call Conventions</w:t>
       </w:r>
-      <w:bookmarkEnd w:id="19"/>
+      <w:bookmarkEnd w:id="21"/>
     </w:p>
     <w:p>
       <w:pPr>
@@ -4247,11 +4430,11 @@
         </w:pBdr>
         <w:ind w:hanging="1224"/>
       </w:pPr>
-      <w:bookmarkStart w:id="20" w:name="_Toc234674024"/>
+      <w:bookmarkStart w:id="22" w:name="_Toc234839508"/>
       <w:r>
         <w:t>Call Semantics</w:t>
       </w:r>
-      <w:bookmarkEnd w:id="20"/>
+      <w:bookmarkEnd w:id="22"/>
     </w:p>
     <w:p>
       <w:pPr>
@@ -4265,11 +4448,11 @@
         </w:pBdr>
         <w:ind w:hanging="1224"/>
       </w:pPr>
-      <w:bookmarkStart w:id="21" w:name="_Toc234674025"/>
+      <w:bookmarkStart w:id="23" w:name="_Toc234839509"/>
       <w:r>
         <w:t>Parameter Lists</w:t>
       </w:r>
-      <w:bookmarkEnd w:id="21"/>
+      <w:bookmarkEnd w:id="23"/>
     </w:p>
     <w:p>
       <w:pPr>
@@ -4283,11 +4466,11 @@
         </w:pBdr>
         <w:ind w:hanging="1224"/>
       </w:pPr>
-      <w:bookmarkStart w:id="22" w:name="_Toc234674026"/>
+      <w:bookmarkStart w:id="24" w:name="_Toc234839510"/>
       <w:r>
         <w:t>Return Codes</w:t>
       </w:r>
-      <w:bookmarkEnd w:id="22"/>
+      <w:bookmarkEnd w:id="24"/>
     </w:p>
     <w:p>
       <w:pPr>
@@ -4301,11 +4484,11 @@
         </w:pBdr>
         <w:ind w:hanging="792"/>
       </w:pPr>
-      <w:bookmarkStart w:id="23" w:name="_Toc234674027"/>
+      <w:bookmarkStart w:id="25" w:name="_Toc234839511"/>
       <w:r>
         <w:t>System Calls</w:t>
       </w:r>
-      <w:bookmarkEnd w:id="23"/>
+      <w:bookmarkEnd w:id="25"/>
     </w:p>
     <w:p>
       <w:pPr>
@@ -4318,11 +4501,11 @@
           <w:bottom w:val="single" w:sz="6" w:space="1" w:color="auto"/>
         </w:pBdr>
       </w:pPr>
-      <w:bookmarkStart w:id="24" w:name="_Toc234674028"/>
+      <w:bookmarkStart w:id="26" w:name="_Toc234839512"/>
       <w:r>
         <w:t>Register Organization</w:t>
       </w:r>
-      <w:bookmarkEnd w:id="24"/>
+      <w:bookmarkEnd w:id="26"/>
     </w:p>
     <w:p>
       <w:pPr>
@@ -4336,11 +4519,11 @@
         </w:pBdr>
         <w:ind w:hanging="792"/>
       </w:pPr>
-      <w:bookmarkStart w:id="25" w:name="_Toc234674029"/>
+      <w:bookmarkStart w:id="27" w:name="_Toc234839513"/>
       <w:r>
         <w:t>Register Indexing</w:t>
       </w:r>
-      <w:bookmarkEnd w:id="25"/>
+      <w:bookmarkEnd w:id="27"/>
     </w:p>
     <w:p>
       <w:pPr>
@@ -4354,11 +4537,11 @@
         </w:pBdr>
         <w:ind w:hanging="792"/>
       </w:pPr>
-      <w:bookmarkStart w:id="26" w:name="_Toc234674030"/>
+      <w:bookmarkStart w:id="28" w:name="_Toc234839514"/>
       <w:r>
         <w:t>Performance Counter Access</w:t>
       </w:r>
-      <w:bookmarkEnd w:id="26"/>
+      <w:bookmarkEnd w:id="28"/>
     </w:p>
     <w:p>
       <w:pPr>
@@ -4371,11 +4554,11 @@
           <w:bottom w:val="single" w:sz="6" w:space="1" w:color="auto"/>
         </w:pBdr>
       </w:pPr>
-      <w:bookmarkStart w:id="27" w:name="_Toc234674031"/>
+      <w:bookmarkStart w:id="29" w:name="_Toc234839515"/>
       <w:r>
         <w:t>Instruction Set Architecture</w:t>
       </w:r>
-      <w:bookmarkEnd w:id="27"/>
+      <w:bookmarkEnd w:id="29"/>
     </w:p>
     <w:p>
       <w:pPr>
@@ -4389,11 +4572,11 @@
         </w:pBdr>
         <w:ind w:hanging="792"/>
       </w:pPr>
-      <w:bookmarkStart w:id="28" w:name="_Toc234674032"/>
+      <w:bookmarkStart w:id="30" w:name="_Toc234839516"/>
       <w:r>
         <w:t>Instruction Set Format</w:t>
       </w:r>
-      <w:bookmarkEnd w:id="28"/>
+      <w:bookmarkEnd w:id="30"/>
     </w:p>
     <w:p>
       <w:pPr>
@@ -4412,11 +4595,11 @@
         </w:pBdr>
         <w:ind w:hanging="792"/>
       </w:pPr>
-      <w:bookmarkStart w:id="29" w:name="_Toc234674033"/>
+      <w:bookmarkStart w:id="31" w:name="_Toc234839517"/>
       <w:r>
         <w:t>Instruction Descriptions</w:t>
       </w:r>
-      <w:bookmarkEnd w:id="29"/>
+      <w:bookmarkEnd w:id="31"/>
     </w:p>
     <w:p>
       <w:pPr>
@@ -4429,11 +4612,11 @@
           <w:bottom w:val="single" w:sz="6" w:space="1" w:color="auto"/>
         </w:pBdr>
       </w:pPr>
-      <w:bookmarkStart w:id="30" w:name="_Toc234674034"/>
+      <w:bookmarkStart w:id="32" w:name="_Toc234839518"/>
       <w:r>
         <w:t>Appendix A. Instruction Set Table</w:t>
       </w:r>
-      <w:bookmarkEnd w:id="30"/>
+      <w:bookmarkEnd w:id="32"/>
     </w:p>
     <w:p/>
     <w:p>
@@ -4447,11 +4630,11 @@
           <w:bottom w:val="single" w:sz="6" w:space="1" w:color="auto"/>
         </w:pBdr>
       </w:pPr>
-      <w:bookmarkStart w:id="31" w:name="_Toc234674035"/>
+      <w:bookmarkStart w:id="33" w:name="_Toc234839519"/>
       <w:r>
         <w:t>Appendix B. Performance Counters</w:t>
       </w:r>
-      <w:bookmarkEnd w:id="31"/>
+      <w:bookmarkEnd w:id="33"/>
     </w:p>
     <w:p/>
     <w:p>
@@ -4465,14 +4648,14 @@
           <w:bottom w:val="single" w:sz="6" w:space="1" w:color="auto"/>
         </w:pBdr>
       </w:pPr>
-      <w:bookmarkStart w:id="32" w:name="_Toc234674036"/>
+      <w:bookmarkStart w:id="34" w:name="_Toc234839520"/>
       <w:r>
         <w:t>Appendix NNNN</w:t>
       </w:r>
       <w:r>
         <w:t>.</w:t>
       </w:r>
-      <w:bookmarkEnd w:id="32"/>
+      <w:bookmarkEnd w:id="34"/>
       <w:r>
         <w:t xml:space="preserve"> </w:t>
       </w:r>
@@ -4736,7 +4919,7 @@
         <w:rStyle w:val="PageNumber"/>
         <w:noProof/>
       </w:rPr>
-      <w:t>3</w:t>
+      <w:t>5</w:t>
     </w:r>
     <w:r>
       <w:rPr>
@@ -7299,7 +7482,7 @@
 </file>
 
 <file path=customXml/itemProps1.xml><?xml version="1.0" encoding="utf-8"?>
-<ds:datastoreItem xmlns:ds="http://schemas.openxmlformats.org/officeDocument/2006/customXml" ds:itemID="{DAB70C64-DABD-A74B-B8A3-D2A49277D830}">
+<ds:datastoreItem xmlns:ds="http://schemas.openxmlformats.org/officeDocument/2006/customXml" ds:itemID="{BF767E45-FA4E-6E47-A25B-F94E8A0518E9}">
   <ds:schemaRefs>
     <ds:schemaRef ds:uri="http://schemas.openxmlformats.org/officeDocument/2006/bibliography"/>
   </ds:schemaRefs>

</xml_diff>

<commit_message>
updates to the instruction format section; adding gc64 omnigraffle drawings
</commit_message>
<xml_diff>
--- a/doc/goblin-core_arch_specs.docx
+++ b/doc/goblin-core_arch_specs.docx
@@ -542,6 +542,8 @@
       <w:r>
         <w:fldChar w:fldCharType="separate"/>
       </w:r>
+      <w:bookmarkStart w:id="0" w:name="_GoBack"/>
+      <w:bookmarkEnd w:id="0"/>
       <w:r>
         <w:rPr>
           <w:noProof/>
@@ -578,7 +580,7 @@
         <w:rPr>
           <w:noProof/>
         </w:rPr>
-        <w:instrText xml:space="preserve"> PAGEREF _Toc234940415 \h </w:instrText>
+        <w:instrText xml:space="preserve"> PAGEREF _Toc235027789 \h </w:instrText>
       </w:r>
       <w:r>
         <w:rPr>
@@ -595,7 +597,7 @@
         <w:rPr>
           <w:noProof/>
         </w:rPr>
-        <w:t>5</w:t>
+        <w:t>6</w:t>
       </w:r>
       <w:r>
         <w:rPr>
@@ -652,7 +654,7 @@
         <w:rPr>
           <w:noProof/>
         </w:rPr>
-        <w:instrText xml:space="preserve"> PAGEREF _Toc234940416 \h </w:instrText>
+        <w:instrText xml:space="preserve"> PAGEREF _Toc235027790 \h </w:instrText>
       </w:r>
       <w:r>
         <w:rPr>
@@ -669,7 +671,7 @@
         <w:rPr>
           <w:noProof/>
         </w:rPr>
-        <w:t>5</w:t>
+        <w:t>6</w:t>
       </w:r>
       <w:r>
         <w:rPr>
@@ -726,7 +728,7 @@
         <w:rPr>
           <w:noProof/>
         </w:rPr>
-        <w:instrText xml:space="preserve"> PAGEREF _Toc234940417 \h </w:instrText>
+        <w:instrText xml:space="preserve"> PAGEREF _Toc235027791 \h </w:instrText>
       </w:r>
       <w:r>
         <w:rPr>
@@ -743,7 +745,7 @@
         <w:rPr>
           <w:noProof/>
         </w:rPr>
-        <w:t>5</w:t>
+        <w:t>6</w:t>
       </w:r>
       <w:r>
         <w:rPr>
@@ -800,7 +802,7 @@
         <w:rPr>
           <w:noProof/>
         </w:rPr>
-        <w:instrText xml:space="preserve"> PAGEREF _Toc234940418 \h </w:instrText>
+        <w:instrText xml:space="preserve"> PAGEREF _Toc235027792 \h </w:instrText>
       </w:r>
       <w:r>
         <w:rPr>
@@ -817,7 +819,7 @@
         <w:rPr>
           <w:noProof/>
         </w:rPr>
-        <w:t>5</w:t>
+        <w:t>6</w:t>
       </w:r>
       <w:r>
         <w:rPr>
@@ -874,7 +876,7 @@
         <w:rPr>
           <w:noProof/>
         </w:rPr>
-        <w:instrText xml:space="preserve"> PAGEREF _Toc234940419 \h </w:instrText>
+        <w:instrText xml:space="preserve"> PAGEREF _Toc235027793 \h </w:instrText>
       </w:r>
       <w:r>
         <w:rPr>
@@ -891,7 +893,7 @@
         <w:rPr>
           <w:noProof/>
         </w:rPr>
-        <w:t>5</w:t>
+        <w:t>6</w:t>
       </w:r>
       <w:r>
         <w:rPr>
@@ -945,7 +947,7 @@
         <w:rPr>
           <w:noProof/>
         </w:rPr>
-        <w:instrText xml:space="preserve"> PAGEREF _Toc234940420 \h </w:instrText>
+        <w:instrText xml:space="preserve"> PAGEREF _Toc235027794 \h </w:instrText>
       </w:r>
       <w:r>
         <w:rPr>
@@ -962,7 +964,7 @@
         <w:rPr>
           <w:noProof/>
         </w:rPr>
-        <w:t>5</w:t>
+        <w:t>6</w:t>
       </w:r>
       <w:r>
         <w:rPr>
@@ -1016,7 +1018,7 @@
         <w:rPr>
           <w:noProof/>
         </w:rPr>
-        <w:instrText xml:space="preserve"> PAGEREF _Toc234940421 \h </w:instrText>
+        <w:instrText xml:space="preserve"> PAGEREF _Toc235027795 \h </w:instrText>
       </w:r>
       <w:r>
         <w:rPr>
@@ -1033,7 +1035,7 @@
         <w:rPr>
           <w:noProof/>
         </w:rPr>
-        <w:t>5</w:t>
+        <w:t>6</w:t>
       </w:r>
       <w:r>
         <w:rPr>
@@ -1090,7 +1092,7 @@
         <w:rPr>
           <w:noProof/>
         </w:rPr>
-        <w:instrText xml:space="preserve"> PAGEREF _Toc234940422 \h </w:instrText>
+        <w:instrText xml:space="preserve"> PAGEREF _Toc235027796 \h </w:instrText>
       </w:r>
       <w:r>
         <w:rPr>
@@ -1164,7 +1166,7 @@
         <w:rPr>
           <w:noProof/>
         </w:rPr>
-        <w:instrText xml:space="preserve"> PAGEREF _Toc234940423 \h </w:instrText>
+        <w:instrText xml:space="preserve"> PAGEREF _Toc235027797 \h </w:instrText>
       </w:r>
       <w:r>
         <w:rPr>
@@ -1238,7 +1240,7 @@
         <w:rPr>
           <w:noProof/>
         </w:rPr>
-        <w:instrText xml:space="preserve"> PAGEREF _Toc234940424 \h </w:instrText>
+        <w:instrText xml:space="preserve"> PAGEREF _Toc235027798 \h </w:instrText>
       </w:r>
       <w:r>
         <w:rPr>
@@ -1255,7 +1257,7 @@
         <w:rPr>
           <w:noProof/>
         </w:rPr>
-        <w:t>6</w:t>
+        <w:t>7</w:t>
       </w:r>
       <w:r>
         <w:rPr>
@@ -1312,7 +1314,7 @@
         <w:rPr>
           <w:noProof/>
         </w:rPr>
-        <w:instrText xml:space="preserve"> PAGEREF _Toc234940425 \h </w:instrText>
+        <w:instrText xml:space="preserve"> PAGEREF _Toc235027799 \h </w:instrText>
       </w:r>
       <w:r>
         <w:rPr>
@@ -1329,7 +1331,7 @@
         <w:rPr>
           <w:noProof/>
         </w:rPr>
-        <w:t>6</w:t>
+        <w:t>7</w:t>
       </w:r>
       <w:r>
         <w:rPr>
@@ -1386,7 +1388,7 @@
         <w:rPr>
           <w:noProof/>
         </w:rPr>
-        <w:instrText xml:space="preserve"> PAGEREF _Toc234940426 \h </w:instrText>
+        <w:instrText xml:space="preserve"> PAGEREF _Toc235027800 \h </w:instrText>
       </w:r>
       <w:r>
         <w:rPr>
@@ -1403,7 +1405,7 @@
         <w:rPr>
           <w:noProof/>
         </w:rPr>
-        <w:t>6</w:t>
+        <w:t>7</w:t>
       </w:r>
       <w:r>
         <w:rPr>
@@ -1457,7 +1459,7 @@
         <w:rPr>
           <w:noProof/>
         </w:rPr>
-        <w:instrText xml:space="preserve"> PAGEREF _Toc234940427 \h </w:instrText>
+        <w:instrText xml:space="preserve"> PAGEREF _Toc235027801 \h </w:instrText>
       </w:r>
       <w:r>
         <w:rPr>
@@ -1474,7 +1476,7 @@
         <w:rPr>
           <w:noProof/>
         </w:rPr>
-        <w:t>7</w:t>
+        <w:t>8</w:t>
       </w:r>
       <w:r>
         <w:rPr>
@@ -1531,7 +1533,7 @@
         <w:rPr>
           <w:noProof/>
         </w:rPr>
-        <w:instrText xml:space="preserve"> PAGEREF _Toc234940428 \h </w:instrText>
+        <w:instrText xml:space="preserve"> PAGEREF _Toc235027802 \h </w:instrText>
       </w:r>
       <w:r>
         <w:rPr>
@@ -1548,7 +1550,7 @@
         <w:rPr>
           <w:noProof/>
         </w:rPr>
-        <w:t>7</w:t>
+        <w:t>8</w:t>
       </w:r>
       <w:r>
         <w:rPr>
@@ -1605,7 +1607,7 @@
         <w:rPr>
           <w:noProof/>
         </w:rPr>
-        <w:instrText xml:space="preserve"> PAGEREF _Toc234940429 \h </w:instrText>
+        <w:instrText xml:space="preserve"> PAGEREF _Toc235027803 \h </w:instrText>
       </w:r>
       <w:r>
         <w:rPr>
@@ -1622,7 +1624,7 @@
         <w:rPr>
           <w:noProof/>
         </w:rPr>
-        <w:t>7</w:t>
+        <w:t>8</w:t>
       </w:r>
       <w:r>
         <w:rPr>
@@ -1676,7 +1678,7 @@
         <w:rPr>
           <w:noProof/>
         </w:rPr>
-        <w:instrText xml:space="preserve"> PAGEREF _Toc234940430 \h </w:instrText>
+        <w:instrText xml:space="preserve"> PAGEREF _Toc235027804 \h </w:instrText>
       </w:r>
       <w:r>
         <w:rPr>
@@ -1693,7 +1695,7 @@
         <w:rPr>
           <w:noProof/>
         </w:rPr>
-        <w:t>7</w:t>
+        <w:t>8</w:t>
       </w:r>
       <w:r>
         <w:rPr>
@@ -1747,7 +1749,7 @@
         <w:rPr>
           <w:noProof/>
         </w:rPr>
-        <w:instrText xml:space="preserve"> PAGEREF _Toc234940431 \h </w:instrText>
+        <w:instrText xml:space="preserve"> PAGEREF _Toc235027805 \h </w:instrText>
       </w:r>
       <w:r>
         <w:rPr>
@@ -1764,7 +1766,7 @@
         <w:rPr>
           <w:noProof/>
         </w:rPr>
-        <w:t>7</w:t>
+        <w:t>8</w:t>
       </w:r>
       <w:r>
         <w:rPr>
@@ -1821,7 +1823,7 @@
         <w:rPr>
           <w:noProof/>
         </w:rPr>
-        <w:instrText xml:space="preserve"> PAGEREF _Toc234940432 \h </w:instrText>
+        <w:instrText xml:space="preserve"> PAGEREF _Toc235027806 \h </w:instrText>
       </w:r>
       <w:r>
         <w:rPr>
@@ -1838,7 +1840,7 @@
         <w:rPr>
           <w:noProof/>
         </w:rPr>
-        <w:t>7</w:t>
+        <w:t>8</w:t>
       </w:r>
       <w:r>
         <w:rPr>
@@ -1895,7 +1897,7 @@
         <w:rPr>
           <w:noProof/>
         </w:rPr>
-        <w:instrText xml:space="preserve"> PAGEREF _Toc234940433 \h </w:instrText>
+        <w:instrText xml:space="preserve"> PAGEREF _Toc235027807 \h </w:instrText>
       </w:r>
       <w:r>
         <w:rPr>
@@ -1912,7 +1914,7 @@
         <w:rPr>
           <w:noProof/>
         </w:rPr>
-        <w:t>7</w:t>
+        <w:t>8</w:t>
       </w:r>
       <w:r>
         <w:rPr>
@@ -1966,7 +1968,7 @@
         <w:rPr>
           <w:noProof/>
         </w:rPr>
-        <w:instrText xml:space="preserve"> PAGEREF _Toc234940434 \h </w:instrText>
+        <w:instrText xml:space="preserve"> PAGEREF _Toc235027808 \h </w:instrText>
       </w:r>
       <w:r>
         <w:rPr>
@@ -1983,7 +1985,7 @@
         <w:rPr>
           <w:noProof/>
         </w:rPr>
-        <w:t>7</w:t>
+        <w:t>8</w:t>
       </w:r>
       <w:r>
         <w:rPr>
@@ -2037,7 +2039,7 @@
         <w:rPr>
           <w:noProof/>
         </w:rPr>
-        <w:instrText xml:space="preserve"> PAGEREF _Toc234940435 \h </w:instrText>
+        <w:instrText xml:space="preserve"> PAGEREF _Toc235027809 \h </w:instrText>
       </w:r>
       <w:r>
         <w:rPr>
@@ -2054,7 +2056,7 @@
         <w:rPr>
           <w:noProof/>
         </w:rPr>
-        <w:t>7</w:t>
+        <w:t>8</w:t>
       </w:r>
       <w:r>
         <w:rPr>
@@ -2108,7 +2110,7 @@
         <w:rPr>
           <w:noProof/>
         </w:rPr>
-        <w:instrText xml:space="preserve"> PAGEREF _Toc234940436 \h </w:instrText>
+        <w:instrText xml:space="preserve"> PAGEREF _Toc235027810 \h </w:instrText>
       </w:r>
       <w:r>
         <w:rPr>
@@ -2125,7 +2127,7 @@
         <w:rPr>
           <w:noProof/>
         </w:rPr>
-        <w:t>7</w:t>
+        <w:t>8</w:t>
       </w:r>
       <w:r>
         <w:rPr>
@@ -2182,7 +2184,7 @@
         <w:rPr>
           <w:noProof/>
         </w:rPr>
-        <w:instrText xml:space="preserve"> PAGEREF _Toc234940437 \h </w:instrText>
+        <w:instrText xml:space="preserve"> PAGEREF _Toc235027811 \h </w:instrText>
       </w:r>
       <w:r>
         <w:rPr>
@@ -2256,7 +2258,7 @@
         <w:rPr>
           <w:noProof/>
         </w:rPr>
-        <w:instrText xml:space="preserve"> PAGEREF _Toc234940438 \h </w:instrText>
+        <w:instrText xml:space="preserve"> PAGEREF _Toc235027812 \h </w:instrText>
       </w:r>
       <w:r>
         <w:rPr>
@@ -2330,7 +2332,7 @@
         <w:rPr>
           <w:noProof/>
         </w:rPr>
-        <w:instrText xml:space="preserve"> PAGEREF _Toc234940439 \h </w:instrText>
+        <w:instrText xml:space="preserve"> PAGEREF _Toc235027813 \h </w:instrText>
       </w:r>
       <w:r>
         <w:rPr>
@@ -2347,7 +2349,7 @@
         <w:rPr>
           <w:noProof/>
         </w:rPr>
-        <w:t>8</w:t>
+        <w:t>9</w:t>
       </w:r>
       <w:r>
         <w:rPr>
@@ -2404,7 +2406,7 @@
         <w:rPr>
           <w:noProof/>
         </w:rPr>
-        <w:instrText xml:space="preserve"> PAGEREF _Toc234940440 \h </w:instrText>
+        <w:instrText xml:space="preserve"> PAGEREF _Toc235027814 \h </w:instrText>
       </w:r>
       <w:r>
         <w:rPr>
@@ -2421,7 +2423,7 @@
         <w:rPr>
           <w:noProof/>
         </w:rPr>
-        <w:t>8</w:t>
+        <w:t>9</w:t>
       </w:r>
       <w:r>
         <w:rPr>
@@ -2478,7 +2480,7 @@
         <w:rPr>
           <w:noProof/>
         </w:rPr>
-        <w:instrText xml:space="preserve"> PAGEREF _Toc234940441 \h </w:instrText>
+        <w:instrText xml:space="preserve"> PAGEREF _Toc235027815 \h </w:instrText>
       </w:r>
       <w:r>
         <w:rPr>
@@ -2495,7 +2497,7 @@
         <w:rPr>
           <w:noProof/>
         </w:rPr>
-        <w:t>8</w:t>
+        <w:t>9</w:t>
       </w:r>
       <w:r>
         <w:rPr>
@@ -2552,7 +2554,7 @@
         <w:rPr>
           <w:noProof/>
         </w:rPr>
-        <w:instrText xml:space="preserve"> PAGEREF _Toc234940442 \h </w:instrText>
+        <w:instrText xml:space="preserve"> PAGEREF _Toc235027816 \h </w:instrText>
       </w:r>
       <w:r>
         <w:rPr>
@@ -2569,7 +2571,7 @@
         <w:rPr>
           <w:noProof/>
         </w:rPr>
-        <w:t>8</w:t>
+        <w:t>9</w:t>
       </w:r>
       <w:r>
         <w:rPr>
@@ -2626,7 +2628,7 @@
         <w:rPr>
           <w:noProof/>
         </w:rPr>
-        <w:instrText xml:space="preserve"> PAGEREF _Toc234940443 \h </w:instrText>
+        <w:instrText xml:space="preserve"> PAGEREF _Toc235027817 \h </w:instrText>
       </w:r>
       <w:r>
         <w:rPr>
@@ -2643,7 +2645,7 @@
         <w:rPr>
           <w:noProof/>
         </w:rPr>
-        <w:t>8</w:t>
+        <w:t>9</w:t>
       </w:r>
       <w:r>
         <w:rPr>
@@ -2700,7 +2702,7 @@
         <w:rPr>
           <w:noProof/>
         </w:rPr>
-        <w:instrText xml:space="preserve"> PAGEREF _Toc234940444 \h </w:instrText>
+        <w:instrText xml:space="preserve"> PAGEREF _Toc235027818 \h </w:instrText>
       </w:r>
       <w:r>
         <w:rPr>
@@ -2717,7 +2719,7 @@
         <w:rPr>
           <w:noProof/>
         </w:rPr>
-        <w:t>8</w:t>
+        <w:t>9</w:t>
       </w:r>
       <w:r>
         <w:rPr>
@@ -2774,7 +2776,7 @@
         <w:rPr>
           <w:noProof/>
         </w:rPr>
-        <w:instrText xml:space="preserve"> PAGEREF _Toc234940445 \h </w:instrText>
+        <w:instrText xml:space="preserve"> PAGEREF _Toc235027819 \h </w:instrText>
       </w:r>
       <w:r>
         <w:rPr>
@@ -2791,7 +2793,7 @@
         <w:rPr>
           <w:noProof/>
         </w:rPr>
-        <w:t>8</w:t>
+        <w:t>9</w:t>
       </w:r>
       <w:r>
         <w:rPr>
@@ -2848,7 +2850,7 @@
         <w:rPr>
           <w:noProof/>
         </w:rPr>
-        <w:instrText xml:space="preserve"> PAGEREF _Toc234940446 \h </w:instrText>
+        <w:instrText xml:space="preserve"> PAGEREF _Toc235027820 \h </w:instrText>
       </w:r>
       <w:r>
         <w:rPr>
@@ -2865,7 +2867,7 @@
         <w:rPr>
           <w:noProof/>
         </w:rPr>
-        <w:t>10</w:t>
+        <w:t>11</w:t>
       </w:r>
       <w:r>
         <w:rPr>
@@ -2922,7 +2924,7 @@
         <w:rPr>
           <w:noProof/>
         </w:rPr>
-        <w:instrText xml:space="preserve"> PAGEREF _Toc234940447 \h </w:instrText>
+        <w:instrText xml:space="preserve"> PAGEREF _Toc235027821 \h </w:instrText>
       </w:r>
       <w:r>
         <w:rPr>
@@ -2996,7 +2998,7 @@
         <w:rPr>
           <w:noProof/>
         </w:rPr>
-        <w:instrText xml:space="preserve"> PAGEREF _Toc234940448 \h </w:instrText>
+        <w:instrText xml:space="preserve"> PAGEREF _Toc235027822 \h </w:instrText>
       </w:r>
       <w:r>
         <w:rPr>
@@ -3013,7 +3015,7 @@
         <w:rPr>
           <w:noProof/>
         </w:rPr>
-        <w:t>12</w:t>
+        <w:t>13</w:t>
       </w:r>
       <w:r>
         <w:rPr>
@@ -3070,7 +3072,7 @@
         <w:rPr>
           <w:noProof/>
         </w:rPr>
-        <w:instrText xml:space="preserve"> PAGEREF _Toc234940449 \h </w:instrText>
+        <w:instrText xml:space="preserve"> PAGEREF _Toc235027823 \h </w:instrText>
       </w:r>
       <w:r>
         <w:rPr>
@@ -3087,7 +3089,7 @@
         <w:rPr>
           <w:noProof/>
         </w:rPr>
-        <w:t>12</w:t>
+        <w:t>13</w:t>
       </w:r>
       <w:r>
         <w:rPr>
@@ -3144,7 +3146,7 @@
         <w:rPr>
           <w:noProof/>
         </w:rPr>
-        <w:instrText xml:space="preserve"> PAGEREF _Toc234940450 \h </w:instrText>
+        <w:instrText xml:space="preserve"> PAGEREF _Toc235027824 \h </w:instrText>
       </w:r>
       <w:r>
         <w:rPr>
@@ -3161,7 +3163,7 @@
         <w:rPr>
           <w:noProof/>
         </w:rPr>
-        <w:t>12</w:t>
+        <w:t>13</w:t>
       </w:r>
       <w:r>
         <w:rPr>
@@ -3218,7 +3220,7 @@
         <w:rPr>
           <w:noProof/>
         </w:rPr>
-        <w:instrText xml:space="preserve"> PAGEREF _Toc234940451 \h </w:instrText>
+        <w:instrText xml:space="preserve"> PAGEREF _Toc235027825 \h </w:instrText>
       </w:r>
       <w:r>
         <w:rPr>
@@ -3235,7 +3237,7 @@
         <w:rPr>
           <w:noProof/>
         </w:rPr>
-        <w:t>12</w:t>
+        <w:t>16</w:t>
       </w:r>
       <w:r>
         <w:rPr>
@@ -3292,7 +3294,7 @@
         <w:rPr>
           <w:noProof/>
         </w:rPr>
-        <w:instrText xml:space="preserve"> PAGEREF _Toc234940452 \h </w:instrText>
+        <w:instrText xml:space="preserve"> PAGEREF _Toc235027826 \h </w:instrText>
       </w:r>
       <w:r>
         <w:rPr>
@@ -3309,7 +3311,7 @@
         <w:rPr>
           <w:noProof/>
         </w:rPr>
-        <w:t>12</w:t>
+        <w:t>16</w:t>
       </w:r>
       <w:r>
         <w:rPr>
@@ -3366,7 +3368,7 @@
         <w:rPr>
           <w:noProof/>
         </w:rPr>
-        <w:instrText xml:space="preserve"> PAGEREF _Toc234940453 \h </w:instrText>
+        <w:instrText xml:space="preserve"> PAGEREF _Toc235027827 \h </w:instrText>
       </w:r>
       <w:r>
         <w:rPr>
@@ -3383,7 +3385,7 @@
         <w:rPr>
           <w:noProof/>
         </w:rPr>
-        <w:t>12</w:t>
+        <w:t>16</w:t>
       </w:r>
       <w:r>
         <w:rPr>
@@ -3440,7 +3442,7 @@
         <w:rPr>
           <w:noProof/>
         </w:rPr>
-        <w:instrText xml:space="preserve"> PAGEREF _Toc234940454 \h </w:instrText>
+        <w:instrText xml:space="preserve"> PAGEREF _Toc235027828 \h </w:instrText>
       </w:r>
       <w:r>
         <w:rPr>
@@ -3457,7 +3459,7 @@
         <w:rPr>
           <w:noProof/>
         </w:rPr>
-        <w:t>12</w:t>
+        <w:t>16</w:t>
       </w:r>
       <w:r>
         <w:rPr>
@@ -3978,11 +3980,11 @@
           <w:bottom w:val="single" w:sz="6" w:space="1" w:color="auto"/>
         </w:pBdr>
       </w:pPr>
-      <w:bookmarkStart w:id="0" w:name="_Toc234940415"/>
+      <w:bookmarkStart w:id="1" w:name="_Toc235027789"/>
       <w:r>
         <w:t>Introduction</w:t>
       </w:r>
-      <w:bookmarkEnd w:id="0"/>
+      <w:bookmarkEnd w:id="1"/>
     </w:p>
     <w:p/>
     <w:p>
@@ -3997,11 +3999,11 @@
         </w:pBdr>
         <w:ind w:hanging="792"/>
       </w:pPr>
-      <w:bookmarkStart w:id="1" w:name="_Toc234940416"/>
+      <w:bookmarkStart w:id="2" w:name="_Toc235027790"/>
       <w:r>
         <w:t>Revision</w:t>
       </w:r>
-      <w:bookmarkEnd w:id="1"/>
+      <w:bookmarkEnd w:id="2"/>
     </w:p>
     <w:p/>
     <w:p>
@@ -4027,11 +4029,11 @@
         </w:pBdr>
         <w:ind w:hanging="792"/>
       </w:pPr>
-      <w:bookmarkStart w:id="2" w:name="_Toc234940417"/>
+      <w:bookmarkStart w:id="3" w:name="_Toc235027791"/>
       <w:r>
         <w:t>Authors</w:t>
       </w:r>
-      <w:bookmarkEnd w:id="2"/>
+      <w:bookmarkEnd w:id="3"/>
     </w:p>
     <w:p/>
     <w:p>
@@ -4057,11 +4059,11 @@
         </w:pBdr>
         <w:ind w:hanging="792"/>
       </w:pPr>
-      <w:bookmarkStart w:id="3" w:name="_Toc234940418"/>
+      <w:bookmarkStart w:id="4" w:name="_Toc235027792"/>
       <w:r>
         <w:t>Terms and Abbreviations</w:t>
       </w:r>
-      <w:bookmarkEnd w:id="3"/>
+      <w:bookmarkEnd w:id="4"/>
     </w:p>
     <w:p/>
     <w:p>
@@ -4100,7 +4102,6 @@
       </w:r>
     </w:p>
     <w:p>
-      <w:bookmarkStart w:id="4" w:name="_GoBack"/>
       <w:proofErr w:type="spellStart"/>
       <w:r>
         <w:rPr>
@@ -4108,7 +4109,6 @@
         </w:rPr>
         <w:t>Vn</w:t>
       </w:r>
-      <w:bookmarkEnd w:id="4"/>
       <w:proofErr w:type="spellEnd"/>
       <w:r>
         <w:t xml:space="preserve"> – Vector register [where ‘n’ is 0-7]</w:t>
@@ -4127,7 +4127,7 @@
         </w:pBdr>
         <w:ind w:hanging="792"/>
       </w:pPr>
-      <w:bookmarkStart w:id="5" w:name="_Toc234940419"/>
+      <w:bookmarkStart w:id="5" w:name="_Toc235027793"/>
       <w:r>
         <w:t>References</w:t>
       </w:r>
@@ -4144,7 +4144,7 @@
           <w:bottom w:val="single" w:sz="6" w:space="1" w:color="auto"/>
         </w:pBdr>
       </w:pPr>
-      <w:bookmarkStart w:id="6" w:name="_Toc234940420"/>
+      <w:bookmarkStart w:id="6" w:name="_Toc235027794"/>
       <w:r>
         <w:t>Architecture Overview</w:t>
       </w:r>
@@ -4162,7 +4162,7 @@
           <w:bottom w:val="single" w:sz="6" w:space="1" w:color="auto"/>
         </w:pBdr>
       </w:pPr>
-      <w:bookmarkStart w:id="7" w:name="_Toc234940421"/>
+      <w:bookmarkStart w:id="7" w:name="_Toc235027795"/>
       <w:r>
         <w:t>Addressing Modes &amp; Operand Conventions</w:t>
       </w:r>
@@ -4186,7 +4186,7 @@
         </w:pBdr>
         <w:ind w:hanging="792"/>
       </w:pPr>
-      <w:bookmarkStart w:id="8" w:name="_Toc234940422"/>
+      <w:bookmarkStart w:id="8" w:name="_Toc235027796"/>
       <w:r>
         <w:t>Addressing Modes</w:t>
       </w:r>
@@ -4204,7 +4204,7 @@
         </w:pBdr>
         <w:ind w:hanging="1224"/>
       </w:pPr>
-      <w:bookmarkStart w:id="9" w:name="_Toc234940423"/>
+      <w:bookmarkStart w:id="9" w:name="_Toc235027797"/>
       <w:r>
         <w:t>Local Register Indirect with Displacement</w:t>
       </w:r>
@@ -4223,7 +4223,7 @@
         </w:pBdr>
         <w:ind w:hanging="1224"/>
       </w:pPr>
-      <w:bookmarkStart w:id="10" w:name="_Toc234940424"/>
+      <w:bookmarkStart w:id="10" w:name="_Toc235027798"/>
       <w:r>
         <w:t>Global Register Indirect with Displacement</w:t>
       </w:r>
@@ -4242,7 +4242,7 @@
         </w:pBdr>
         <w:ind w:hanging="1224"/>
       </w:pPr>
-      <w:bookmarkStart w:id="11" w:name="_Toc234940425"/>
+      <w:bookmarkStart w:id="11" w:name="_Toc235027799"/>
       <w:r>
         <w:t>Instruction Pointer [IP] Relative</w:t>
       </w:r>
@@ -4264,7 +4264,7 @@
         </w:pBdr>
         <w:ind w:hanging="792"/>
       </w:pPr>
-      <w:bookmarkStart w:id="12" w:name="_Toc234940426"/>
+      <w:bookmarkStart w:id="12" w:name="_Toc235027800"/>
       <w:r>
         <w:t>Operand Conventions</w:t>
       </w:r>
@@ -4987,7 +4987,7 @@
           <w:bottom w:val="single" w:sz="6" w:space="1" w:color="auto"/>
         </w:pBdr>
       </w:pPr>
-      <w:bookmarkStart w:id="13" w:name="_Toc234940427"/>
+      <w:bookmarkStart w:id="13" w:name="_Toc235027801"/>
       <w:r>
         <w:t>Execution</w:t>
       </w:r>
@@ -5007,7 +5007,7 @@
           <w:bottom w:val="single" w:sz="6" w:space="1" w:color="auto"/>
         </w:pBdr>
       </w:pPr>
-      <w:bookmarkStart w:id="14" w:name="_Toc234940428"/>
+      <w:bookmarkStart w:id="14" w:name="_Toc235027802"/>
       <w:r>
         <w:t>Scalar Mode</w:t>
       </w:r>
@@ -5024,7 +5024,7 @@
           <w:bottom w:val="single" w:sz="6" w:space="1" w:color="auto"/>
         </w:pBdr>
       </w:pPr>
-      <w:bookmarkStart w:id="15" w:name="_Toc234940429"/>
+      <w:bookmarkStart w:id="15" w:name="_Toc235027803"/>
       <w:r>
         <w:t>Vector Mode</w:t>
       </w:r>
@@ -5041,7 +5041,7 @@
           <w:bottom w:val="single" w:sz="6" w:space="1" w:color="auto"/>
         </w:pBdr>
       </w:pPr>
-      <w:bookmarkStart w:id="16" w:name="_Toc234940430"/>
+      <w:bookmarkStart w:id="16" w:name="_Toc235027804"/>
       <w:r>
         <w:t>Exception Model</w:t>
       </w:r>
@@ -5059,7 +5059,7 @@
           <w:bottom w:val="single" w:sz="6" w:space="1" w:color="auto"/>
         </w:pBdr>
       </w:pPr>
-      <w:bookmarkStart w:id="17" w:name="_Toc234940431"/>
+      <w:bookmarkStart w:id="17" w:name="_Toc235027805"/>
       <w:r>
         <w:t>Memory Management Unit</w:t>
       </w:r>
@@ -5081,7 +5081,7 @@
         </w:pBdr>
         <w:ind w:hanging="792"/>
       </w:pPr>
-      <w:bookmarkStart w:id="18" w:name="_Toc234940432"/>
+      <w:bookmarkStart w:id="18" w:name="_Toc235027806"/>
       <w:r>
         <w:t>Local MMU</w:t>
       </w:r>
@@ -5100,7 +5100,7 @@
         </w:pBdr>
         <w:ind w:hanging="792"/>
       </w:pPr>
-      <w:bookmarkStart w:id="19" w:name="_Toc234940433"/>
+      <w:bookmarkStart w:id="19" w:name="_Toc235027807"/>
       <w:r>
         <w:t>Global MMU</w:t>
       </w:r>
@@ -5118,7 +5118,7 @@
           <w:bottom w:val="single" w:sz="6" w:space="1" w:color="auto"/>
         </w:pBdr>
       </w:pPr>
-      <w:bookmarkStart w:id="20" w:name="_Toc234940434"/>
+      <w:bookmarkStart w:id="20" w:name="_Toc235027808"/>
       <w:r>
         <w:t>Hazard Model</w:t>
       </w:r>
@@ -5135,7 +5135,7 @@
           <w:bottom w:val="single" w:sz="6" w:space="1" w:color="auto"/>
         </w:pBdr>
       </w:pPr>
-      <w:bookmarkStart w:id="21" w:name="_Toc234940435"/>
+      <w:bookmarkStart w:id="21" w:name="_Toc235027809"/>
       <w:r>
         <w:t>Interrupt Model</w:t>
       </w:r>
@@ -5153,7 +5153,7 @@
           <w:bottom w:val="single" w:sz="6" w:space="1" w:color="auto"/>
         </w:pBdr>
       </w:pPr>
-      <w:bookmarkStart w:id="22" w:name="_Toc234940436"/>
+      <w:bookmarkStart w:id="22" w:name="_Toc235027810"/>
       <w:r>
         <w:t>Instruction Set</w:t>
       </w:r>
@@ -5171,7 +5171,7 @@
           <w:bottom w:val="single" w:sz="6" w:space="1" w:color="auto"/>
         </w:pBdr>
       </w:pPr>
-      <w:bookmarkStart w:id="23" w:name="_Toc234940437"/>
+      <w:bookmarkStart w:id="23" w:name="_Toc235027811"/>
       <w:r>
         <w:t>Debug Model</w:t>
       </w:r>
@@ -5189,7 +5189,7 @@
           <w:bottom w:val="single" w:sz="6" w:space="1" w:color="auto"/>
         </w:pBdr>
       </w:pPr>
-      <w:bookmarkStart w:id="24" w:name="_Toc234940438"/>
+      <w:bookmarkStart w:id="24" w:name="_Toc235027812"/>
       <w:r>
         <w:t>Application Binary Interface</w:t>
       </w:r>
@@ -5208,7 +5208,7 @@
         </w:pBdr>
         <w:ind w:hanging="792"/>
       </w:pPr>
-      <w:bookmarkStart w:id="25" w:name="_Toc234940439"/>
+      <w:bookmarkStart w:id="25" w:name="_Toc235027813"/>
       <w:r>
         <w:t>Function Call Conventions</w:t>
       </w:r>
@@ -5226,7 +5226,7 @@
         </w:pBdr>
         <w:ind w:hanging="1224"/>
       </w:pPr>
-      <w:bookmarkStart w:id="26" w:name="_Toc234940440"/>
+      <w:bookmarkStart w:id="26" w:name="_Toc235027814"/>
       <w:r>
         <w:t>Call Semantics</w:t>
       </w:r>
@@ -5244,7 +5244,7 @@
         </w:pBdr>
         <w:ind w:hanging="1224"/>
       </w:pPr>
-      <w:bookmarkStart w:id="27" w:name="_Toc234940441"/>
+      <w:bookmarkStart w:id="27" w:name="_Toc235027815"/>
       <w:r>
         <w:t>Parameter Lists</w:t>
       </w:r>
@@ -5262,7 +5262,7 @@
         </w:pBdr>
         <w:ind w:hanging="1224"/>
       </w:pPr>
-      <w:bookmarkStart w:id="28" w:name="_Toc234940442"/>
+      <w:bookmarkStart w:id="28" w:name="_Toc235027816"/>
       <w:r>
         <w:t>Return Codes</w:t>
       </w:r>
@@ -5280,7 +5280,7 @@
         </w:pBdr>
         <w:ind w:hanging="792"/>
       </w:pPr>
-      <w:bookmarkStart w:id="29" w:name="_Toc234940443"/>
+      <w:bookmarkStart w:id="29" w:name="_Toc235027817"/>
       <w:r>
         <w:t>System Calls</w:t>
       </w:r>
@@ -5297,7 +5297,7 @@
           <w:bottom w:val="single" w:sz="6" w:space="1" w:color="auto"/>
         </w:pBdr>
       </w:pPr>
-      <w:bookmarkStart w:id="30" w:name="_Toc234940444"/>
+      <w:bookmarkStart w:id="30" w:name="_Toc235027818"/>
       <w:r>
         <w:t>Register Organization</w:t>
       </w:r>
@@ -5361,7 +5361,7 @@
         </w:pBdr>
         <w:ind w:hanging="792"/>
       </w:pPr>
-      <w:bookmarkStart w:id="31" w:name="_Toc234940445"/>
+      <w:bookmarkStart w:id="31" w:name="_Toc235027819"/>
       <w:r>
         <w:t xml:space="preserve">Scalar </w:t>
       </w:r>
@@ -10223,7 +10223,7 @@
         </w:pBdr>
         <w:ind w:hanging="792"/>
       </w:pPr>
-      <w:bookmarkStart w:id="32" w:name="_Toc234940446"/>
+      <w:bookmarkStart w:id="32" w:name="_Toc235027820"/>
       <w:r>
         <w:t>Vector Register Indexing</w:t>
       </w:r>
@@ -12819,11 +12819,597 @@
         </w:pBdr>
         <w:ind w:hanging="792"/>
       </w:pPr>
-      <w:bookmarkStart w:id="33" w:name="_Toc234940447"/>
+      <w:bookmarkStart w:id="33" w:name="_Toc235027821"/>
       <w:r>
         <w:t>GCONST Register</w:t>
       </w:r>
       <w:bookmarkEnd w:id="33"/>
+    </w:p>
+    <w:p/>
+    <w:p>
+      <w:r>
+        <w:t xml:space="preserve">The GCONST register contains hardware locality information </w:t>
+      </w:r>
+      <w:r>
+        <w:t xml:space="preserve">and hardware spatial information.  This register information maps directly to the global address [*.GA] locality information.  </w:t>
+      </w:r>
+      <w:r>
+        <w:t xml:space="preserve">The least significant bit field [PID] signifies the </w:t>
+      </w:r>
+      <w:proofErr w:type="spellStart"/>
+      <w:r>
+        <w:t>PartitionID</w:t>
+      </w:r>
+      <w:proofErr w:type="spellEnd"/>
+      <w:r>
+        <w:t xml:space="preserve"> of the respective GC64 unit.  </w:t>
+      </w:r>
+      <w:r>
+        <w:t>The second field [NID] signifies</w:t>
+      </w:r>
+      <w:r>
+        <w:t xml:space="preserve"> the </w:t>
+      </w:r>
+      <w:proofErr w:type="spellStart"/>
+      <w:r>
+        <w:t>NodeID</w:t>
+      </w:r>
+      <w:proofErr w:type="spellEnd"/>
+      <w:r>
+        <w:t xml:space="preserve"> of the respective GC64 unit within the </w:t>
+      </w:r>
+      <w:r>
+        <w:t>target</w:t>
+      </w:r>
+      <w:r>
+        <w:t xml:space="preserve"> partition.  </w:t>
+      </w:r>
+      <w:r>
+        <w:t xml:space="preserve">The third filed [SID] signifies the </w:t>
+      </w:r>
+      <w:proofErr w:type="spellStart"/>
+      <w:r>
+        <w:t>SocketID</w:t>
+      </w:r>
+      <w:proofErr w:type="spellEnd"/>
+      <w:r>
+        <w:t xml:space="preserve"> of the respective GC64 unit within the target node.  </w:t>
+      </w:r>
+    </w:p>
+    <w:p/>
+    <w:p>
+      <w:r>
+        <w:t xml:space="preserve">The fourth field [TG] signifies the number of Task Groups in the respective GC64 socket.  The fifth field [TP] signifies the number of Task Processors within each Task Group.  The final field [TC] signifies the number of hardware tasks associated with each Task Processor.  </w:t>
+      </w:r>
+    </w:p>
+    <w:p/>
+    <w:p>
+      <w:r>
+        <w:t xml:space="preserve">The following table describes each field: </w:t>
+      </w:r>
+    </w:p>
+    <w:p/>
+    <w:tbl>
+      <w:tblPr>
+        <w:tblStyle w:val="LightShading"/>
+        <w:tblW w:w="0" w:type="auto"/>
+        <w:tblLook w:val="04A0" w:firstRow="1" w:lastRow="0" w:firstColumn="1" w:lastColumn="0" w:noHBand="0" w:noVBand="1"/>
+      </w:tblPr>
+      <w:tblGrid>
+        <w:gridCol w:w="2214"/>
+        <w:gridCol w:w="1314"/>
+        <w:gridCol w:w="2664"/>
+        <w:gridCol w:w="2664"/>
+      </w:tblGrid>
+      <w:tr>
+        <w:trPr>
+          <w:cnfStyle w:val="100000000000" w:firstRow="1" w:lastRow="0" w:firstColumn="0" w:lastColumn="0" w:oddVBand="0" w:evenVBand="0" w:oddHBand="0" w:evenHBand="0" w:firstRowFirstColumn="0" w:firstRowLastColumn="0" w:lastRowFirstColumn="0" w:lastRowLastColumn="0"/>
+        </w:trPr>
+        <w:tc>
+          <w:tcPr>
+            <w:cnfStyle w:val="001000000000" w:firstRow="0" w:lastRow="0" w:firstColumn="1" w:lastColumn="0" w:oddVBand="0" w:evenVBand="0" w:oddHBand="0" w:evenHBand="0" w:firstRowFirstColumn="0" w:firstRowLastColumn="0" w:lastRowFirstColumn="0" w:lastRowLastColumn="0"/>
+            <w:tcW w:w="2214" w:type="dxa"/>
+          </w:tcPr>
+          <w:p>
+            <w:pPr>
+              <w:jc w:val="center"/>
+            </w:pPr>
+            <w:r>
+              <w:t>Name</w:t>
+            </w:r>
+          </w:p>
+        </w:tc>
+        <w:tc>
+          <w:tcPr>
+            <w:tcW w:w="1314" w:type="dxa"/>
+          </w:tcPr>
+          <w:p>
+            <w:pPr>
+              <w:jc w:val="center"/>
+              <w:cnfStyle w:val="100000000000" w:firstRow="1" w:lastRow="0" w:firstColumn="0" w:lastColumn="0" w:oddVBand="0" w:evenVBand="0" w:oddHBand="0" w:evenHBand="0" w:firstRowFirstColumn="0" w:firstRowLastColumn="0" w:lastRowFirstColumn="0" w:lastRowLastColumn="0"/>
+            </w:pPr>
+            <w:r>
+              <w:t>Bits</w:t>
+            </w:r>
+          </w:p>
+        </w:tc>
+        <w:tc>
+          <w:tcPr>
+            <w:tcW w:w="2664" w:type="dxa"/>
+          </w:tcPr>
+          <w:p>
+            <w:pPr>
+              <w:jc w:val="center"/>
+              <w:cnfStyle w:val="100000000000" w:firstRow="1" w:lastRow="0" w:firstColumn="0" w:lastColumn="0" w:oddVBand="0" w:evenVBand="0" w:oddHBand="0" w:evenHBand="0" w:firstRowFirstColumn="0" w:firstRowLastColumn="0" w:lastRowFirstColumn="0" w:lastRowLastColumn="0"/>
+            </w:pPr>
+            <w:r>
+              <w:t>Size [bits]</w:t>
+            </w:r>
+          </w:p>
+        </w:tc>
+        <w:tc>
+          <w:tcPr>
+            <w:tcW w:w="2664" w:type="dxa"/>
+          </w:tcPr>
+          <w:p>
+            <w:pPr>
+              <w:jc w:val="center"/>
+              <w:cnfStyle w:val="100000000000" w:firstRow="1" w:lastRow="0" w:firstColumn="0" w:lastColumn="0" w:oddVBand="0" w:evenVBand="0" w:oddHBand="0" w:evenHBand="0" w:firstRowFirstColumn="0" w:firstRowLastColumn="0" w:lastRowFirstColumn="0" w:lastRowLastColumn="0"/>
+            </w:pPr>
+            <w:r>
+              <w:t>Description</w:t>
+            </w:r>
+          </w:p>
+        </w:tc>
+      </w:tr>
+      <w:tr>
+        <w:trPr>
+          <w:cnfStyle w:val="000000100000" w:firstRow="0" w:lastRow="0" w:firstColumn="0" w:lastColumn="0" w:oddVBand="0" w:evenVBand="0" w:oddHBand="1" w:evenHBand="0" w:firstRowFirstColumn="0" w:firstRowLastColumn="0" w:lastRowFirstColumn="0" w:lastRowLastColumn="0"/>
+        </w:trPr>
+        <w:tc>
+          <w:tcPr>
+            <w:cnfStyle w:val="001000000000" w:firstRow="0" w:lastRow="0" w:firstColumn="1" w:lastColumn="0" w:oddVBand="0" w:evenVBand="0" w:oddHBand="0" w:evenHBand="0" w:firstRowFirstColumn="0" w:firstRowLastColumn="0" w:lastRowFirstColumn="0" w:lastRowLastColumn="0"/>
+            <w:tcW w:w="2214" w:type="dxa"/>
+          </w:tcPr>
+          <w:p>
+            <w:pPr>
+              <w:jc w:val="center"/>
+            </w:pPr>
+            <w:r>
+              <w:t>PID</w:t>
+            </w:r>
+          </w:p>
+        </w:tc>
+        <w:tc>
+          <w:tcPr>
+            <w:tcW w:w="1314" w:type="dxa"/>
+          </w:tcPr>
+          <w:p>
+            <w:pPr>
+              <w:jc w:val="center"/>
+              <w:cnfStyle w:val="000000100000" w:firstRow="0" w:lastRow="0" w:firstColumn="0" w:lastColumn="0" w:oddVBand="0" w:evenVBand="0" w:oddHBand="1" w:evenHBand="0" w:firstRowFirstColumn="0" w:firstRowLastColumn="0" w:lastRowFirstColumn="0" w:lastRowLastColumn="0"/>
+            </w:pPr>
+            <w:r>
+              <w:t>[15</w:t>
+            </w:r>
+            <w:r>
+              <w:t>,0]</w:t>
+            </w:r>
+          </w:p>
+        </w:tc>
+        <w:tc>
+          <w:tcPr>
+            <w:tcW w:w="2664" w:type="dxa"/>
+          </w:tcPr>
+          <w:p>
+            <w:pPr>
+              <w:jc w:val="center"/>
+              <w:cnfStyle w:val="000000100000" w:firstRow="0" w:lastRow="0" w:firstColumn="0" w:lastColumn="0" w:oddVBand="0" w:evenVBand="0" w:oddHBand="1" w:evenHBand="0" w:firstRowFirstColumn="0" w:firstRowLastColumn="0" w:lastRowFirstColumn="0" w:lastRowLastColumn="0"/>
+            </w:pPr>
+            <w:r>
+              <w:t>16</w:t>
+            </w:r>
+          </w:p>
+        </w:tc>
+        <w:tc>
+          <w:tcPr>
+            <w:tcW w:w="2664" w:type="dxa"/>
+          </w:tcPr>
+          <w:p>
+            <w:pPr>
+              <w:cnfStyle w:val="000000100000" w:firstRow="0" w:lastRow="0" w:firstColumn="0" w:lastColumn="0" w:oddVBand="0" w:evenVBand="0" w:oddHBand="1" w:evenHBand="0" w:firstRowFirstColumn="0" w:firstRowLastColumn="0" w:lastRowFirstColumn="0" w:lastRowLastColumn="0"/>
+            </w:pPr>
+            <w:r>
+              <w:t>Partition ID</w:t>
+            </w:r>
+          </w:p>
+        </w:tc>
+      </w:tr>
+      <w:tr>
+        <w:tc>
+          <w:tcPr>
+            <w:tcW w:w="2214" w:type="dxa"/>
+          </w:tcPr>
+          <w:p>
+            <w:pPr>
+              <w:jc w:val="center"/>
+              <w:cnfStyle w:val="001000000000" w:firstRow="0" w:lastRow="0" w:firstColumn="1" w:lastColumn="0" w:oddVBand="0" w:evenVBand="0" w:oddHBand="0" w:evenHBand="0" w:firstRowFirstColumn="0" w:firstRowLastColumn="0" w:lastRowFirstColumn="0" w:lastRowLastColumn="0"/>
+            </w:pPr>
+            <w:r>
+              <w:t>NID</w:t>
+            </w:r>
+          </w:p>
+        </w:tc>
+        <w:tc>
+          <w:tcPr>
+            <w:tcW w:w="1314" w:type="dxa"/>
+          </w:tcPr>
+          <w:p>
+            <w:pPr>
+              <w:jc w:val="center"/>
+            </w:pPr>
+            <w:r>
+              <w:t>[31,16</w:t>
+            </w:r>
+            <w:r>
+              <w:t>]</w:t>
+            </w:r>
+          </w:p>
+        </w:tc>
+        <w:tc>
+          <w:tcPr>
+            <w:tcW w:w="2664" w:type="dxa"/>
+          </w:tcPr>
+          <w:p>
+            <w:pPr>
+              <w:jc w:val="center"/>
+            </w:pPr>
+            <w:r>
+              <w:t>16</w:t>
+            </w:r>
+          </w:p>
+        </w:tc>
+        <w:tc>
+          <w:tcPr>
+            <w:tcW w:w="2664" w:type="dxa"/>
+          </w:tcPr>
+          <w:p>
+            <w:r>
+              <w:t>Node ID</w:t>
+            </w:r>
+          </w:p>
+        </w:tc>
+      </w:tr>
+      <w:tr>
+        <w:trPr>
+          <w:cnfStyle w:val="000000100000" w:firstRow="0" w:lastRow="0" w:firstColumn="0" w:lastColumn="0" w:oddVBand="0" w:evenVBand="0" w:oddHBand="1" w:evenHBand="0" w:firstRowFirstColumn="0" w:firstRowLastColumn="0" w:lastRowFirstColumn="0" w:lastRowLastColumn="0"/>
+        </w:trPr>
+        <w:tc>
+          <w:tcPr>
+            <w:cnfStyle w:val="001000000000" w:firstRow="0" w:lastRow="0" w:firstColumn="1" w:lastColumn="0" w:oddVBand="0" w:evenVBand="0" w:oddHBand="0" w:evenHBand="0" w:firstRowFirstColumn="0" w:firstRowLastColumn="0" w:lastRowFirstColumn="0" w:lastRowLastColumn="0"/>
+            <w:tcW w:w="2214" w:type="dxa"/>
+          </w:tcPr>
+          <w:p>
+            <w:pPr>
+              <w:jc w:val="center"/>
+            </w:pPr>
+            <w:r>
+              <w:t>SID</w:t>
+            </w:r>
+          </w:p>
+        </w:tc>
+        <w:tc>
+          <w:tcPr>
+            <w:tcW w:w="1314" w:type="dxa"/>
+          </w:tcPr>
+          <w:p>
+            <w:pPr>
+              <w:jc w:val="center"/>
+              <w:cnfStyle w:val="000000100000" w:firstRow="0" w:lastRow="0" w:firstColumn="0" w:lastColumn="0" w:oddVBand="0" w:evenVBand="0" w:oddHBand="1" w:evenHBand="0" w:firstRowFirstColumn="0" w:firstRowLastColumn="0" w:lastRowFirstColumn="0" w:lastRowLastColumn="0"/>
+            </w:pPr>
+            <w:r>
+              <w:t>[39,32</w:t>
+            </w:r>
+            <w:r>
+              <w:t>]</w:t>
+            </w:r>
+          </w:p>
+        </w:tc>
+        <w:tc>
+          <w:tcPr>
+            <w:tcW w:w="2664" w:type="dxa"/>
+          </w:tcPr>
+          <w:p>
+            <w:pPr>
+              <w:jc w:val="center"/>
+              <w:cnfStyle w:val="000000100000" w:firstRow="0" w:lastRow="0" w:firstColumn="0" w:lastColumn="0" w:oddVBand="0" w:evenVBand="0" w:oddHBand="1" w:evenHBand="0" w:firstRowFirstColumn="0" w:firstRowLastColumn="0" w:lastRowFirstColumn="0" w:lastRowLastColumn="0"/>
+            </w:pPr>
+            <w:r>
+              <w:t>8</w:t>
+            </w:r>
+          </w:p>
+        </w:tc>
+        <w:tc>
+          <w:tcPr>
+            <w:tcW w:w="2664" w:type="dxa"/>
+          </w:tcPr>
+          <w:p>
+            <w:pPr>
+              <w:cnfStyle w:val="000000100000" w:firstRow="0" w:lastRow="0" w:firstColumn="0" w:lastColumn="0" w:oddVBand="0" w:evenVBand="0" w:oddHBand="1" w:evenHBand="0" w:firstRowFirstColumn="0" w:firstRowLastColumn="0" w:lastRowFirstColumn="0" w:lastRowLastColumn="0"/>
+            </w:pPr>
+            <w:r>
+              <w:t>Socket ID</w:t>
+            </w:r>
+          </w:p>
+        </w:tc>
+      </w:tr>
+      <w:tr>
+        <w:tc>
+          <w:tcPr>
+            <w:tcW w:w="2214" w:type="dxa"/>
+          </w:tcPr>
+          <w:p>
+            <w:pPr>
+              <w:jc w:val="center"/>
+              <w:cnfStyle w:val="001000000000" w:firstRow="0" w:lastRow="0" w:firstColumn="1" w:lastColumn="0" w:oddVBand="0" w:evenVBand="0" w:oddHBand="0" w:evenHBand="0" w:firstRowFirstColumn="0" w:firstRowLastColumn="0" w:lastRowFirstColumn="0" w:lastRowLastColumn="0"/>
+            </w:pPr>
+            <w:r>
+              <w:t>TG</w:t>
+            </w:r>
+          </w:p>
+        </w:tc>
+        <w:tc>
+          <w:tcPr>
+            <w:tcW w:w="1314" w:type="dxa"/>
+          </w:tcPr>
+          <w:p>
+            <w:pPr>
+              <w:jc w:val="center"/>
+            </w:pPr>
+            <w:r>
+              <w:t>[47,40</w:t>
+            </w:r>
+            <w:r>
+              <w:t>]</w:t>
+            </w:r>
+          </w:p>
+        </w:tc>
+        <w:tc>
+          <w:tcPr>
+            <w:tcW w:w="2664" w:type="dxa"/>
+          </w:tcPr>
+          <w:p>
+            <w:pPr>
+              <w:jc w:val="center"/>
+            </w:pPr>
+            <w:r>
+              <w:t>8</w:t>
+            </w:r>
+          </w:p>
+        </w:tc>
+        <w:tc>
+          <w:tcPr>
+            <w:tcW w:w="2664" w:type="dxa"/>
+          </w:tcPr>
+          <w:p>
+            <w:r>
+              <w:t>Number of Task Groups</w:t>
+            </w:r>
+          </w:p>
+        </w:tc>
+      </w:tr>
+      <w:tr>
+        <w:trPr>
+          <w:cnfStyle w:val="000000100000" w:firstRow="0" w:lastRow="0" w:firstColumn="0" w:lastColumn="0" w:oddVBand="0" w:evenVBand="0" w:oddHBand="1" w:evenHBand="0" w:firstRowFirstColumn="0" w:firstRowLastColumn="0" w:lastRowFirstColumn="0" w:lastRowLastColumn="0"/>
+        </w:trPr>
+        <w:tc>
+          <w:tcPr>
+            <w:cnfStyle w:val="001000000000" w:firstRow="0" w:lastRow="0" w:firstColumn="1" w:lastColumn="0" w:oddVBand="0" w:evenVBand="0" w:oddHBand="0" w:evenHBand="0" w:firstRowFirstColumn="0" w:firstRowLastColumn="0" w:lastRowFirstColumn="0" w:lastRowLastColumn="0"/>
+            <w:tcW w:w="2214" w:type="dxa"/>
+          </w:tcPr>
+          <w:p>
+            <w:pPr>
+              <w:jc w:val="center"/>
+            </w:pPr>
+            <w:r>
+              <w:t>TP</w:t>
+            </w:r>
+          </w:p>
+        </w:tc>
+        <w:tc>
+          <w:tcPr>
+            <w:tcW w:w="1314" w:type="dxa"/>
+          </w:tcPr>
+          <w:p>
+            <w:pPr>
+              <w:jc w:val="center"/>
+              <w:cnfStyle w:val="000000100000" w:firstRow="0" w:lastRow="0" w:firstColumn="0" w:lastColumn="0" w:oddVBand="0" w:evenVBand="0" w:oddHBand="1" w:evenHBand="0" w:firstRowFirstColumn="0" w:firstRowLastColumn="0" w:lastRowFirstColumn="0" w:lastRowLastColumn="0"/>
+            </w:pPr>
+            <w:r>
+              <w:t>[55,48</w:t>
+            </w:r>
+            <w:r>
+              <w:t>]</w:t>
+            </w:r>
+          </w:p>
+        </w:tc>
+        <w:tc>
+          <w:tcPr>
+            <w:tcW w:w="2664" w:type="dxa"/>
+          </w:tcPr>
+          <w:p>
+            <w:pPr>
+              <w:jc w:val="center"/>
+              <w:cnfStyle w:val="000000100000" w:firstRow="0" w:lastRow="0" w:firstColumn="0" w:lastColumn="0" w:oddVBand="0" w:evenVBand="0" w:oddHBand="1" w:evenHBand="0" w:firstRowFirstColumn="0" w:firstRowLastColumn="0" w:lastRowFirstColumn="0" w:lastRowLastColumn="0"/>
+            </w:pPr>
+            <w:r>
+              <w:t>8</w:t>
+            </w:r>
+          </w:p>
+        </w:tc>
+        <w:tc>
+          <w:tcPr>
+            <w:tcW w:w="2664" w:type="dxa"/>
+          </w:tcPr>
+          <w:p>
+            <w:pPr>
+              <w:cnfStyle w:val="000000100000" w:firstRow="0" w:lastRow="0" w:firstColumn="0" w:lastColumn="0" w:oddVBand="0" w:evenVBand="0" w:oddHBand="1" w:evenHBand="0" w:firstRowFirstColumn="0" w:firstRowLastColumn="0" w:lastRowFirstColumn="0" w:lastRowLastColumn="0"/>
+            </w:pPr>
+            <w:r>
+              <w:t>Number of Task Processors per Task Group</w:t>
+            </w:r>
+          </w:p>
+        </w:tc>
+      </w:tr>
+      <w:tr>
+        <w:tc>
+          <w:tcPr>
+            <w:tcW w:w="2214" w:type="dxa"/>
+          </w:tcPr>
+          <w:p>
+            <w:pPr>
+              <w:jc w:val="center"/>
+              <w:cnfStyle w:val="001000000000" w:firstRow="0" w:lastRow="0" w:firstColumn="1" w:lastColumn="0" w:oddVBand="0" w:evenVBand="0" w:oddHBand="0" w:evenHBand="0" w:firstRowFirstColumn="0" w:firstRowLastColumn="0" w:lastRowFirstColumn="0" w:lastRowLastColumn="0"/>
+            </w:pPr>
+            <w:r>
+              <w:t>TC</w:t>
+            </w:r>
+          </w:p>
+        </w:tc>
+        <w:tc>
+          <w:tcPr>
+            <w:tcW w:w="1314" w:type="dxa"/>
+          </w:tcPr>
+          <w:p>
+            <w:pPr>
+              <w:jc w:val="center"/>
+            </w:pPr>
+            <w:r>
+              <w:t>[63</w:t>
+            </w:r>
+            <w:r>
+              <w:t>,</w:t>
+            </w:r>
+            <w:r>
+              <w:t>56</w:t>
+            </w:r>
+            <w:r>
+              <w:t>]</w:t>
+            </w:r>
+          </w:p>
+        </w:tc>
+        <w:tc>
+          <w:tcPr>
+            <w:tcW w:w="2664" w:type="dxa"/>
+          </w:tcPr>
+          <w:p>
+            <w:pPr>
+              <w:jc w:val="center"/>
+            </w:pPr>
+            <w:r>
+              <w:t>8</w:t>
+            </w:r>
+          </w:p>
+        </w:tc>
+        <w:tc>
+          <w:tcPr>
+            <w:tcW w:w="2664" w:type="dxa"/>
+          </w:tcPr>
+          <w:p>
+            <w:r>
+              <w:t>Number of Tasks per Task Processor</w:t>
+            </w:r>
+          </w:p>
+        </w:tc>
+      </w:tr>
+    </w:tbl>
+    <w:p/>
+    <w:p/>
+    <w:p>
+      <w:pPr>
+        <w:jc w:val="center"/>
+      </w:pPr>
+      <w:r>
+        <w:rPr>
+          <w:b/>
+        </w:rPr>
+        <w:t>Figure N. GCONST Register Fields</w:t>
+      </w:r>
+    </w:p>
+    <w:p>
+      <w:pPr>
+        <w:jc w:val="center"/>
+      </w:pPr>
+    </w:p>
+    <w:p/>
+    <w:p>
+      <w:pPr>
+        <w:jc w:val="center"/>
+      </w:pPr>
+      <w:r>
+        <w:rPr>
+          <w:noProof/>
+        </w:rPr>
+        <w:drawing>
+          <wp:inline distT="0" distB="0" distL="0" distR="0" wp14:anchorId="4FF63C12" wp14:editId="0F8EE611">
+            <wp:extent cx="5486400" cy="833836"/>
+            <wp:effectExtent l="0" t="0" r="0" b="4445"/>
+            <wp:docPr id="2" name="Picture 2"/>
+            <wp:cNvGraphicFramePr>
+              <a:graphicFrameLocks xmlns:a="http://schemas.openxmlformats.org/drawingml/2006/main" noChangeAspect="1"/>
+            </wp:cNvGraphicFramePr>
+            <a:graphic xmlns:a="http://schemas.openxmlformats.org/drawingml/2006/main">
+              <a:graphicData uri="http://schemas.openxmlformats.org/drawingml/2006/picture">
+                <pic:pic xmlns:pic="http://schemas.openxmlformats.org/drawingml/2006/picture">
+                  <pic:nvPicPr>
+                    <pic:cNvPr id="0" name="Picture 2"/>
+                    <pic:cNvPicPr>
+                      <a:picLocks noChangeAspect="1" noChangeArrowheads="1"/>
+                    </pic:cNvPicPr>
+                  </pic:nvPicPr>
+                  <pic:blipFill>
+                    <a:blip r:embed="rId9">
+                      <a:extLst>
+                        <a:ext uri="{28A0092B-C50C-407E-A947-70E740481C1C}">
+                          <a14:useLocalDpi xmlns:a14="http://schemas.microsoft.com/office/drawing/2010/main" val="0"/>
+                        </a:ext>
+                      </a:extLst>
+                    </a:blip>
+                    <a:srcRect/>
+                    <a:stretch>
+                      <a:fillRect/>
+                    </a:stretch>
+                  </pic:blipFill>
+                  <pic:spPr bwMode="auto">
+                    <a:xfrm>
+                      <a:off x="0" y="0"/>
+                      <a:ext cx="5486400" cy="833836"/>
+                    </a:xfrm>
+                    <a:prstGeom prst="rect">
+                      <a:avLst/>
+                    </a:prstGeom>
+                    <a:noFill/>
+                    <a:ln>
+                      <a:noFill/>
+                    </a:ln>
+                  </pic:spPr>
+                </pic:pic>
+              </a:graphicData>
+            </a:graphic>
+          </wp:inline>
+        </w:drawing>
+      </w:r>
+    </w:p>
+    <w:p>
+      <w:pPr>
+        <w:jc w:val="center"/>
+      </w:pPr>
+      <w:r>
+        <w:rPr>
+          <w:b/>
+        </w:rPr>
+        <w:t>Figure N. GCONST Register</w:t>
+      </w:r>
     </w:p>
     <w:p>
       <w:pPr>
@@ -12837,7 +13423,7 @@
         </w:pBdr>
         <w:ind w:hanging="792"/>
       </w:pPr>
-      <w:bookmarkStart w:id="34" w:name="_Toc234940448"/>
+      <w:bookmarkStart w:id="34" w:name="_Toc235027822"/>
       <w:r>
         <w:t>Performance Counter Access</w:t>
       </w:r>
@@ -12854,7 +13440,7 @@
           <w:bottom w:val="single" w:sz="6" w:space="1" w:color="auto"/>
         </w:pBdr>
       </w:pPr>
-      <w:bookmarkStart w:id="35" w:name="_Toc234940449"/>
+      <w:bookmarkStart w:id="35" w:name="_Toc235027823"/>
       <w:r>
         <w:t>Instruction Set Architecture</w:t>
       </w:r>
@@ -12872,7 +13458,7 @@
         </w:pBdr>
         <w:ind w:hanging="792"/>
       </w:pPr>
-      <w:bookmarkStart w:id="36" w:name="_Toc234940450"/>
+      <w:bookmarkStart w:id="36" w:name="_Toc235027824"/>
       <w:r>
         <w:t>Instruction Set Format</w:t>
       </w:r>
@@ -12881,6 +13467,1389 @@
     <w:p>
       <w:pPr>
         <w:ind w:left="360"/>
+      </w:pPr>
+    </w:p>
+    <w:p>
+      <w:pPr>
+        <w:ind w:left="360"/>
+      </w:pPr>
+      <w:r>
+        <w:t xml:space="preserve">The GC64 instruction format is designed explicitly to provide dense instruction packing and a high degree of flexibility </w:t>
+      </w:r>
+      <w:r>
+        <w:t>within a fixed target area.  As such, the GC64 architecture utilizes a single, 64-bit instruction format.  Two individual 32-bit instruction payloads are packed into the 64-bit format.  Optionally, GC64 can utilize a second, 64-bit payload containing two 4-byt</w:t>
+      </w:r>
+      <w:r>
+        <w:t>e or one 8-byte immediate value</w:t>
+      </w:r>
+      <w:r>
+        <w:t>.</w:t>
+      </w:r>
+      <w:r>
+        <w:t xml:space="preserve">  The instruction payloads </w:t>
+      </w:r>
+      <w:r>
+        <w:t xml:space="preserve">must be aligned on 8-byte boundaries.  The immediate payload must fall at </w:t>
+      </w:r>
+      <w:r>
+        <w:rPr>
+          <w:i/>
+        </w:rPr>
+        <w:t>Instruction Pointer+0x08</w:t>
+      </w:r>
+      <w:r>
+        <w:t xml:space="preserve">.  </w:t>
+      </w:r>
+    </w:p>
+    <w:p>
+      <w:pPr>
+        <w:ind w:left="360"/>
+      </w:pPr>
+    </w:p>
+    <w:p>
+      <w:pPr>
+        <w:ind w:left="360"/>
+      </w:pPr>
+      <w:r>
+        <w:t xml:space="preserve">The instruction payloads are each split into five [5] fields.  The lower three fields contain six </w:t>
+      </w:r>
+      <w:r>
+        <w:t xml:space="preserve">[6] </w:t>
+      </w:r>
+      <w:r>
+        <w:t xml:space="preserve">bit register operands, respectively.  </w:t>
+      </w:r>
+      <w:r>
+        <w:t xml:space="preserve">The register indexes are noted in Section 12.1.  The fourth field represents the </w:t>
+      </w:r>
+      <w:proofErr w:type="gramStart"/>
+      <w:r>
+        <w:t>eight [8] bit</w:t>
+      </w:r>
+      <w:proofErr w:type="gramEnd"/>
+      <w:r>
+        <w:t xml:space="preserve"> </w:t>
+      </w:r>
+      <w:proofErr w:type="spellStart"/>
+      <w:r>
+        <w:t>opcode</w:t>
+      </w:r>
+      <w:proofErr w:type="spellEnd"/>
+      <w:r>
+        <w:t xml:space="preserve"> field.</w:t>
+      </w:r>
+      <w:r>
+        <w:t xml:space="preserve">  The fifth field represents the instruction control field.  </w:t>
+      </w:r>
+    </w:p>
+    <w:p>
+      <w:pPr>
+        <w:ind w:left="360"/>
+      </w:pPr>
+    </w:p>
+    <w:p>
+      <w:pPr>
+        <w:ind w:left="360"/>
+      </w:pPr>
+      <w:r>
+        <w:t xml:space="preserve">The instruction control field </w:t>
+      </w:r>
+      <w:r>
+        <w:t xml:space="preserve">contains several sub-fields that control the execution and register arguments for the respective instruction payload.  The least significant control bit [26,58] is known as the “vector” bit.  This enables the respective instruction payload to perform a vector/SIMD operation rather than a simple scalar operation.  Only certain instructions are permitted to operate in vector mode.  See Appendix A for more details on candidate vector instructions.  </w:t>
+      </w:r>
+    </w:p>
+    <w:p>
+      <w:pPr>
+        <w:ind w:left="360"/>
+      </w:pPr>
+    </w:p>
+    <w:p>
+      <w:pPr>
+        <w:ind w:left="360"/>
+      </w:pPr>
+      <w:r>
+        <w:t xml:space="preserve">The next two control fields, known as V0 [27,59] and V1 [28,60], </w:t>
+      </w:r>
+      <w:r>
+        <w:t xml:space="preserve">enable register arguments R0 and R1 to operate in vector mode [vector register indexing, See Section 12.2].  When operating in vector mode, the target register, R2, is always considered to be a vector register [when enabled].  </w:t>
+      </w:r>
+    </w:p>
+    <w:p>
+      <w:pPr>
+        <w:ind w:left="360"/>
+      </w:pPr>
+    </w:p>
+    <w:p>
+      <w:pPr>
+        <w:ind w:left="360"/>
+      </w:pPr>
+      <w:r>
+        <w:t xml:space="preserve">The fourth control field, BRK [29,61], instructs the pipeline to take a breakpoint and perform a context save operation.  </w:t>
+      </w:r>
+    </w:p>
+    <w:p>
+      <w:pPr>
+        <w:ind w:left="360"/>
+      </w:pPr>
+    </w:p>
+    <w:p>
+      <w:pPr>
+        <w:ind w:left="360"/>
+      </w:pPr>
+      <w:r>
+        <w:t xml:space="preserve">The fifth and sixth fields indicate the presence of a single 8-byte immediate value, IMM8 [30,62], or two 4-byte immediate values, IMM4 [31,63].  </w:t>
+      </w:r>
+      <w:r>
+        <w:t xml:space="preserve">It is not required that both 4-byte instruction payloads utilize the immediate value in the immediate payload.  </w:t>
+      </w:r>
+      <w:r>
+        <w:t xml:space="preserve">  </w:t>
+      </w:r>
+    </w:p>
+    <w:p>
+      <w:pPr>
+        <w:ind w:left="360"/>
+      </w:pPr>
+    </w:p>
+    <w:p>
+      <w:pPr>
+        <w:ind w:left="360"/>
+      </w:pPr>
+      <w:r>
+        <w:t xml:space="preserve">The following table describes each field.  </w:t>
+      </w:r>
+    </w:p>
+    <w:p>
+      <w:pPr>
+        <w:ind w:left="360"/>
+      </w:pPr>
+    </w:p>
+    <w:tbl>
+      <w:tblPr>
+        <w:tblStyle w:val="LightShading"/>
+        <w:tblW w:w="0" w:type="auto"/>
+        <w:tblLook w:val="04A0" w:firstRow="1" w:lastRow="0" w:firstColumn="1" w:lastColumn="0" w:noHBand="0" w:noVBand="1"/>
+      </w:tblPr>
+      <w:tblGrid>
+        <w:gridCol w:w="2214"/>
+        <w:gridCol w:w="1314"/>
+        <w:gridCol w:w="2664"/>
+        <w:gridCol w:w="2664"/>
+      </w:tblGrid>
+      <w:tr>
+        <w:trPr>
+          <w:cnfStyle w:val="100000000000" w:firstRow="1" w:lastRow="0" w:firstColumn="0" w:lastColumn="0" w:oddVBand="0" w:evenVBand="0" w:oddHBand="0" w:evenHBand="0" w:firstRowFirstColumn="0" w:firstRowLastColumn="0" w:lastRowFirstColumn="0" w:lastRowLastColumn="0"/>
+        </w:trPr>
+        <w:tc>
+          <w:tcPr>
+            <w:cnfStyle w:val="001000000000" w:firstRow="0" w:lastRow="0" w:firstColumn="1" w:lastColumn="0" w:oddVBand="0" w:evenVBand="0" w:oddHBand="0" w:evenHBand="0" w:firstRowFirstColumn="0" w:firstRowLastColumn="0" w:lastRowFirstColumn="0" w:lastRowLastColumn="0"/>
+            <w:tcW w:w="2214" w:type="dxa"/>
+          </w:tcPr>
+          <w:p>
+            <w:pPr>
+              <w:jc w:val="center"/>
+            </w:pPr>
+            <w:r>
+              <w:t>Name</w:t>
+            </w:r>
+          </w:p>
+        </w:tc>
+        <w:tc>
+          <w:tcPr>
+            <w:tcW w:w="1314" w:type="dxa"/>
+          </w:tcPr>
+          <w:p>
+            <w:pPr>
+              <w:jc w:val="center"/>
+              <w:cnfStyle w:val="100000000000" w:firstRow="1" w:lastRow="0" w:firstColumn="0" w:lastColumn="0" w:oddVBand="0" w:evenVBand="0" w:oddHBand="0" w:evenHBand="0" w:firstRowFirstColumn="0" w:firstRowLastColumn="0" w:lastRowFirstColumn="0" w:lastRowLastColumn="0"/>
+            </w:pPr>
+            <w:r>
+              <w:t>Bit</w:t>
+            </w:r>
+            <w:r>
+              <w:t>s</w:t>
+            </w:r>
+          </w:p>
+        </w:tc>
+        <w:tc>
+          <w:tcPr>
+            <w:tcW w:w="2664" w:type="dxa"/>
+          </w:tcPr>
+          <w:p>
+            <w:pPr>
+              <w:jc w:val="center"/>
+              <w:cnfStyle w:val="100000000000" w:firstRow="1" w:lastRow="0" w:firstColumn="0" w:lastColumn="0" w:oddVBand="0" w:evenVBand="0" w:oddHBand="0" w:evenHBand="0" w:firstRowFirstColumn="0" w:firstRowLastColumn="0" w:lastRowFirstColumn="0" w:lastRowLastColumn="0"/>
+            </w:pPr>
+            <w:r>
+              <w:t>Size [</w:t>
+            </w:r>
+            <w:r>
+              <w:t>bits</w:t>
+            </w:r>
+            <w:r>
+              <w:t>]</w:t>
+            </w:r>
+          </w:p>
+        </w:tc>
+        <w:tc>
+          <w:tcPr>
+            <w:tcW w:w="2664" w:type="dxa"/>
+          </w:tcPr>
+          <w:p>
+            <w:pPr>
+              <w:jc w:val="center"/>
+              <w:cnfStyle w:val="100000000000" w:firstRow="1" w:lastRow="0" w:firstColumn="0" w:lastColumn="0" w:oddVBand="0" w:evenVBand="0" w:oddHBand="0" w:evenHBand="0" w:firstRowFirstColumn="0" w:firstRowLastColumn="0" w:lastRowFirstColumn="0" w:lastRowLastColumn="0"/>
+            </w:pPr>
+            <w:r>
+              <w:t>Description</w:t>
+            </w:r>
+          </w:p>
+        </w:tc>
+      </w:tr>
+      <w:tr>
+        <w:trPr>
+          <w:cnfStyle w:val="000000100000" w:firstRow="0" w:lastRow="0" w:firstColumn="0" w:lastColumn="0" w:oddVBand="0" w:evenVBand="0" w:oddHBand="1" w:evenHBand="0" w:firstRowFirstColumn="0" w:firstRowLastColumn="0" w:lastRowFirstColumn="0" w:lastRowLastColumn="0"/>
+        </w:trPr>
+        <w:tc>
+          <w:tcPr>
+            <w:cnfStyle w:val="001000000000" w:firstRow="0" w:lastRow="0" w:firstColumn="1" w:lastColumn="0" w:oddVBand="0" w:evenVBand="0" w:oddHBand="0" w:evenHBand="0" w:firstRowFirstColumn="0" w:firstRowLastColumn="0" w:lastRowFirstColumn="0" w:lastRowLastColumn="0"/>
+            <w:tcW w:w="8856" w:type="dxa"/>
+            <w:gridSpan w:val="4"/>
+          </w:tcPr>
+          <w:p>
+            <w:pPr>
+              <w:jc w:val="center"/>
+            </w:pPr>
+            <w:r>
+              <w:t>Lower Instruction Payload</w:t>
+            </w:r>
+          </w:p>
+        </w:tc>
+      </w:tr>
+      <w:tr>
+        <w:tc>
+          <w:tcPr>
+            <w:cnfStyle w:val="001000000000" w:firstRow="0" w:lastRow="0" w:firstColumn="1" w:lastColumn="0" w:oddVBand="0" w:evenVBand="0" w:oddHBand="0" w:evenHBand="0" w:firstRowFirstColumn="0" w:firstRowLastColumn="0" w:lastRowFirstColumn="0" w:lastRowLastColumn="0"/>
+            <w:tcW w:w="2214" w:type="dxa"/>
+          </w:tcPr>
+          <w:p>
+            <w:pPr>
+              <w:jc w:val="center"/>
+            </w:pPr>
+            <w:r>
+              <w:t>R0</w:t>
+            </w:r>
+          </w:p>
+        </w:tc>
+        <w:tc>
+          <w:tcPr>
+            <w:tcW w:w="1314" w:type="dxa"/>
+          </w:tcPr>
+          <w:p>
+            <w:pPr>
+              <w:jc w:val="center"/>
+              <w:cnfStyle w:val="000000000000" w:firstRow="0" w:lastRow="0" w:firstColumn="0" w:lastColumn="0" w:oddVBand="0" w:evenVBand="0" w:oddHBand="0" w:evenHBand="0" w:firstRowFirstColumn="0" w:firstRowLastColumn="0" w:lastRowFirstColumn="0" w:lastRowLastColumn="0"/>
+            </w:pPr>
+            <w:r>
+              <w:t>[5,0]</w:t>
+            </w:r>
+          </w:p>
+        </w:tc>
+        <w:tc>
+          <w:tcPr>
+            <w:tcW w:w="2664" w:type="dxa"/>
+          </w:tcPr>
+          <w:p>
+            <w:pPr>
+              <w:jc w:val="center"/>
+              <w:cnfStyle w:val="000000000000" w:firstRow="0" w:lastRow="0" w:firstColumn="0" w:lastColumn="0" w:oddVBand="0" w:evenVBand="0" w:oddHBand="0" w:evenHBand="0" w:firstRowFirstColumn="0" w:firstRowLastColumn="0" w:lastRowFirstColumn="0" w:lastRowLastColumn="0"/>
+            </w:pPr>
+            <w:r>
+              <w:t>6</w:t>
+            </w:r>
+          </w:p>
+        </w:tc>
+        <w:tc>
+          <w:tcPr>
+            <w:tcW w:w="2664" w:type="dxa"/>
+          </w:tcPr>
+          <w:p>
+            <w:pPr>
+              <w:cnfStyle w:val="000000000000" w:firstRow="0" w:lastRow="0" w:firstColumn="0" w:lastColumn="0" w:oddVBand="0" w:evenVBand="0" w:oddHBand="0" w:evenHBand="0" w:firstRowFirstColumn="0" w:firstRowLastColumn="0" w:lastRowFirstColumn="0" w:lastRowLastColumn="0"/>
+            </w:pPr>
+            <w:r>
+              <w:t>Lower instruction, register argument 0</w:t>
+            </w:r>
+          </w:p>
+        </w:tc>
+      </w:tr>
+      <w:tr>
+        <w:trPr>
+          <w:cnfStyle w:val="000000100000" w:firstRow="0" w:lastRow="0" w:firstColumn="0" w:lastColumn="0" w:oddVBand="0" w:evenVBand="0" w:oddHBand="1" w:evenHBand="0" w:firstRowFirstColumn="0" w:firstRowLastColumn="0" w:lastRowFirstColumn="0" w:lastRowLastColumn="0"/>
+        </w:trPr>
+        <w:tc>
+          <w:tcPr>
+            <w:cnfStyle w:val="001000000000" w:firstRow="0" w:lastRow="0" w:firstColumn="1" w:lastColumn="0" w:oddVBand="0" w:evenVBand="0" w:oddHBand="0" w:evenHBand="0" w:firstRowFirstColumn="0" w:firstRowLastColumn="0" w:lastRowFirstColumn="0" w:lastRowLastColumn="0"/>
+            <w:tcW w:w="2214" w:type="dxa"/>
+          </w:tcPr>
+          <w:p>
+            <w:pPr>
+              <w:jc w:val="center"/>
+            </w:pPr>
+            <w:r>
+              <w:t>R1</w:t>
+            </w:r>
+          </w:p>
+        </w:tc>
+        <w:tc>
+          <w:tcPr>
+            <w:tcW w:w="1314" w:type="dxa"/>
+          </w:tcPr>
+          <w:p>
+            <w:pPr>
+              <w:jc w:val="center"/>
+              <w:cnfStyle w:val="000000100000" w:firstRow="0" w:lastRow="0" w:firstColumn="0" w:lastColumn="0" w:oddVBand="0" w:evenVBand="0" w:oddHBand="1" w:evenHBand="0" w:firstRowFirstColumn="0" w:firstRowLastColumn="0" w:lastRowFirstColumn="0" w:lastRowLastColumn="0"/>
+            </w:pPr>
+            <w:r>
+              <w:t>[11,6]</w:t>
+            </w:r>
+          </w:p>
+        </w:tc>
+        <w:tc>
+          <w:tcPr>
+            <w:tcW w:w="2664" w:type="dxa"/>
+          </w:tcPr>
+          <w:p>
+            <w:pPr>
+              <w:jc w:val="center"/>
+              <w:cnfStyle w:val="000000100000" w:firstRow="0" w:lastRow="0" w:firstColumn="0" w:lastColumn="0" w:oddVBand="0" w:evenVBand="0" w:oddHBand="1" w:evenHBand="0" w:firstRowFirstColumn="0" w:firstRowLastColumn="0" w:lastRowFirstColumn="0" w:lastRowLastColumn="0"/>
+            </w:pPr>
+            <w:r>
+              <w:t>6</w:t>
+            </w:r>
+          </w:p>
+        </w:tc>
+        <w:tc>
+          <w:tcPr>
+            <w:tcW w:w="2664" w:type="dxa"/>
+          </w:tcPr>
+          <w:p>
+            <w:pPr>
+              <w:cnfStyle w:val="000000100000" w:firstRow="0" w:lastRow="0" w:firstColumn="0" w:lastColumn="0" w:oddVBand="0" w:evenVBand="0" w:oddHBand="1" w:evenHBand="0" w:firstRowFirstColumn="0" w:firstRowLastColumn="0" w:lastRowFirstColumn="0" w:lastRowLastColumn="0"/>
+            </w:pPr>
+            <w:r>
+              <w:t>Lower instruction, register argument 1</w:t>
+            </w:r>
+          </w:p>
+        </w:tc>
+      </w:tr>
+      <w:tr>
+        <w:tc>
+          <w:tcPr>
+            <w:cnfStyle w:val="001000000000" w:firstRow="0" w:lastRow="0" w:firstColumn="1" w:lastColumn="0" w:oddVBand="0" w:evenVBand="0" w:oddHBand="0" w:evenHBand="0" w:firstRowFirstColumn="0" w:firstRowLastColumn="0" w:lastRowFirstColumn="0" w:lastRowLastColumn="0"/>
+            <w:tcW w:w="2214" w:type="dxa"/>
+          </w:tcPr>
+          <w:p>
+            <w:pPr>
+              <w:jc w:val="center"/>
+            </w:pPr>
+            <w:r>
+              <w:t>R2</w:t>
+            </w:r>
+          </w:p>
+        </w:tc>
+        <w:tc>
+          <w:tcPr>
+            <w:tcW w:w="1314" w:type="dxa"/>
+          </w:tcPr>
+          <w:p>
+            <w:pPr>
+              <w:jc w:val="center"/>
+              <w:cnfStyle w:val="000000000000" w:firstRow="0" w:lastRow="0" w:firstColumn="0" w:lastColumn="0" w:oddVBand="0" w:evenVBand="0" w:oddHBand="0" w:evenHBand="0" w:firstRowFirstColumn="0" w:firstRowLastColumn="0" w:lastRowFirstColumn="0" w:lastRowLastColumn="0"/>
+            </w:pPr>
+            <w:r>
+              <w:t>[17,12]</w:t>
+            </w:r>
+          </w:p>
+        </w:tc>
+        <w:tc>
+          <w:tcPr>
+            <w:tcW w:w="2664" w:type="dxa"/>
+          </w:tcPr>
+          <w:p>
+            <w:pPr>
+              <w:jc w:val="center"/>
+              <w:cnfStyle w:val="000000000000" w:firstRow="0" w:lastRow="0" w:firstColumn="0" w:lastColumn="0" w:oddVBand="0" w:evenVBand="0" w:oddHBand="0" w:evenHBand="0" w:firstRowFirstColumn="0" w:firstRowLastColumn="0" w:lastRowFirstColumn="0" w:lastRowLastColumn="0"/>
+            </w:pPr>
+            <w:r>
+              <w:t>6</w:t>
+            </w:r>
+          </w:p>
+        </w:tc>
+        <w:tc>
+          <w:tcPr>
+            <w:tcW w:w="2664" w:type="dxa"/>
+          </w:tcPr>
+          <w:p>
+            <w:pPr>
+              <w:cnfStyle w:val="000000000000" w:firstRow="0" w:lastRow="0" w:firstColumn="0" w:lastColumn="0" w:oddVBand="0" w:evenVBand="0" w:oddHBand="0" w:evenHBand="0" w:firstRowFirstColumn="0" w:firstRowLastColumn="0" w:lastRowFirstColumn="0" w:lastRowLastColumn="0"/>
+            </w:pPr>
+            <w:r>
+              <w:t>Lower instruction, register argument 2</w:t>
+            </w:r>
+          </w:p>
+        </w:tc>
+      </w:tr>
+      <w:tr>
+        <w:trPr>
+          <w:cnfStyle w:val="000000100000" w:firstRow="0" w:lastRow="0" w:firstColumn="0" w:lastColumn="0" w:oddVBand="0" w:evenVBand="0" w:oddHBand="1" w:evenHBand="0" w:firstRowFirstColumn="0" w:firstRowLastColumn="0" w:lastRowFirstColumn="0" w:lastRowLastColumn="0"/>
+        </w:trPr>
+        <w:tc>
+          <w:tcPr>
+            <w:cnfStyle w:val="001000000000" w:firstRow="0" w:lastRow="0" w:firstColumn="1" w:lastColumn="0" w:oddVBand="0" w:evenVBand="0" w:oddHBand="0" w:evenHBand="0" w:firstRowFirstColumn="0" w:firstRowLastColumn="0" w:lastRowFirstColumn="0" w:lastRowLastColumn="0"/>
+            <w:tcW w:w="2214" w:type="dxa"/>
+          </w:tcPr>
+          <w:p>
+            <w:pPr>
+              <w:jc w:val="center"/>
+            </w:pPr>
+            <w:r>
+              <w:t>OPC</w:t>
+            </w:r>
+          </w:p>
+        </w:tc>
+        <w:tc>
+          <w:tcPr>
+            <w:tcW w:w="1314" w:type="dxa"/>
+          </w:tcPr>
+          <w:p>
+            <w:pPr>
+              <w:jc w:val="center"/>
+              <w:cnfStyle w:val="000000100000" w:firstRow="0" w:lastRow="0" w:firstColumn="0" w:lastColumn="0" w:oddVBand="0" w:evenVBand="0" w:oddHBand="1" w:evenHBand="0" w:firstRowFirstColumn="0" w:firstRowLastColumn="0" w:lastRowFirstColumn="0" w:lastRowLastColumn="0"/>
+            </w:pPr>
+            <w:r>
+              <w:t>[25,18]</w:t>
+            </w:r>
+          </w:p>
+        </w:tc>
+        <w:tc>
+          <w:tcPr>
+            <w:tcW w:w="2664" w:type="dxa"/>
+          </w:tcPr>
+          <w:p>
+            <w:pPr>
+              <w:jc w:val="center"/>
+              <w:cnfStyle w:val="000000100000" w:firstRow="0" w:lastRow="0" w:firstColumn="0" w:lastColumn="0" w:oddVBand="0" w:evenVBand="0" w:oddHBand="1" w:evenHBand="0" w:firstRowFirstColumn="0" w:firstRowLastColumn="0" w:lastRowFirstColumn="0" w:lastRowLastColumn="0"/>
+            </w:pPr>
+            <w:r>
+              <w:t>8</w:t>
+            </w:r>
+          </w:p>
+        </w:tc>
+        <w:tc>
+          <w:tcPr>
+            <w:tcW w:w="2664" w:type="dxa"/>
+          </w:tcPr>
+          <w:p>
+            <w:pPr>
+              <w:cnfStyle w:val="000000100000" w:firstRow="0" w:lastRow="0" w:firstColumn="0" w:lastColumn="0" w:oddVBand="0" w:evenVBand="0" w:oddHBand="1" w:evenHBand="0" w:firstRowFirstColumn="0" w:firstRowLastColumn="0" w:lastRowFirstColumn="0" w:lastRowLastColumn="0"/>
+            </w:pPr>
+            <w:r>
+              <w:t xml:space="preserve">Lower instruction, </w:t>
+            </w:r>
+            <w:proofErr w:type="spellStart"/>
+            <w:r>
+              <w:t>opcode</w:t>
+            </w:r>
+            <w:proofErr w:type="spellEnd"/>
+            <w:r>
+              <w:t xml:space="preserve"> field</w:t>
+            </w:r>
+          </w:p>
+        </w:tc>
+      </w:tr>
+      <w:tr>
+        <w:tc>
+          <w:tcPr>
+            <w:cnfStyle w:val="001000000000" w:firstRow="0" w:lastRow="0" w:firstColumn="1" w:lastColumn="0" w:oddVBand="0" w:evenVBand="0" w:oddHBand="0" w:evenHBand="0" w:firstRowFirstColumn="0" w:firstRowLastColumn="0" w:lastRowFirstColumn="0" w:lastRowLastColumn="0"/>
+            <w:tcW w:w="2214" w:type="dxa"/>
+          </w:tcPr>
+          <w:p>
+            <w:pPr>
+              <w:jc w:val="center"/>
+            </w:pPr>
+            <w:r>
+              <w:t>CTRL</w:t>
+            </w:r>
+          </w:p>
+        </w:tc>
+        <w:tc>
+          <w:tcPr>
+            <w:tcW w:w="1314" w:type="dxa"/>
+          </w:tcPr>
+          <w:p>
+            <w:pPr>
+              <w:jc w:val="center"/>
+              <w:cnfStyle w:val="000000000000" w:firstRow="0" w:lastRow="0" w:firstColumn="0" w:lastColumn="0" w:oddVBand="0" w:evenVBand="0" w:oddHBand="0" w:evenHBand="0" w:firstRowFirstColumn="0" w:firstRowLastColumn="0" w:lastRowFirstColumn="0" w:lastRowLastColumn="0"/>
+            </w:pPr>
+            <w:r>
+              <w:t>[31,26]</w:t>
+            </w:r>
+          </w:p>
+        </w:tc>
+        <w:tc>
+          <w:tcPr>
+            <w:tcW w:w="2664" w:type="dxa"/>
+          </w:tcPr>
+          <w:p>
+            <w:pPr>
+              <w:jc w:val="center"/>
+              <w:cnfStyle w:val="000000000000" w:firstRow="0" w:lastRow="0" w:firstColumn="0" w:lastColumn="0" w:oddVBand="0" w:evenVBand="0" w:oddHBand="0" w:evenHBand="0" w:firstRowFirstColumn="0" w:firstRowLastColumn="0" w:lastRowFirstColumn="0" w:lastRowLastColumn="0"/>
+            </w:pPr>
+            <w:r>
+              <w:t>6</w:t>
+            </w:r>
+          </w:p>
+        </w:tc>
+        <w:tc>
+          <w:tcPr>
+            <w:tcW w:w="2664" w:type="dxa"/>
+          </w:tcPr>
+          <w:p>
+            <w:pPr>
+              <w:cnfStyle w:val="000000000000" w:firstRow="0" w:lastRow="0" w:firstColumn="0" w:lastColumn="0" w:oddVBand="0" w:evenVBand="0" w:oddHBand="0" w:evenHBand="0" w:firstRowFirstColumn="0" w:firstRowLastColumn="0" w:lastRowFirstColumn="0" w:lastRowLastColumn="0"/>
+            </w:pPr>
+            <w:r>
+              <w:t>Lower instruction, control field</w:t>
+            </w:r>
+          </w:p>
+        </w:tc>
+      </w:tr>
+      <w:tr>
+        <w:trPr>
+          <w:cnfStyle w:val="000000100000" w:firstRow="0" w:lastRow="0" w:firstColumn="0" w:lastColumn="0" w:oddVBand="0" w:evenVBand="0" w:oddHBand="1" w:evenHBand="0" w:firstRowFirstColumn="0" w:firstRowLastColumn="0" w:lastRowFirstColumn="0" w:lastRowLastColumn="0"/>
+        </w:trPr>
+        <w:tc>
+          <w:tcPr>
+            <w:cnfStyle w:val="001000000000" w:firstRow="0" w:lastRow="0" w:firstColumn="1" w:lastColumn="0" w:oddVBand="0" w:evenVBand="0" w:oddHBand="0" w:evenHBand="0" w:firstRowFirstColumn="0" w:firstRowLastColumn="0" w:lastRowFirstColumn="0" w:lastRowLastColumn="0"/>
+            <w:tcW w:w="8856" w:type="dxa"/>
+            <w:gridSpan w:val="4"/>
+          </w:tcPr>
+          <w:p>
+            <w:pPr>
+              <w:jc w:val="center"/>
+            </w:pPr>
+            <w:r>
+              <w:t>Upper Instruction Payload</w:t>
+            </w:r>
+          </w:p>
+        </w:tc>
+      </w:tr>
+      <w:tr>
+        <w:tc>
+          <w:tcPr>
+            <w:cnfStyle w:val="001000000000" w:firstRow="0" w:lastRow="0" w:firstColumn="1" w:lastColumn="0" w:oddVBand="0" w:evenVBand="0" w:oddHBand="0" w:evenHBand="0" w:firstRowFirstColumn="0" w:firstRowLastColumn="0" w:lastRowFirstColumn="0" w:lastRowLastColumn="0"/>
+            <w:tcW w:w="2214" w:type="dxa"/>
+          </w:tcPr>
+          <w:p>
+            <w:pPr>
+              <w:jc w:val="center"/>
+            </w:pPr>
+            <w:r>
+              <w:t>R0</w:t>
+            </w:r>
+          </w:p>
+        </w:tc>
+        <w:tc>
+          <w:tcPr>
+            <w:tcW w:w="1314" w:type="dxa"/>
+          </w:tcPr>
+          <w:p>
+            <w:pPr>
+              <w:jc w:val="center"/>
+              <w:cnfStyle w:val="000000000000" w:firstRow="0" w:lastRow="0" w:firstColumn="0" w:lastColumn="0" w:oddVBand="0" w:evenVBand="0" w:oddHBand="0" w:evenHBand="0" w:firstRowFirstColumn="0" w:firstRowLastColumn="0" w:lastRowFirstColumn="0" w:lastRowLastColumn="0"/>
+            </w:pPr>
+            <w:r>
+              <w:t>[37,32]</w:t>
+            </w:r>
+          </w:p>
+        </w:tc>
+        <w:tc>
+          <w:tcPr>
+            <w:tcW w:w="2664" w:type="dxa"/>
+          </w:tcPr>
+          <w:p>
+            <w:pPr>
+              <w:jc w:val="center"/>
+              <w:cnfStyle w:val="000000000000" w:firstRow="0" w:lastRow="0" w:firstColumn="0" w:lastColumn="0" w:oddVBand="0" w:evenVBand="0" w:oddHBand="0" w:evenHBand="0" w:firstRowFirstColumn="0" w:firstRowLastColumn="0" w:lastRowFirstColumn="0" w:lastRowLastColumn="0"/>
+            </w:pPr>
+            <w:r>
+              <w:t>6</w:t>
+            </w:r>
+          </w:p>
+        </w:tc>
+        <w:tc>
+          <w:tcPr>
+            <w:tcW w:w="2664" w:type="dxa"/>
+          </w:tcPr>
+          <w:p>
+            <w:pPr>
+              <w:cnfStyle w:val="000000000000" w:firstRow="0" w:lastRow="0" w:firstColumn="0" w:lastColumn="0" w:oddVBand="0" w:evenVBand="0" w:oddHBand="0" w:evenHBand="0" w:firstRowFirstColumn="0" w:firstRowLastColumn="0" w:lastRowFirstColumn="0" w:lastRowLastColumn="0"/>
+            </w:pPr>
+            <w:r>
+              <w:t>Upper instruction, register argument 0</w:t>
+            </w:r>
+          </w:p>
+        </w:tc>
+      </w:tr>
+      <w:tr>
+        <w:trPr>
+          <w:cnfStyle w:val="000000100000" w:firstRow="0" w:lastRow="0" w:firstColumn="0" w:lastColumn="0" w:oddVBand="0" w:evenVBand="0" w:oddHBand="1" w:evenHBand="0" w:firstRowFirstColumn="0" w:firstRowLastColumn="0" w:lastRowFirstColumn="0" w:lastRowLastColumn="0"/>
+        </w:trPr>
+        <w:tc>
+          <w:tcPr>
+            <w:cnfStyle w:val="001000000000" w:firstRow="0" w:lastRow="0" w:firstColumn="1" w:lastColumn="0" w:oddVBand="0" w:evenVBand="0" w:oddHBand="0" w:evenHBand="0" w:firstRowFirstColumn="0" w:firstRowLastColumn="0" w:lastRowFirstColumn="0" w:lastRowLastColumn="0"/>
+            <w:tcW w:w="2214" w:type="dxa"/>
+          </w:tcPr>
+          <w:p>
+            <w:pPr>
+              <w:jc w:val="center"/>
+            </w:pPr>
+            <w:r>
+              <w:t>R1</w:t>
+            </w:r>
+          </w:p>
+        </w:tc>
+        <w:tc>
+          <w:tcPr>
+            <w:tcW w:w="1314" w:type="dxa"/>
+          </w:tcPr>
+          <w:p>
+            <w:pPr>
+              <w:jc w:val="center"/>
+              <w:cnfStyle w:val="000000100000" w:firstRow="0" w:lastRow="0" w:firstColumn="0" w:lastColumn="0" w:oddVBand="0" w:evenVBand="0" w:oddHBand="1" w:evenHBand="0" w:firstRowFirstColumn="0" w:firstRowLastColumn="0" w:lastRowFirstColumn="0" w:lastRowLastColumn="0"/>
+            </w:pPr>
+            <w:r>
+              <w:t>[43,38]</w:t>
+            </w:r>
+          </w:p>
+        </w:tc>
+        <w:tc>
+          <w:tcPr>
+            <w:tcW w:w="2664" w:type="dxa"/>
+          </w:tcPr>
+          <w:p>
+            <w:pPr>
+              <w:jc w:val="center"/>
+              <w:cnfStyle w:val="000000100000" w:firstRow="0" w:lastRow="0" w:firstColumn="0" w:lastColumn="0" w:oddVBand="0" w:evenVBand="0" w:oddHBand="1" w:evenHBand="0" w:firstRowFirstColumn="0" w:firstRowLastColumn="0" w:lastRowFirstColumn="0" w:lastRowLastColumn="0"/>
+            </w:pPr>
+            <w:r>
+              <w:t>6</w:t>
+            </w:r>
+          </w:p>
+        </w:tc>
+        <w:tc>
+          <w:tcPr>
+            <w:tcW w:w="2664" w:type="dxa"/>
+          </w:tcPr>
+          <w:p>
+            <w:pPr>
+              <w:cnfStyle w:val="000000100000" w:firstRow="0" w:lastRow="0" w:firstColumn="0" w:lastColumn="0" w:oddVBand="0" w:evenVBand="0" w:oddHBand="1" w:evenHBand="0" w:firstRowFirstColumn="0" w:firstRowLastColumn="0" w:lastRowFirstColumn="0" w:lastRowLastColumn="0"/>
+            </w:pPr>
+            <w:r>
+              <w:t>Upper instruction, register argument 1</w:t>
+            </w:r>
+          </w:p>
+        </w:tc>
+      </w:tr>
+      <w:tr>
+        <w:tc>
+          <w:tcPr>
+            <w:cnfStyle w:val="001000000000" w:firstRow="0" w:lastRow="0" w:firstColumn="1" w:lastColumn="0" w:oddVBand="0" w:evenVBand="0" w:oddHBand="0" w:evenHBand="0" w:firstRowFirstColumn="0" w:firstRowLastColumn="0" w:lastRowFirstColumn="0" w:lastRowLastColumn="0"/>
+            <w:tcW w:w="2214" w:type="dxa"/>
+          </w:tcPr>
+          <w:p>
+            <w:pPr>
+              <w:jc w:val="center"/>
+            </w:pPr>
+            <w:r>
+              <w:t>R2</w:t>
+            </w:r>
+          </w:p>
+        </w:tc>
+        <w:tc>
+          <w:tcPr>
+            <w:tcW w:w="1314" w:type="dxa"/>
+          </w:tcPr>
+          <w:p>
+            <w:pPr>
+              <w:jc w:val="center"/>
+              <w:cnfStyle w:val="000000000000" w:firstRow="0" w:lastRow="0" w:firstColumn="0" w:lastColumn="0" w:oddVBand="0" w:evenVBand="0" w:oddHBand="0" w:evenHBand="0" w:firstRowFirstColumn="0" w:firstRowLastColumn="0" w:lastRowFirstColumn="0" w:lastRowLastColumn="0"/>
+            </w:pPr>
+            <w:r>
+              <w:t>[49,44]</w:t>
+            </w:r>
+          </w:p>
+        </w:tc>
+        <w:tc>
+          <w:tcPr>
+            <w:tcW w:w="2664" w:type="dxa"/>
+          </w:tcPr>
+          <w:p>
+            <w:pPr>
+              <w:jc w:val="center"/>
+              <w:cnfStyle w:val="000000000000" w:firstRow="0" w:lastRow="0" w:firstColumn="0" w:lastColumn="0" w:oddVBand="0" w:evenVBand="0" w:oddHBand="0" w:evenHBand="0" w:firstRowFirstColumn="0" w:firstRowLastColumn="0" w:lastRowFirstColumn="0" w:lastRowLastColumn="0"/>
+            </w:pPr>
+            <w:r>
+              <w:t>6</w:t>
+            </w:r>
+          </w:p>
+        </w:tc>
+        <w:tc>
+          <w:tcPr>
+            <w:tcW w:w="2664" w:type="dxa"/>
+          </w:tcPr>
+          <w:p>
+            <w:pPr>
+              <w:cnfStyle w:val="000000000000" w:firstRow="0" w:lastRow="0" w:firstColumn="0" w:lastColumn="0" w:oddVBand="0" w:evenVBand="0" w:oddHBand="0" w:evenHBand="0" w:firstRowFirstColumn="0" w:firstRowLastColumn="0" w:lastRowFirstColumn="0" w:lastRowLastColumn="0"/>
+            </w:pPr>
+            <w:r>
+              <w:t>Upper instruction, register argument 2</w:t>
+            </w:r>
+          </w:p>
+        </w:tc>
+      </w:tr>
+      <w:tr>
+        <w:trPr>
+          <w:cnfStyle w:val="000000100000" w:firstRow="0" w:lastRow="0" w:firstColumn="0" w:lastColumn="0" w:oddVBand="0" w:evenVBand="0" w:oddHBand="1" w:evenHBand="0" w:firstRowFirstColumn="0" w:firstRowLastColumn="0" w:lastRowFirstColumn="0" w:lastRowLastColumn="0"/>
+        </w:trPr>
+        <w:tc>
+          <w:tcPr>
+            <w:cnfStyle w:val="001000000000" w:firstRow="0" w:lastRow="0" w:firstColumn="1" w:lastColumn="0" w:oddVBand="0" w:evenVBand="0" w:oddHBand="0" w:evenHBand="0" w:firstRowFirstColumn="0" w:firstRowLastColumn="0" w:lastRowFirstColumn="0" w:lastRowLastColumn="0"/>
+            <w:tcW w:w="2214" w:type="dxa"/>
+          </w:tcPr>
+          <w:p>
+            <w:pPr>
+              <w:jc w:val="center"/>
+            </w:pPr>
+            <w:r>
+              <w:t>OPC</w:t>
+            </w:r>
+          </w:p>
+        </w:tc>
+        <w:tc>
+          <w:tcPr>
+            <w:tcW w:w="1314" w:type="dxa"/>
+          </w:tcPr>
+          <w:p>
+            <w:pPr>
+              <w:jc w:val="center"/>
+              <w:cnfStyle w:val="000000100000" w:firstRow="0" w:lastRow="0" w:firstColumn="0" w:lastColumn="0" w:oddVBand="0" w:evenVBand="0" w:oddHBand="1" w:evenHBand="0" w:firstRowFirstColumn="0" w:firstRowLastColumn="0" w:lastRowFirstColumn="0" w:lastRowLastColumn="0"/>
+            </w:pPr>
+            <w:r>
+              <w:t>[57,50]</w:t>
+            </w:r>
+          </w:p>
+        </w:tc>
+        <w:tc>
+          <w:tcPr>
+            <w:tcW w:w="2664" w:type="dxa"/>
+          </w:tcPr>
+          <w:p>
+            <w:pPr>
+              <w:jc w:val="center"/>
+              <w:cnfStyle w:val="000000100000" w:firstRow="0" w:lastRow="0" w:firstColumn="0" w:lastColumn="0" w:oddVBand="0" w:evenVBand="0" w:oddHBand="1" w:evenHBand="0" w:firstRowFirstColumn="0" w:firstRowLastColumn="0" w:lastRowFirstColumn="0" w:lastRowLastColumn="0"/>
+            </w:pPr>
+            <w:r>
+              <w:t>8</w:t>
+            </w:r>
+          </w:p>
+        </w:tc>
+        <w:tc>
+          <w:tcPr>
+            <w:tcW w:w="2664" w:type="dxa"/>
+          </w:tcPr>
+          <w:p>
+            <w:pPr>
+              <w:cnfStyle w:val="000000100000" w:firstRow="0" w:lastRow="0" w:firstColumn="0" w:lastColumn="0" w:oddVBand="0" w:evenVBand="0" w:oddHBand="1" w:evenHBand="0" w:firstRowFirstColumn="0" w:firstRowLastColumn="0" w:lastRowFirstColumn="0" w:lastRowLastColumn="0"/>
+            </w:pPr>
+            <w:r>
+              <w:t xml:space="preserve">Upper instruction, </w:t>
+            </w:r>
+            <w:proofErr w:type="spellStart"/>
+            <w:r>
+              <w:t>opcode</w:t>
+            </w:r>
+            <w:proofErr w:type="spellEnd"/>
+            <w:r>
+              <w:t xml:space="preserve"> field</w:t>
+            </w:r>
+          </w:p>
+        </w:tc>
+      </w:tr>
+      <w:tr>
+        <w:tc>
+          <w:tcPr>
+            <w:cnfStyle w:val="001000000000" w:firstRow="0" w:lastRow="0" w:firstColumn="1" w:lastColumn="0" w:oddVBand="0" w:evenVBand="0" w:oddHBand="0" w:evenHBand="0" w:firstRowFirstColumn="0" w:firstRowLastColumn="0" w:lastRowFirstColumn="0" w:lastRowLastColumn="0"/>
+            <w:tcW w:w="2214" w:type="dxa"/>
+          </w:tcPr>
+          <w:p>
+            <w:pPr>
+              <w:jc w:val="center"/>
+            </w:pPr>
+            <w:r>
+              <w:t>CTRL</w:t>
+            </w:r>
+          </w:p>
+        </w:tc>
+        <w:tc>
+          <w:tcPr>
+            <w:tcW w:w="1314" w:type="dxa"/>
+          </w:tcPr>
+          <w:p>
+            <w:pPr>
+              <w:jc w:val="center"/>
+              <w:cnfStyle w:val="000000000000" w:firstRow="0" w:lastRow="0" w:firstColumn="0" w:lastColumn="0" w:oddVBand="0" w:evenVBand="0" w:oddHBand="0" w:evenHBand="0" w:firstRowFirstColumn="0" w:firstRowLastColumn="0" w:lastRowFirstColumn="0" w:lastRowLastColumn="0"/>
+            </w:pPr>
+            <w:r>
+              <w:t>[63,58]</w:t>
+            </w:r>
+          </w:p>
+        </w:tc>
+        <w:tc>
+          <w:tcPr>
+            <w:tcW w:w="2664" w:type="dxa"/>
+          </w:tcPr>
+          <w:p>
+            <w:pPr>
+              <w:jc w:val="center"/>
+              <w:cnfStyle w:val="000000000000" w:firstRow="0" w:lastRow="0" w:firstColumn="0" w:lastColumn="0" w:oddVBand="0" w:evenVBand="0" w:oddHBand="0" w:evenHBand="0" w:firstRowFirstColumn="0" w:firstRowLastColumn="0" w:lastRowFirstColumn="0" w:lastRowLastColumn="0"/>
+            </w:pPr>
+            <w:r>
+              <w:t>6</w:t>
+            </w:r>
+          </w:p>
+        </w:tc>
+        <w:tc>
+          <w:tcPr>
+            <w:tcW w:w="2664" w:type="dxa"/>
+          </w:tcPr>
+          <w:p>
+            <w:pPr>
+              <w:cnfStyle w:val="000000000000" w:firstRow="0" w:lastRow="0" w:firstColumn="0" w:lastColumn="0" w:oddVBand="0" w:evenVBand="0" w:oddHBand="0" w:evenHBand="0" w:firstRowFirstColumn="0" w:firstRowLastColumn="0" w:lastRowFirstColumn="0" w:lastRowLastColumn="0"/>
+            </w:pPr>
+            <w:r>
+              <w:t>Upper instruction, control field</w:t>
+            </w:r>
+          </w:p>
+        </w:tc>
+      </w:tr>
+      <w:tr>
+        <w:trPr>
+          <w:cnfStyle w:val="000000100000" w:firstRow="0" w:lastRow="0" w:firstColumn="0" w:lastColumn="0" w:oddVBand="0" w:evenVBand="0" w:oddHBand="1" w:evenHBand="0" w:firstRowFirstColumn="0" w:firstRowLastColumn="0" w:lastRowFirstColumn="0" w:lastRowLastColumn="0"/>
+        </w:trPr>
+        <w:tc>
+          <w:tcPr>
+            <w:cnfStyle w:val="001000000000" w:firstRow="0" w:lastRow="0" w:firstColumn="1" w:lastColumn="0" w:oddVBand="0" w:evenVBand="0" w:oddHBand="0" w:evenHBand="0" w:firstRowFirstColumn="0" w:firstRowLastColumn="0" w:lastRowFirstColumn="0" w:lastRowLastColumn="0"/>
+            <w:tcW w:w="8856" w:type="dxa"/>
+            <w:gridSpan w:val="4"/>
+          </w:tcPr>
+          <w:p>
+            <w:pPr>
+              <w:jc w:val="center"/>
+            </w:pPr>
+            <w:r>
+              <w:t>Control Fields</w:t>
+            </w:r>
+          </w:p>
+        </w:tc>
+      </w:tr>
+      <w:tr>
+        <w:tc>
+          <w:tcPr>
+            <w:cnfStyle w:val="001000000000" w:firstRow="0" w:lastRow="0" w:firstColumn="1" w:lastColumn="0" w:oddVBand="0" w:evenVBand="0" w:oddHBand="0" w:evenHBand="0" w:firstRowFirstColumn="0" w:firstRowLastColumn="0" w:lastRowFirstColumn="0" w:lastRowLastColumn="0"/>
+            <w:tcW w:w="2214" w:type="dxa"/>
+          </w:tcPr>
+          <w:p>
+            <w:pPr>
+              <w:jc w:val="center"/>
+            </w:pPr>
+            <w:r>
+              <w:t>VEC</w:t>
+            </w:r>
+          </w:p>
+        </w:tc>
+        <w:tc>
+          <w:tcPr>
+            <w:tcW w:w="1314" w:type="dxa"/>
+          </w:tcPr>
+          <w:p>
+            <w:pPr>
+              <w:jc w:val="center"/>
+              <w:cnfStyle w:val="000000000000" w:firstRow="0" w:lastRow="0" w:firstColumn="0" w:lastColumn="0" w:oddVBand="0" w:evenVBand="0" w:oddHBand="0" w:evenHBand="0" w:firstRowFirstColumn="0" w:firstRowLastColumn="0" w:lastRowFirstColumn="0" w:lastRowLastColumn="0"/>
+            </w:pPr>
+            <w:r>
+              <w:t>{58,26}</w:t>
+            </w:r>
+          </w:p>
+        </w:tc>
+        <w:tc>
+          <w:tcPr>
+            <w:tcW w:w="2664" w:type="dxa"/>
+          </w:tcPr>
+          <w:p>
+            <w:pPr>
+              <w:jc w:val="center"/>
+              <w:cnfStyle w:val="000000000000" w:firstRow="0" w:lastRow="0" w:firstColumn="0" w:lastColumn="0" w:oddVBand="0" w:evenVBand="0" w:oddHBand="0" w:evenHBand="0" w:firstRowFirstColumn="0" w:firstRowLastColumn="0" w:lastRowFirstColumn="0" w:lastRowLastColumn="0"/>
+            </w:pPr>
+            <w:r>
+              <w:t>1</w:t>
+            </w:r>
+          </w:p>
+        </w:tc>
+        <w:tc>
+          <w:tcPr>
+            <w:tcW w:w="2664" w:type="dxa"/>
+          </w:tcPr>
+          <w:p>
+            <w:pPr>
+              <w:cnfStyle w:val="000000000000" w:firstRow="0" w:lastRow="0" w:firstColumn="0" w:lastColumn="0" w:oddVBand="0" w:evenVBand="0" w:oddHBand="0" w:evenHBand="0" w:firstRowFirstColumn="0" w:firstRowLastColumn="0" w:lastRowFirstColumn="0" w:lastRowLastColumn="0"/>
+            </w:pPr>
+            <w:r>
+              <w:t>Vector instruction</w:t>
+            </w:r>
+          </w:p>
+        </w:tc>
+      </w:tr>
+      <w:tr>
+        <w:trPr>
+          <w:cnfStyle w:val="000000100000" w:firstRow="0" w:lastRow="0" w:firstColumn="0" w:lastColumn="0" w:oddVBand="0" w:evenVBand="0" w:oddHBand="1" w:evenHBand="0" w:firstRowFirstColumn="0" w:firstRowLastColumn="0" w:lastRowFirstColumn="0" w:lastRowLastColumn="0"/>
+        </w:trPr>
+        <w:tc>
+          <w:tcPr>
+            <w:cnfStyle w:val="001000000000" w:firstRow="0" w:lastRow="0" w:firstColumn="1" w:lastColumn="0" w:oddVBand="0" w:evenVBand="0" w:oddHBand="0" w:evenHBand="0" w:firstRowFirstColumn="0" w:firstRowLastColumn="0" w:lastRowFirstColumn="0" w:lastRowLastColumn="0"/>
+            <w:tcW w:w="2214" w:type="dxa"/>
+          </w:tcPr>
+          <w:p>
+            <w:pPr>
+              <w:jc w:val="center"/>
+            </w:pPr>
+            <w:r>
+              <w:t>V0</w:t>
+            </w:r>
+          </w:p>
+        </w:tc>
+        <w:tc>
+          <w:tcPr>
+            <w:tcW w:w="1314" w:type="dxa"/>
+          </w:tcPr>
+          <w:p>
+            <w:pPr>
+              <w:jc w:val="center"/>
+              <w:cnfStyle w:val="000000100000" w:firstRow="0" w:lastRow="0" w:firstColumn="0" w:lastColumn="0" w:oddVBand="0" w:evenVBand="0" w:oddHBand="1" w:evenHBand="0" w:firstRowFirstColumn="0" w:firstRowLastColumn="0" w:lastRowFirstColumn="0" w:lastRowLastColumn="0"/>
+            </w:pPr>
+            <w:r>
+              <w:t>{59,27}</w:t>
+            </w:r>
+          </w:p>
+        </w:tc>
+        <w:tc>
+          <w:tcPr>
+            <w:tcW w:w="2664" w:type="dxa"/>
+          </w:tcPr>
+          <w:p>
+            <w:pPr>
+              <w:jc w:val="center"/>
+              <w:cnfStyle w:val="000000100000" w:firstRow="0" w:lastRow="0" w:firstColumn="0" w:lastColumn="0" w:oddVBand="0" w:evenVBand="0" w:oddHBand="1" w:evenHBand="0" w:firstRowFirstColumn="0" w:firstRowLastColumn="0" w:lastRowFirstColumn="0" w:lastRowLastColumn="0"/>
+            </w:pPr>
+            <w:r>
+              <w:t>1</w:t>
+            </w:r>
+          </w:p>
+        </w:tc>
+        <w:tc>
+          <w:tcPr>
+            <w:tcW w:w="2664" w:type="dxa"/>
+          </w:tcPr>
+          <w:p>
+            <w:pPr>
+              <w:cnfStyle w:val="000000100000" w:firstRow="0" w:lastRow="0" w:firstColumn="0" w:lastColumn="0" w:oddVBand="0" w:evenVBand="0" w:oddHBand="1" w:evenHBand="0" w:firstRowFirstColumn="0" w:firstRowLastColumn="0" w:lastRowFirstColumn="0" w:lastRowLastColumn="0"/>
+            </w:pPr>
+            <w:r>
+              <w:t>Register operand 0 is a vector register</w:t>
+            </w:r>
+          </w:p>
+        </w:tc>
+      </w:tr>
+      <w:tr>
+        <w:tc>
+          <w:tcPr>
+            <w:cnfStyle w:val="001000000000" w:firstRow="0" w:lastRow="0" w:firstColumn="1" w:lastColumn="0" w:oddVBand="0" w:evenVBand="0" w:oddHBand="0" w:evenHBand="0" w:firstRowFirstColumn="0" w:firstRowLastColumn="0" w:lastRowFirstColumn="0" w:lastRowLastColumn="0"/>
+            <w:tcW w:w="2214" w:type="dxa"/>
+          </w:tcPr>
+          <w:p>
+            <w:pPr>
+              <w:jc w:val="center"/>
+            </w:pPr>
+            <w:r>
+              <w:t>V1</w:t>
+            </w:r>
+          </w:p>
+        </w:tc>
+        <w:tc>
+          <w:tcPr>
+            <w:tcW w:w="1314" w:type="dxa"/>
+          </w:tcPr>
+          <w:p>
+            <w:pPr>
+              <w:jc w:val="center"/>
+              <w:cnfStyle w:val="000000000000" w:firstRow="0" w:lastRow="0" w:firstColumn="0" w:lastColumn="0" w:oddVBand="0" w:evenVBand="0" w:oddHBand="0" w:evenHBand="0" w:firstRowFirstColumn="0" w:firstRowLastColumn="0" w:lastRowFirstColumn="0" w:lastRowLastColumn="0"/>
+            </w:pPr>
+            <w:r>
+              <w:t>{60,28}</w:t>
+            </w:r>
+          </w:p>
+        </w:tc>
+        <w:tc>
+          <w:tcPr>
+            <w:tcW w:w="2664" w:type="dxa"/>
+          </w:tcPr>
+          <w:p>
+            <w:pPr>
+              <w:jc w:val="center"/>
+              <w:cnfStyle w:val="000000000000" w:firstRow="0" w:lastRow="0" w:firstColumn="0" w:lastColumn="0" w:oddVBand="0" w:evenVBand="0" w:oddHBand="0" w:evenHBand="0" w:firstRowFirstColumn="0" w:firstRowLastColumn="0" w:lastRowFirstColumn="0" w:lastRowLastColumn="0"/>
+            </w:pPr>
+            <w:r>
+              <w:t>1</w:t>
+            </w:r>
+          </w:p>
+        </w:tc>
+        <w:tc>
+          <w:tcPr>
+            <w:tcW w:w="2664" w:type="dxa"/>
+          </w:tcPr>
+          <w:p>
+            <w:pPr>
+              <w:cnfStyle w:val="000000000000" w:firstRow="0" w:lastRow="0" w:firstColumn="0" w:lastColumn="0" w:oddVBand="0" w:evenVBand="0" w:oddHBand="0" w:evenHBand="0" w:firstRowFirstColumn="0" w:firstRowLastColumn="0" w:lastRowFirstColumn="0" w:lastRowLastColumn="0"/>
+            </w:pPr>
+            <w:r>
+              <w:t>Register operand 1 is a vector register</w:t>
+            </w:r>
+          </w:p>
+        </w:tc>
+      </w:tr>
+      <w:tr>
+        <w:trPr>
+          <w:cnfStyle w:val="000000100000" w:firstRow="0" w:lastRow="0" w:firstColumn="0" w:lastColumn="0" w:oddVBand="0" w:evenVBand="0" w:oddHBand="1" w:evenHBand="0" w:firstRowFirstColumn="0" w:firstRowLastColumn="0" w:lastRowFirstColumn="0" w:lastRowLastColumn="0"/>
+        </w:trPr>
+        <w:tc>
+          <w:tcPr>
+            <w:cnfStyle w:val="001000000000" w:firstRow="0" w:lastRow="0" w:firstColumn="1" w:lastColumn="0" w:oddVBand="0" w:evenVBand="0" w:oddHBand="0" w:evenHBand="0" w:firstRowFirstColumn="0" w:firstRowLastColumn="0" w:lastRowFirstColumn="0" w:lastRowLastColumn="0"/>
+            <w:tcW w:w="2214" w:type="dxa"/>
+          </w:tcPr>
+          <w:p>
+            <w:pPr>
+              <w:jc w:val="center"/>
+            </w:pPr>
+            <w:r>
+              <w:t>BRK</w:t>
+            </w:r>
+          </w:p>
+        </w:tc>
+        <w:tc>
+          <w:tcPr>
+            <w:tcW w:w="1314" w:type="dxa"/>
+          </w:tcPr>
+          <w:p>
+            <w:pPr>
+              <w:jc w:val="center"/>
+              <w:cnfStyle w:val="000000100000" w:firstRow="0" w:lastRow="0" w:firstColumn="0" w:lastColumn="0" w:oddVBand="0" w:evenVBand="0" w:oddHBand="1" w:evenHBand="0" w:firstRowFirstColumn="0" w:firstRowLastColumn="0" w:lastRowFirstColumn="0" w:lastRowLastColumn="0"/>
+            </w:pPr>
+            <w:r>
+              <w:t>{61,29}</w:t>
+            </w:r>
+          </w:p>
+        </w:tc>
+        <w:tc>
+          <w:tcPr>
+            <w:tcW w:w="2664" w:type="dxa"/>
+          </w:tcPr>
+          <w:p>
+            <w:pPr>
+              <w:jc w:val="center"/>
+              <w:cnfStyle w:val="000000100000" w:firstRow="0" w:lastRow="0" w:firstColumn="0" w:lastColumn="0" w:oddVBand="0" w:evenVBand="0" w:oddHBand="1" w:evenHBand="0" w:firstRowFirstColumn="0" w:firstRowLastColumn="0" w:lastRowFirstColumn="0" w:lastRowLastColumn="0"/>
+            </w:pPr>
+            <w:r>
+              <w:t>1</w:t>
+            </w:r>
+          </w:p>
+        </w:tc>
+        <w:tc>
+          <w:tcPr>
+            <w:tcW w:w="2664" w:type="dxa"/>
+          </w:tcPr>
+          <w:p>
+            <w:pPr>
+              <w:cnfStyle w:val="000000100000" w:firstRow="0" w:lastRow="0" w:firstColumn="0" w:lastColumn="0" w:oddVBand="0" w:evenVBand="0" w:oddHBand="1" w:evenHBand="0" w:firstRowFirstColumn="0" w:firstRowLastColumn="0" w:lastRowFirstColumn="0" w:lastRowLastColumn="0"/>
+            </w:pPr>
+            <w:r>
+              <w:t>Signals a breakpoint on this instruction payload</w:t>
+            </w:r>
+          </w:p>
+        </w:tc>
+      </w:tr>
+      <w:tr>
+        <w:tc>
+          <w:tcPr>
+            <w:cnfStyle w:val="001000000000" w:firstRow="0" w:lastRow="0" w:firstColumn="1" w:lastColumn="0" w:oddVBand="0" w:evenVBand="0" w:oddHBand="0" w:evenHBand="0" w:firstRowFirstColumn="0" w:firstRowLastColumn="0" w:lastRowFirstColumn="0" w:lastRowLastColumn="0"/>
+            <w:tcW w:w="2214" w:type="dxa"/>
+          </w:tcPr>
+          <w:p>
+            <w:pPr>
+              <w:jc w:val="center"/>
+            </w:pPr>
+            <w:r>
+              <w:t>IMM8</w:t>
+            </w:r>
+          </w:p>
+        </w:tc>
+        <w:tc>
+          <w:tcPr>
+            <w:tcW w:w="1314" w:type="dxa"/>
+          </w:tcPr>
+          <w:p>
+            <w:pPr>
+              <w:jc w:val="center"/>
+              <w:cnfStyle w:val="000000000000" w:firstRow="0" w:lastRow="0" w:firstColumn="0" w:lastColumn="0" w:oddVBand="0" w:evenVBand="0" w:oddHBand="0" w:evenHBand="0" w:firstRowFirstColumn="0" w:firstRowLastColumn="0" w:lastRowFirstColumn="0" w:lastRowLastColumn="0"/>
+            </w:pPr>
+            <w:r>
+              <w:t>{62,30}</w:t>
+            </w:r>
+          </w:p>
+        </w:tc>
+        <w:tc>
+          <w:tcPr>
+            <w:tcW w:w="2664" w:type="dxa"/>
+          </w:tcPr>
+          <w:p>
+            <w:pPr>
+              <w:jc w:val="center"/>
+              <w:cnfStyle w:val="000000000000" w:firstRow="0" w:lastRow="0" w:firstColumn="0" w:lastColumn="0" w:oddVBand="0" w:evenVBand="0" w:oddHBand="0" w:evenHBand="0" w:firstRowFirstColumn="0" w:firstRowLastColumn="0" w:lastRowFirstColumn="0" w:lastRowLastColumn="0"/>
+            </w:pPr>
+            <w:r>
+              <w:t>1</w:t>
+            </w:r>
+          </w:p>
+        </w:tc>
+        <w:tc>
+          <w:tcPr>
+            <w:tcW w:w="2664" w:type="dxa"/>
+          </w:tcPr>
+          <w:p>
+            <w:pPr>
+              <w:cnfStyle w:val="000000000000" w:firstRow="0" w:lastRow="0" w:firstColumn="0" w:lastColumn="0" w:oddVBand="0" w:evenVBand="0" w:oddHBand="0" w:evenHBand="0" w:firstRowFirstColumn="0" w:firstRowLastColumn="0" w:lastRowFirstColumn="0" w:lastRowLastColumn="0"/>
+            </w:pPr>
+            <w:r>
+              <w:t>Signals the presence of 8-byte immediate payload</w:t>
+            </w:r>
+          </w:p>
+        </w:tc>
+      </w:tr>
+      <w:tr>
+        <w:trPr>
+          <w:cnfStyle w:val="000000100000" w:firstRow="0" w:lastRow="0" w:firstColumn="0" w:lastColumn="0" w:oddVBand="0" w:evenVBand="0" w:oddHBand="1" w:evenHBand="0" w:firstRowFirstColumn="0" w:firstRowLastColumn="0" w:lastRowFirstColumn="0" w:lastRowLastColumn="0"/>
+        </w:trPr>
+        <w:tc>
+          <w:tcPr>
+            <w:cnfStyle w:val="001000000000" w:firstRow="0" w:lastRow="0" w:firstColumn="1" w:lastColumn="0" w:oddVBand="0" w:evenVBand="0" w:oddHBand="0" w:evenHBand="0" w:firstRowFirstColumn="0" w:firstRowLastColumn="0" w:lastRowFirstColumn="0" w:lastRowLastColumn="0"/>
+            <w:tcW w:w="2214" w:type="dxa"/>
+          </w:tcPr>
+          <w:p>
+            <w:pPr>
+              <w:jc w:val="center"/>
+            </w:pPr>
+            <w:r>
+              <w:t>IMM4</w:t>
+            </w:r>
+          </w:p>
+        </w:tc>
+        <w:tc>
+          <w:tcPr>
+            <w:tcW w:w="1314" w:type="dxa"/>
+          </w:tcPr>
+          <w:p>
+            <w:pPr>
+              <w:jc w:val="center"/>
+              <w:cnfStyle w:val="000000100000" w:firstRow="0" w:lastRow="0" w:firstColumn="0" w:lastColumn="0" w:oddVBand="0" w:evenVBand="0" w:oddHBand="1" w:evenHBand="0" w:firstRowFirstColumn="0" w:firstRowLastColumn="0" w:lastRowFirstColumn="0" w:lastRowLastColumn="0"/>
+            </w:pPr>
+            <w:r>
+              <w:t>{63,31}</w:t>
+            </w:r>
+          </w:p>
+        </w:tc>
+        <w:tc>
+          <w:tcPr>
+            <w:tcW w:w="2664" w:type="dxa"/>
+          </w:tcPr>
+          <w:p>
+            <w:pPr>
+              <w:jc w:val="center"/>
+              <w:cnfStyle w:val="000000100000" w:firstRow="0" w:lastRow="0" w:firstColumn="0" w:lastColumn="0" w:oddVBand="0" w:evenVBand="0" w:oddHBand="1" w:evenHBand="0" w:firstRowFirstColumn="0" w:firstRowLastColumn="0" w:lastRowFirstColumn="0" w:lastRowLastColumn="0"/>
+            </w:pPr>
+            <w:r>
+              <w:t>1</w:t>
+            </w:r>
+          </w:p>
+        </w:tc>
+        <w:tc>
+          <w:tcPr>
+            <w:tcW w:w="2664" w:type="dxa"/>
+          </w:tcPr>
+          <w:p>
+            <w:pPr>
+              <w:cnfStyle w:val="000000100000" w:firstRow="0" w:lastRow="0" w:firstColumn="0" w:lastColumn="0" w:oddVBand="0" w:evenVBand="0" w:oddHBand="1" w:evenHBand="0" w:firstRowFirstColumn="0" w:firstRowLastColumn="0" w:lastRowFirstColumn="0" w:lastRowLastColumn="0"/>
+            </w:pPr>
+            <w:r>
+              <w:t>Signals the presence of 4-byte immediate payload</w:t>
+            </w:r>
+          </w:p>
+        </w:tc>
+      </w:tr>
+    </w:tbl>
+    <w:p>
+      <w:pPr>
+        <w:ind w:left="360"/>
+        <w:jc w:val="center"/>
+      </w:pPr>
+    </w:p>
+    <w:p>
+      <w:pPr>
+        <w:jc w:val="center"/>
+        <w:rPr>
+          <w:b/>
+        </w:rPr>
+      </w:pPr>
+      <w:r>
+        <w:rPr>
+          <w:b/>
+        </w:rPr>
+        <w:t>Figure N. Instruction Field Descriptions</w:t>
+      </w:r>
+    </w:p>
+    <w:p>
+      <w:pPr>
+        <w:ind w:left="360"/>
+        <w:jc w:val="center"/>
+      </w:pPr>
+    </w:p>
+    <w:p>
+      <w:pPr>
+        <w:ind w:left="360"/>
+      </w:pPr>
+    </w:p>
+    <w:p>
+      <w:pPr>
+        <w:ind w:left="360"/>
+      </w:pPr>
+      <w:r>
+        <w:rPr>
+          <w:b/>
+          <w:i/>
+        </w:rPr>
+        <w:t>NOTE:</w:t>
+      </w:r>
+      <w:r>
+        <w:t xml:space="preserve"> An instruction payload quad word and an immediate quad word CANNOT span page boundaries.  We set this restriction in order to refrain from taking page faults during an ICACHE miss. </w:t>
+      </w:r>
+    </w:p>
+    <w:p>
+      <w:pPr>
+        <w:ind w:left="360"/>
+      </w:pPr>
+    </w:p>
+    <w:p>
+      <w:pPr>
+        <w:ind w:left="360"/>
+        <w:jc w:val="center"/>
+      </w:pPr>
+      <w:r>
+        <w:rPr>
+          <w:noProof/>
+        </w:rPr>
+        <w:drawing>
+          <wp:inline distT="0" distB="0" distL="0" distR="0" wp14:anchorId="68C4FEE4" wp14:editId="1405BE97">
+            <wp:extent cx="5486400" cy="3252651"/>
+            <wp:effectExtent l="0" t="0" r="0" b="0"/>
+            <wp:docPr id="1" name="Picture 1"/>
+            <wp:cNvGraphicFramePr>
+              <a:graphicFrameLocks xmlns:a="http://schemas.openxmlformats.org/drawingml/2006/main" noChangeAspect="1"/>
+            </wp:cNvGraphicFramePr>
+            <a:graphic xmlns:a="http://schemas.openxmlformats.org/drawingml/2006/main">
+              <a:graphicData uri="http://schemas.openxmlformats.org/drawingml/2006/picture">
+                <pic:pic xmlns:pic="http://schemas.openxmlformats.org/drawingml/2006/picture">
+                  <pic:nvPicPr>
+                    <pic:cNvPr id="0" name="Picture 1"/>
+                    <pic:cNvPicPr>
+                      <a:picLocks noChangeAspect="1" noChangeArrowheads="1"/>
+                    </pic:cNvPicPr>
+                  </pic:nvPicPr>
+                  <pic:blipFill>
+                    <a:blip r:embed="rId10">
+                      <a:extLst>
+                        <a:ext uri="{28A0092B-C50C-407E-A947-70E740481C1C}">
+                          <a14:useLocalDpi xmlns:a14="http://schemas.microsoft.com/office/drawing/2010/main" val="0"/>
+                        </a:ext>
+                      </a:extLst>
+                    </a:blip>
+                    <a:srcRect/>
+                    <a:stretch>
+                      <a:fillRect/>
+                    </a:stretch>
+                  </pic:blipFill>
+                  <pic:spPr bwMode="auto">
+                    <a:xfrm>
+                      <a:off x="0" y="0"/>
+                      <a:ext cx="5486400" cy="3252651"/>
+                    </a:xfrm>
+                    <a:prstGeom prst="rect">
+                      <a:avLst/>
+                    </a:prstGeom>
+                    <a:noFill/>
+                    <a:ln>
+                      <a:noFill/>
+                    </a:ln>
+                  </pic:spPr>
+                </pic:pic>
+              </a:graphicData>
+            </a:graphic>
+          </wp:inline>
+        </w:drawing>
+      </w:r>
+    </w:p>
+    <w:p>
+      <w:pPr>
+        <w:ind w:left="360"/>
+        <w:jc w:val="center"/>
+      </w:pPr>
+    </w:p>
+    <w:p>
+      <w:pPr>
+        <w:jc w:val="center"/>
+        <w:rPr>
+          <w:b/>
+        </w:rPr>
+      </w:pPr>
+      <w:r>
+        <w:rPr>
+          <w:b/>
+        </w:rPr>
+        <w:t>Figure N. GC64 Instruction Format</w:t>
+      </w:r>
+    </w:p>
+    <w:p>
+      <w:pPr>
+        <w:ind w:left="360"/>
+        <w:jc w:val="center"/>
       </w:pPr>
     </w:p>
     <w:p>
@@ -12895,7 +14864,7 @@
         </w:pBdr>
         <w:ind w:hanging="792"/>
       </w:pPr>
-      <w:bookmarkStart w:id="37" w:name="_Toc234940451"/>
+      <w:bookmarkStart w:id="37" w:name="_Toc235027825"/>
       <w:r>
         <w:t>Instruction Descriptions</w:t>
       </w:r>
@@ -12912,7 +14881,7 @@
           <w:bottom w:val="single" w:sz="6" w:space="1" w:color="auto"/>
         </w:pBdr>
       </w:pPr>
-      <w:bookmarkStart w:id="38" w:name="_Toc234940452"/>
+      <w:bookmarkStart w:id="38" w:name="_Toc235027826"/>
       <w:r>
         <w:t>Appendix A. Instruction Set Table</w:t>
       </w:r>
@@ -12930,7 +14899,7 @@
           <w:bottom w:val="single" w:sz="6" w:space="1" w:color="auto"/>
         </w:pBdr>
       </w:pPr>
-      <w:bookmarkStart w:id="39" w:name="_Toc234940453"/>
+      <w:bookmarkStart w:id="39" w:name="_Toc235027827"/>
       <w:r>
         <w:t>Appendix B. Performance Counters</w:t>
       </w:r>
@@ -12948,7 +14917,7 @@
           <w:bottom w:val="single" w:sz="6" w:space="1" w:color="auto"/>
         </w:pBdr>
       </w:pPr>
-      <w:bookmarkStart w:id="40" w:name="_Toc234940454"/>
+      <w:bookmarkStart w:id="40" w:name="_Toc235027828"/>
       <w:r>
         <w:t>Appendix NNNN</w:t>
       </w:r>
@@ -13104,8 +15073,8 @@
     </w:p>
     <w:p/>
     <w:sectPr>
-      <w:footerReference w:type="even" r:id="rId9"/>
-      <w:footerReference w:type="default" r:id="rId10"/>
+      <w:footerReference w:type="even" r:id="rId11"/>
+      <w:footerReference w:type="default" r:id="rId12"/>
       <w:pgSz w:w="12240" w:h="15840"/>
       <w:pgMar w:top="1440" w:right="1800" w:bottom="1440" w:left="1800" w:header="720" w:footer="720" w:gutter="0"/>
       <w:pgNumType w:chapStyle="1"/>
@@ -13169,7 +15138,7 @@
         <w:rStyle w:val="PageNumber"/>
         <w:noProof/>
       </w:rPr>
-      <w:t>6</w:t>
+      <w:t>2</w:t>
     </w:r>
     <w:r>
       <w:rPr>
@@ -13219,7 +15188,7 @@
         <w:rStyle w:val="PageNumber"/>
         <w:noProof/>
       </w:rPr>
-      <w:t>5</w:t>
+      <w:t>3</w:t>
     </w:r>
     <w:r>
       <w:rPr>
@@ -14489,6 +16458,33 @@
       <w:szCs w:val="20"/>
     </w:rPr>
   </w:style>
+  <w:style w:type="paragraph" w:styleId="BalloonText">
+    <w:name w:val="Balloon Text"/>
+    <w:basedOn w:val="Normal"/>
+    <w:link w:val="BalloonTextChar"/>
+    <w:uiPriority w:val="99"/>
+    <w:semiHidden/>
+    <w:unhideWhenUsed/>
+    <w:rsid w:val="00E95E88"/>
+    <w:rPr>
+      <w:rFonts w:ascii="Lucida Grande" w:hAnsi="Lucida Grande"/>
+      <w:sz w:val="18"/>
+      <w:szCs w:val="18"/>
+    </w:rPr>
+  </w:style>
+  <w:style w:type="character" w:customStyle="1" w:styleId="BalloonTextChar">
+    <w:name w:val="Balloon Text Char"/>
+    <w:basedOn w:val="DefaultParagraphFont"/>
+    <w:link w:val="BalloonText"/>
+    <w:uiPriority w:val="99"/>
+    <w:semiHidden/>
+    <w:rsid w:val="00E95E88"/>
+    <w:rPr>
+      <w:rFonts w:ascii="Lucida Grande" w:hAnsi="Lucida Grande"/>
+      <w:sz w:val="18"/>
+      <w:szCs w:val="18"/>
+    </w:rPr>
+  </w:style>
 </w:styles>
 </file>
 
@@ -15452,6 +17448,33 @@
       <w:caps/>
       <w:sz w:val="20"/>
       <w:szCs w:val="20"/>
+    </w:rPr>
+  </w:style>
+  <w:style w:type="paragraph" w:styleId="BalloonText">
+    <w:name w:val="Balloon Text"/>
+    <w:basedOn w:val="Normal"/>
+    <w:link w:val="BalloonTextChar"/>
+    <w:uiPriority w:val="99"/>
+    <w:semiHidden/>
+    <w:unhideWhenUsed/>
+    <w:rsid w:val="00E95E88"/>
+    <w:rPr>
+      <w:rFonts w:ascii="Lucida Grande" w:hAnsi="Lucida Grande"/>
+      <w:sz w:val="18"/>
+      <w:szCs w:val="18"/>
+    </w:rPr>
+  </w:style>
+  <w:style w:type="character" w:customStyle="1" w:styleId="BalloonTextChar">
+    <w:name w:val="Balloon Text Char"/>
+    <w:basedOn w:val="DefaultParagraphFont"/>
+    <w:link w:val="BalloonText"/>
+    <w:uiPriority w:val="99"/>
+    <w:semiHidden/>
+    <w:rsid w:val="00E95E88"/>
+    <w:rPr>
+      <w:rFonts w:ascii="Lucida Grande" w:hAnsi="Lucida Grande"/>
+      <w:sz w:val="18"/>
+      <w:szCs w:val="18"/>
     </w:rPr>
   </w:style>
 </w:styles>
@@ -15782,7 +17805,7 @@
 </file>
 
 <file path=customXml/itemProps1.xml><?xml version="1.0" encoding="utf-8"?>
-<ds:datastoreItem xmlns:ds="http://schemas.openxmlformats.org/officeDocument/2006/customXml" ds:itemID="{2841EE50-67E2-3345-A28E-68D7CE4290D9}">
+<ds:datastoreItem xmlns:ds="http://schemas.openxmlformats.org/officeDocument/2006/customXml" ds:itemID="{BFE6C752-B55D-9942-BA5D-D749B054D3C3}">
   <ds:schemaRefs>
     <ds:schemaRef ds:uri="http://schemas.openxmlformats.org/officeDocument/2006/bibliography"/>
   </ds:schemaRefs>

</xml_diff>

<commit_message>
more work on the arch specs; adding fence.ga instruction for a global adddress fence
</commit_message>
<xml_diff>
--- a/doc/goblin-core_arch_specs.docx
+++ b/doc/goblin-core_arch_specs.docx
@@ -182,13 +182,8 @@
             <w:tcW w:w="7308" w:type="dxa"/>
           </w:tcPr>
           <w:p>
-            <w:proofErr w:type="gramStart"/>
-            <w:r>
-              <w:t>v</w:t>
-            </w:r>
-            <w:proofErr w:type="gramEnd"/>
-            <w:r>
-              <w:t xml:space="preserve">.1.0.0 </w:t>
+            <w:r>
+              <w:t xml:space="preserve">v.1.0.0 </w:t>
             </w:r>
           </w:p>
         </w:tc>
@@ -542,8 +537,6 @@
       <w:r>
         <w:fldChar w:fldCharType="separate"/>
       </w:r>
-      <w:bookmarkStart w:id="0" w:name="_GoBack"/>
-      <w:bookmarkEnd w:id="0"/>
       <w:r>
         <w:rPr>
           <w:noProof/>
@@ -3980,11 +3973,11 @@
           <w:bottom w:val="single" w:sz="6" w:space="1" w:color="auto"/>
         </w:pBdr>
       </w:pPr>
-      <w:bookmarkStart w:id="1" w:name="_Toc235027789"/>
+      <w:bookmarkStart w:id="0" w:name="_Toc235027789"/>
       <w:r>
         <w:t>Introduction</w:t>
       </w:r>
-      <w:bookmarkEnd w:id="1"/>
+      <w:bookmarkEnd w:id="0"/>
     </w:p>
     <w:p/>
     <w:p>
@@ -3999,11 +3992,11 @@
         </w:pBdr>
         <w:ind w:hanging="792"/>
       </w:pPr>
-      <w:bookmarkStart w:id="2" w:name="_Toc235027790"/>
+      <w:bookmarkStart w:id="1" w:name="_Toc235027790"/>
       <w:r>
         <w:t>Revision</w:t>
       </w:r>
-      <w:bookmarkEnd w:id="2"/>
+      <w:bookmarkEnd w:id="1"/>
     </w:p>
     <w:p/>
     <w:p>
@@ -4029,11 +4022,11 @@
         </w:pBdr>
         <w:ind w:hanging="792"/>
       </w:pPr>
-      <w:bookmarkStart w:id="3" w:name="_Toc235027791"/>
+      <w:bookmarkStart w:id="2" w:name="_Toc235027791"/>
       <w:r>
         <w:t>Authors</w:t>
       </w:r>
-      <w:bookmarkEnd w:id="3"/>
+      <w:bookmarkEnd w:id="2"/>
     </w:p>
     <w:p/>
     <w:p>
@@ -4059,11 +4052,11 @@
         </w:pBdr>
         <w:ind w:hanging="792"/>
       </w:pPr>
-      <w:bookmarkStart w:id="4" w:name="_Toc235027792"/>
+      <w:bookmarkStart w:id="3" w:name="_Toc235027792"/>
       <w:r>
         <w:t>Terms and Abbreviations</w:t>
       </w:r>
-      <w:bookmarkEnd w:id="4"/>
+      <w:bookmarkEnd w:id="3"/>
     </w:p>
     <w:p/>
     <w:p>
@@ -4089,27 +4082,78 @@
       </w:r>
     </w:p>
     <w:p>
-      <w:proofErr w:type="spellStart"/>
       <w:r>
         <w:rPr>
           <w:b/>
         </w:rPr>
+        <w:t>ILP</w:t>
+      </w:r>
+      <w:r>
+        <w:t xml:space="preserve"> – Instruction Level Parallelism</w:t>
+      </w:r>
+    </w:p>
+    <w:p>
+      <w:r>
+        <w:rPr>
+          <w:b/>
+        </w:rPr>
+        <w:t>MIMD</w:t>
+      </w:r>
+      <w:r>
+        <w:t xml:space="preserve"> – Multiple Instruction Multiple Data</w:t>
+      </w:r>
+    </w:p>
+    <w:p>
+      <w:r>
+        <w:rPr>
+          <w:b/>
+        </w:rPr>
+        <w:t>PGAS</w:t>
+      </w:r>
+      <w:r>
+        <w:t xml:space="preserve"> – Partitioned Global Address Space [See, UPC, SHMEM]</w:t>
+      </w:r>
+    </w:p>
+    <w:p>
+      <w:r>
+        <w:rPr>
+          <w:b/>
+        </w:rPr>
         <w:t>Rn</w:t>
       </w:r>
-      <w:proofErr w:type="spellEnd"/>
       <w:r>
         <w:t xml:space="preserve"> – General purpose register [where ‘n’ is 0-31]</w:t>
       </w:r>
     </w:p>
     <w:p>
-      <w:proofErr w:type="spellStart"/>
       <w:r>
         <w:rPr>
           <w:b/>
         </w:rPr>
+        <w:t>SHMEM</w:t>
+      </w:r>
+      <w:r>
+        <w:t xml:space="preserve"> – Shared Memory Programming Model [Does not refer to SysV IPC]</w:t>
+      </w:r>
+    </w:p>
+    <w:p>
+      <w:r>
+        <w:rPr>
+          <w:b/>
+        </w:rPr>
+        <w:t>UPC</w:t>
+      </w:r>
+      <w:r>
+        <w:t xml:space="preserve"> – Unified Parallel C Programming Model</w:t>
+      </w:r>
+    </w:p>
+    <w:p>
+      <w:r>
+        <w:rPr>
+          <w:b/>
+        </w:rPr>
         <w:t>Vn</w:t>
       </w:r>
-      <w:proofErr w:type="spellEnd"/>
       <w:r>
         <w:t xml:space="preserve"> – Vector register [where ‘n’ is 0-7]</w:t>
       </w:r>
@@ -4127,53 +4171,13 @@
         </w:pBdr>
         <w:ind w:hanging="792"/>
       </w:pPr>
-      <w:bookmarkStart w:id="5" w:name="_Toc235027793"/>
+      <w:bookmarkStart w:id="4" w:name="_Toc235027793"/>
       <w:r>
         <w:t>References</w:t>
       </w:r>
-      <w:bookmarkEnd w:id="5"/>
-    </w:p>
-    <w:p>
-      <w:pPr>
-        <w:pStyle w:val="Heading1"/>
-        <w:numPr>
-          <w:ilvl w:val="0"/>
-          <w:numId w:val="3"/>
-        </w:numPr>
-        <w:pBdr>
-          <w:bottom w:val="single" w:sz="6" w:space="1" w:color="auto"/>
-        </w:pBdr>
-      </w:pPr>
-      <w:bookmarkStart w:id="6" w:name="_Toc235027794"/>
-      <w:r>
-        <w:t>Architecture Overview</w:t>
-      </w:r>
-      <w:bookmarkEnd w:id="6"/>
+      <w:bookmarkEnd w:id="4"/>
     </w:p>
     <w:p/>
-    <w:p>
-      <w:pPr>
-        <w:pStyle w:val="Heading1"/>
-        <w:numPr>
-          <w:ilvl w:val="0"/>
-          <w:numId w:val="3"/>
-        </w:numPr>
-        <w:pBdr>
-          <w:bottom w:val="single" w:sz="6" w:space="1" w:color="auto"/>
-        </w:pBdr>
-      </w:pPr>
-      <w:bookmarkStart w:id="7" w:name="_Toc235027795"/>
-      <w:r>
-        <w:t>Addressing Modes &amp; Operand Conventions</w:t>
-      </w:r>
-      <w:bookmarkEnd w:id="7"/>
-    </w:p>
-    <w:p/>
-    <w:p>
-      <w:r>
-        <w:t xml:space="preserve">The following section describes the local and global address mode conventions for the Goblin-Core architecture family.  This includes local and global address modes as well as the associated operand conventions as they appear in the instruction set mnemonics.  </w:t>
-      </w:r>
-    </w:p>
     <w:p>
       <w:pPr>
         <w:pStyle w:val="Heading1"/>
@@ -4186,6 +4190,196 @@
         </w:pBdr>
         <w:ind w:hanging="792"/>
       </w:pPr>
+      <w:bookmarkStart w:id="5" w:name="_Toc235027794"/>
+      <w:r>
+        <w:t>Document Conventions</w:t>
+      </w:r>
+    </w:p>
+    <w:p/>
+    <w:p>
+      <w:pPr>
+        <w:pStyle w:val="Heading1"/>
+        <w:numPr>
+          <w:ilvl w:val="0"/>
+          <w:numId w:val="3"/>
+        </w:numPr>
+        <w:pBdr>
+          <w:bottom w:val="single" w:sz="6" w:space="1" w:color="auto"/>
+        </w:pBdr>
+      </w:pPr>
+      <w:r>
+        <w:t>Architecture Overview</w:t>
+      </w:r>
+      <w:bookmarkStart w:id="6" w:name="_Toc235027795"/>
+      <w:bookmarkEnd w:id="5"/>
+    </w:p>
+    <w:p/>
+    <w:p>
+      <w:r>
+        <w:t xml:space="preserve">The Goblin-Core architecture [herein referred to as </w:t>
+      </w:r>
+      <w:r>
+        <w:rPr>
+          <w:i/>
+        </w:rPr>
+        <w:t>GC64</w:t>
+      </w:r>
+      <w:r>
+        <w:t>]</w:t>
+      </w:r>
+      <w:r>
+        <w:t xml:space="preserve"> is a part of a new class of core processors that provide direct architectural support for higher level programming models.  </w:t>
+      </w:r>
+      <w:r>
+        <w:t xml:space="preserve">The goals of the GC64 architecture are as follows: </w:t>
+      </w:r>
+    </w:p>
+    <w:p/>
+    <w:p>
+      <w:pPr>
+        <w:pStyle w:val="ListParagraph"/>
+        <w:numPr>
+          <w:ilvl w:val="0"/>
+          <w:numId w:val="4"/>
+        </w:numPr>
+      </w:pPr>
+      <w:r>
+        <w:t>Provide simple architectural features that dramatically increase the efficiency of MIMD-style programming models [threading, tasking, et,al]</w:t>
+      </w:r>
+    </w:p>
+    <w:p>
+      <w:pPr>
+        <w:pStyle w:val="ListParagraph"/>
+        <w:numPr>
+          <w:ilvl w:val="0"/>
+          <w:numId w:val="4"/>
+        </w:numPr>
+      </w:pPr>
+      <w:r>
+        <w:t>P</w:t>
+      </w:r>
+      <w:r>
+        <w:t xml:space="preserve">rovide a powerful platform well </w:t>
+      </w:r>
+      <w:r>
+        <w:t>suited to solve non-deterministic or data-intensive algorithms [graph theory, combinatorics, et.al.]</w:t>
+      </w:r>
+    </w:p>
+    <w:p>
+      <w:pPr>
+        <w:pStyle w:val="ListParagraph"/>
+        <w:numPr>
+          <w:ilvl w:val="0"/>
+          <w:numId w:val="4"/>
+        </w:numPr>
+      </w:pPr>
+      <w:r>
+        <w:t xml:space="preserve">Provide </w:t>
+      </w:r>
+      <w:r>
+        <w:t>native Partitioned Global Address [PGAS] instruction set support</w:t>
+      </w:r>
+      <w:r>
+        <w:t xml:space="preserve"> and memory addressing</w:t>
+      </w:r>
+    </w:p>
+    <w:p>
+      <w:pPr>
+        <w:pStyle w:val="ListParagraph"/>
+        <w:numPr>
+          <w:ilvl w:val="0"/>
+          <w:numId w:val="4"/>
+        </w:numPr>
+      </w:pPr>
+      <w:r>
+        <w:t>Provide a very compact and compressed ISA format that supports both scalar operation and SIMD [ILP] operation</w:t>
+      </w:r>
+    </w:p>
+    <w:p>
+      <w:pPr>
+        <w:pStyle w:val="ListParagraph"/>
+        <w:numPr>
+          <w:ilvl w:val="0"/>
+          <w:numId w:val="4"/>
+        </w:numPr>
+      </w:pPr>
+      <w:r>
+        <w:t>Provide high bandwidth, intelligent co</w:t>
+      </w:r>
+      <w:r>
+        <w:t>alescing memory interfaces</w:t>
+      </w:r>
+      <w:bookmarkStart w:id="7" w:name="_GoBack"/>
+      <w:bookmarkEnd w:id="7"/>
+    </w:p>
+    <w:p>
+      <w:pPr>
+        <w:pStyle w:val="ListParagraph"/>
+        <w:numPr>
+          <w:ilvl w:val="0"/>
+          <w:numId w:val="4"/>
+        </w:numPr>
+      </w:pPr>
+      <w:r>
+        <w:t>Provide a flexible platform for future expansion of computational density as process techniques continue to improve</w:t>
+      </w:r>
+    </w:p>
+    <w:p>
+      <w:pPr>
+        <w:pStyle w:val="Heading1"/>
+        <w:numPr>
+          <w:ilvl w:val="1"/>
+          <w:numId w:val="3"/>
+        </w:numPr>
+        <w:pBdr>
+          <w:bottom w:val="single" w:sz="6" w:space="1" w:color="auto"/>
+        </w:pBdr>
+        <w:ind w:hanging="792"/>
+      </w:pPr>
+      <w:r>
+        <w:t>GC64 Architecture Components</w:t>
+      </w:r>
+    </w:p>
+    <w:p/>
+    <w:p>
+      <w:r>
+        <w:t>sdsd</w:t>
+      </w:r>
+    </w:p>
+    <w:p>
+      <w:pPr>
+        <w:pStyle w:val="Heading1"/>
+        <w:numPr>
+          <w:ilvl w:val="0"/>
+          <w:numId w:val="3"/>
+        </w:numPr>
+        <w:pBdr>
+          <w:bottom w:val="single" w:sz="6" w:space="1" w:color="auto"/>
+        </w:pBdr>
+      </w:pPr>
+      <w:r>
+        <w:t>Addressing Modes &amp; Operand Conventions</w:t>
+      </w:r>
+      <w:bookmarkEnd w:id="6"/>
+    </w:p>
+    <w:p/>
+    <w:p>
+      <w:r>
+        <w:t xml:space="preserve">The following section describes the local and global address mode conventions for the Goblin-Core architecture family.  This includes local and global address modes as well as the associated operand conventions as they appear in the instruction set mnemonics.  </w:t>
+      </w:r>
+    </w:p>
+    <w:p>
+      <w:pPr>
+        <w:pStyle w:val="Heading1"/>
+        <w:numPr>
+          <w:ilvl w:val="1"/>
+          <w:numId w:val="3"/>
+        </w:numPr>
+        <w:pBdr>
+          <w:bottom w:val="single" w:sz="6" w:space="1" w:color="auto"/>
+        </w:pBdr>
+        <w:ind w:hanging="792"/>
+      </w:pPr>
       <w:bookmarkStart w:id="8" w:name="_Toc235027796"/>
       <w:r>
         <w:t>Addressing Modes</w:t>
@@ -4273,21 +4467,13 @@
     <w:p/>
     <w:p>
       <w:r>
-        <w:t xml:space="preserve">The architecture defines 8-bit byte word, 16-bit word, 32-bit double word, and 64-bit quad word.  The architecture defines an IEEE-754 32-bit single precision </w:t>
-      </w:r>
-      <w:proofErr w:type="gramStart"/>
-      <w:r>
-        <w:t>floating</w:t>
+        <w:t>The architecture defines 8-bit byte word, 16-bit word, 32-bit double word, and 64-bit quad word.  The architecture defines an IEEE-754 32-bit single precision floating</w:t>
       </w:r>
       <w:r>
         <w:t xml:space="preserve"> </w:t>
       </w:r>
       <w:r>
-        <w:t>point</w:t>
-      </w:r>
-      <w:proofErr w:type="gramEnd"/>
-      <w:r>
-        <w:t xml:space="preserve"> representation as well as an IEEE-754 64-bit double precision floating point representation.  The architecture also defines a 128-bit global addressing format.  The most significant quad word [64-bits] contains the address portion of the global address operand.  The least significant quad word [64-bits] contains the interconnect locality </w:t>
+        <w:t xml:space="preserve">point representation as well as an IEEE-754 64-bit double precision floating point representation.  The architecture also defines a 128-bit global addressing format.  The most significant quad word [64-bits] contains the address portion of the global address operand.  The least significant quad word [64-bits] contains the interconnect locality </w:t>
       </w:r>
       <w:r>
         <w:t xml:space="preserve">portion of the address operand.  However, 128-bit global address operands map to 64-bit quad word data </w:t>
@@ -5013,6 +5199,7 @@
       </w:r>
       <w:bookmarkEnd w:id="14"/>
     </w:p>
+    <w:p/>
     <w:p>
       <w:pPr>
         <w:pStyle w:val="Heading1"/>
@@ -5030,6 +5217,23 @@
       </w:r>
       <w:bookmarkEnd w:id="15"/>
     </w:p>
+    <w:p/>
+    <w:p>
+      <w:pPr>
+        <w:pStyle w:val="Heading1"/>
+        <w:numPr>
+          <w:ilvl w:val="1"/>
+          <w:numId w:val="3"/>
+        </w:numPr>
+        <w:pBdr>
+          <w:bottom w:val="single" w:sz="6" w:space="1" w:color="auto"/>
+        </w:pBdr>
+      </w:pPr>
+      <w:bookmarkStart w:id="16" w:name="_Toc235027804"/>
+      <w:r>
+        <w:t>Task Switch Algorithm</w:t>
+      </w:r>
+    </w:p>
     <w:p>
       <w:pPr>
         <w:pStyle w:val="Heading1"/>
@@ -5041,7 +5245,6 @@
           <w:bottom w:val="single" w:sz="6" w:space="1" w:color="auto"/>
         </w:pBdr>
       </w:pPr>
-      <w:bookmarkStart w:id="16" w:name="_Toc235027804"/>
       <w:r>
         <w:t>Exception Model</w:t>
       </w:r>
@@ -5309,26 +5512,10 @@
         <w:t xml:space="preserve">The GC64 architecture </w:t>
       </w:r>
       <w:r>
-        <w:t xml:space="preserve">defines a set of user-accessible user registers.  These user registers are split into two banks, user writable registers and architecture constants.  Registers are accessed via their direct index </w:t>
-      </w:r>
-      <w:proofErr w:type="gramStart"/>
-      <w:r>
-        <w:t>values</w:t>
-      </w:r>
-      <w:proofErr w:type="gramEnd"/>
-      <w:r>
-        <w:t xml:space="preserve"> as register renaming is not supported in the GC64 architecture.  As such, the maximum number of user registers per the instruction set format is 64 [index 0x3F].</w:t>
-      </w:r>
-      <w:r>
-        <w:t xml:space="preserve">  All </w:t>
-      </w:r>
-      <w:proofErr w:type="spellStart"/>
-      <w:r>
-        <w:t>read+write</w:t>
-      </w:r>
-      <w:proofErr w:type="spellEnd"/>
-      <w:r>
-        <w:t xml:space="preserve"> registers are index</w:t>
+        <w:t>defines a set of user-accessible user registers.  These user registers are split into two banks, user writable registers and architecture constants.  Registers are accessed via their direct index values as register renaming is not supported in the GC64 architecture.  As such, the maximum number of user registers per the instruction set format is 64 [index 0x3F].</w:t>
+      </w:r>
+      <w:r>
+        <w:t xml:space="preserve">  All read+write registers are index</w:t>
       </w:r>
       <w:r>
         <w:t>ed</w:t>
@@ -5373,23 +5560,7 @@
     <w:p/>
     <w:p>
       <w:r>
-        <w:t xml:space="preserve">The GC64 base scalar mode contains </w:t>
-      </w:r>
-      <w:proofErr w:type="gramStart"/>
-      <w:r>
-        <w:t>thirty two</w:t>
-      </w:r>
-      <w:proofErr w:type="gramEnd"/>
-      <w:r>
-        <w:t xml:space="preserve"> [32] general-purpose scalar user registers.  These registers are referred to as ‘R’ registers in the assembly mnemonics [R0-R31].  The </w:t>
-      </w:r>
-      <w:proofErr w:type="gramStart"/>
-      <w:r>
-        <w:t>remainder of the read-write registers have</w:t>
-      </w:r>
-      <w:proofErr w:type="gramEnd"/>
-      <w:r>
-        <w:t xml:space="preserve"> a pre-defined purpose, respectively.  The following table defines the set of scalar-accessible registers.  </w:t>
+        <w:t xml:space="preserve">The GC64 base scalar mode contains thirty two [32] general-purpose scalar user registers.  These registers are referred to as ‘R’ registers in the assembly mnemonics [R0-R31].  The remainder of the read-write registers have a pre-defined purpose, respectively.  The following table defines the set of scalar-accessible registers.  </w:t>
       </w:r>
     </w:p>
     <w:p/>
@@ -8126,13 +8297,8 @@
               <w:jc w:val="center"/>
               <w:cnfStyle w:val="000000000000" w:firstRow="0" w:lastRow="0" w:firstColumn="0" w:lastColumn="0" w:oddVBand="0" w:evenVBand="0" w:oddHBand="0" w:evenHBand="0" w:firstRowFirstColumn="0" w:firstRowLastColumn="0" w:lastRowFirstColumn="0" w:lastRowLastColumn="0"/>
             </w:pPr>
-            <w:proofErr w:type="spellStart"/>
-            <w:r>
-              <w:t>Uplevel</w:t>
-            </w:r>
-            <w:proofErr w:type="spellEnd"/>
-            <w:r>
-              <w:t xml:space="preserve"> Frame Pointer</w:t>
+            <w:r>
+              <w:t>Uplevel Frame Pointer</w:t>
             </w:r>
           </w:p>
         </w:tc>
@@ -10232,108 +10398,52 @@
     <w:p/>
     <w:p>
       <w:r>
-        <w:t xml:space="preserve">The GC64 architecture supports an aliased </w:t>
-      </w:r>
-      <w:proofErr w:type="gramStart"/>
-      <w:r>
-        <w:t>vector indexing</w:t>
-      </w:r>
-      <w:proofErr w:type="gramEnd"/>
-      <w:r>
-        <w:t xml:space="preserve"> mode into the aforementioned register file.  Vector indexes map to multiple, </w:t>
-      </w:r>
-      <w:proofErr w:type="spellStart"/>
-      <w:r>
-        <w:t>strided</w:t>
-      </w:r>
-      <w:proofErr w:type="spellEnd"/>
-      <w:r>
-        <w:t xml:space="preserve"> scalar </w:t>
+        <w:t xml:space="preserve">The GC64 architecture supports an aliased vector indexing mode into the aforementioned register file.  Vector indexes map to multiple, strided scalar </w:t>
       </w:r>
       <w:r>
         <w:rPr>
           <w:i/>
         </w:rPr>
-        <w:t>%</w:t>
-      </w:r>
-      <w:proofErr w:type="spellStart"/>
+        <w:t>%Rn</w:t>
+      </w:r>
+      <w:r>
+        <w:t xml:space="preserve"> registers.  Vector registers are denoted with the mnemonic </w:t>
+      </w:r>
       <w:r>
         <w:rPr>
           <w:i/>
         </w:rPr>
-        <w:t>Rn</w:t>
-      </w:r>
-      <w:proofErr w:type="spellEnd"/>
-      <w:r>
-        <w:t xml:space="preserve"> registers.  Vector registers are denoted with the mnemonic </w:t>
+        <w:t>%Vn</w:t>
       </w:r>
       <w:r>
         <w:rPr>
           <w:i/>
         </w:rPr>
-        <w:t>%</w:t>
-      </w:r>
-      <w:proofErr w:type="spellStart"/>
+        <w:t xml:space="preserve"> </w:t>
+      </w:r>
+      <w:r>
+        <w:t>by the assembler.  Changing index modes from scalar [</w:t>
+      </w:r>
       <w:r>
         <w:rPr>
           <w:i/>
         </w:rPr>
-        <w:t>Vn</w:t>
-      </w:r>
-      <w:proofErr w:type="spellEnd"/>
+        <w:t>%Rn</w:t>
+      </w:r>
+      <w:r>
+        <w:t>] to vector [</w:t>
+      </w:r>
       <w:r>
         <w:rPr>
           <w:i/>
         </w:rPr>
-        <w:t xml:space="preserve"> </w:t>
-      </w:r>
-      <w:r>
-        <w:t>by the assembler.  Changing index modes from scalar [</w:t>
-      </w:r>
-      <w:r>
-        <w:rPr>
-          <w:i/>
-        </w:rPr>
-        <w:t>%</w:t>
-      </w:r>
-      <w:proofErr w:type="spellStart"/>
-      <w:r>
-        <w:rPr>
-          <w:i/>
-        </w:rPr>
-        <w:t>Rn</w:t>
-      </w:r>
-      <w:proofErr w:type="spellEnd"/>
-      <w:r>
-        <w:t>] to vector [</w:t>
-      </w:r>
-      <w:r>
-        <w:rPr>
-          <w:i/>
-        </w:rPr>
-        <w:t>%</w:t>
-      </w:r>
-      <w:proofErr w:type="spellStart"/>
-      <w:r>
-        <w:rPr>
-          <w:i/>
-        </w:rPr>
-        <w:t>Vn</w:t>
-      </w:r>
-      <w:proofErr w:type="spellEnd"/>
+        <w:t>%Vn</w:t>
+      </w:r>
       <w:r>
         <w:t xml:space="preserve">] and vice versa does not modify the contents of the register.  </w:t>
       </w:r>
       <w:r>
-        <w:t xml:space="preserve">The only registers available via the vector aliased mode are the </w:t>
-      </w:r>
-      <w:proofErr w:type="gramStart"/>
-      <w:r>
-        <w:t>general purpose</w:t>
-      </w:r>
-      <w:proofErr w:type="gramEnd"/>
-      <w:r>
-        <w:t xml:space="preserve"> registers.  All control and constant registers are </w:t>
+        <w:t xml:space="preserve">The only registers available via the vector aliased mode are the general purpose registers.  All control and constant registers are </w:t>
       </w:r>
       <w:r>
         <w:t xml:space="preserve">always </w:t>
@@ -12834,29 +12944,13 @@
         <w:t xml:space="preserve">and hardware spatial information.  This register information maps directly to the global address [*.GA] locality information.  </w:t>
       </w:r>
       <w:r>
-        <w:t xml:space="preserve">The least significant bit field [PID] signifies the </w:t>
-      </w:r>
-      <w:proofErr w:type="spellStart"/>
-      <w:r>
-        <w:t>PartitionID</w:t>
-      </w:r>
-      <w:proofErr w:type="spellEnd"/>
-      <w:r>
-        <w:t xml:space="preserve"> of the respective GC64 unit.  </w:t>
+        <w:t xml:space="preserve">The least significant bit field [PID] signifies the PartitionID of the respective GC64 unit.  </w:t>
       </w:r>
       <w:r>
         <w:t>The second field [NID] signifies</w:t>
       </w:r>
       <w:r>
-        <w:t xml:space="preserve"> the </w:t>
-      </w:r>
-      <w:proofErr w:type="spellStart"/>
-      <w:r>
-        <w:t>NodeID</w:t>
-      </w:r>
-      <w:proofErr w:type="spellEnd"/>
-      <w:r>
-        <w:t xml:space="preserve"> of the respective GC64 unit within the </w:t>
+        <w:t xml:space="preserve"> the NodeID of the respective GC64 unit within the </w:t>
       </w:r>
       <w:r>
         <w:t>target</w:t>
@@ -12865,15 +12959,7 @@
         <w:t xml:space="preserve"> partition.  </w:t>
       </w:r>
       <w:r>
-        <w:t xml:space="preserve">The third filed [SID] signifies the </w:t>
-      </w:r>
-      <w:proofErr w:type="spellStart"/>
-      <w:r>
-        <w:t>SocketID</w:t>
-      </w:r>
-      <w:proofErr w:type="spellEnd"/>
-      <w:r>
-        <w:t xml:space="preserve"> of the respective GC64 unit within the target node.  </w:t>
+        <w:t xml:space="preserve">The third filed [SID] signifies the SocketID of the respective GC64 unit within the target node.  </w:t>
       </w:r>
     </w:p>
     <w:p/>
@@ -13520,23 +13606,7 @@
         <w:t xml:space="preserve">bit register operands, respectively.  </w:t>
       </w:r>
       <w:r>
-        <w:t xml:space="preserve">The register indexes are noted in Section 12.1.  The fourth field represents the </w:t>
-      </w:r>
-      <w:proofErr w:type="gramStart"/>
-      <w:r>
-        <w:t>eight [8] bit</w:t>
-      </w:r>
-      <w:proofErr w:type="gramEnd"/>
-      <w:r>
-        <w:t xml:space="preserve"> </w:t>
-      </w:r>
-      <w:proofErr w:type="spellStart"/>
-      <w:r>
-        <w:t>opcode</w:t>
-      </w:r>
-      <w:proofErr w:type="spellEnd"/>
-      <w:r>
-        <w:t xml:space="preserve"> field.</w:t>
+        <w:t>The register indexes are noted in Section 12.1.  The fourth field represents the eight [8] bit opcode field.</w:t>
       </w:r>
       <w:r>
         <w:t xml:space="preserve">  The fifth field represents the instruction control field.  </w:t>
@@ -13955,15 +14025,7 @@
               <w:cnfStyle w:val="000000100000" w:firstRow="0" w:lastRow="0" w:firstColumn="0" w:lastColumn="0" w:oddVBand="0" w:evenVBand="0" w:oddHBand="1" w:evenHBand="0" w:firstRowFirstColumn="0" w:firstRowLastColumn="0" w:lastRowFirstColumn="0" w:lastRowLastColumn="0"/>
             </w:pPr>
             <w:r>
-              <w:t xml:space="preserve">Lower instruction, </w:t>
-            </w:r>
-            <w:proofErr w:type="spellStart"/>
-            <w:r>
-              <w:t>opcode</w:t>
-            </w:r>
-            <w:proofErr w:type="spellEnd"/>
-            <w:r>
-              <w:t xml:space="preserve"> field</w:t>
+              <w:t>Lower instruction, opcode field</w:t>
             </w:r>
           </w:p>
         </w:tc>
@@ -14274,15 +14336,7 @@
               <w:cnfStyle w:val="000000100000" w:firstRow="0" w:lastRow="0" w:firstColumn="0" w:lastColumn="0" w:oddVBand="0" w:evenVBand="0" w:oddHBand="1" w:evenHBand="0" w:firstRowFirstColumn="0" w:firstRowLastColumn="0" w:lastRowFirstColumn="0" w:lastRowLastColumn="0"/>
             </w:pPr>
             <w:r>
-              <w:t xml:space="preserve">Upper instruction, </w:t>
-            </w:r>
-            <w:proofErr w:type="spellStart"/>
-            <w:r>
-              <w:t>opcode</w:t>
-            </w:r>
-            <w:proofErr w:type="spellEnd"/>
-            <w:r>
-              <w:t xml:space="preserve"> field</w:t>
+              <w:t>Upper instruction, opcode field</w:t>
             </w:r>
           </w:p>
         </w:tc>
@@ -15138,7 +15192,7 @@
         <w:rStyle w:val="PageNumber"/>
         <w:noProof/>
       </w:rPr>
-      <w:t>2</w:t>
+      <w:t>6</w:t>
     </w:r>
     <w:r>
       <w:rPr>
@@ -15188,7 +15242,7 @@
         <w:rStyle w:val="PageNumber"/>
         <w:noProof/>
       </w:rPr>
-      <w:t>3</w:t>
+      <w:t>7</w:t>
     </w:r>
     <w:r>
       <w:rPr>
@@ -15227,6 +15281,119 @@
 <file path=word/numbering.xml><?xml version="1.0" encoding="utf-8"?>
 <w:numbering xmlns:wpc="http://schemas.microsoft.com/office/word/2010/wordprocessingCanvas" xmlns:mo="http://schemas.microsoft.com/office/mac/office/2008/main" xmlns:mc="http://schemas.openxmlformats.org/markup-compatibility/2006" xmlns:mv="urn:schemas-microsoft-com:mac:vml" xmlns:o="urn:schemas-microsoft-com:office:office" xmlns:r="http://schemas.openxmlformats.org/officeDocument/2006/relationships" xmlns:m="http://schemas.openxmlformats.org/officeDocument/2006/math" xmlns:v="urn:schemas-microsoft-com:vml" xmlns:wp14="http://schemas.microsoft.com/office/word/2010/wordprocessingDrawing" xmlns:wp="http://schemas.openxmlformats.org/drawingml/2006/wordprocessingDrawing" xmlns:w10="urn:schemas-microsoft-com:office:word" xmlns:w="http://schemas.openxmlformats.org/wordprocessingml/2006/main" xmlns:w14="http://schemas.microsoft.com/office/word/2010/wordml" xmlns:wpg="http://schemas.microsoft.com/office/word/2010/wordprocessingGroup" xmlns:wpi="http://schemas.microsoft.com/office/word/2010/wordprocessingInk" xmlns:wne="http://schemas.microsoft.com/office/word/2006/wordml" xmlns:wps="http://schemas.microsoft.com/office/word/2010/wordprocessingShape" mc:Ignorable="w14 wp14">
   <w:abstractNum w:abstractNumId="0">
+    <w:nsid w:val="1D4810EC"/>
+    <w:multiLevelType w:val="hybridMultilevel"/>
+    <w:tmpl w:val="BDEC987C"/>
+    <w:lvl w:ilvl="0" w:tplc="04090001">
+      <w:start w:val="1"/>
+      <w:numFmt w:val="bullet"/>
+      <w:lvlText w:val=""/>
+      <w:lvlJc w:val="left"/>
+      <w:pPr>
+        <w:ind w:left="720" w:hanging="360"/>
+      </w:pPr>
+      <w:rPr>
+        <w:rFonts w:ascii="Symbol" w:hAnsi="Symbol" w:hint="default"/>
+      </w:rPr>
+    </w:lvl>
+    <w:lvl w:ilvl="1" w:tplc="04090003" w:tentative="1">
+      <w:start w:val="1"/>
+      <w:numFmt w:val="bullet"/>
+      <w:lvlText w:val="o"/>
+      <w:lvlJc w:val="left"/>
+      <w:pPr>
+        <w:ind w:left="1440" w:hanging="360"/>
+      </w:pPr>
+      <w:rPr>
+        <w:rFonts w:ascii="Courier New" w:hAnsi="Courier New" w:hint="default"/>
+      </w:rPr>
+    </w:lvl>
+    <w:lvl w:ilvl="2" w:tplc="04090005" w:tentative="1">
+      <w:start w:val="1"/>
+      <w:numFmt w:val="bullet"/>
+      <w:lvlText w:val=""/>
+      <w:lvlJc w:val="left"/>
+      <w:pPr>
+        <w:ind w:left="2160" w:hanging="360"/>
+      </w:pPr>
+      <w:rPr>
+        <w:rFonts w:ascii="Wingdings" w:hAnsi="Wingdings" w:hint="default"/>
+      </w:rPr>
+    </w:lvl>
+    <w:lvl w:ilvl="3" w:tplc="04090001" w:tentative="1">
+      <w:start w:val="1"/>
+      <w:numFmt w:val="bullet"/>
+      <w:lvlText w:val=""/>
+      <w:lvlJc w:val="left"/>
+      <w:pPr>
+        <w:ind w:left="2880" w:hanging="360"/>
+      </w:pPr>
+      <w:rPr>
+        <w:rFonts w:ascii="Symbol" w:hAnsi="Symbol" w:hint="default"/>
+      </w:rPr>
+    </w:lvl>
+    <w:lvl w:ilvl="4" w:tplc="04090003" w:tentative="1">
+      <w:start w:val="1"/>
+      <w:numFmt w:val="bullet"/>
+      <w:lvlText w:val="o"/>
+      <w:lvlJc w:val="left"/>
+      <w:pPr>
+        <w:ind w:left="3600" w:hanging="360"/>
+      </w:pPr>
+      <w:rPr>
+        <w:rFonts w:ascii="Courier New" w:hAnsi="Courier New" w:hint="default"/>
+      </w:rPr>
+    </w:lvl>
+    <w:lvl w:ilvl="5" w:tplc="04090005" w:tentative="1">
+      <w:start w:val="1"/>
+      <w:numFmt w:val="bullet"/>
+      <w:lvlText w:val=""/>
+      <w:lvlJc w:val="left"/>
+      <w:pPr>
+        <w:ind w:left="4320" w:hanging="360"/>
+      </w:pPr>
+      <w:rPr>
+        <w:rFonts w:ascii="Wingdings" w:hAnsi="Wingdings" w:hint="default"/>
+      </w:rPr>
+    </w:lvl>
+    <w:lvl w:ilvl="6" w:tplc="04090001" w:tentative="1">
+      <w:start w:val="1"/>
+      <w:numFmt w:val="bullet"/>
+      <w:lvlText w:val=""/>
+      <w:lvlJc w:val="left"/>
+      <w:pPr>
+        <w:ind w:left="5040" w:hanging="360"/>
+      </w:pPr>
+      <w:rPr>
+        <w:rFonts w:ascii="Symbol" w:hAnsi="Symbol" w:hint="default"/>
+      </w:rPr>
+    </w:lvl>
+    <w:lvl w:ilvl="7" w:tplc="04090003" w:tentative="1">
+      <w:start w:val="1"/>
+      <w:numFmt w:val="bullet"/>
+      <w:lvlText w:val="o"/>
+      <w:lvlJc w:val="left"/>
+      <w:pPr>
+        <w:ind w:left="5760" w:hanging="360"/>
+      </w:pPr>
+      <w:rPr>
+        <w:rFonts w:ascii="Courier New" w:hAnsi="Courier New" w:hint="default"/>
+      </w:rPr>
+    </w:lvl>
+    <w:lvl w:ilvl="8" w:tplc="04090005" w:tentative="1">
+      <w:start w:val="1"/>
+      <w:numFmt w:val="bullet"/>
+      <w:lvlText w:val=""/>
+      <w:lvlJc w:val="left"/>
+      <w:pPr>
+        <w:ind w:left="6480" w:hanging="360"/>
+      </w:pPr>
+      <w:rPr>
+        <w:rFonts w:ascii="Wingdings" w:hAnsi="Wingdings" w:hint="default"/>
+      </w:rPr>
+    </w:lvl>
+  </w:abstractNum>
+  <w:abstractNum w:abstractNumId="1">
     <w:nsid w:val="432940B2"/>
     <w:multiLevelType w:val="hybridMultilevel"/>
     <w:tmpl w:val="744E3CBC"/>
@@ -15312,7 +15479,7 @@
       </w:pPr>
     </w:lvl>
   </w:abstractNum>
-  <w:abstractNum w:abstractNumId="1">
+  <w:abstractNum w:abstractNumId="2">
     <w:nsid w:val="79952C98"/>
     <w:multiLevelType w:val="multilevel"/>
     <w:tmpl w:val="0409001F"/>
@@ -15398,7 +15565,7 @@
       </w:pPr>
     </w:lvl>
   </w:abstractNum>
-  <w:abstractNum w:abstractNumId="2">
+  <w:abstractNum w:abstractNumId="3">
     <w:nsid w:val="7C5F1463"/>
     <w:multiLevelType w:val="multilevel"/>
     <w:tmpl w:val="0409001F"/>
@@ -15485,13 +15652,16 @@
     </w:lvl>
   </w:abstractNum>
   <w:num w:numId="1">
-    <w:abstractNumId w:val="0"/>
+    <w:abstractNumId w:val="1"/>
   </w:num>
   <w:num w:numId="2">
+    <w:abstractNumId w:val="3"/>
+  </w:num>
+  <w:num w:numId="3">
     <w:abstractNumId w:val="2"/>
   </w:num>
-  <w:num w:numId="3">
-    <w:abstractNumId w:val="1"/>
+  <w:num w:numId="4">
+    <w:abstractNumId w:val="0"/>
   </w:num>
 </w:numbering>
 </file>
@@ -16485,6 +16655,17 @@
       <w:szCs w:val="18"/>
     </w:rPr>
   </w:style>
+  <w:style w:type="paragraph" w:styleId="ListParagraph">
+    <w:name w:val="List Paragraph"/>
+    <w:basedOn w:val="Normal"/>
+    <w:uiPriority w:val="34"/>
+    <w:qFormat/>
+    <w:rsid w:val="00CD1A7B"/>
+    <w:pPr>
+      <w:ind w:left="720"/>
+      <w:contextualSpacing/>
+    </w:pPr>
+  </w:style>
 </w:styles>
 </file>
 
@@ -17476,6 +17657,17 @@
       <w:sz w:val="18"/>
       <w:szCs w:val="18"/>
     </w:rPr>
+  </w:style>
+  <w:style w:type="paragraph" w:styleId="ListParagraph">
+    <w:name w:val="List Paragraph"/>
+    <w:basedOn w:val="Normal"/>
+    <w:uiPriority w:val="34"/>
+    <w:qFormat/>
+    <w:rsid w:val="00CD1A7B"/>
+    <w:pPr>
+      <w:ind w:left="720"/>
+      <w:contextualSpacing/>
+    </w:pPr>
   </w:style>
 </w:styles>
 </file>
@@ -17805,7 +17997,7 @@
 </file>
 
 <file path=customXml/itemProps1.xml><?xml version="1.0" encoding="utf-8"?>
-<ds:datastoreItem xmlns:ds="http://schemas.openxmlformats.org/officeDocument/2006/customXml" ds:itemID="{BFE6C752-B55D-9942-BA5D-D749B054D3C3}">
+<ds:datastoreItem xmlns:ds="http://schemas.openxmlformats.org/officeDocument/2006/customXml" ds:itemID="{9C24ACDE-DDAA-7F49-B611-9AA18C69C498}">
   <ds:schemaRefs>
     <ds:schemaRef ds:uri="http://schemas.openxmlformats.org/officeDocument/2006/bibliography"/>
   </ds:schemaRefs>

</xml_diff>

<commit_message>
updating module interface specs
</commit_message>
<xml_diff>
--- a/doc/goblin-core_arch_specs.docx
+++ b/doc/goblin-core_arch_specs.docx
@@ -182,8 +182,13 @@
             <w:tcW w:w="7308" w:type="dxa"/>
           </w:tcPr>
           <w:p>
-            <w:r>
-              <w:t xml:space="preserve">v.1.0.0 </w:t>
+            <w:proofErr w:type="gramStart"/>
+            <w:r>
+              <w:t>v</w:t>
+            </w:r>
+            <w:proofErr w:type="gramEnd"/>
+            <w:r>
+              <w:t xml:space="preserve">.1.0.0 </w:t>
             </w:r>
           </w:p>
         </w:tc>
@@ -537,6 +542,8 @@
       <w:r>
         <w:fldChar w:fldCharType="separate"/>
       </w:r>
+      <w:bookmarkStart w:id="0" w:name="_GoBack"/>
+      <w:bookmarkEnd w:id="0"/>
       <w:r>
         <w:rPr>
           <w:noProof/>
@@ -573,7 +580,7 @@
         <w:rPr>
           <w:noProof/>
         </w:rPr>
-        <w:instrText xml:space="preserve"> PAGEREF _Toc235027789 \h </w:instrText>
+        <w:instrText xml:space="preserve"> PAGEREF _Toc235434036 \h </w:instrText>
       </w:r>
       <w:r>
         <w:rPr>
@@ -647,7 +654,7 @@
         <w:rPr>
           <w:noProof/>
         </w:rPr>
-        <w:instrText xml:space="preserve"> PAGEREF _Toc235027790 \h </w:instrText>
+        <w:instrText xml:space="preserve"> PAGEREF _Toc235434037 \h </w:instrText>
       </w:r>
       <w:r>
         <w:rPr>
@@ -721,7 +728,7 @@
         <w:rPr>
           <w:noProof/>
         </w:rPr>
-        <w:instrText xml:space="preserve"> PAGEREF _Toc235027791 \h </w:instrText>
+        <w:instrText xml:space="preserve"> PAGEREF _Toc235434038 \h </w:instrText>
       </w:r>
       <w:r>
         <w:rPr>
@@ -795,7 +802,7 @@
         <w:rPr>
           <w:noProof/>
         </w:rPr>
-        <w:instrText xml:space="preserve"> PAGEREF _Toc235027792 \h </w:instrText>
+        <w:instrText xml:space="preserve"> PAGEREF _Toc235434039 \h </w:instrText>
       </w:r>
       <w:r>
         <w:rPr>
@@ -869,149 +876,7 @@
         <w:rPr>
           <w:noProof/>
         </w:rPr>
-        <w:instrText xml:space="preserve"> PAGEREF _Toc235027793 \h </w:instrText>
-      </w:r>
-      <w:r>
-        <w:rPr>
-          <w:noProof/>
-        </w:rPr>
-      </w:r>
-      <w:r>
-        <w:rPr>
-          <w:noProof/>
-        </w:rPr>
-        <w:fldChar w:fldCharType="separate"/>
-      </w:r>
-      <w:r>
-        <w:rPr>
-          <w:noProof/>
-        </w:rPr>
-        <w:t>6</w:t>
-      </w:r>
-      <w:r>
-        <w:rPr>
-          <w:noProof/>
-        </w:rPr>
-        <w:fldChar w:fldCharType="end"/>
-      </w:r>
-    </w:p>
-    <w:p>
-      <w:pPr>
-        <w:pStyle w:val="TOC1"/>
-        <w:rPr>
-          <w:b w:val="0"/>
-          <w:noProof/>
-          <w:lang w:eastAsia="ja-JP"/>
-        </w:rPr>
-      </w:pPr>
-      <w:r>
-        <w:rPr>
-          <w:noProof/>
-        </w:rPr>
-        <w:t>2.</w:t>
-      </w:r>
-      <w:r>
-        <w:rPr>
-          <w:b w:val="0"/>
-          <w:noProof/>
-          <w:lang w:eastAsia="ja-JP"/>
-        </w:rPr>
-        <w:tab/>
-      </w:r>
-      <w:r>
-        <w:rPr>
-          <w:noProof/>
-        </w:rPr>
-        <w:t>Architecture Overview</w:t>
-      </w:r>
-      <w:r>
-        <w:rPr>
-          <w:noProof/>
-        </w:rPr>
-        <w:tab/>
-      </w:r>
-      <w:r>
-        <w:rPr>
-          <w:noProof/>
-        </w:rPr>
-        <w:fldChar w:fldCharType="begin"/>
-      </w:r>
-      <w:r>
-        <w:rPr>
-          <w:noProof/>
-        </w:rPr>
-        <w:instrText xml:space="preserve"> PAGEREF _Toc235027794 \h </w:instrText>
-      </w:r>
-      <w:r>
-        <w:rPr>
-          <w:noProof/>
-        </w:rPr>
-      </w:r>
-      <w:r>
-        <w:rPr>
-          <w:noProof/>
-        </w:rPr>
-        <w:fldChar w:fldCharType="separate"/>
-      </w:r>
-      <w:r>
-        <w:rPr>
-          <w:noProof/>
-        </w:rPr>
-        <w:t>6</w:t>
-      </w:r>
-      <w:r>
-        <w:rPr>
-          <w:noProof/>
-        </w:rPr>
-        <w:fldChar w:fldCharType="end"/>
-      </w:r>
-    </w:p>
-    <w:p>
-      <w:pPr>
-        <w:pStyle w:val="TOC1"/>
-        <w:rPr>
-          <w:b w:val="0"/>
-          <w:noProof/>
-          <w:lang w:eastAsia="ja-JP"/>
-        </w:rPr>
-      </w:pPr>
-      <w:r>
-        <w:rPr>
-          <w:noProof/>
-        </w:rPr>
-        <w:t>3.</w:t>
-      </w:r>
-      <w:r>
-        <w:rPr>
-          <w:b w:val="0"/>
-          <w:noProof/>
-          <w:lang w:eastAsia="ja-JP"/>
-        </w:rPr>
-        <w:tab/>
-      </w:r>
-      <w:r>
-        <w:rPr>
-          <w:noProof/>
-        </w:rPr>
-        <w:t>Addressing Modes &amp; Operand Conventions</w:t>
-      </w:r>
-      <w:r>
-        <w:rPr>
-          <w:noProof/>
-        </w:rPr>
-        <w:tab/>
-      </w:r>
-      <w:r>
-        <w:rPr>
-          <w:noProof/>
-        </w:rPr>
-        <w:fldChar w:fldCharType="begin"/>
-      </w:r>
-      <w:r>
-        <w:rPr>
-          <w:noProof/>
-        </w:rPr>
-        <w:instrText xml:space="preserve"> PAGEREF _Toc235027795 \h </w:instrText>
+        <w:instrText xml:space="preserve"> PAGEREF _Toc235434040 \h </w:instrText>
       </w:r>
       <w:r>
         <w:rPr>
@@ -1053,7 +918,7 @@
         <w:rPr>
           <w:noProof/>
         </w:rPr>
-        <w:t>3.1.</w:t>
+        <w:t>1.5.</w:t>
       </w:r>
       <w:r>
         <w:rPr>
@@ -1067,7 +932,7 @@
         <w:rPr>
           <w:noProof/>
         </w:rPr>
-        <w:t>Addressing Modes</w:t>
+        <w:t>Document Conventions</w:t>
       </w:r>
       <w:r>
         <w:rPr>
@@ -1085,7 +950,7 @@
         <w:rPr>
           <w:noProof/>
         </w:rPr>
-        <w:instrText xml:space="preserve"> PAGEREF _Toc235027796 \h </w:instrText>
+        <w:instrText xml:space="preserve"> PAGEREF _Toc235434041 \h </w:instrText>
       </w:r>
       <w:r>
         <w:rPr>
@@ -1103,6 +968,151 @@
           <w:noProof/>
         </w:rPr>
         <w:t>6</w:t>
+      </w:r>
+      <w:r>
+        <w:rPr>
+          <w:noProof/>
+        </w:rPr>
+        <w:fldChar w:fldCharType="end"/>
+      </w:r>
+    </w:p>
+    <w:p>
+      <w:pPr>
+        <w:pStyle w:val="TOC1"/>
+        <w:rPr>
+          <w:b w:val="0"/>
+          <w:noProof/>
+          <w:lang w:eastAsia="ja-JP"/>
+        </w:rPr>
+      </w:pPr>
+      <w:r>
+        <w:rPr>
+          <w:noProof/>
+        </w:rPr>
+        <w:t>2.</w:t>
+      </w:r>
+      <w:r>
+        <w:rPr>
+          <w:b w:val="0"/>
+          <w:noProof/>
+          <w:lang w:eastAsia="ja-JP"/>
+        </w:rPr>
+        <w:tab/>
+      </w:r>
+      <w:r>
+        <w:rPr>
+          <w:noProof/>
+        </w:rPr>
+        <w:t>Architecture Overview</w:t>
+      </w:r>
+      <w:r>
+        <w:rPr>
+          <w:noProof/>
+        </w:rPr>
+        <w:tab/>
+      </w:r>
+      <w:r>
+        <w:rPr>
+          <w:noProof/>
+        </w:rPr>
+        <w:fldChar w:fldCharType="begin"/>
+      </w:r>
+      <w:r>
+        <w:rPr>
+          <w:noProof/>
+        </w:rPr>
+        <w:instrText xml:space="preserve"> PAGEREF _Toc235434042 \h </w:instrText>
+      </w:r>
+      <w:r>
+        <w:rPr>
+          <w:noProof/>
+        </w:rPr>
+      </w:r>
+      <w:r>
+        <w:rPr>
+          <w:noProof/>
+        </w:rPr>
+        <w:fldChar w:fldCharType="separate"/>
+      </w:r>
+      <w:r>
+        <w:rPr>
+          <w:noProof/>
+        </w:rPr>
+        <w:t>6</w:t>
+      </w:r>
+      <w:r>
+        <w:rPr>
+          <w:noProof/>
+        </w:rPr>
+        <w:fldChar w:fldCharType="end"/>
+      </w:r>
+    </w:p>
+    <w:p>
+      <w:pPr>
+        <w:pStyle w:val="TOC1"/>
+        <w:tabs>
+          <w:tab w:val="left" w:pos="636"/>
+        </w:tabs>
+        <w:rPr>
+          <w:b w:val="0"/>
+          <w:noProof/>
+          <w:lang w:eastAsia="ja-JP"/>
+        </w:rPr>
+      </w:pPr>
+      <w:r>
+        <w:rPr>
+          <w:noProof/>
+        </w:rPr>
+        <w:t>2.1.</w:t>
+      </w:r>
+      <w:r>
+        <w:rPr>
+          <w:b w:val="0"/>
+          <w:noProof/>
+          <w:lang w:eastAsia="ja-JP"/>
+        </w:rPr>
+        <w:tab/>
+      </w:r>
+      <w:r>
+        <w:rPr>
+          <w:noProof/>
+        </w:rPr>
+        <w:t>GC64 Architecture Components</w:t>
+      </w:r>
+      <w:r>
+        <w:rPr>
+          <w:noProof/>
+        </w:rPr>
+        <w:tab/>
+      </w:r>
+      <w:r>
+        <w:rPr>
+          <w:noProof/>
+        </w:rPr>
+        <w:fldChar w:fldCharType="begin"/>
+      </w:r>
+      <w:r>
+        <w:rPr>
+          <w:noProof/>
+        </w:rPr>
+        <w:instrText xml:space="preserve"> PAGEREF _Toc235434043 \h </w:instrText>
+      </w:r>
+      <w:r>
+        <w:rPr>
+          <w:noProof/>
+        </w:rPr>
+      </w:r>
+      <w:r>
+        <w:rPr>
+          <w:noProof/>
+        </w:rPr>
+        <w:fldChar w:fldCharType="separate"/>
+      </w:r>
+      <w:r>
+        <w:rPr>
+          <w:noProof/>
+        </w:rPr>
+        <w:t>7</w:t>
       </w:r>
       <w:r>
         <w:rPr>
@@ -1127,7 +1137,7 @@
         <w:rPr>
           <w:noProof/>
         </w:rPr>
-        <w:t>3.1.1.</w:t>
+        <w:t>2.1.1.</w:t>
       </w:r>
       <w:r>
         <w:rPr>
@@ -1141,7 +1151,7 @@
         <w:rPr>
           <w:noProof/>
         </w:rPr>
-        <w:t>Local Register Indirect with Displacement</w:t>
+        <w:t>Task Group</w:t>
       </w:r>
       <w:r>
         <w:rPr>
@@ -1159,7 +1169,7 @@
         <w:rPr>
           <w:noProof/>
         </w:rPr>
-        <w:instrText xml:space="preserve"> PAGEREF _Toc235027797 \h </w:instrText>
+        <w:instrText xml:space="preserve"> PAGEREF _Toc235434044 \h </w:instrText>
       </w:r>
       <w:r>
         <w:rPr>
@@ -1176,7 +1186,7 @@
         <w:rPr>
           <w:noProof/>
         </w:rPr>
-        <w:t>6</w:t>
+        <w:t>9</w:t>
       </w:r>
       <w:r>
         <w:rPr>
@@ -1201,7 +1211,7 @@
         <w:rPr>
           <w:noProof/>
         </w:rPr>
-        <w:t>3.1.2.</w:t>
+        <w:t>2.1.2.</w:t>
       </w:r>
       <w:r>
         <w:rPr>
@@ -1215,7 +1225,7 @@
         <w:rPr>
           <w:noProof/>
         </w:rPr>
-        <w:t>Global Register Indirect with Displacement</w:t>
+        <w:t>Task Processor</w:t>
       </w:r>
       <w:r>
         <w:rPr>
@@ -1233,7 +1243,7 @@
         <w:rPr>
           <w:noProof/>
         </w:rPr>
-        <w:instrText xml:space="preserve"> PAGEREF _Toc235027798 \h </w:instrText>
+        <w:instrText xml:space="preserve"> PAGEREF _Toc235434045 \h </w:instrText>
       </w:r>
       <w:r>
         <w:rPr>
@@ -1250,7 +1260,7 @@
         <w:rPr>
           <w:noProof/>
         </w:rPr>
-        <w:t>7</w:t>
+        <w:t>10</w:t>
       </w:r>
       <w:r>
         <w:rPr>
@@ -1275,7 +1285,7 @@
         <w:rPr>
           <w:noProof/>
         </w:rPr>
-        <w:t>3.1.3.</w:t>
+        <w:t>2.1.3.</w:t>
       </w:r>
       <w:r>
         <w:rPr>
@@ -1289,7 +1299,7 @@
         <w:rPr>
           <w:noProof/>
         </w:rPr>
-        <w:t>Instruction Pointer [IP] Relative</w:t>
+        <w:t>Task Unit</w:t>
       </w:r>
       <w:r>
         <w:rPr>
@@ -1307,7 +1317,7 @@
         <w:rPr>
           <w:noProof/>
         </w:rPr>
-        <w:instrText xml:space="preserve"> PAGEREF _Toc235027799 \h </w:instrText>
+        <w:instrText xml:space="preserve"> PAGEREF _Toc235434046 \h </w:instrText>
       </w:r>
       <w:r>
         <w:rPr>
@@ -1324,7 +1334,374 @@
         <w:rPr>
           <w:noProof/>
         </w:rPr>
-        <w:t>7</w:t>
+        <w:t>10</w:t>
+      </w:r>
+      <w:r>
+        <w:rPr>
+          <w:noProof/>
+        </w:rPr>
+        <w:fldChar w:fldCharType="end"/>
+      </w:r>
+    </w:p>
+    <w:p>
+      <w:pPr>
+        <w:pStyle w:val="TOC1"/>
+        <w:tabs>
+          <w:tab w:val="left" w:pos="960"/>
+        </w:tabs>
+        <w:rPr>
+          <w:b w:val="0"/>
+          <w:noProof/>
+          <w:lang w:eastAsia="ja-JP"/>
+        </w:rPr>
+      </w:pPr>
+      <w:r>
+        <w:rPr>
+          <w:noProof/>
+        </w:rPr>
+        <w:t>2.1.4.</w:t>
+      </w:r>
+      <w:r>
+        <w:rPr>
+          <w:b w:val="0"/>
+          <w:noProof/>
+          <w:lang w:eastAsia="ja-JP"/>
+        </w:rPr>
+        <w:tab/>
+      </w:r>
+      <w:r>
+        <w:rPr>
+          <w:noProof/>
+        </w:rPr>
+        <w:t>External Bus Architecture</w:t>
+      </w:r>
+      <w:r>
+        <w:rPr>
+          <w:noProof/>
+        </w:rPr>
+        <w:tab/>
+      </w:r>
+      <w:r>
+        <w:rPr>
+          <w:noProof/>
+        </w:rPr>
+        <w:fldChar w:fldCharType="begin"/>
+      </w:r>
+      <w:r>
+        <w:rPr>
+          <w:noProof/>
+        </w:rPr>
+        <w:instrText xml:space="preserve"> PAGEREF _Toc235434047 \h </w:instrText>
+      </w:r>
+      <w:r>
+        <w:rPr>
+          <w:noProof/>
+        </w:rPr>
+      </w:r>
+      <w:r>
+        <w:rPr>
+          <w:noProof/>
+        </w:rPr>
+        <w:fldChar w:fldCharType="separate"/>
+      </w:r>
+      <w:r>
+        <w:rPr>
+          <w:noProof/>
+        </w:rPr>
+        <w:t>10</w:t>
+      </w:r>
+      <w:r>
+        <w:rPr>
+          <w:noProof/>
+        </w:rPr>
+        <w:fldChar w:fldCharType="end"/>
+      </w:r>
+    </w:p>
+    <w:p>
+      <w:pPr>
+        <w:pStyle w:val="TOC1"/>
+        <w:tabs>
+          <w:tab w:val="left" w:pos="960"/>
+        </w:tabs>
+        <w:rPr>
+          <w:b w:val="0"/>
+          <w:noProof/>
+          <w:lang w:eastAsia="ja-JP"/>
+        </w:rPr>
+      </w:pPr>
+      <w:r>
+        <w:rPr>
+          <w:noProof/>
+        </w:rPr>
+        <w:t>2.1.5.</w:t>
+      </w:r>
+      <w:r>
+        <w:rPr>
+          <w:b w:val="0"/>
+          <w:noProof/>
+          <w:lang w:eastAsia="ja-JP"/>
+        </w:rPr>
+        <w:tab/>
+      </w:r>
+      <w:r>
+        <w:rPr>
+          <w:noProof/>
+        </w:rPr>
+        <w:t>MMU Bus Architecture</w:t>
+      </w:r>
+      <w:r>
+        <w:rPr>
+          <w:noProof/>
+        </w:rPr>
+        <w:tab/>
+      </w:r>
+      <w:r>
+        <w:rPr>
+          <w:noProof/>
+        </w:rPr>
+        <w:fldChar w:fldCharType="begin"/>
+      </w:r>
+      <w:r>
+        <w:rPr>
+          <w:noProof/>
+        </w:rPr>
+        <w:instrText xml:space="preserve"> PAGEREF _Toc235434048 \h </w:instrText>
+      </w:r>
+      <w:r>
+        <w:rPr>
+          <w:noProof/>
+        </w:rPr>
+      </w:r>
+      <w:r>
+        <w:rPr>
+          <w:noProof/>
+        </w:rPr>
+        <w:fldChar w:fldCharType="separate"/>
+      </w:r>
+      <w:r>
+        <w:rPr>
+          <w:noProof/>
+        </w:rPr>
+        <w:t>10</w:t>
+      </w:r>
+      <w:r>
+        <w:rPr>
+          <w:noProof/>
+        </w:rPr>
+        <w:fldChar w:fldCharType="end"/>
+      </w:r>
+    </w:p>
+    <w:p>
+      <w:pPr>
+        <w:pStyle w:val="TOC1"/>
+        <w:tabs>
+          <w:tab w:val="left" w:pos="960"/>
+        </w:tabs>
+        <w:rPr>
+          <w:b w:val="0"/>
+          <w:noProof/>
+          <w:lang w:eastAsia="ja-JP"/>
+        </w:rPr>
+      </w:pPr>
+      <w:r>
+        <w:rPr>
+          <w:noProof/>
+        </w:rPr>
+        <w:t>2.1.6.</w:t>
+      </w:r>
+      <w:r>
+        <w:rPr>
+          <w:b w:val="0"/>
+          <w:noProof/>
+          <w:lang w:eastAsia="ja-JP"/>
+        </w:rPr>
+        <w:tab/>
+      </w:r>
+      <w:r>
+        <w:rPr>
+          <w:noProof/>
+        </w:rPr>
+        <w:t>Local Memory Interface</w:t>
+      </w:r>
+      <w:r>
+        <w:rPr>
+          <w:noProof/>
+        </w:rPr>
+        <w:tab/>
+      </w:r>
+      <w:r>
+        <w:rPr>
+          <w:noProof/>
+        </w:rPr>
+        <w:fldChar w:fldCharType="begin"/>
+      </w:r>
+      <w:r>
+        <w:rPr>
+          <w:noProof/>
+        </w:rPr>
+        <w:instrText xml:space="preserve"> PAGEREF _Toc235434049 \h </w:instrText>
+      </w:r>
+      <w:r>
+        <w:rPr>
+          <w:noProof/>
+        </w:rPr>
+      </w:r>
+      <w:r>
+        <w:rPr>
+          <w:noProof/>
+        </w:rPr>
+        <w:fldChar w:fldCharType="separate"/>
+      </w:r>
+      <w:r>
+        <w:rPr>
+          <w:noProof/>
+        </w:rPr>
+        <w:t>11</w:t>
+      </w:r>
+      <w:r>
+        <w:rPr>
+          <w:noProof/>
+        </w:rPr>
+        <w:fldChar w:fldCharType="end"/>
+      </w:r>
+    </w:p>
+    <w:p>
+      <w:pPr>
+        <w:pStyle w:val="TOC1"/>
+        <w:tabs>
+          <w:tab w:val="left" w:pos="960"/>
+        </w:tabs>
+        <w:rPr>
+          <w:b w:val="0"/>
+          <w:noProof/>
+          <w:lang w:eastAsia="ja-JP"/>
+        </w:rPr>
+      </w:pPr>
+      <w:r>
+        <w:rPr>
+          <w:noProof/>
+        </w:rPr>
+        <w:t>2.1.7.</w:t>
+      </w:r>
+      <w:r>
+        <w:rPr>
+          <w:b w:val="0"/>
+          <w:noProof/>
+          <w:lang w:eastAsia="ja-JP"/>
+        </w:rPr>
+        <w:tab/>
+      </w:r>
+      <w:r>
+        <w:rPr>
+          <w:noProof/>
+        </w:rPr>
+        <w:t>Global Memory Interface</w:t>
+      </w:r>
+      <w:r>
+        <w:rPr>
+          <w:noProof/>
+        </w:rPr>
+        <w:tab/>
+      </w:r>
+      <w:r>
+        <w:rPr>
+          <w:noProof/>
+        </w:rPr>
+        <w:fldChar w:fldCharType="begin"/>
+      </w:r>
+      <w:r>
+        <w:rPr>
+          <w:noProof/>
+        </w:rPr>
+        <w:instrText xml:space="preserve"> PAGEREF _Toc235434050 \h </w:instrText>
+      </w:r>
+      <w:r>
+        <w:rPr>
+          <w:noProof/>
+        </w:rPr>
+      </w:r>
+      <w:r>
+        <w:rPr>
+          <w:noProof/>
+        </w:rPr>
+        <w:fldChar w:fldCharType="separate"/>
+      </w:r>
+      <w:r>
+        <w:rPr>
+          <w:noProof/>
+        </w:rPr>
+        <w:t>11</w:t>
+      </w:r>
+      <w:r>
+        <w:rPr>
+          <w:noProof/>
+        </w:rPr>
+        <w:fldChar w:fldCharType="end"/>
+      </w:r>
+    </w:p>
+    <w:p>
+      <w:pPr>
+        <w:pStyle w:val="TOC1"/>
+        <w:rPr>
+          <w:b w:val="0"/>
+          <w:noProof/>
+          <w:lang w:eastAsia="ja-JP"/>
+        </w:rPr>
+      </w:pPr>
+      <w:r>
+        <w:rPr>
+          <w:noProof/>
+        </w:rPr>
+        <w:t>3.</w:t>
+      </w:r>
+      <w:r>
+        <w:rPr>
+          <w:b w:val="0"/>
+          <w:noProof/>
+          <w:lang w:eastAsia="ja-JP"/>
+        </w:rPr>
+        <w:tab/>
+      </w:r>
+      <w:r>
+        <w:rPr>
+          <w:noProof/>
+        </w:rPr>
+        <w:t>Addressing Modes &amp; Operand Conventions</w:t>
+      </w:r>
+      <w:r>
+        <w:rPr>
+          <w:noProof/>
+        </w:rPr>
+        <w:tab/>
+      </w:r>
+      <w:r>
+        <w:rPr>
+          <w:noProof/>
+        </w:rPr>
+        <w:fldChar w:fldCharType="begin"/>
+      </w:r>
+      <w:r>
+        <w:rPr>
+          <w:noProof/>
+        </w:rPr>
+        <w:instrText xml:space="preserve"> PAGEREF _Toc235434051 \h </w:instrText>
+      </w:r>
+      <w:r>
+        <w:rPr>
+          <w:noProof/>
+        </w:rPr>
+      </w:r>
+      <w:r>
+        <w:rPr>
+          <w:noProof/>
+        </w:rPr>
+        <w:fldChar w:fldCharType="separate"/>
+      </w:r>
+      <w:r>
+        <w:rPr>
+          <w:noProof/>
+        </w:rPr>
+        <w:t>11</w:t>
       </w:r>
       <w:r>
         <w:rPr>
@@ -1349,7 +1726,7 @@
         <w:rPr>
           <w:noProof/>
         </w:rPr>
-        <w:t>3.2.</w:t>
+        <w:t>3.1.</w:t>
       </w:r>
       <w:r>
         <w:rPr>
@@ -1363,7 +1740,7 @@
         <w:rPr>
           <w:noProof/>
         </w:rPr>
-        <w:t>Operand Conventions</w:t>
+        <w:t>Addressing Modes</w:t>
       </w:r>
       <w:r>
         <w:rPr>
@@ -1381,7 +1758,7 @@
         <w:rPr>
           <w:noProof/>
         </w:rPr>
-        <w:instrText xml:space="preserve"> PAGEREF _Toc235027800 \h </w:instrText>
+        <w:instrText xml:space="preserve"> PAGEREF _Toc235434052 \h </w:instrText>
       </w:r>
       <w:r>
         <w:rPr>
@@ -1398,7 +1775,7 @@
         <w:rPr>
           <w:noProof/>
         </w:rPr>
-        <w:t>7</w:t>
+        <w:t>11</w:t>
       </w:r>
       <w:r>
         <w:rPr>
@@ -1410,6 +1787,9 @@
     <w:p>
       <w:pPr>
         <w:pStyle w:val="TOC1"/>
+        <w:tabs>
+          <w:tab w:val="left" w:pos="960"/>
+        </w:tabs>
         <w:rPr>
           <w:b w:val="0"/>
           <w:noProof/>
@@ -1420,7 +1800,7 @@
         <w:rPr>
           <w:noProof/>
         </w:rPr>
-        <w:t>4.</w:t>
+        <w:t>3.1.1.</w:t>
       </w:r>
       <w:r>
         <w:rPr>
@@ -1434,7 +1814,7 @@
         <w:rPr>
           <w:noProof/>
         </w:rPr>
-        <w:t>Execution Modes</w:t>
+        <w:t>Local Register Indirect with Displacement</w:t>
       </w:r>
       <w:r>
         <w:rPr>
@@ -1452,7 +1832,7 @@
         <w:rPr>
           <w:noProof/>
         </w:rPr>
-        <w:instrText xml:space="preserve"> PAGEREF _Toc235027801 \h </w:instrText>
+        <w:instrText xml:space="preserve"> PAGEREF _Toc235434053 \h </w:instrText>
       </w:r>
       <w:r>
         <w:rPr>
@@ -1469,7 +1849,155 @@
         <w:rPr>
           <w:noProof/>
         </w:rPr>
-        <w:t>8</w:t>
+        <w:t>11</w:t>
+      </w:r>
+      <w:r>
+        <w:rPr>
+          <w:noProof/>
+        </w:rPr>
+        <w:fldChar w:fldCharType="end"/>
+      </w:r>
+    </w:p>
+    <w:p>
+      <w:pPr>
+        <w:pStyle w:val="TOC1"/>
+        <w:tabs>
+          <w:tab w:val="left" w:pos="960"/>
+        </w:tabs>
+        <w:rPr>
+          <w:b w:val="0"/>
+          <w:noProof/>
+          <w:lang w:eastAsia="ja-JP"/>
+        </w:rPr>
+      </w:pPr>
+      <w:r>
+        <w:rPr>
+          <w:noProof/>
+        </w:rPr>
+        <w:t>3.1.2.</w:t>
+      </w:r>
+      <w:r>
+        <w:rPr>
+          <w:b w:val="0"/>
+          <w:noProof/>
+          <w:lang w:eastAsia="ja-JP"/>
+        </w:rPr>
+        <w:tab/>
+      </w:r>
+      <w:r>
+        <w:rPr>
+          <w:noProof/>
+        </w:rPr>
+        <w:t>Global Register Indirect with Displacement</w:t>
+      </w:r>
+      <w:r>
+        <w:rPr>
+          <w:noProof/>
+        </w:rPr>
+        <w:tab/>
+      </w:r>
+      <w:r>
+        <w:rPr>
+          <w:noProof/>
+        </w:rPr>
+        <w:fldChar w:fldCharType="begin"/>
+      </w:r>
+      <w:r>
+        <w:rPr>
+          <w:noProof/>
+        </w:rPr>
+        <w:instrText xml:space="preserve"> PAGEREF _Toc235434054 \h </w:instrText>
+      </w:r>
+      <w:r>
+        <w:rPr>
+          <w:noProof/>
+        </w:rPr>
+      </w:r>
+      <w:r>
+        <w:rPr>
+          <w:noProof/>
+        </w:rPr>
+        <w:fldChar w:fldCharType="separate"/>
+      </w:r>
+      <w:r>
+        <w:rPr>
+          <w:noProof/>
+        </w:rPr>
+        <w:t>11</w:t>
+      </w:r>
+      <w:r>
+        <w:rPr>
+          <w:noProof/>
+        </w:rPr>
+        <w:fldChar w:fldCharType="end"/>
+      </w:r>
+    </w:p>
+    <w:p>
+      <w:pPr>
+        <w:pStyle w:val="TOC1"/>
+        <w:tabs>
+          <w:tab w:val="left" w:pos="960"/>
+        </w:tabs>
+        <w:rPr>
+          <w:b w:val="0"/>
+          <w:noProof/>
+          <w:lang w:eastAsia="ja-JP"/>
+        </w:rPr>
+      </w:pPr>
+      <w:r>
+        <w:rPr>
+          <w:noProof/>
+        </w:rPr>
+        <w:t>3.1.3.</w:t>
+      </w:r>
+      <w:r>
+        <w:rPr>
+          <w:b w:val="0"/>
+          <w:noProof/>
+          <w:lang w:eastAsia="ja-JP"/>
+        </w:rPr>
+        <w:tab/>
+      </w:r>
+      <w:r>
+        <w:rPr>
+          <w:noProof/>
+        </w:rPr>
+        <w:t>Instruction Pointer [IP] Relative</w:t>
+      </w:r>
+      <w:r>
+        <w:rPr>
+          <w:noProof/>
+        </w:rPr>
+        <w:tab/>
+      </w:r>
+      <w:r>
+        <w:rPr>
+          <w:noProof/>
+        </w:rPr>
+        <w:fldChar w:fldCharType="begin"/>
+      </w:r>
+      <w:r>
+        <w:rPr>
+          <w:noProof/>
+        </w:rPr>
+        <w:instrText xml:space="preserve"> PAGEREF _Toc235434055 \h </w:instrText>
+      </w:r>
+      <w:r>
+        <w:rPr>
+          <w:noProof/>
+        </w:rPr>
+      </w:r>
+      <w:r>
+        <w:rPr>
+          <w:noProof/>
+        </w:rPr>
+        <w:fldChar w:fldCharType="separate"/>
+      </w:r>
+      <w:r>
+        <w:rPr>
+          <w:noProof/>
+        </w:rPr>
+        <w:t>11</w:t>
       </w:r>
       <w:r>
         <w:rPr>
@@ -1494,7 +2022,7 @@
         <w:rPr>
           <w:noProof/>
         </w:rPr>
-        <w:t>4.1.</w:t>
+        <w:t>3.2.</w:t>
       </w:r>
       <w:r>
         <w:rPr>
@@ -1508,7 +2036,7 @@
         <w:rPr>
           <w:noProof/>
         </w:rPr>
-        <w:t>Scalar Mode</w:t>
+        <w:t>Operand Conventions</w:t>
       </w:r>
       <w:r>
         <w:rPr>
@@ -1526,7 +2054,7 @@
         <w:rPr>
           <w:noProof/>
         </w:rPr>
-        <w:instrText xml:space="preserve"> PAGEREF _Toc235027802 \h </w:instrText>
+        <w:instrText xml:space="preserve"> PAGEREF _Toc235434056 \h </w:instrText>
       </w:r>
       <w:r>
         <w:rPr>
@@ -1543,7 +2071,78 @@
         <w:rPr>
           <w:noProof/>
         </w:rPr>
-        <w:t>8</w:t>
+        <w:t>11</w:t>
+      </w:r>
+      <w:r>
+        <w:rPr>
+          <w:noProof/>
+        </w:rPr>
+        <w:fldChar w:fldCharType="end"/>
+      </w:r>
+    </w:p>
+    <w:p>
+      <w:pPr>
+        <w:pStyle w:val="TOC1"/>
+        <w:rPr>
+          <w:b w:val="0"/>
+          <w:noProof/>
+          <w:lang w:eastAsia="ja-JP"/>
+        </w:rPr>
+      </w:pPr>
+      <w:r>
+        <w:rPr>
+          <w:noProof/>
+        </w:rPr>
+        <w:t>4.</w:t>
+      </w:r>
+      <w:r>
+        <w:rPr>
+          <w:b w:val="0"/>
+          <w:noProof/>
+          <w:lang w:eastAsia="ja-JP"/>
+        </w:rPr>
+        <w:tab/>
+      </w:r>
+      <w:r>
+        <w:rPr>
+          <w:noProof/>
+        </w:rPr>
+        <w:t>Execution Modes</w:t>
+      </w:r>
+      <w:r>
+        <w:rPr>
+          <w:noProof/>
+        </w:rPr>
+        <w:tab/>
+      </w:r>
+      <w:r>
+        <w:rPr>
+          <w:noProof/>
+        </w:rPr>
+        <w:fldChar w:fldCharType="begin"/>
+      </w:r>
+      <w:r>
+        <w:rPr>
+          <w:noProof/>
+        </w:rPr>
+        <w:instrText xml:space="preserve"> PAGEREF _Toc235434057 \h </w:instrText>
+      </w:r>
+      <w:r>
+        <w:rPr>
+          <w:noProof/>
+        </w:rPr>
+      </w:r>
+      <w:r>
+        <w:rPr>
+          <w:noProof/>
+        </w:rPr>
+        <w:fldChar w:fldCharType="separate"/>
+      </w:r>
+      <w:r>
+        <w:rPr>
+          <w:noProof/>
+        </w:rPr>
+        <w:t>12</w:t>
       </w:r>
       <w:r>
         <w:rPr>
@@ -1568,7 +2167,7 @@
         <w:rPr>
           <w:noProof/>
         </w:rPr>
-        <w:t>4.2.</w:t>
+        <w:t>4.1.</w:t>
       </w:r>
       <w:r>
         <w:rPr>
@@ -1582,7 +2181,7 @@
         <w:rPr>
           <w:noProof/>
         </w:rPr>
-        <w:t>Vector Mode</w:t>
+        <w:t>Scalar Mode</w:t>
       </w:r>
       <w:r>
         <w:rPr>
@@ -1600,7 +2199,7 @@
         <w:rPr>
           <w:noProof/>
         </w:rPr>
-        <w:instrText xml:space="preserve"> PAGEREF _Toc235027803 \h </w:instrText>
+        <w:instrText xml:space="preserve"> PAGEREF _Toc235434058 \h </w:instrText>
       </w:r>
       <w:r>
         <w:rPr>
@@ -1617,149 +2216,7 @@
         <w:rPr>
           <w:noProof/>
         </w:rPr>
-        <w:t>8</w:t>
-      </w:r>
-      <w:r>
-        <w:rPr>
-          <w:noProof/>
-        </w:rPr>
-        <w:fldChar w:fldCharType="end"/>
-      </w:r>
-    </w:p>
-    <w:p>
-      <w:pPr>
-        <w:pStyle w:val="TOC1"/>
-        <w:rPr>
-          <w:b w:val="0"/>
-          <w:noProof/>
-          <w:lang w:eastAsia="ja-JP"/>
-        </w:rPr>
-      </w:pPr>
-      <w:r>
-        <w:rPr>
-          <w:noProof/>
-        </w:rPr>
-        <w:t>5.</w:t>
-      </w:r>
-      <w:r>
-        <w:rPr>
-          <w:b w:val="0"/>
-          <w:noProof/>
-          <w:lang w:eastAsia="ja-JP"/>
-        </w:rPr>
-        <w:tab/>
-      </w:r>
-      <w:r>
-        <w:rPr>
-          <w:noProof/>
-        </w:rPr>
-        <w:t>Exception Model</w:t>
-      </w:r>
-      <w:r>
-        <w:rPr>
-          <w:noProof/>
-        </w:rPr>
-        <w:tab/>
-      </w:r>
-      <w:r>
-        <w:rPr>
-          <w:noProof/>
-        </w:rPr>
-        <w:fldChar w:fldCharType="begin"/>
-      </w:r>
-      <w:r>
-        <w:rPr>
-          <w:noProof/>
-        </w:rPr>
-        <w:instrText xml:space="preserve"> PAGEREF _Toc235027804 \h </w:instrText>
-      </w:r>
-      <w:r>
-        <w:rPr>
-          <w:noProof/>
-        </w:rPr>
-      </w:r>
-      <w:r>
-        <w:rPr>
-          <w:noProof/>
-        </w:rPr>
-        <w:fldChar w:fldCharType="separate"/>
-      </w:r>
-      <w:r>
-        <w:rPr>
-          <w:noProof/>
-        </w:rPr>
-        <w:t>8</w:t>
-      </w:r>
-      <w:r>
-        <w:rPr>
-          <w:noProof/>
-        </w:rPr>
-        <w:fldChar w:fldCharType="end"/>
-      </w:r>
-    </w:p>
-    <w:p>
-      <w:pPr>
-        <w:pStyle w:val="TOC1"/>
-        <w:rPr>
-          <w:b w:val="0"/>
-          <w:noProof/>
-          <w:lang w:eastAsia="ja-JP"/>
-        </w:rPr>
-      </w:pPr>
-      <w:r>
-        <w:rPr>
-          <w:noProof/>
-        </w:rPr>
-        <w:t>6.</w:t>
-      </w:r>
-      <w:r>
-        <w:rPr>
-          <w:b w:val="0"/>
-          <w:noProof/>
-          <w:lang w:eastAsia="ja-JP"/>
-        </w:rPr>
-        <w:tab/>
-      </w:r>
-      <w:r>
-        <w:rPr>
-          <w:noProof/>
-        </w:rPr>
-        <w:t>Memory Management Units</w:t>
-      </w:r>
-      <w:r>
-        <w:rPr>
-          <w:noProof/>
-        </w:rPr>
-        <w:tab/>
-      </w:r>
-      <w:r>
-        <w:rPr>
-          <w:noProof/>
-        </w:rPr>
-        <w:fldChar w:fldCharType="begin"/>
-      </w:r>
-      <w:r>
-        <w:rPr>
-          <w:noProof/>
-        </w:rPr>
-        <w:instrText xml:space="preserve"> PAGEREF _Toc235027805 \h </w:instrText>
-      </w:r>
-      <w:r>
-        <w:rPr>
-          <w:noProof/>
-        </w:rPr>
-      </w:r>
-      <w:r>
-        <w:rPr>
-          <w:noProof/>
-        </w:rPr>
-        <w:fldChar w:fldCharType="separate"/>
-      </w:r>
-      <w:r>
-        <w:rPr>
-          <w:noProof/>
-        </w:rPr>
-        <w:t>8</w:t>
+        <w:t>12</w:t>
       </w:r>
       <w:r>
         <w:rPr>
@@ -1784,7 +2241,7 @@
         <w:rPr>
           <w:noProof/>
         </w:rPr>
-        <w:t>6.1.</w:t>
+        <w:t>4.2.</w:t>
       </w:r>
       <w:r>
         <w:rPr>
@@ -1798,7 +2255,7 @@
         <w:rPr>
           <w:noProof/>
         </w:rPr>
-        <w:t>Local MMU</w:t>
+        <w:t>Vector Mode</w:t>
       </w:r>
       <w:r>
         <w:rPr>
@@ -1816,7 +2273,7 @@
         <w:rPr>
           <w:noProof/>
         </w:rPr>
-        <w:instrText xml:space="preserve"> PAGEREF _Toc235027806 \h </w:instrText>
+        <w:instrText xml:space="preserve"> PAGEREF _Toc235434059 \h </w:instrText>
       </w:r>
       <w:r>
         <w:rPr>
@@ -1833,7 +2290,7 @@
         <w:rPr>
           <w:noProof/>
         </w:rPr>
-        <w:t>8</w:t>
+        <w:t>12</w:t>
       </w:r>
       <w:r>
         <w:rPr>
@@ -1858,6 +2315,296 @@
         <w:rPr>
           <w:noProof/>
         </w:rPr>
+        <w:t>4.3.</w:t>
+      </w:r>
+      <w:r>
+        <w:rPr>
+          <w:b w:val="0"/>
+          <w:noProof/>
+          <w:lang w:eastAsia="ja-JP"/>
+        </w:rPr>
+        <w:tab/>
+      </w:r>
+      <w:r>
+        <w:rPr>
+          <w:noProof/>
+        </w:rPr>
+        <w:t>Task Switch Algorithm</w:t>
+      </w:r>
+      <w:r>
+        <w:rPr>
+          <w:noProof/>
+        </w:rPr>
+        <w:tab/>
+      </w:r>
+      <w:r>
+        <w:rPr>
+          <w:noProof/>
+        </w:rPr>
+        <w:fldChar w:fldCharType="begin"/>
+      </w:r>
+      <w:r>
+        <w:rPr>
+          <w:noProof/>
+        </w:rPr>
+        <w:instrText xml:space="preserve"> PAGEREF _Toc235434060 \h </w:instrText>
+      </w:r>
+      <w:r>
+        <w:rPr>
+          <w:noProof/>
+        </w:rPr>
+      </w:r>
+      <w:r>
+        <w:rPr>
+          <w:noProof/>
+        </w:rPr>
+        <w:fldChar w:fldCharType="separate"/>
+      </w:r>
+      <w:r>
+        <w:rPr>
+          <w:noProof/>
+        </w:rPr>
+        <w:t>13</w:t>
+      </w:r>
+      <w:r>
+        <w:rPr>
+          <w:noProof/>
+        </w:rPr>
+        <w:fldChar w:fldCharType="end"/>
+      </w:r>
+    </w:p>
+    <w:p>
+      <w:pPr>
+        <w:pStyle w:val="TOC1"/>
+        <w:rPr>
+          <w:b w:val="0"/>
+          <w:noProof/>
+          <w:lang w:eastAsia="ja-JP"/>
+        </w:rPr>
+      </w:pPr>
+      <w:r>
+        <w:rPr>
+          <w:noProof/>
+        </w:rPr>
+        <w:t>5.</w:t>
+      </w:r>
+      <w:r>
+        <w:rPr>
+          <w:b w:val="0"/>
+          <w:noProof/>
+          <w:lang w:eastAsia="ja-JP"/>
+        </w:rPr>
+        <w:tab/>
+      </w:r>
+      <w:r>
+        <w:rPr>
+          <w:noProof/>
+        </w:rPr>
+        <w:t>Exception Model</w:t>
+      </w:r>
+      <w:r>
+        <w:rPr>
+          <w:noProof/>
+        </w:rPr>
+        <w:tab/>
+      </w:r>
+      <w:r>
+        <w:rPr>
+          <w:noProof/>
+        </w:rPr>
+        <w:fldChar w:fldCharType="begin"/>
+      </w:r>
+      <w:r>
+        <w:rPr>
+          <w:noProof/>
+        </w:rPr>
+        <w:instrText xml:space="preserve"> PAGEREF _Toc235434061 \h </w:instrText>
+      </w:r>
+      <w:r>
+        <w:rPr>
+          <w:noProof/>
+        </w:rPr>
+      </w:r>
+      <w:r>
+        <w:rPr>
+          <w:noProof/>
+        </w:rPr>
+        <w:fldChar w:fldCharType="separate"/>
+      </w:r>
+      <w:r>
+        <w:rPr>
+          <w:noProof/>
+        </w:rPr>
+        <w:t>13</w:t>
+      </w:r>
+      <w:r>
+        <w:rPr>
+          <w:noProof/>
+        </w:rPr>
+        <w:fldChar w:fldCharType="end"/>
+      </w:r>
+    </w:p>
+    <w:p>
+      <w:pPr>
+        <w:pStyle w:val="TOC1"/>
+        <w:rPr>
+          <w:b w:val="0"/>
+          <w:noProof/>
+          <w:lang w:eastAsia="ja-JP"/>
+        </w:rPr>
+      </w:pPr>
+      <w:r>
+        <w:rPr>
+          <w:noProof/>
+        </w:rPr>
+        <w:t>6.</w:t>
+      </w:r>
+      <w:r>
+        <w:rPr>
+          <w:b w:val="0"/>
+          <w:noProof/>
+          <w:lang w:eastAsia="ja-JP"/>
+        </w:rPr>
+        <w:tab/>
+      </w:r>
+      <w:r>
+        <w:rPr>
+          <w:noProof/>
+        </w:rPr>
+        <w:t>Memory Management Units</w:t>
+      </w:r>
+      <w:r>
+        <w:rPr>
+          <w:noProof/>
+        </w:rPr>
+        <w:tab/>
+      </w:r>
+      <w:r>
+        <w:rPr>
+          <w:noProof/>
+        </w:rPr>
+        <w:fldChar w:fldCharType="begin"/>
+      </w:r>
+      <w:r>
+        <w:rPr>
+          <w:noProof/>
+        </w:rPr>
+        <w:instrText xml:space="preserve"> PAGEREF _Toc235434062 \h </w:instrText>
+      </w:r>
+      <w:r>
+        <w:rPr>
+          <w:noProof/>
+        </w:rPr>
+      </w:r>
+      <w:r>
+        <w:rPr>
+          <w:noProof/>
+        </w:rPr>
+        <w:fldChar w:fldCharType="separate"/>
+      </w:r>
+      <w:r>
+        <w:rPr>
+          <w:noProof/>
+        </w:rPr>
+        <w:t>13</w:t>
+      </w:r>
+      <w:r>
+        <w:rPr>
+          <w:noProof/>
+        </w:rPr>
+        <w:fldChar w:fldCharType="end"/>
+      </w:r>
+    </w:p>
+    <w:p>
+      <w:pPr>
+        <w:pStyle w:val="TOC1"/>
+        <w:tabs>
+          <w:tab w:val="left" w:pos="636"/>
+        </w:tabs>
+        <w:rPr>
+          <w:b w:val="0"/>
+          <w:noProof/>
+          <w:lang w:eastAsia="ja-JP"/>
+        </w:rPr>
+      </w:pPr>
+      <w:r>
+        <w:rPr>
+          <w:noProof/>
+        </w:rPr>
+        <w:t>6.1.</w:t>
+      </w:r>
+      <w:r>
+        <w:rPr>
+          <w:b w:val="0"/>
+          <w:noProof/>
+          <w:lang w:eastAsia="ja-JP"/>
+        </w:rPr>
+        <w:tab/>
+      </w:r>
+      <w:r>
+        <w:rPr>
+          <w:noProof/>
+        </w:rPr>
+        <w:t>Local MMU</w:t>
+      </w:r>
+      <w:r>
+        <w:rPr>
+          <w:noProof/>
+        </w:rPr>
+        <w:tab/>
+      </w:r>
+      <w:r>
+        <w:rPr>
+          <w:noProof/>
+        </w:rPr>
+        <w:fldChar w:fldCharType="begin"/>
+      </w:r>
+      <w:r>
+        <w:rPr>
+          <w:noProof/>
+        </w:rPr>
+        <w:instrText xml:space="preserve"> PAGEREF _Toc235434063 \h </w:instrText>
+      </w:r>
+      <w:r>
+        <w:rPr>
+          <w:noProof/>
+        </w:rPr>
+      </w:r>
+      <w:r>
+        <w:rPr>
+          <w:noProof/>
+        </w:rPr>
+        <w:fldChar w:fldCharType="separate"/>
+      </w:r>
+      <w:r>
+        <w:rPr>
+          <w:noProof/>
+        </w:rPr>
+        <w:t>13</w:t>
+      </w:r>
+      <w:r>
+        <w:rPr>
+          <w:noProof/>
+        </w:rPr>
+        <w:fldChar w:fldCharType="end"/>
+      </w:r>
+    </w:p>
+    <w:p>
+      <w:pPr>
+        <w:pStyle w:val="TOC1"/>
+        <w:tabs>
+          <w:tab w:val="left" w:pos="636"/>
+        </w:tabs>
+        <w:rPr>
+          <w:b w:val="0"/>
+          <w:noProof/>
+          <w:lang w:eastAsia="ja-JP"/>
+        </w:rPr>
+      </w:pPr>
+      <w:r>
+        <w:rPr>
+          <w:noProof/>
+        </w:rPr>
         <w:t>6.2.</w:t>
       </w:r>
       <w:r>
@@ -1890,7 +2637,7 @@
         <w:rPr>
           <w:noProof/>
         </w:rPr>
-        <w:instrText xml:space="preserve"> PAGEREF _Toc235027807 \h </w:instrText>
+        <w:instrText xml:space="preserve"> PAGEREF _Toc235434064 \h </w:instrText>
       </w:r>
       <w:r>
         <w:rPr>
@@ -1907,7 +2654,7 @@
         <w:rPr>
           <w:noProof/>
         </w:rPr>
-        <w:t>8</w:t>
+        <w:t>13</w:t>
       </w:r>
       <w:r>
         <w:rPr>
@@ -1961,7 +2708,7 @@
         <w:rPr>
           <w:noProof/>
         </w:rPr>
-        <w:instrText xml:space="preserve"> PAGEREF _Toc235027808 \h </w:instrText>
+        <w:instrText xml:space="preserve"> PAGEREF _Toc235434065 \h </w:instrText>
       </w:r>
       <w:r>
         <w:rPr>
@@ -1978,7 +2725,7 @@
         <w:rPr>
           <w:noProof/>
         </w:rPr>
-        <w:t>8</w:t>
+        <w:t>13</w:t>
       </w:r>
       <w:r>
         <w:rPr>
@@ -2032,7 +2779,7 @@
         <w:rPr>
           <w:noProof/>
         </w:rPr>
-        <w:instrText xml:space="preserve"> PAGEREF _Toc235027809 \h </w:instrText>
+        <w:instrText xml:space="preserve"> PAGEREF _Toc235434066 \h </w:instrText>
       </w:r>
       <w:r>
         <w:rPr>
@@ -2049,7 +2796,7 @@
         <w:rPr>
           <w:noProof/>
         </w:rPr>
-        <w:t>8</w:t>
+        <w:t>13</w:t>
       </w:r>
       <w:r>
         <w:rPr>
@@ -2103,7 +2850,7 @@
         <w:rPr>
           <w:noProof/>
         </w:rPr>
-        <w:instrText xml:space="preserve"> PAGEREF _Toc235027810 \h </w:instrText>
+        <w:instrText xml:space="preserve"> PAGEREF _Toc235434067 \h </w:instrText>
       </w:r>
       <w:r>
         <w:rPr>
@@ -2120,7 +2867,7 @@
         <w:rPr>
           <w:noProof/>
         </w:rPr>
-        <w:t>8</w:t>
+        <w:t>13</w:t>
       </w:r>
       <w:r>
         <w:rPr>
@@ -2177,7 +2924,7 @@
         <w:rPr>
           <w:noProof/>
         </w:rPr>
-        <w:instrText xml:space="preserve"> PAGEREF _Toc235027811 \h </w:instrText>
+        <w:instrText xml:space="preserve"> PAGEREF _Toc235434068 \h </w:instrText>
       </w:r>
       <w:r>
         <w:rPr>
@@ -2194,7 +2941,7 @@
         <w:rPr>
           <w:noProof/>
         </w:rPr>
-        <w:t>8</w:t>
+        <w:t>13</w:t>
       </w:r>
       <w:r>
         <w:rPr>
@@ -2251,7 +2998,7 @@
         <w:rPr>
           <w:noProof/>
         </w:rPr>
-        <w:instrText xml:space="preserve"> PAGEREF _Toc235027812 \h </w:instrText>
+        <w:instrText xml:space="preserve"> PAGEREF _Toc235434069 \h </w:instrText>
       </w:r>
       <w:r>
         <w:rPr>
@@ -2268,7 +3015,7 @@
         <w:rPr>
           <w:noProof/>
         </w:rPr>
-        <w:t>8</w:t>
+        <w:t>13</w:t>
       </w:r>
       <w:r>
         <w:rPr>
@@ -2325,7 +3072,7 @@
         <w:rPr>
           <w:noProof/>
         </w:rPr>
-        <w:instrText xml:space="preserve"> PAGEREF _Toc235027813 \h </w:instrText>
+        <w:instrText xml:space="preserve"> PAGEREF _Toc235434070 \h </w:instrText>
       </w:r>
       <w:r>
         <w:rPr>
@@ -2342,7 +3089,7 @@
         <w:rPr>
           <w:noProof/>
         </w:rPr>
-        <w:t>9</w:t>
+        <w:t>14</w:t>
       </w:r>
       <w:r>
         <w:rPr>
@@ -2399,7 +3146,7 @@
         <w:rPr>
           <w:noProof/>
         </w:rPr>
-        <w:instrText xml:space="preserve"> PAGEREF _Toc235027814 \h </w:instrText>
+        <w:instrText xml:space="preserve"> PAGEREF _Toc235434071 \h </w:instrText>
       </w:r>
       <w:r>
         <w:rPr>
@@ -2416,7 +3163,7 @@
         <w:rPr>
           <w:noProof/>
         </w:rPr>
-        <w:t>9</w:t>
+        <w:t>14</w:t>
       </w:r>
       <w:r>
         <w:rPr>
@@ -2473,7 +3220,7 @@
         <w:rPr>
           <w:noProof/>
         </w:rPr>
-        <w:instrText xml:space="preserve"> PAGEREF _Toc235027815 \h </w:instrText>
+        <w:instrText xml:space="preserve"> PAGEREF _Toc235434072 \h </w:instrText>
       </w:r>
       <w:r>
         <w:rPr>
@@ -2490,7 +3237,7 @@
         <w:rPr>
           <w:noProof/>
         </w:rPr>
-        <w:t>9</w:t>
+        <w:t>14</w:t>
       </w:r>
       <w:r>
         <w:rPr>
@@ -2547,7 +3294,7 @@
         <w:rPr>
           <w:noProof/>
         </w:rPr>
-        <w:instrText xml:space="preserve"> PAGEREF _Toc235027816 \h </w:instrText>
+        <w:instrText xml:space="preserve"> PAGEREF _Toc235434073 \h </w:instrText>
       </w:r>
       <w:r>
         <w:rPr>
@@ -2564,7 +3311,7 @@
         <w:rPr>
           <w:noProof/>
         </w:rPr>
-        <w:t>9</w:t>
+        <w:t>14</w:t>
       </w:r>
       <w:r>
         <w:rPr>
@@ -2621,7 +3368,7 @@
         <w:rPr>
           <w:noProof/>
         </w:rPr>
-        <w:instrText xml:space="preserve"> PAGEREF _Toc235027817 \h </w:instrText>
+        <w:instrText xml:space="preserve"> PAGEREF _Toc235434074 \h </w:instrText>
       </w:r>
       <w:r>
         <w:rPr>
@@ -2638,7 +3385,7 @@
         <w:rPr>
           <w:noProof/>
         </w:rPr>
-        <w:t>9</w:t>
+        <w:t>14</w:t>
       </w:r>
       <w:r>
         <w:rPr>
@@ -2695,7 +3442,7 @@
         <w:rPr>
           <w:noProof/>
         </w:rPr>
-        <w:instrText xml:space="preserve"> PAGEREF _Toc235027818 \h </w:instrText>
+        <w:instrText xml:space="preserve"> PAGEREF _Toc235434075 \h </w:instrText>
       </w:r>
       <w:r>
         <w:rPr>
@@ -2712,7 +3459,7 @@
         <w:rPr>
           <w:noProof/>
         </w:rPr>
-        <w:t>9</w:t>
+        <w:t>14</w:t>
       </w:r>
       <w:r>
         <w:rPr>
@@ -2769,7 +3516,7 @@
         <w:rPr>
           <w:noProof/>
         </w:rPr>
-        <w:instrText xml:space="preserve"> PAGEREF _Toc235027819 \h </w:instrText>
+        <w:instrText xml:space="preserve"> PAGEREF _Toc235434076 \h </w:instrText>
       </w:r>
       <w:r>
         <w:rPr>
@@ -2786,7 +3533,7 @@
         <w:rPr>
           <w:noProof/>
         </w:rPr>
-        <w:t>9</w:t>
+        <w:t>14</w:t>
       </w:r>
       <w:r>
         <w:rPr>
@@ -2843,7 +3590,7 @@
         <w:rPr>
           <w:noProof/>
         </w:rPr>
-        <w:instrText xml:space="preserve"> PAGEREF _Toc235027820 \h </w:instrText>
+        <w:instrText xml:space="preserve"> PAGEREF _Toc235434077 \h </w:instrText>
       </w:r>
       <w:r>
         <w:rPr>
@@ -2860,7 +3607,7 @@
         <w:rPr>
           <w:noProof/>
         </w:rPr>
-        <w:t>11</w:t>
+        <w:t>16</w:t>
       </w:r>
       <w:r>
         <w:rPr>
@@ -2917,7 +3664,7 @@
         <w:rPr>
           <w:noProof/>
         </w:rPr>
-        <w:instrText xml:space="preserve"> PAGEREF _Toc235027821 \h </w:instrText>
+        <w:instrText xml:space="preserve"> PAGEREF _Toc235434078 \h </w:instrText>
       </w:r>
       <w:r>
         <w:rPr>
@@ -2934,7 +3681,7 @@
         <w:rPr>
           <w:noProof/>
         </w:rPr>
-        <w:t>12</w:t>
+        <w:t>17</w:t>
       </w:r>
       <w:r>
         <w:rPr>
@@ -2991,7 +3738,7 @@
         <w:rPr>
           <w:noProof/>
         </w:rPr>
-        <w:instrText xml:space="preserve"> PAGEREF _Toc235027822 \h </w:instrText>
+        <w:instrText xml:space="preserve"> PAGEREF _Toc235434079 \h </w:instrText>
       </w:r>
       <w:r>
         <w:rPr>
@@ -3008,7 +3755,7 @@
         <w:rPr>
           <w:noProof/>
         </w:rPr>
-        <w:t>13</w:t>
+        <w:t>18</w:t>
       </w:r>
       <w:r>
         <w:rPr>
@@ -3065,7 +3812,7 @@
         <w:rPr>
           <w:noProof/>
         </w:rPr>
-        <w:instrText xml:space="preserve"> PAGEREF _Toc235027823 \h </w:instrText>
+        <w:instrText xml:space="preserve"> PAGEREF _Toc235434080 \h </w:instrText>
       </w:r>
       <w:r>
         <w:rPr>
@@ -3082,7 +3829,7 @@
         <w:rPr>
           <w:noProof/>
         </w:rPr>
-        <w:t>13</w:t>
+        <w:t>18</w:t>
       </w:r>
       <w:r>
         <w:rPr>
@@ -3139,7 +3886,7 @@
         <w:rPr>
           <w:noProof/>
         </w:rPr>
-        <w:instrText xml:space="preserve"> PAGEREF _Toc235027824 \h </w:instrText>
+        <w:instrText xml:space="preserve"> PAGEREF _Toc235434081 \h </w:instrText>
       </w:r>
       <w:r>
         <w:rPr>
@@ -3156,7 +3903,7 @@
         <w:rPr>
           <w:noProof/>
         </w:rPr>
-        <w:t>13</w:t>
+        <w:t>18</w:t>
       </w:r>
       <w:r>
         <w:rPr>
@@ -3213,7 +3960,7 @@
         <w:rPr>
           <w:noProof/>
         </w:rPr>
-        <w:instrText xml:space="preserve"> PAGEREF _Toc235027825 \h </w:instrText>
+        <w:instrText xml:space="preserve"> PAGEREF _Toc235434082 \h </w:instrText>
       </w:r>
       <w:r>
         <w:rPr>
@@ -3230,7 +3977,7 @@
         <w:rPr>
           <w:noProof/>
         </w:rPr>
-        <w:t>16</w:t>
+        <w:t>21</w:t>
       </w:r>
       <w:r>
         <w:rPr>
@@ -3287,7 +4034,7 @@
         <w:rPr>
           <w:noProof/>
         </w:rPr>
-        <w:instrText xml:space="preserve"> PAGEREF _Toc235027826 \h </w:instrText>
+        <w:instrText xml:space="preserve"> PAGEREF _Toc235434083 \h </w:instrText>
       </w:r>
       <w:r>
         <w:rPr>
@@ -3304,7 +4051,7 @@
         <w:rPr>
           <w:noProof/>
         </w:rPr>
-        <w:t>16</w:t>
+        <w:t>21</w:t>
       </w:r>
       <w:r>
         <w:rPr>
@@ -3361,7 +4108,7 @@
         <w:rPr>
           <w:noProof/>
         </w:rPr>
-        <w:instrText xml:space="preserve"> PAGEREF _Toc235027827 \h </w:instrText>
+        <w:instrText xml:space="preserve"> PAGEREF _Toc235434084 \h </w:instrText>
       </w:r>
       <w:r>
         <w:rPr>
@@ -3378,7 +4125,7 @@
         <w:rPr>
           <w:noProof/>
         </w:rPr>
-        <w:t>16</w:t>
+        <w:t>21</w:t>
       </w:r>
       <w:r>
         <w:rPr>
@@ -3435,7 +4182,7 @@
         <w:rPr>
           <w:noProof/>
         </w:rPr>
-        <w:instrText xml:space="preserve"> PAGEREF _Toc235027828 \h </w:instrText>
+        <w:instrText xml:space="preserve"> PAGEREF _Toc235434085 \h </w:instrText>
       </w:r>
       <w:r>
         <w:rPr>
@@ -3452,7 +4199,7 @@
         <w:rPr>
           <w:noProof/>
         </w:rPr>
-        <w:t>16</w:t>
+        <w:t>21</w:t>
       </w:r>
       <w:r>
         <w:rPr>
@@ -3568,97 +4315,6 @@
     </w:p>
     <w:p>
       <w:pPr>
-        <w:jc w:val="center"/>
-        <w:rPr>
-          <w:b/>
-          <w:sz w:val="36"/>
-          <w:szCs w:val="36"/>
-        </w:rPr>
-      </w:pPr>
-    </w:p>
-    <w:p>
-      <w:pPr>
-        <w:jc w:val="center"/>
-        <w:rPr>
-          <w:b/>
-          <w:sz w:val="36"/>
-          <w:szCs w:val="36"/>
-        </w:rPr>
-      </w:pPr>
-    </w:p>
-    <w:p>
-      <w:pPr>
-        <w:jc w:val="center"/>
-        <w:rPr>
-          <w:b/>
-          <w:sz w:val="36"/>
-          <w:szCs w:val="36"/>
-        </w:rPr>
-      </w:pPr>
-    </w:p>
-    <w:p>
-      <w:pPr>
-        <w:jc w:val="center"/>
-        <w:rPr>
-          <w:b/>
-          <w:sz w:val="36"/>
-          <w:szCs w:val="36"/>
-        </w:rPr>
-      </w:pPr>
-    </w:p>
-    <w:p>
-      <w:pPr>
-        <w:jc w:val="center"/>
-        <w:rPr>
-          <w:b/>
-          <w:sz w:val="36"/>
-          <w:szCs w:val="36"/>
-        </w:rPr>
-      </w:pPr>
-    </w:p>
-    <w:p>
-      <w:pPr>
-        <w:jc w:val="center"/>
-        <w:rPr>
-          <w:b/>
-          <w:sz w:val="36"/>
-          <w:szCs w:val="36"/>
-        </w:rPr>
-      </w:pPr>
-    </w:p>
-    <w:p>
-      <w:pPr>
-        <w:jc w:val="center"/>
-        <w:rPr>
-          <w:b/>
-          <w:sz w:val="36"/>
-          <w:szCs w:val="36"/>
-        </w:rPr>
-      </w:pPr>
-    </w:p>
-    <w:p>
-      <w:pPr>
-        <w:jc w:val="center"/>
-        <w:rPr>
-          <w:b/>
-          <w:sz w:val="36"/>
-          <w:szCs w:val="36"/>
-        </w:rPr>
-      </w:pPr>
-    </w:p>
-    <w:p>
-      <w:pPr>
-        <w:jc w:val="center"/>
-        <w:rPr>
-          <w:b/>
-          <w:sz w:val="36"/>
-          <w:szCs w:val="36"/>
-        </w:rPr>
-      </w:pPr>
-    </w:p>
-    <w:p>
-      <w:pPr>
-        <w:jc w:val="center"/>
         <w:rPr>
           <w:b/>
           <w:sz w:val="36"/>
@@ -3973,11 +4629,11 @@
           <w:bottom w:val="single" w:sz="6" w:space="1" w:color="auto"/>
         </w:pBdr>
       </w:pPr>
-      <w:bookmarkStart w:id="0" w:name="_Toc235027789"/>
+      <w:bookmarkStart w:id="1" w:name="_Toc235434036"/>
       <w:r>
         <w:t>Introduction</w:t>
       </w:r>
-      <w:bookmarkEnd w:id="0"/>
+      <w:bookmarkEnd w:id="1"/>
     </w:p>
     <w:p/>
     <w:p>
@@ -3992,11 +4648,11 @@
         </w:pBdr>
         <w:ind w:hanging="792"/>
       </w:pPr>
-      <w:bookmarkStart w:id="1" w:name="_Toc235027790"/>
+      <w:bookmarkStart w:id="2" w:name="_Toc235434037"/>
       <w:r>
         <w:t>Revision</w:t>
       </w:r>
-      <w:bookmarkEnd w:id="1"/>
+      <w:bookmarkEnd w:id="2"/>
     </w:p>
     <w:p/>
     <w:p>
@@ -4022,11 +4678,11 @@
         </w:pBdr>
         <w:ind w:hanging="792"/>
       </w:pPr>
-      <w:bookmarkStart w:id="2" w:name="_Toc235027791"/>
+      <w:bookmarkStart w:id="3" w:name="_Toc235434038"/>
       <w:r>
         <w:t>Authors</w:t>
       </w:r>
-      <w:bookmarkEnd w:id="2"/>
+      <w:bookmarkEnd w:id="3"/>
     </w:p>
     <w:p/>
     <w:p>
@@ -4052,11 +4708,11 @@
         </w:pBdr>
         <w:ind w:hanging="792"/>
       </w:pPr>
-      <w:bookmarkStart w:id="3" w:name="_Toc235027792"/>
+      <w:bookmarkStart w:id="4" w:name="_Toc235434039"/>
       <w:r>
         <w:t>Terms and Abbreviations</w:t>
       </w:r>
-      <w:bookmarkEnd w:id="3"/>
+      <w:bookmarkEnd w:id="4"/>
     </w:p>
     <w:p/>
     <w:p>
@@ -4075,6 +4731,17 @@
         <w:rPr>
           <w:b/>
         </w:rPr>
+        <w:t>AMO</w:t>
+      </w:r>
+      <w:r>
+        <w:t xml:space="preserve"> – Atomic Memory Operation</w:t>
+      </w:r>
+    </w:p>
+    <w:p>
+      <w:r>
+        <w:rPr>
+          <w:b/>
+        </w:rPr>
         <w:t>GC64</w:t>
       </w:r>
       <w:r>
@@ -4108,6 +4775,17 @@
         <w:rPr>
           <w:b/>
         </w:rPr>
+        <w:t>MMU</w:t>
+      </w:r>
+      <w:r>
+        <w:t xml:space="preserve"> – Memory Management Unit</w:t>
+      </w:r>
+    </w:p>
+    <w:p>
+      <w:r>
+        <w:rPr>
+          <w:b/>
+        </w:rPr>
         <w:t>PGAS</w:t>
       </w:r>
       <w:r>
@@ -4115,12 +4793,14 @@
       </w:r>
     </w:p>
     <w:p>
+      <w:proofErr w:type="spellStart"/>
       <w:r>
         <w:rPr>
           <w:b/>
         </w:rPr>
         <w:t>Rn</w:t>
       </w:r>
+      <w:proofErr w:type="spellEnd"/>
       <w:r>
         <w:t xml:space="preserve"> – General purpose register [where ‘n’ is 0-31]</w:t>
       </w:r>
@@ -4133,7 +4813,15 @@
         <w:t>SHMEM</w:t>
       </w:r>
       <w:r>
-        <w:t xml:space="preserve"> – Shared Memory Programming Model [Does not refer to SysV IPC]</w:t>
+        <w:t xml:space="preserve"> – Shared Memory Programming Model [Does not refer to </w:t>
+      </w:r>
+      <w:proofErr w:type="spellStart"/>
+      <w:r>
+        <w:t>SysV</w:t>
+      </w:r>
+      <w:proofErr w:type="spellEnd"/>
+      <w:r>
+        <w:t xml:space="preserve"> IPC]</w:t>
       </w:r>
     </w:p>
     <w:p>
@@ -4148,12 +4836,14 @@
       </w:r>
     </w:p>
     <w:p>
+      <w:proofErr w:type="spellStart"/>
       <w:r>
         <w:rPr>
           <w:b/>
         </w:rPr>
         <w:t>Vn</w:t>
       </w:r>
+      <w:proofErr w:type="spellEnd"/>
       <w:r>
         <w:t xml:space="preserve"> – Vector register [where ‘n’ is 0-7]</w:t>
       </w:r>
@@ -4171,11 +4861,11 @@
         </w:pBdr>
         <w:ind w:hanging="792"/>
       </w:pPr>
-      <w:bookmarkStart w:id="4" w:name="_Toc235027793"/>
+      <w:bookmarkStart w:id="5" w:name="_Toc235434040"/>
       <w:r>
         <w:t>References</w:t>
       </w:r>
-      <w:bookmarkEnd w:id="4"/>
+      <w:bookmarkEnd w:id="5"/>
     </w:p>
     <w:p/>
     <w:p>
@@ -4190,10 +4880,11 @@
         </w:pBdr>
         <w:ind w:hanging="792"/>
       </w:pPr>
-      <w:bookmarkStart w:id="5" w:name="_Toc235027794"/>
+      <w:bookmarkStart w:id="6" w:name="_Toc235434041"/>
       <w:r>
         <w:t>Document Conventions</w:t>
       </w:r>
+      <w:bookmarkEnd w:id="6"/>
     </w:p>
     <w:p/>
     <w:p>
@@ -4207,11 +4898,11 @@
           <w:bottom w:val="single" w:sz="6" w:space="1" w:color="auto"/>
         </w:pBdr>
       </w:pPr>
+      <w:bookmarkStart w:id="7" w:name="_Toc235434042"/>
       <w:r>
         <w:t>Architecture Overview</w:t>
       </w:r>
-      <w:bookmarkStart w:id="6" w:name="_Toc235027795"/>
-      <w:bookmarkEnd w:id="5"/>
+      <w:bookmarkEnd w:id="7"/>
     </w:p>
     <w:p/>
     <w:p>
@@ -4244,7 +4935,20 @@
         </w:numPr>
       </w:pPr>
       <w:r>
-        <w:t>Provide simple architectural features that dramatically increase the efficiency of MIMD-style programming models [threading, tasking, et,al]</w:t>
+        <w:t xml:space="preserve">Provide simple architectural features that dramatically increase the efficiency of MIMD-style programming models [threading, tasking, </w:t>
+      </w:r>
+      <w:proofErr w:type="spellStart"/>
+      <w:r>
+        <w:t>et</w:t>
+      </w:r>
+      <w:proofErr w:type="gramStart"/>
+      <w:r>
+        <w:t>,al</w:t>
+      </w:r>
+      <w:proofErr w:type="spellEnd"/>
+      <w:proofErr w:type="gramEnd"/>
+      <w:r>
+        <w:t>]</w:t>
       </w:r>
     </w:p>
     <w:p>
@@ -4309,8 +5013,6 @@
       <w:r>
         <w:t>alescing memory interfaces</w:t>
       </w:r>
-      <w:bookmarkStart w:id="7" w:name="_GoBack"/>
-      <w:bookmarkEnd w:id="7"/>
     </w:p>
     <w:p>
       <w:pPr>
@@ -4322,6 +5024,12 @@
       </w:pPr>
       <w:r>
         <w:t>Provide a flexible platform for future expansion of computational density as process techniques continue to improve</w:t>
+      </w:r>
+    </w:p>
+    <w:p/>
+    <w:p>
+      <w:r>
+        <w:t xml:space="preserve">In the future, the GC64 architecture may also become a novel deployment infrastructure for technologies such as the Micron Hybrid Memory Cube [HMC] and various silicon photonics technologies.  </w:t>
       </w:r>
     </w:p>
     <w:p>
@@ -4336,16 +5044,1020 @@
         </w:pBdr>
         <w:ind w:hanging="792"/>
       </w:pPr>
+      <w:bookmarkStart w:id="8" w:name="_Toc235434043"/>
       <w:r>
         <w:t>GC64 Architecture Components</w:t>
       </w:r>
+      <w:bookmarkEnd w:id="8"/>
     </w:p>
     <w:p/>
     <w:p>
       <w:r>
-        <w:t>sdsd</w:t>
-      </w:r>
-    </w:p>
+        <w:t xml:space="preserve">The GC64 architecture consists of a set of modular components.  These components and all the software simulation tools associated with the GC64 project are designed to interact with one another in a modular fashion such that the size and shape of individual components is flexible based upon the specific research and development needs.  </w:t>
+      </w:r>
+      <w:r>
+        <w:t xml:space="preserve">The following section defines the individual component modules and any respective requirements as to their function and existence within the overall infrastructure.  </w:t>
+      </w:r>
+    </w:p>
+    <w:p/>
+    <w:p>
+      <w:r>
+        <w:t xml:space="preserve">At a high level, the GC64 utilizes a RISC core architecture that maintains in order execution.  Parallelism is obtained via the use of tasks, which are mapped to threads or processes by the operating system and/or programming model.  Parallelism is also obtained by the use of short SIMD instructions within a given task.  The memory model is weakly ordered with many outstanding requests such that applications may cover the latency to memory.   There </w:t>
+      </w:r>
+      <w:r>
+        <w:t xml:space="preserve">are no explicit or implicit data caches in the memory pipeline.  There are, however, memory coalescing units on both the local and global memory pipelines </w:t>
+      </w:r>
+      <w:r>
+        <w:t xml:space="preserve">in order to increase the theoretical bandwidth.  </w:t>
+      </w:r>
+      <w:r>
+        <w:t>The local memory unit</w:t>
+      </w:r>
+      <w:r>
+        <w:t xml:space="preserve"> also contain</w:t>
+      </w:r>
+      <w:r>
+        <w:t>s</w:t>
+      </w:r>
+      <w:r>
+        <w:t xml:space="preserve"> </w:t>
+      </w:r>
+      <w:r>
+        <w:t xml:space="preserve">an </w:t>
+      </w:r>
+      <w:r>
+        <w:t>ato</w:t>
+      </w:r>
+      <w:r>
+        <w:t>mic memory operation [AMO] unit</w:t>
+      </w:r>
+      <w:r>
+        <w:t xml:space="preserve">.  </w:t>
+      </w:r>
+      <w:r>
+        <w:t xml:space="preserve"> </w:t>
+      </w:r>
+    </w:p>
+    <w:p/>
+    <w:p>
+      <w:pPr>
+        <w:jc w:val="center"/>
+      </w:pPr>
+      <w:r>
+        <w:rPr>
+          <w:noProof/>
+        </w:rPr>
+        <w:drawing>
+          <wp:inline distT="0" distB="0" distL="0" distR="0" wp14:anchorId="283D4B53" wp14:editId="4CFF4857">
+            <wp:extent cx="5486400" cy="4142105"/>
+            <wp:effectExtent l="0" t="0" r="0" b="0"/>
+            <wp:docPr id="5" name="Picture 2"/>
+            <wp:cNvGraphicFramePr>
+              <a:graphicFrameLocks xmlns:a="http://schemas.openxmlformats.org/drawingml/2006/main" noChangeAspect="1"/>
+            </wp:cNvGraphicFramePr>
+            <a:graphic xmlns:a="http://schemas.openxmlformats.org/drawingml/2006/main">
+              <a:graphicData uri="http://schemas.openxmlformats.org/drawingml/2006/picture">
+                <pic:pic xmlns:pic="http://schemas.openxmlformats.org/drawingml/2006/picture">
+                  <pic:nvPicPr>
+                    <pic:cNvPr id="0" name="Picture 2"/>
+                    <pic:cNvPicPr>
+                      <a:picLocks noChangeAspect="1" noChangeArrowheads="1"/>
+                    </pic:cNvPicPr>
+                  </pic:nvPicPr>
+                  <pic:blipFill>
+                    <a:blip r:embed="rId9">
+                      <a:extLst>
+                        <a:ext uri="{28A0092B-C50C-407E-A947-70E740481C1C}">
+                          <a14:useLocalDpi xmlns:a14="http://schemas.microsoft.com/office/drawing/2010/main" val="0"/>
+                        </a:ext>
+                      </a:extLst>
+                    </a:blip>
+                    <a:srcRect/>
+                    <a:stretch>
+                      <a:fillRect/>
+                    </a:stretch>
+                  </pic:blipFill>
+                  <pic:spPr bwMode="auto">
+                    <a:xfrm>
+                      <a:off x="0" y="0"/>
+                      <a:ext cx="5486400" cy="4142105"/>
+                    </a:xfrm>
+                    <a:prstGeom prst="rect">
+                      <a:avLst/>
+                    </a:prstGeom>
+                    <a:noFill/>
+                    <a:ln>
+                      <a:noFill/>
+                    </a:ln>
+                  </pic:spPr>
+                </pic:pic>
+              </a:graphicData>
+            </a:graphic>
+          </wp:inline>
+        </w:drawing>
+      </w:r>
+    </w:p>
+    <w:p>
+      <w:pPr>
+        <w:jc w:val="center"/>
+      </w:pPr>
+    </w:p>
+    <w:p>
+      <w:pPr>
+        <w:jc w:val="center"/>
+        <w:rPr>
+          <w:b/>
+        </w:rPr>
+      </w:pPr>
+      <w:r>
+        <w:rPr>
+          <w:b/>
+        </w:rPr>
+        <w:t>Figure N</w:t>
+      </w:r>
+      <w:r>
+        <w:rPr>
+          <w:b/>
+        </w:rPr>
+        <w:t xml:space="preserve">. </w:t>
+      </w:r>
+      <w:r>
+        <w:rPr>
+          <w:b/>
+        </w:rPr>
+        <w:t>GC64 Architecture</w:t>
+      </w:r>
+    </w:p>
+    <w:p>
+      <w:pPr>
+        <w:jc w:val="center"/>
+      </w:pPr>
+    </w:p>
+    <w:p/>
+    <w:p>
+      <w:r>
+        <w:t xml:space="preserve">The distribution of modules within the GC64 architecture is symmetric.  All GC64 sockets contain the same number of Task Groups.  All Task Groups contain the same number of Task Processors and all Task Processors contain the same number Task Units.  </w:t>
+      </w:r>
+    </w:p>
+    <w:p/>
+    <w:tbl>
+      <w:tblPr>
+        <w:tblStyle w:val="LightShading"/>
+        <w:tblW w:w="0" w:type="auto"/>
+        <w:tblLook w:val="04A0" w:firstRow="1" w:lastRow="0" w:firstColumn="1" w:lastColumn="0" w:noHBand="0" w:noVBand="1"/>
+      </w:tblPr>
+      <w:tblGrid>
+        <w:gridCol w:w="2113"/>
+        <w:gridCol w:w="1686"/>
+        <w:gridCol w:w="2539"/>
+        <w:gridCol w:w="2518"/>
+      </w:tblGrid>
+      <w:tr>
+        <w:trPr>
+          <w:cnfStyle w:val="100000000000" w:firstRow="1" w:lastRow="0" w:firstColumn="0" w:lastColumn="0" w:oddVBand="0" w:evenVBand="0" w:oddHBand="0" w:evenHBand="0" w:firstRowFirstColumn="0" w:firstRowLastColumn="0" w:lastRowFirstColumn="0" w:lastRowLastColumn="0"/>
+        </w:trPr>
+        <w:tc>
+          <w:tcPr>
+            <w:cnfStyle w:val="001000000000" w:firstRow="0" w:lastRow="0" w:firstColumn="1" w:lastColumn="0" w:oddVBand="0" w:evenVBand="0" w:oddHBand="0" w:evenHBand="0" w:firstRowFirstColumn="0" w:firstRowLastColumn="0" w:lastRowFirstColumn="0" w:lastRowLastColumn="0"/>
+            <w:tcW w:w="2113" w:type="dxa"/>
+          </w:tcPr>
+          <w:p>
+            <w:pPr>
+              <w:jc w:val="center"/>
+            </w:pPr>
+            <w:r>
+              <w:t>Unit</w:t>
+            </w:r>
+          </w:p>
+        </w:tc>
+        <w:tc>
+          <w:tcPr>
+            <w:tcW w:w="1686" w:type="dxa"/>
+          </w:tcPr>
+          <w:p>
+            <w:pPr>
+              <w:jc w:val="center"/>
+              <w:cnfStyle w:val="100000000000" w:firstRow="1" w:lastRow="0" w:firstColumn="0" w:lastColumn="0" w:oddVBand="0" w:evenVBand="0" w:oddHBand="0" w:evenHBand="0" w:firstRowFirstColumn="0" w:firstRowLastColumn="0" w:lastRowFirstColumn="0" w:lastRowLastColumn="0"/>
+            </w:pPr>
+            <w:r>
+              <w:t>Minimum Architectural Constraint</w:t>
+            </w:r>
+          </w:p>
+        </w:tc>
+        <w:tc>
+          <w:tcPr>
+            <w:tcW w:w="2539" w:type="dxa"/>
+          </w:tcPr>
+          <w:p>
+            <w:pPr>
+              <w:jc w:val="center"/>
+              <w:cnfStyle w:val="100000000000" w:firstRow="1" w:lastRow="0" w:firstColumn="0" w:lastColumn="0" w:oddVBand="0" w:evenVBand="0" w:oddHBand="0" w:evenHBand="0" w:firstRowFirstColumn="0" w:firstRowLastColumn="0" w:lastRowFirstColumn="0" w:lastRowLastColumn="0"/>
+            </w:pPr>
+            <w:r>
+              <w:t>Maximum Architectural Constraint</w:t>
+            </w:r>
+          </w:p>
+        </w:tc>
+        <w:tc>
+          <w:tcPr>
+            <w:tcW w:w="2518" w:type="dxa"/>
+          </w:tcPr>
+          <w:p>
+            <w:pPr>
+              <w:jc w:val="center"/>
+              <w:cnfStyle w:val="100000000000" w:firstRow="1" w:lastRow="0" w:firstColumn="0" w:lastColumn="0" w:oddVBand="0" w:evenVBand="0" w:oddHBand="0" w:evenHBand="0" w:firstRowFirstColumn="0" w:firstRowLastColumn="0" w:lastRowFirstColumn="0" w:lastRowLastColumn="0"/>
+            </w:pPr>
+            <w:r>
+              <w:t>Notes</w:t>
+            </w:r>
+          </w:p>
+        </w:tc>
+      </w:tr>
+      <w:tr>
+        <w:trPr>
+          <w:cnfStyle w:val="000000100000" w:firstRow="0" w:lastRow="0" w:firstColumn="0" w:lastColumn="0" w:oddVBand="0" w:evenVBand="0" w:oddHBand="1" w:evenHBand="0" w:firstRowFirstColumn="0" w:firstRowLastColumn="0" w:lastRowFirstColumn="0" w:lastRowLastColumn="0"/>
+        </w:trPr>
+        <w:tc>
+          <w:tcPr>
+            <w:cnfStyle w:val="001000000000" w:firstRow="0" w:lastRow="0" w:firstColumn="1" w:lastColumn="0" w:oddVBand="0" w:evenVBand="0" w:oddHBand="0" w:evenHBand="0" w:firstRowFirstColumn="0" w:firstRowLastColumn="0" w:lastRowFirstColumn="0" w:lastRowLastColumn="0"/>
+            <w:tcW w:w="2113" w:type="dxa"/>
+          </w:tcPr>
+          <w:p>
+            <w:pPr>
+              <w:jc w:val="center"/>
+            </w:pPr>
+            <w:r>
+              <w:t>GC64 System Partitions</w:t>
+            </w:r>
+          </w:p>
+        </w:tc>
+        <w:tc>
+          <w:tcPr>
+            <w:tcW w:w="1686" w:type="dxa"/>
+          </w:tcPr>
+          <w:p>
+            <w:pPr>
+              <w:jc w:val="center"/>
+              <w:cnfStyle w:val="000000100000" w:firstRow="0" w:lastRow="0" w:firstColumn="0" w:lastColumn="0" w:oddVBand="0" w:evenVBand="0" w:oddHBand="1" w:evenHBand="0" w:firstRowFirstColumn="0" w:firstRowLastColumn="0" w:lastRowFirstColumn="0" w:lastRowLastColumn="0"/>
+            </w:pPr>
+            <w:r>
+              <w:t>1</w:t>
+            </w:r>
+          </w:p>
+        </w:tc>
+        <w:tc>
+          <w:tcPr>
+            <w:tcW w:w="2539" w:type="dxa"/>
+          </w:tcPr>
+          <w:p>
+            <w:pPr>
+              <w:jc w:val="center"/>
+              <w:cnfStyle w:val="000000100000" w:firstRow="0" w:lastRow="0" w:firstColumn="0" w:lastColumn="0" w:oddVBand="0" w:evenVBand="0" w:oddHBand="1" w:evenHBand="0" w:firstRowFirstColumn="0" w:firstRowLastColumn="0" w:lastRowFirstColumn="0" w:lastRowLastColumn="0"/>
+            </w:pPr>
+            <w:r>
+              <w:t>65536</w:t>
+            </w:r>
+          </w:p>
+        </w:tc>
+        <w:tc>
+          <w:tcPr>
+            <w:tcW w:w="2518" w:type="dxa"/>
+          </w:tcPr>
+          <w:p>
+            <w:pPr>
+              <w:jc w:val="center"/>
+              <w:cnfStyle w:val="000000100000" w:firstRow="0" w:lastRow="0" w:firstColumn="0" w:lastColumn="0" w:oddVBand="0" w:evenVBand="0" w:oddHBand="1" w:evenHBand="0" w:firstRowFirstColumn="0" w:firstRowLastColumn="0" w:lastRowFirstColumn="0" w:lastRowLastColumn="0"/>
+            </w:pPr>
+          </w:p>
+        </w:tc>
+      </w:tr>
+      <w:tr>
+        <w:tc>
+          <w:tcPr>
+            <w:cnfStyle w:val="001000000000" w:firstRow="0" w:lastRow="0" w:firstColumn="1" w:lastColumn="0" w:oddVBand="0" w:evenVBand="0" w:oddHBand="0" w:evenHBand="0" w:firstRowFirstColumn="0" w:firstRowLastColumn="0" w:lastRowFirstColumn="0" w:lastRowLastColumn="0"/>
+            <w:tcW w:w="2113" w:type="dxa"/>
+          </w:tcPr>
+          <w:p>
+            <w:pPr>
+              <w:jc w:val="center"/>
+            </w:pPr>
+            <w:r>
+              <w:t>GC64 Nodes Per Partition</w:t>
+            </w:r>
+          </w:p>
+        </w:tc>
+        <w:tc>
+          <w:tcPr>
+            <w:tcW w:w="1686" w:type="dxa"/>
+          </w:tcPr>
+          <w:p>
+            <w:pPr>
+              <w:jc w:val="center"/>
+              <w:cnfStyle w:val="000000000000" w:firstRow="0" w:lastRow="0" w:firstColumn="0" w:lastColumn="0" w:oddVBand="0" w:evenVBand="0" w:oddHBand="0" w:evenHBand="0" w:firstRowFirstColumn="0" w:firstRowLastColumn="0" w:lastRowFirstColumn="0" w:lastRowLastColumn="0"/>
+            </w:pPr>
+            <w:r>
+              <w:t>1</w:t>
+            </w:r>
+          </w:p>
+        </w:tc>
+        <w:tc>
+          <w:tcPr>
+            <w:tcW w:w="2539" w:type="dxa"/>
+          </w:tcPr>
+          <w:p>
+            <w:pPr>
+              <w:jc w:val="center"/>
+              <w:cnfStyle w:val="000000000000" w:firstRow="0" w:lastRow="0" w:firstColumn="0" w:lastColumn="0" w:oddVBand="0" w:evenVBand="0" w:oddHBand="0" w:evenHBand="0" w:firstRowFirstColumn="0" w:firstRowLastColumn="0" w:lastRowFirstColumn="0" w:lastRowLastColumn="0"/>
+            </w:pPr>
+            <w:r>
+              <w:t>65536</w:t>
+            </w:r>
+          </w:p>
+        </w:tc>
+        <w:tc>
+          <w:tcPr>
+            <w:tcW w:w="2518" w:type="dxa"/>
+          </w:tcPr>
+          <w:p>
+            <w:pPr>
+              <w:jc w:val="center"/>
+              <w:cnfStyle w:val="000000000000" w:firstRow="0" w:lastRow="0" w:firstColumn="0" w:lastColumn="0" w:oddVBand="0" w:evenVBand="0" w:oddHBand="0" w:evenHBand="0" w:firstRowFirstColumn="0" w:firstRowLastColumn="0" w:lastRowFirstColumn="0" w:lastRowLastColumn="0"/>
+            </w:pPr>
+          </w:p>
+        </w:tc>
+      </w:tr>
+      <w:tr>
+        <w:trPr>
+          <w:cnfStyle w:val="000000100000" w:firstRow="0" w:lastRow="0" w:firstColumn="0" w:lastColumn="0" w:oddVBand="0" w:evenVBand="0" w:oddHBand="1" w:evenHBand="0" w:firstRowFirstColumn="0" w:firstRowLastColumn="0" w:lastRowFirstColumn="0" w:lastRowLastColumn="0"/>
+        </w:trPr>
+        <w:tc>
+          <w:tcPr>
+            <w:cnfStyle w:val="001000000000" w:firstRow="0" w:lastRow="0" w:firstColumn="1" w:lastColumn="0" w:oddVBand="0" w:evenVBand="0" w:oddHBand="0" w:evenHBand="0" w:firstRowFirstColumn="0" w:firstRowLastColumn="0" w:lastRowFirstColumn="0" w:lastRowLastColumn="0"/>
+            <w:tcW w:w="2113" w:type="dxa"/>
+          </w:tcPr>
+          <w:p>
+            <w:pPr>
+              <w:jc w:val="center"/>
+            </w:pPr>
+            <w:r>
+              <w:t>GC64 Sockets per Node</w:t>
+            </w:r>
+          </w:p>
+        </w:tc>
+        <w:tc>
+          <w:tcPr>
+            <w:tcW w:w="1686" w:type="dxa"/>
+          </w:tcPr>
+          <w:p>
+            <w:pPr>
+              <w:jc w:val="center"/>
+              <w:cnfStyle w:val="000000100000" w:firstRow="0" w:lastRow="0" w:firstColumn="0" w:lastColumn="0" w:oddVBand="0" w:evenVBand="0" w:oddHBand="1" w:evenHBand="0" w:firstRowFirstColumn="0" w:firstRowLastColumn="0" w:lastRowFirstColumn="0" w:lastRowLastColumn="0"/>
+            </w:pPr>
+            <w:r>
+              <w:t>1</w:t>
+            </w:r>
+          </w:p>
+        </w:tc>
+        <w:tc>
+          <w:tcPr>
+            <w:tcW w:w="2539" w:type="dxa"/>
+          </w:tcPr>
+          <w:p>
+            <w:pPr>
+              <w:jc w:val="center"/>
+              <w:cnfStyle w:val="000000100000" w:firstRow="0" w:lastRow="0" w:firstColumn="0" w:lastColumn="0" w:oddVBand="0" w:evenVBand="0" w:oddHBand="1" w:evenHBand="0" w:firstRowFirstColumn="0" w:firstRowLastColumn="0" w:lastRowFirstColumn="0" w:lastRowLastColumn="0"/>
+            </w:pPr>
+            <w:r>
+              <w:t>256</w:t>
+            </w:r>
+          </w:p>
+        </w:tc>
+        <w:tc>
+          <w:tcPr>
+            <w:tcW w:w="2518" w:type="dxa"/>
+          </w:tcPr>
+          <w:p>
+            <w:pPr>
+              <w:jc w:val="center"/>
+              <w:cnfStyle w:val="000000100000" w:firstRow="0" w:lastRow="0" w:firstColumn="0" w:lastColumn="0" w:oddVBand="0" w:evenVBand="0" w:oddHBand="1" w:evenHBand="0" w:firstRowFirstColumn="0" w:firstRowLastColumn="0" w:lastRowFirstColumn="0" w:lastRowLastColumn="0"/>
+            </w:pPr>
+          </w:p>
+        </w:tc>
+      </w:tr>
+      <w:tr>
+        <w:tc>
+          <w:tcPr>
+            <w:cnfStyle w:val="001000000000" w:firstRow="0" w:lastRow="0" w:firstColumn="1" w:lastColumn="0" w:oddVBand="0" w:evenVBand="0" w:oddHBand="0" w:evenHBand="0" w:firstRowFirstColumn="0" w:firstRowLastColumn="0" w:lastRowFirstColumn="0" w:lastRowLastColumn="0"/>
+            <w:tcW w:w="2113" w:type="dxa"/>
+          </w:tcPr>
+          <w:p>
+            <w:pPr>
+              <w:jc w:val="center"/>
+            </w:pPr>
+            <w:r>
+              <w:t>Task Groups per Socket</w:t>
+            </w:r>
+          </w:p>
+        </w:tc>
+        <w:tc>
+          <w:tcPr>
+            <w:tcW w:w="1686" w:type="dxa"/>
+          </w:tcPr>
+          <w:p>
+            <w:pPr>
+              <w:jc w:val="center"/>
+              <w:cnfStyle w:val="000000000000" w:firstRow="0" w:lastRow="0" w:firstColumn="0" w:lastColumn="0" w:oddVBand="0" w:evenVBand="0" w:oddHBand="0" w:evenHBand="0" w:firstRowFirstColumn="0" w:firstRowLastColumn="0" w:lastRowFirstColumn="0" w:lastRowLastColumn="0"/>
+            </w:pPr>
+            <w:r>
+              <w:t>1</w:t>
+            </w:r>
+          </w:p>
+        </w:tc>
+        <w:tc>
+          <w:tcPr>
+            <w:tcW w:w="2539" w:type="dxa"/>
+          </w:tcPr>
+          <w:p>
+            <w:pPr>
+              <w:jc w:val="center"/>
+              <w:cnfStyle w:val="000000000000" w:firstRow="0" w:lastRow="0" w:firstColumn="0" w:lastColumn="0" w:oddVBand="0" w:evenVBand="0" w:oddHBand="0" w:evenHBand="0" w:firstRowFirstColumn="0" w:firstRowLastColumn="0" w:lastRowFirstColumn="0" w:lastRowLastColumn="0"/>
+            </w:pPr>
+            <w:r>
+              <w:t>256</w:t>
+            </w:r>
+          </w:p>
+        </w:tc>
+        <w:tc>
+          <w:tcPr>
+            <w:tcW w:w="2518" w:type="dxa"/>
+          </w:tcPr>
+          <w:p>
+            <w:pPr>
+              <w:jc w:val="center"/>
+              <w:cnfStyle w:val="000000000000" w:firstRow="0" w:lastRow="0" w:firstColumn="0" w:lastColumn="0" w:oddVBand="0" w:evenVBand="0" w:oddHBand="0" w:evenHBand="0" w:firstRowFirstColumn="0" w:firstRowLastColumn="0" w:lastRowFirstColumn="0" w:lastRowLastColumn="0"/>
+            </w:pPr>
+          </w:p>
+        </w:tc>
+      </w:tr>
+      <w:tr>
+        <w:trPr>
+          <w:cnfStyle w:val="000000100000" w:firstRow="0" w:lastRow="0" w:firstColumn="0" w:lastColumn="0" w:oddVBand="0" w:evenVBand="0" w:oddHBand="1" w:evenHBand="0" w:firstRowFirstColumn="0" w:firstRowLastColumn="0" w:lastRowFirstColumn="0" w:lastRowLastColumn="0"/>
+        </w:trPr>
+        <w:tc>
+          <w:tcPr>
+            <w:cnfStyle w:val="001000000000" w:firstRow="0" w:lastRow="0" w:firstColumn="1" w:lastColumn="0" w:oddVBand="0" w:evenVBand="0" w:oddHBand="0" w:evenHBand="0" w:firstRowFirstColumn="0" w:firstRowLastColumn="0" w:lastRowFirstColumn="0" w:lastRowLastColumn="0"/>
+            <w:tcW w:w="2113" w:type="dxa"/>
+          </w:tcPr>
+          <w:p>
+            <w:pPr>
+              <w:jc w:val="center"/>
+            </w:pPr>
+            <w:r>
+              <w:t>Task Processors per Group</w:t>
+            </w:r>
+          </w:p>
+        </w:tc>
+        <w:tc>
+          <w:tcPr>
+            <w:tcW w:w="1686" w:type="dxa"/>
+          </w:tcPr>
+          <w:p>
+            <w:pPr>
+              <w:jc w:val="center"/>
+              <w:cnfStyle w:val="000000100000" w:firstRow="0" w:lastRow="0" w:firstColumn="0" w:lastColumn="0" w:oddVBand="0" w:evenVBand="0" w:oddHBand="1" w:evenHBand="0" w:firstRowFirstColumn="0" w:firstRowLastColumn="0" w:lastRowFirstColumn="0" w:lastRowLastColumn="0"/>
+            </w:pPr>
+            <w:r>
+              <w:t>1</w:t>
+            </w:r>
+          </w:p>
+        </w:tc>
+        <w:tc>
+          <w:tcPr>
+            <w:tcW w:w="2539" w:type="dxa"/>
+          </w:tcPr>
+          <w:p>
+            <w:pPr>
+              <w:jc w:val="center"/>
+              <w:cnfStyle w:val="000000100000" w:firstRow="0" w:lastRow="0" w:firstColumn="0" w:lastColumn="0" w:oddVBand="0" w:evenVBand="0" w:oddHBand="1" w:evenHBand="0" w:firstRowFirstColumn="0" w:firstRowLastColumn="0" w:lastRowFirstColumn="0" w:lastRowLastColumn="0"/>
+            </w:pPr>
+            <w:r>
+              <w:t>256</w:t>
+            </w:r>
+          </w:p>
+        </w:tc>
+        <w:tc>
+          <w:tcPr>
+            <w:tcW w:w="2518" w:type="dxa"/>
+          </w:tcPr>
+          <w:p>
+            <w:pPr>
+              <w:jc w:val="center"/>
+              <w:cnfStyle w:val="000000100000" w:firstRow="0" w:lastRow="0" w:firstColumn="0" w:lastColumn="0" w:oddVBand="0" w:evenVBand="0" w:oddHBand="1" w:evenHBand="0" w:firstRowFirstColumn="0" w:firstRowLastColumn="0" w:lastRowFirstColumn="0" w:lastRowLastColumn="0"/>
+            </w:pPr>
+          </w:p>
+        </w:tc>
+      </w:tr>
+      <w:tr>
+        <w:tc>
+          <w:tcPr>
+            <w:cnfStyle w:val="001000000000" w:firstRow="0" w:lastRow="0" w:firstColumn="1" w:lastColumn="0" w:oddVBand="0" w:evenVBand="0" w:oddHBand="0" w:evenHBand="0" w:firstRowFirstColumn="0" w:firstRowLastColumn="0" w:lastRowFirstColumn="0" w:lastRowLastColumn="0"/>
+            <w:tcW w:w="2113" w:type="dxa"/>
+          </w:tcPr>
+          <w:p>
+            <w:pPr>
+              <w:jc w:val="center"/>
+            </w:pPr>
+            <w:r>
+              <w:t>Task Units per Task Processor</w:t>
+            </w:r>
+          </w:p>
+        </w:tc>
+        <w:tc>
+          <w:tcPr>
+            <w:tcW w:w="1686" w:type="dxa"/>
+          </w:tcPr>
+          <w:p>
+            <w:pPr>
+              <w:jc w:val="center"/>
+              <w:cnfStyle w:val="000000000000" w:firstRow="0" w:lastRow="0" w:firstColumn="0" w:lastColumn="0" w:oddVBand="0" w:evenVBand="0" w:oddHBand="0" w:evenHBand="0" w:firstRowFirstColumn="0" w:firstRowLastColumn="0" w:lastRowFirstColumn="0" w:lastRowLastColumn="0"/>
+            </w:pPr>
+            <w:r>
+              <w:t>1</w:t>
+            </w:r>
+          </w:p>
+        </w:tc>
+        <w:tc>
+          <w:tcPr>
+            <w:tcW w:w="2539" w:type="dxa"/>
+          </w:tcPr>
+          <w:p>
+            <w:pPr>
+              <w:jc w:val="center"/>
+              <w:cnfStyle w:val="000000000000" w:firstRow="0" w:lastRow="0" w:firstColumn="0" w:lastColumn="0" w:oddVBand="0" w:evenVBand="0" w:oddHBand="0" w:evenHBand="0" w:firstRowFirstColumn="0" w:firstRowLastColumn="0" w:lastRowFirstColumn="0" w:lastRowLastColumn="0"/>
+            </w:pPr>
+            <w:r>
+              <w:t>256</w:t>
+            </w:r>
+          </w:p>
+        </w:tc>
+        <w:tc>
+          <w:tcPr>
+            <w:tcW w:w="2518" w:type="dxa"/>
+          </w:tcPr>
+          <w:p>
+            <w:pPr>
+              <w:jc w:val="center"/>
+              <w:cnfStyle w:val="000000000000" w:firstRow="0" w:lastRow="0" w:firstColumn="0" w:lastColumn="0" w:oddVBand="0" w:evenVBand="0" w:oddHBand="0" w:evenHBand="0" w:firstRowFirstColumn="0" w:firstRowLastColumn="0" w:lastRowFirstColumn="0" w:lastRowLastColumn="0"/>
+            </w:pPr>
+          </w:p>
+        </w:tc>
+      </w:tr>
+    </w:tbl>
+    <w:p>
+      <w:pPr>
+        <w:jc w:val="center"/>
+      </w:pPr>
+    </w:p>
+    <w:p>
+      <w:pPr>
+        <w:jc w:val="center"/>
+        <w:rPr>
+          <w:b/>
+        </w:rPr>
+      </w:pPr>
+      <w:r>
+        <w:rPr>
+          <w:b/>
+        </w:rPr>
+        <w:t>Figure N</w:t>
+      </w:r>
+      <w:r>
+        <w:rPr>
+          <w:b/>
+        </w:rPr>
+        <w:t xml:space="preserve">. </w:t>
+      </w:r>
+      <w:r>
+        <w:rPr>
+          <w:b/>
+        </w:rPr>
+        <w:t>GC64 Architecture Dimensions</w:t>
+      </w:r>
+    </w:p>
+    <w:p>
+      <w:pPr>
+        <w:jc w:val="center"/>
+      </w:pPr>
+    </w:p>
+    <w:p/>
+    <w:p>
+      <w:r>
+        <w:t xml:space="preserve">The GC64 architecture also contains a set of unique PGAS architectural and memory addressing characteristics.  The GC64 system architecture has the notion of a </w:t>
+      </w:r>
+      <w:r>
+        <w:rPr>
+          <w:i/>
+        </w:rPr>
+        <w:t xml:space="preserve">partition </w:t>
+      </w:r>
+      <w:r>
+        <w:t xml:space="preserve">as well as a </w:t>
+      </w:r>
+      <w:r>
+        <w:rPr>
+          <w:i/>
+        </w:rPr>
+        <w:t>node</w:t>
+      </w:r>
+      <w:r>
+        <w:t xml:space="preserve">.  Each partition is made up one or more nodes.  </w:t>
+      </w:r>
+      <w:r>
+        <w:t xml:space="preserve">Each node is made up of one or more sockets.  This interconnection schema is extended into a global addressing format that directly maps virtual address blocks with their respective locality information within the total system.  </w:t>
+      </w:r>
+      <w:r>
+        <w:t xml:space="preserve">As such, memory requests can be executed to load, modify or store blocks of data at addresses that combine a base virtual address and the GC64 locality data.  These </w:t>
+      </w:r>
+      <w:r>
+        <w:rPr>
+          <w:i/>
+        </w:rPr>
+        <w:t>global addresses</w:t>
+      </w:r>
+      <w:r>
+        <w:t xml:space="preserve"> [GA] provide the foundation for PGAS-style parallelism in the GC64 architecture.  </w:t>
+      </w:r>
+      <w:r>
+        <w:t xml:space="preserve">  </w:t>
+      </w:r>
+    </w:p>
+    <w:p/>
+    <w:p>
+      <w:pPr>
+        <w:jc w:val="center"/>
+        <w:rPr>
+          <w:b/>
+        </w:rPr>
+      </w:pPr>
+    </w:p>
+    <w:p>
+      <w:pPr>
+        <w:jc w:val="center"/>
+        <w:rPr>
+          <w:b/>
+        </w:rPr>
+      </w:pPr>
+    </w:p>
+    <w:p>
+      <w:pPr>
+        <w:jc w:val="center"/>
+        <w:rPr>
+          <w:b/>
+        </w:rPr>
+      </w:pPr>
+    </w:p>
+    <w:p>
+      <w:pPr>
+        <w:jc w:val="center"/>
+        <w:rPr>
+          <w:b/>
+        </w:rPr>
+      </w:pPr>
+      <w:r>
+        <w:rPr>
+          <w:b/>
+        </w:rPr>
+        <w:t>Figure N</w:t>
+      </w:r>
+      <w:r>
+        <w:rPr>
+          <w:b/>
+        </w:rPr>
+        <w:t xml:space="preserve">. </w:t>
+      </w:r>
+      <w:r>
+        <w:rPr>
+          <w:b/>
+        </w:rPr>
+        <w:t xml:space="preserve">GC64 </w:t>
+      </w:r>
+      <w:r>
+        <w:rPr>
+          <w:b/>
+        </w:rPr>
+        <w:t xml:space="preserve">PGAS </w:t>
+      </w:r>
+      <w:r>
+        <w:rPr>
+          <w:b/>
+        </w:rPr>
+        <w:t xml:space="preserve">System </w:t>
+      </w:r>
+      <w:r>
+        <w:rPr>
+          <w:b/>
+        </w:rPr>
+        <w:t>Architecture</w:t>
+      </w:r>
+    </w:p>
+    <w:p>
+      <w:pPr>
+        <w:jc w:val="center"/>
+        <w:rPr>
+          <w:b/>
+        </w:rPr>
+      </w:pPr>
+    </w:p>
+    <w:p>
+      <w:pPr>
+        <w:pStyle w:val="Heading1"/>
+        <w:numPr>
+          <w:ilvl w:val="2"/>
+          <w:numId w:val="3"/>
+        </w:numPr>
+        <w:pBdr>
+          <w:bottom w:val="single" w:sz="6" w:space="1" w:color="auto"/>
+        </w:pBdr>
+        <w:ind w:hanging="1224"/>
+      </w:pPr>
+      <w:bookmarkStart w:id="9" w:name="_Toc235434044"/>
+      <w:r>
+        <w:t>Task Group</w:t>
+      </w:r>
+      <w:bookmarkEnd w:id="9"/>
+    </w:p>
+    <w:p/>
+    <w:p>
+      <w:r>
+        <w:t xml:space="preserve">The GC64 architecture contains the notion of a </w:t>
+      </w:r>
+      <w:r>
+        <w:rPr>
+          <w:i/>
+        </w:rPr>
+        <w:t>group</w:t>
+      </w:r>
+      <w:r>
+        <w:t xml:space="preserve"> of processing units.  This </w:t>
+      </w:r>
+      <w:r>
+        <w:rPr>
+          <w:i/>
+        </w:rPr>
+        <w:t>Task Group</w:t>
+      </w:r>
+      <w:r>
+        <w:t xml:space="preserve"> </w:t>
+      </w:r>
+      <w:r>
+        <w:t xml:space="preserve">is an important modular hardware unit in the GC64 architecture.  The Task Group module contains one or more Task Processors and they’re associated Task Units.  </w:t>
+      </w:r>
+      <w:r>
+        <w:t xml:space="preserve">The minimum number of Task Groups per GC64 socket is one [1].  The maximum number of Task Groups per GC64 socket is two hundred fifty six [256].  </w:t>
+      </w:r>
+      <w:r>
+        <w:t xml:space="preserve">  </w:t>
+      </w:r>
+    </w:p>
+    <w:p/>
+    <w:p>
+      <w:r>
+        <w:t xml:space="preserve">Within each Task Group, there exists a shared instruction cache [ICACHE] unit.  This ICACHE unit is shared amongst all the Task Processors within the respective Task Group.  </w:t>
+      </w:r>
+      <w:r>
+        <w:t xml:space="preserve">Currently, the ICACHE unit is an 8-way set associated instruction cache with a variable number of sets.  The size of the ICACHE is dependent upon the number of Task Processors and Task Units.  The pressure on the instruction cache is a function of the number of Task Processors and Task Units.  </w:t>
+      </w:r>
+    </w:p>
+    <w:p/>
+    <w:p>
+      <w:r>
+        <w:t xml:space="preserve">The Task Group also serves as each Task Processor’s interface to the Memory Management Bus.  The Task Group memory management unit [MMU] interface provides the necessary transaction ID’s </w:t>
+      </w:r>
+      <w:r>
+        <w:t xml:space="preserve">for the respective Task Processor’s memory requests.  It also provides the ability to define any prospective ordering guarantees for the respective Task Processors without perturbing the weakly ordered nature of the entire memory bus architecture.  </w:t>
+      </w:r>
+    </w:p>
+    <w:p>
+      <w:pPr>
+        <w:pStyle w:val="Heading1"/>
+        <w:numPr>
+          <w:ilvl w:val="2"/>
+          <w:numId w:val="3"/>
+        </w:numPr>
+        <w:pBdr>
+          <w:bottom w:val="single" w:sz="6" w:space="1" w:color="auto"/>
+        </w:pBdr>
+        <w:ind w:hanging="1224"/>
+      </w:pPr>
+      <w:bookmarkStart w:id="10" w:name="_Toc235434045"/>
+      <w:r>
+        <w:t xml:space="preserve">Task </w:t>
+      </w:r>
+      <w:r>
+        <w:t>Processor</w:t>
+      </w:r>
+      <w:bookmarkEnd w:id="10"/>
+    </w:p>
+    <w:p/>
+    <w:p>
+      <w:r>
+        <w:t xml:space="preserve">Each Task Group contains one or more </w:t>
+      </w:r>
+      <w:r>
+        <w:rPr>
+          <w:i/>
+        </w:rPr>
+        <w:t>Task Processors</w:t>
+      </w:r>
+      <w:r>
+        <w:t xml:space="preserve">.  The Task Processor is analogous to a </w:t>
+      </w:r>
+      <w:r>
+        <w:rPr>
+          <w:i/>
+        </w:rPr>
+        <w:t>core</w:t>
+      </w:r>
+      <w:r>
+        <w:t xml:space="preserve"> in traditional microprocessor architectures.  The minimum number of Task Processors in each Task Group is one [1].  The maximum number of Task Processors in each Task Group i</w:t>
+      </w:r>
+      <w:r>
+        <w:t>s two hundred fifty six [256].</w:t>
+      </w:r>
+    </w:p>
+    <w:p/>
+    <w:p>
+      <w:r>
+        <w:t>Each Task Processor represents a single in-order, RISC core with both a scalar and a short SIMD [vector] unit.</w:t>
+      </w:r>
+      <w:r>
+        <w:t xml:space="preserve">  Each Task Processor has some number of Task </w:t>
+      </w:r>
+      <w:r>
+        <w:t xml:space="preserve">Units associated with it.  </w:t>
+      </w:r>
+      <w:r>
+        <w:t>Task Processors within a Task Group operate independently from one another.</w:t>
+      </w:r>
+      <w:r>
+        <w:t xml:space="preserve">  Each Task Processor shares it access to the execution pipelines [both scalar and SIMD] amongst the Task Units associated with </w:t>
+      </w:r>
+      <w:r>
+        <w:t xml:space="preserve">it.  Section 9 describes the instruction set architecture implemented by each Task Processor.  </w:t>
+      </w:r>
+      <w:r>
+        <w:t xml:space="preserve">  </w:t>
+      </w:r>
+      <w:r>
+        <w:t xml:space="preserve">  </w:t>
+      </w:r>
+      <w:r>
+        <w:t xml:space="preserve">  </w:t>
+      </w:r>
+    </w:p>
+    <w:p>
+      <w:pPr>
+        <w:pStyle w:val="Heading1"/>
+        <w:numPr>
+          <w:ilvl w:val="2"/>
+          <w:numId w:val="3"/>
+        </w:numPr>
+        <w:pBdr>
+          <w:bottom w:val="single" w:sz="6" w:space="1" w:color="auto"/>
+        </w:pBdr>
+        <w:ind w:hanging="1224"/>
+      </w:pPr>
+      <w:bookmarkStart w:id="11" w:name="_Toc235434046"/>
+      <w:r>
+        <w:t>Task Unit</w:t>
+      </w:r>
+      <w:bookmarkEnd w:id="11"/>
+    </w:p>
+    <w:p/>
+    <w:p>
+      <w:r>
+        <w:t xml:space="preserve">The smallest unit of divisible MIMD parallelism in the GC64 architecture is the Task Unit.  Each Task Unit is designed to represent a task, thread, process or other divisible unit of software parallelism within the scope of the respective operating system or programming model.  There exists a minimum of one [1] Task Unit associated with each Task Processor.  There exists a maximum of two hundred fifty six [256] associated with each Task Processor.  </w:t>
+      </w:r>
+    </w:p>
+    <w:p/>
+    <w:p>
+      <w:r>
+        <w:t xml:space="preserve">Each Task Unit operates autonomously from the other Task Units associated with the respective Task Processor.  Each Task Unit has a unique and private register file and hazard block.  Time in the respective Task Processor pipeline is shared amongst its associated Task Units.  Task Units have no ability to utilize execution resources for Task Processors outside of what it is directly associated with.  The </w:t>
+      </w:r>
+      <w:proofErr w:type="gramStart"/>
+      <w:r>
+        <w:t>time sharing</w:t>
+      </w:r>
+      <w:proofErr w:type="gramEnd"/>
+      <w:r>
+        <w:t xml:space="preserve"> algorithms implemented in the GC64 Task Processor that controls the access to the execution resources is described in Section 4.3.   </w:t>
+      </w:r>
+    </w:p>
+    <w:p/>
+    <w:p/>
+    <w:p>
+      <w:pPr>
+        <w:pStyle w:val="Heading1"/>
+        <w:numPr>
+          <w:ilvl w:val="2"/>
+          <w:numId w:val="3"/>
+        </w:numPr>
+        <w:pBdr>
+          <w:bottom w:val="single" w:sz="6" w:space="1" w:color="auto"/>
+        </w:pBdr>
+        <w:ind w:hanging="1224"/>
+      </w:pPr>
+      <w:bookmarkStart w:id="12" w:name="_Toc235434047"/>
+      <w:r>
+        <w:t>External Bus Architecture</w:t>
+      </w:r>
+      <w:bookmarkEnd w:id="12"/>
+    </w:p>
+    <w:p/>
+    <w:p>
+      <w:r>
+        <w:t xml:space="preserve">The GC64 External Bus [External System Bus] provides access to interrupt controller resources, PCIe resources and other off-chip, non-memory resources.  </w:t>
+      </w:r>
+    </w:p>
+    <w:p>
+      <w:pPr>
+        <w:pStyle w:val="Heading1"/>
+        <w:numPr>
+          <w:ilvl w:val="2"/>
+          <w:numId w:val="3"/>
+        </w:numPr>
+        <w:pBdr>
+          <w:bottom w:val="single" w:sz="6" w:space="1" w:color="auto"/>
+        </w:pBdr>
+        <w:ind w:hanging="1224"/>
+      </w:pPr>
+      <w:bookmarkStart w:id="13" w:name="_Toc235434048"/>
+      <w:r>
+        <w:t>MMU Bus Architecture</w:t>
+      </w:r>
+      <w:bookmarkEnd w:id="13"/>
+    </w:p>
+    <w:p/>
+    <w:p>
+      <w:r>
+        <w:t>The GC64 Memory Bus Architecture serves three main purposes.</w:t>
+      </w:r>
+      <w:r>
+        <w:t xml:space="preserve">  First, it provides </w:t>
+      </w:r>
+      <w:r>
+        <w:t xml:space="preserve">access from each Task Group to the Local Memory Interface unit.  All local memory requests from all Task Groups travel via the MMU Bus.  Second, it provides access from each Task Group to the Global Memory Interface unit.  All global memory requests from all Task Groups travel via the MMU Bus.  </w:t>
+      </w:r>
+      <w:r>
+        <w:t xml:space="preserve">Finally, memory requests incoming from adjacent GC64 sockets, nodes or partitions arrive via the Global Memory Interface.  </w:t>
+      </w:r>
+      <w:r>
+        <w:t xml:space="preserve">Once arrived, the Global Memory Unit forwards the request to the Local Memory Unit via the Memory Bus.  </w:t>
+      </w:r>
+      <w:r>
+        <w:t xml:space="preserve">  </w:t>
+      </w:r>
+      <w:r>
+        <w:t xml:space="preserve">  </w:t>
+      </w:r>
+    </w:p>
+    <w:p>
+      <w:pPr>
+        <w:pStyle w:val="Heading1"/>
+        <w:numPr>
+          <w:ilvl w:val="2"/>
+          <w:numId w:val="3"/>
+        </w:numPr>
+        <w:pBdr>
+          <w:bottom w:val="single" w:sz="6" w:space="1" w:color="auto"/>
+        </w:pBdr>
+        <w:ind w:hanging="1224"/>
+      </w:pPr>
+      <w:bookmarkStart w:id="14" w:name="_Toc235434049"/>
+      <w:r>
+        <w:t>Local Memory Interface</w:t>
+      </w:r>
+      <w:bookmarkEnd w:id="14"/>
+    </w:p>
+    <w:p>
+      <w:pPr>
+        <w:pStyle w:val="Heading1"/>
+        <w:numPr>
+          <w:ilvl w:val="2"/>
+          <w:numId w:val="3"/>
+        </w:numPr>
+        <w:pBdr>
+          <w:bottom w:val="single" w:sz="6" w:space="1" w:color="auto"/>
+        </w:pBdr>
+        <w:ind w:hanging="1224"/>
+      </w:pPr>
+      <w:bookmarkStart w:id="15" w:name="_Toc235434050"/>
+      <w:r>
+        <w:t>Global Memory Interface</w:t>
+      </w:r>
+      <w:bookmarkEnd w:id="15"/>
+    </w:p>
+    <w:p/>
     <w:p>
       <w:pPr>
         <w:pStyle w:val="Heading1"/>
@@ -4357,10 +6069,11 @@
           <w:bottom w:val="single" w:sz="6" w:space="1" w:color="auto"/>
         </w:pBdr>
       </w:pPr>
+      <w:bookmarkStart w:id="16" w:name="_Toc235434051"/>
       <w:r>
         <w:t>Addressing Modes &amp; Operand Conventions</w:t>
       </w:r>
-      <w:bookmarkEnd w:id="6"/>
+      <w:bookmarkEnd w:id="16"/>
     </w:p>
     <w:p/>
     <w:p>
@@ -4380,11 +6093,11 @@
         </w:pBdr>
         <w:ind w:hanging="792"/>
       </w:pPr>
-      <w:bookmarkStart w:id="8" w:name="_Toc235027796"/>
+      <w:bookmarkStart w:id="17" w:name="_Toc235434052"/>
       <w:r>
         <w:t>Addressing Modes</w:t>
       </w:r>
-      <w:bookmarkEnd w:id="8"/>
+      <w:bookmarkEnd w:id="17"/>
     </w:p>
     <w:p>
       <w:pPr>
@@ -4398,11 +6111,11 @@
         </w:pBdr>
         <w:ind w:hanging="1224"/>
       </w:pPr>
-      <w:bookmarkStart w:id="9" w:name="_Toc235027797"/>
+      <w:bookmarkStart w:id="18" w:name="_Toc235434053"/>
       <w:r>
         <w:t>Local Register Indirect with Displacement</w:t>
       </w:r>
-      <w:bookmarkEnd w:id="9"/>
+      <w:bookmarkEnd w:id="18"/>
     </w:p>
     <w:p/>
     <w:p>
@@ -4417,11 +6130,11 @@
         </w:pBdr>
         <w:ind w:hanging="1224"/>
       </w:pPr>
-      <w:bookmarkStart w:id="10" w:name="_Toc235027798"/>
+      <w:bookmarkStart w:id="19" w:name="_Toc235434054"/>
       <w:r>
         <w:t>Global Register Indirect with Displacement</w:t>
       </w:r>
-      <w:bookmarkEnd w:id="10"/>
+      <w:bookmarkEnd w:id="19"/>
     </w:p>
     <w:p/>
     <w:p>
@@ -4436,11 +6149,11 @@
         </w:pBdr>
         <w:ind w:hanging="1224"/>
       </w:pPr>
-      <w:bookmarkStart w:id="11" w:name="_Toc235027799"/>
+      <w:bookmarkStart w:id="20" w:name="_Toc235434055"/>
       <w:r>
         <w:t>Instruction Pointer [IP] Relative</w:t>
       </w:r>
-      <w:bookmarkEnd w:id="11"/>
+      <w:bookmarkEnd w:id="20"/>
       <w:r>
         <w:t xml:space="preserve"> </w:t>
       </w:r>
@@ -4458,22 +6171,30 @@
         </w:pBdr>
         <w:ind w:hanging="792"/>
       </w:pPr>
-      <w:bookmarkStart w:id="12" w:name="_Toc235027800"/>
+      <w:bookmarkStart w:id="21" w:name="_Toc235434056"/>
       <w:r>
         <w:t>Operand Conventions</w:t>
       </w:r>
-      <w:bookmarkEnd w:id="12"/>
+      <w:bookmarkEnd w:id="21"/>
     </w:p>
     <w:p/>
     <w:p>
       <w:r>
-        <w:t>The architecture defines 8-bit byte word, 16-bit word, 32-bit double word, and 64-bit quad word.  The architecture defines an IEEE-754 32-bit single precision floating</w:t>
+        <w:t xml:space="preserve">The architecture defines 8-bit byte word, 16-bit word, 32-bit double word, and 64-bit quad word.  The architecture defines an IEEE-754 32-bit single precision </w:t>
+      </w:r>
+      <w:proofErr w:type="gramStart"/>
+      <w:r>
+        <w:t>floating</w:t>
       </w:r>
       <w:r>
         <w:t xml:space="preserve"> </w:t>
       </w:r>
       <w:r>
-        <w:t xml:space="preserve">point representation as well as an IEEE-754 64-bit double precision floating point representation.  The architecture also defines a 128-bit global addressing format.  The most significant quad word [64-bits] contains the address portion of the global address operand.  The least significant quad word [64-bits] contains the interconnect locality </w:t>
+        <w:t>point</w:t>
+      </w:r>
+      <w:proofErr w:type="gramEnd"/>
+      <w:r>
+        <w:t xml:space="preserve"> representation as well as an IEEE-754 64-bit double precision floating point representation.  The architecture also defines a 128-bit global addressing format.  The most significant quad word [64-bits] contains the address portion of the global address operand.  The least significant quad word [64-bits] contains the interconnect locality </w:t>
       </w:r>
       <w:r>
         <w:t xml:space="preserve">portion of the address operand.  However, 128-bit global address operands map to 64-bit quad word data </w:t>
@@ -5159,7 +6880,13 @@
         <w:rPr>
           <w:b/>
         </w:rPr>
-        <w:t>Figure 1. Operand Conventions</w:t>
+        <w:t>Figure N</w:t>
+      </w:r>
+      <w:r>
+        <w:rPr>
+          <w:b/>
+        </w:rPr>
+        <w:t>. Operand Conventions</w:t>
       </w:r>
     </w:p>
     <w:p>
@@ -5173,14 +6900,14 @@
           <w:bottom w:val="single" w:sz="6" w:space="1" w:color="auto"/>
         </w:pBdr>
       </w:pPr>
-      <w:bookmarkStart w:id="13" w:name="_Toc235027801"/>
+      <w:bookmarkStart w:id="22" w:name="_Toc235434057"/>
       <w:r>
         <w:t>Execution</w:t>
       </w:r>
       <w:r>
         <w:t xml:space="preserve"> Modes</w:t>
       </w:r>
-      <w:bookmarkEnd w:id="13"/>
+      <w:bookmarkEnd w:id="22"/>
     </w:p>
     <w:p>
       <w:pPr>
@@ -5193,11 +6920,11 @@
           <w:bottom w:val="single" w:sz="6" w:space="1" w:color="auto"/>
         </w:pBdr>
       </w:pPr>
-      <w:bookmarkStart w:id="14" w:name="_Toc235027802"/>
+      <w:bookmarkStart w:id="23" w:name="_Toc235434058"/>
       <w:r>
         <w:t>Scalar Mode</w:t>
       </w:r>
-      <w:bookmarkEnd w:id="14"/>
+      <w:bookmarkEnd w:id="23"/>
     </w:p>
     <w:p/>
     <w:p>
@@ -5211,11 +6938,11 @@
           <w:bottom w:val="single" w:sz="6" w:space="1" w:color="auto"/>
         </w:pBdr>
       </w:pPr>
-      <w:bookmarkStart w:id="15" w:name="_Toc235027803"/>
+      <w:bookmarkStart w:id="24" w:name="_Toc235434059"/>
       <w:r>
         <w:t>Vector Mode</w:t>
       </w:r>
-      <w:bookmarkEnd w:id="15"/>
+      <w:bookmarkEnd w:id="24"/>
     </w:p>
     <w:p/>
     <w:p>
@@ -5229,10 +6956,11 @@
           <w:bottom w:val="single" w:sz="6" w:space="1" w:color="auto"/>
         </w:pBdr>
       </w:pPr>
-      <w:bookmarkStart w:id="16" w:name="_Toc235027804"/>
+      <w:bookmarkStart w:id="25" w:name="_Toc235434060"/>
       <w:r>
         <w:t>Task Switch Algorithm</w:t>
       </w:r>
+      <w:bookmarkEnd w:id="25"/>
     </w:p>
     <w:p>
       <w:pPr>
@@ -5245,10 +6973,11 @@
           <w:bottom w:val="single" w:sz="6" w:space="1" w:color="auto"/>
         </w:pBdr>
       </w:pPr>
+      <w:bookmarkStart w:id="26" w:name="_Toc235434061"/>
       <w:r>
         <w:t>Exception Model</w:t>
       </w:r>
-      <w:bookmarkEnd w:id="16"/>
+      <w:bookmarkEnd w:id="26"/>
     </w:p>
     <w:p/>
     <w:p>
@@ -5262,14 +6991,14 @@
           <w:bottom w:val="single" w:sz="6" w:space="1" w:color="auto"/>
         </w:pBdr>
       </w:pPr>
-      <w:bookmarkStart w:id="17" w:name="_Toc235027805"/>
+      <w:bookmarkStart w:id="27" w:name="_Toc235434062"/>
       <w:r>
         <w:t>Memory Management Unit</w:t>
       </w:r>
       <w:r>
         <w:t>s</w:t>
       </w:r>
-      <w:bookmarkEnd w:id="17"/>
+      <w:bookmarkEnd w:id="27"/>
     </w:p>
     <w:p/>
     <w:p>
@@ -5284,11 +7013,11 @@
         </w:pBdr>
         <w:ind w:hanging="792"/>
       </w:pPr>
-      <w:bookmarkStart w:id="18" w:name="_Toc235027806"/>
+      <w:bookmarkStart w:id="28" w:name="_Toc235434063"/>
       <w:r>
         <w:t>Local MMU</w:t>
       </w:r>
-      <w:bookmarkEnd w:id="18"/>
+      <w:bookmarkEnd w:id="28"/>
     </w:p>
     <w:p/>
     <w:p>
@@ -5303,11 +7032,11 @@
         </w:pBdr>
         <w:ind w:hanging="792"/>
       </w:pPr>
-      <w:bookmarkStart w:id="19" w:name="_Toc235027807"/>
+      <w:bookmarkStart w:id="29" w:name="_Toc235434064"/>
       <w:r>
         <w:t>Global MMU</w:t>
       </w:r>
-      <w:bookmarkEnd w:id="19"/>
+      <w:bookmarkEnd w:id="29"/>
     </w:p>
     <w:p/>
     <w:p>
@@ -5321,11 +7050,11 @@
           <w:bottom w:val="single" w:sz="6" w:space="1" w:color="auto"/>
         </w:pBdr>
       </w:pPr>
-      <w:bookmarkStart w:id="20" w:name="_Toc235027808"/>
+      <w:bookmarkStart w:id="30" w:name="_Toc235434065"/>
       <w:r>
         <w:t>Hazard Model</w:t>
       </w:r>
-      <w:bookmarkEnd w:id="20"/>
+      <w:bookmarkEnd w:id="30"/>
     </w:p>
     <w:p>
       <w:pPr>
@@ -5338,11 +7067,11 @@
           <w:bottom w:val="single" w:sz="6" w:space="1" w:color="auto"/>
         </w:pBdr>
       </w:pPr>
-      <w:bookmarkStart w:id="21" w:name="_Toc235027809"/>
+      <w:bookmarkStart w:id="31" w:name="_Toc235434066"/>
       <w:r>
         <w:t>Interrupt Model</w:t>
       </w:r>
-      <w:bookmarkEnd w:id="21"/>
+      <w:bookmarkEnd w:id="31"/>
     </w:p>
     <w:p/>
     <w:p>
@@ -5356,11 +7085,11 @@
           <w:bottom w:val="single" w:sz="6" w:space="1" w:color="auto"/>
         </w:pBdr>
       </w:pPr>
-      <w:bookmarkStart w:id="22" w:name="_Toc235027810"/>
+      <w:bookmarkStart w:id="32" w:name="_Toc235434067"/>
       <w:r>
         <w:t>Instruction Set</w:t>
       </w:r>
-      <w:bookmarkEnd w:id="22"/>
+      <w:bookmarkEnd w:id="32"/>
     </w:p>
     <w:p/>
     <w:p>
@@ -5374,11 +7103,11 @@
           <w:bottom w:val="single" w:sz="6" w:space="1" w:color="auto"/>
         </w:pBdr>
       </w:pPr>
-      <w:bookmarkStart w:id="23" w:name="_Toc235027811"/>
+      <w:bookmarkStart w:id="33" w:name="_Toc235434068"/>
       <w:r>
         <w:t>Debug Model</w:t>
       </w:r>
-      <w:bookmarkEnd w:id="23"/>
+      <w:bookmarkEnd w:id="33"/>
     </w:p>
     <w:p/>
     <w:p>
@@ -5392,11 +7121,11 @@
           <w:bottom w:val="single" w:sz="6" w:space="1" w:color="auto"/>
         </w:pBdr>
       </w:pPr>
-      <w:bookmarkStart w:id="24" w:name="_Toc235027812"/>
+      <w:bookmarkStart w:id="34" w:name="_Toc235434069"/>
       <w:r>
         <w:t>Application Binary Interface</w:t>
       </w:r>
-      <w:bookmarkEnd w:id="24"/>
+      <w:bookmarkEnd w:id="34"/>
     </w:p>
     <w:p/>
     <w:p>
@@ -5411,11 +7140,11 @@
         </w:pBdr>
         <w:ind w:hanging="792"/>
       </w:pPr>
-      <w:bookmarkStart w:id="25" w:name="_Toc235027813"/>
+      <w:bookmarkStart w:id="35" w:name="_Toc235434070"/>
       <w:r>
         <w:t>Function Call Conventions</w:t>
       </w:r>
-      <w:bookmarkEnd w:id="25"/>
+      <w:bookmarkEnd w:id="35"/>
     </w:p>
     <w:p>
       <w:pPr>
@@ -5429,11 +7158,11 @@
         </w:pBdr>
         <w:ind w:hanging="1224"/>
       </w:pPr>
-      <w:bookmarkStart w:id="26" w:name="_Toc235027814"/>
+      <w:bookmarkStart w:id="36" w:name="_Toc235434071"/>
       <w:r>
         <w:t>Call Semantics</w:t>
       </w:r>
-      <w:bookmarkEnd w:id="26"/>
+      <w:bookmarkEnd w:id="36"/>
     </w:p>
     <w:p>
       <w:pPr>
@@ -5447,11 +7176,11 @@
         </w:pBdr>
         <w:ind w:hanging="1224"/>
       </w:pPr>
-      <w:bookmarkStart w:id="27" w:name="_Toc235027815"/>
+      <w:bookmarkStart w:id="37" w:name="_Toc235434072"/>
       <w:r>
         <w:t>Parameter Lists</w:t>
       </w:r>
-      <w:bookmarkEnd w:id="27"/>
+      <w:bookmarkEnd w:id="37"/>
     </w:p>
     <w:p>
       <w:pPr>
@@ -5465,11 +7194,11 @@
         </w:pBdr>
         <w:ind w:hanging="1224"/>
       </w:pPr>
-      <w:bookmarkStart w:id="28" w:name="_Toc235027816"/>
+      <w:bookmarkStart w:id="38" w:name="_Toc235434073"/>
       <w:r>
         <w:t>Return Codes</w:t>
       </w:r>
-      <w:bookmarkEnd w:id="28"/>
+      <w:bookmarkEnd w:id="38"/>
     </w:p>
     <w:p>
       <w:pPr>
@@ -5483,11 +7212,11 @@
         </w:pBdr>
         <w:ind w:hanging="792"/>
       </w:pPr>
-      <w:bookmarkStart w:id="29" w:name="_Toc235027817"/>
+      <w:bookmarkStart w:id="39" w:name="_Toc235434074"/>
       <w:r>
         <w:t>System Calls</w:t>
       </w:r>
-      <w:bookmarkEnd w:id="29"/>
+      <w:bookmarkEnd w:id="39"/>
     </w:p>
     <w:p>
       <w:pPr>
@@ -5500,11 +7229,11 @@
           <w:bottom w:val="single" w:sz="6" w:space="1" w:color="auto"/>
         </w:pBdr>
       </w:pPr>
-      <w:bookmarkStart w:id="30" w:name="_Toc235027818"/>
+      <w:bookmarkStart w:id="40" w:name="_Toc235434075"/>
       <w:r>
         <w:t>Register Organization</w:t>
       </w:r>
-      <w:bookmarkEnd w:id="30"/>
+      <w:bookmarkEnd w:id="40"/>
     </w:p>
     <w:p/>
     <w:p>
@@ -5512,10 +7241,26 @@
         <w:t xml:space="preserve">The GC64 architecture </w:t>
       </w:r>
       <w:r>
-        <w:t>defines a set of user-accessible user registers.  These user registers are split into two banks, user writable registers and architecture constants.  Registers are accessed via their direct index values as register renaming is not supported in the GC64 architecture.  As such, the maximum number of user registers per the instruction set format is 64 [index 0x3F].</w:t>
-      </w:r>
-      <w:r>
-        <w:t xml:space="preserve">  All read+write registers are index</w:t>
+        <w:t xml:space="preserve">defines a set of user-accessible user registers.  These user registers are split into two banks, user writable registers and architecture constants.  Registers are accessed via their direct index </w:t>
+      </w:r>
+      <w:proofErr w:type="gramStart"/>
+      <w:r>
+        <w:t>values</w:t>
+      </w:r>
+      <w:proofErr w:type="gramEnd"/>
+      <w:r>
+        <w:t xml:space="preserve"> as register renaming is not supported in the GC64 architecture.  As such, the maximum number of user registers per the instruction set format is 64 [index 0x3F].</w:t>
+      </w:r>
+      <w:r>
+        <w:t xml:space="preserve">  All </w:t>
+      </w:r>
+      <w:proofErr w:type="spellStart"/>
+      <w:r>
+        <w:t>read+write</w:t>
+      </w:r>
+      <w:proofErr w:type="spellEnd"/>
+      <w:r>
+        <w:t xml:space="preserve"> registers are index</w:t>
       </w:r>
       <w:r>
         <w:t>ed</w:t>
@@ -5548,19 +7293,35 @@
         </w:pBdr>
         <w:ind w:hanging="792"/>
       </w:pPr>
-      <w:bookmarkStart w:id="31" w:name="_Toc235027819"/>
+      <w:bookmarkStart w:id="41" w:name="_Toc235434076"/>
       <w:r>
         <w:t xml:space="preserve">Scalar </w:t>
       </w:r>
       <w:r>
         <w:t>Register Indexing</w:t>
       </w:r>
-      <w:bookmarkEnd w:id="31"/>
+      <w:bookmarkEnd w:id="41"/>
     </w:p>
     <w:p/>
     <w:p>
       <w:r>
-        <w:t xml:space="preserve">The GC64 base scalar mode contains thirty two [32] general-purpose scalar user registers.  These registers are referred to as ‘R’ registers in the assembly mnemonics [R0-R31].  The remainder of the read-write registers have a pre-defined purpose, respectively.  The following table defines the set of scalar-accessible registers.  </w:t>
+        <w:t xml:space="preserve">The GC64 base scalar mode contains </w:t>
+      </w:r>
+      <w:proofErr w:type="gramStart"/>
+      <w:r>
+        <w:t>thirty two</w:t>
+      </w:r>
+      <w:proofErr w:type="gramEnd"/>
+      <w:r>
+        <w:t xml:space="preserve"> [32] general-purpose scalar user registers.  These registers are referred to as ‘R’ registers in the assembly mnemonics [R0-R31].  The </w:t>
+      </w:r>
+      <w:proofErr w:type="gramStart"/>
+      <w:r>
+        <w:t>remainder of the read-write registers have</w:t>
+      </w:r>
+      <w:proofErr w:type="gramEnd"/>
+      <w:r>
+        <w:t xml:space="preserve"> a pre-defined purpose, respectively.  The following table defines the set of scalar-accessible registers.  </w:t>
       </w:r>
     </w:p>
     <w:p/>
@@ -8297,8 +10058,13 @@
               <w:jc w:val="center"/>
               <w:cnfStyle w:val="000000000000" w:firstRow="0" w:lastRow="0" w:firstColumn="0" w:lastColumn="0" w:oddVBand="0" w:evenVBand="0" w:oddHBand="0" w:evenHBand="0" w:firstRowFirstColumn="0" w:firstRowLastColumn="0" w:lastRowFirstColumn="0" w:lastRowLastColumn="0"/>
             </w:pPr>
-            <w:r>
-              <w:t>Uplevel Frame Pointer</w:t>
+            <w:proofErr w:type="spellStart"/>
+            <w:r>
+              <w:t>Uplevel</w:t>
+            </w:r>
+            <w:proofErr w:type="spellEnd"/>
+            <w:r>
+              <w:t xml:space="preserve"> Frame Pointer</w:t>
             </w:r>
           </w:p>
         </w:tc>
@@ -10389,23 +12155,47 @@
         </w:pBdr>
         <w:ind w:hanging="792"/>
       </w:pPr>
-      <w:bookmarkStart w:id="32" w:name="_Toc235027820"/>
+      <w:bookmarkStart w:id="42" w:name="_Toc235434077"/>
       <w:r>
         <w:t>Vector Register Indexing</w:t>
       </w:r>
-      <w:bookmarkEnd w:id="32"/>
+      <w:bookmarkEnd w:id="42"/>
     </w:p>
     <w:p/>
     <w:p>
       <w:r>
-        <w:t xml:space="preserve">The GC64 architecture supports an aliased vector indexing mode into the aforementioned register file.  Vector indexes map to multiple, strided scalar </w:t>
+        <w:t xml:space="preserve">The GC64 architecture supports an aliased </w:t>
+      </w:r>
+      <w:proofErr w:type="gramStart"/>
+      <w:r>
+        <w:t>vector indexing</w:t>
+      </w:r>
+      <w:proofErr w:type="gramEnd"/>
+      <w:r>
+        <w:t xml:space="preserve"> mode into the aforementioned register file.  Vector indexes map to multiple, </w:t>
+      </w:r>
+      <w:proofErr w:type="spellStart"/>
+      <w:r>
+        <w:t>strided</w:t>
+      </w:r>
+      <w:proofErr w:type="spellEnd"/>
+      <w:r>
+        <w:t xml:space="preserve"> scalar </w:t>
       </w:r>
       <w:r>
         <w:rPr>
           <w:i/>
         </w:rPr>
-        <w:t>%Rn</w:t>
-      </w:r>
+        <w:t>%</w:t>
+      </w:r>
+      <w:proofErr w:type="spellStart"/>
+      <w:r>
+        <w:rPr>
+          <w:i/>
+        </w:rPr>
+        <w:t>Rn</w:t>
+      </w:r>
+      <w:proofErr w:type="spellEnd"/>
       <w:r>
         <w:t xml:space="preserve"> registers.  Vector registers are denoted with the mnemonic </w:t>
       </w:r>
@@ -10413,12 +12203,20 @@
         <w:rPr>
           <w:i/>
         </w:rPr>
-        <w:t>%Vn</w:t>
-      </w:r>
+        <w:t>%</w:t>
+      </w:r>
+      <w:proofErr w:type="spellStart"/>
       <w:r>
         <w:rPr>
           <w:i/>
         </w:rPr>
+        <w:t>Vn</w:t>
+      </w:r>
+      <w:proofErr w:type="spellEnd"/>
+      <w:r>
+        <w:rPr>
+          <w:i/>
+        </w:rPr>
         <w:t xml:space="preserve"> </w:t>
       </w:r>
       <w:r>
@@ -10428,8 +12226,16 @@
         <w:rPr>
           <w:i/>
         </w:rPr>
-        <w:t>%Rn</w:t>
-      </w:r>
+        <w:t>%</w:t>
+      </w:r>
+      <w:proofErr w:type="spellStart"/>
+      <w:r>
+        <w:rPr>
+          <w:i/>
+        </w:rPr>
+        <w:t>Rn</w:t>
+      </w:r>
+      <w:proofErr w:type="spellEnd"/>
       <w:r>
         <w:t>] to vector [</w:t>
       </w:r>
@@ -10437,13 +12243,29 @@
         <w:rPr>
           <w:i/>
         </w:rPr>
-        <w:t>%Vn</w:t>
-      </w:r>
+        <w:t>%</w:t>
+      </w:r>
+      <w:proofErr w:type="spellStart"/>
+      <w:r>
+        <w:rPr>
+          <w:i/>
+        </w:rPr>
+        <w:t>Vn</w:t>
+      </w:r>
+      <w:proofErr w:type="spellEnd"/>
       <w:r>
         <w:t xml:space="preserve">] and vice versa does not modify the contents of the register.  </w:t>
       </w:r>
       <w:r>
-        <w:t xml:space="preserve">The only registers available via the vector aliased mode are the general purpose registers.  All control and constant registers are </w:t>
+        <w:t xml:space="preserve">The only registers available via the vector aliased mode are the </w:t>
+      </w:r>
+      <w:proofErr w:type="gramStart"/>
+      <w:r>
+        <w:t>general purpose</w:t>
+      </w:r>
+      <w:proofErr w:type="gramEnd"/>
+      <w:r>
+        <w:t xml:space="preserve"> registers.  All control and constant registers are </w:t>
       </w:r>
       <w:r>
         <w:t xml:space="preserve">always </w:t>
@@ -12929,11 +14751,11 @@
         </w:pBdr>
         <w:ind w:hanging="792"/>
       </w:pPr>
-      <w:bookmarkStart w:id="33" w:name="_Toc235027821"/>
+      <w:bookmarkStart w:id="43" w:name="_Toc235434078"/>
       <w:r>
         <w:t>GCONST Register</w:t>
       </w:r>
-      <w:bookmarkEnd w:id="33"/>
+      <w:bookmarkEnd w:id="43"/>
     </w:p>
     <w:p/>
     <w:p>
@@ -12944,13 +14766,29 @@
         <w:t xml:space="preserve">and hardware spatial information.  This register information maps directly to the global address [*.GA] locality information.  </w:t>
       </w:r>
       <w:r>
-        <w:t xml:space="preserve">The least significant bit field [PID] signifies the PartitionID of the respective GC64 unit.  </w:t>
+        <w:t xml:space="preserve">The least significant bit field [PID] signifies the </w:t>
+      </w:r>
+      <w:proofErr w:type="spellStart"/>
+      <w:r>
+        <w:t>PartitionID</w:t>
+      </w:r>
+      <w:proofErr w:type="spellEnd"/>
+      <w:r>
+        <w:t xml:space="preserve"> of the respective GC64 unit.  </w:t>
       </w:r>
       <w:r>
         <w:t>The second field [NID] signifies</w:t>
       </w:r>
       <w:r>
-        <w:t xml:space="preserve"> the NodeID of the respective GC64 unit within the </w:t>
+        <w:t xml:space="preserve"> the </w:t>
+      </w:r>
+      <w:proofErr w:type="spellStart"/>
+      <w:r>
+        <w:t>NodeID</w:t>
+      </w:r>
+      <w:proofErr w:type="spellEnd"/>
+      <w:r>
+        <w:t xml:space="preserve"> of the respective GC64 unit within the </w:t>
       </w:r>
       <w:r>
         <w:t>target</w:t>
@@ -12959,7 +14797,15 @@
         <w:t xml:space="preserve"> partition.  </w:t>
       </w:r>
       <w:r>
-        <w:t xml:space="preserve">The third filed [SID] signifies the SocketID of the respective GC64 unit within the target node.  </w:t>
+        <w:t xml:space="preserve">The third filed [SID] signifies the </w:t>
+      </w:r>
+      <w:proofErr w:type="spellStart"/>
+      <w:r>
+        <w:t>SocketID</w:t>
+      </w:r>
+      <w:proofErr w:type="spellEnd"/>
+      <w:r>
+        <w:t xml:space="preserve"> of the respective GC64 unit within the target node.  </w:t>
       </w:r>
     </w:p>
     <w:p/>
@@ -13114,12 +14960,12 @@
       <w:tr>
         <w:tc>
           <w:tcPr>
+            <w:cnfStyle w:val="001000000000" w:firstRow="0" w:lastRow="0" w:firstColumn="1" w:lastColumn="0" w:oddVBand="0" w:evenVBand="0" w:oddHBand="0" w:evenHBand="0" w:firstRowFirstColumn="0" w:firstRowLastColumn="0" w:lastRowFirstColumn="0" w:lastRowLastColumn="0"/>
             <w:tcW w:w="2214" w:type="dxa"/>
           </w:tcPr>
           <w:p>
             <w:pPr>
               <w:jc w:val="center"/>
-              <w:cnfStyle w:val="001000000000" w:firstRow="0" w:lastRow="0" w:firstColumn="1" w:lastColumn="0" w:oddVBand="0" w:evenVBand="0" w:oddHBand="0" w:evenHBand="0" w:firstRowFirstColumn="0" w:firstRowLastColumn="0" w:lastRowFirstColumn="0" w:lastRowLastColumn="0"/>
             </w:pPr>
             <w:r>
               <w:t>NID</w:t>
@@ -13133,6 +14979,7 @@
           <w:p>
             <w:pPr>
               <w:jc w:val="center"/>
+              <w:cnfStyle w:val="000000000000" w:firstRow="0" w:lastRow="0" w:firstColumn="0" w:lastColumn="0" w:oddVBand="0" w:evenVBand="0" w:oddHBand="0" w:evenHBand="0" w:firstRowFirstColumn="0" w:firstRowLastColumn="0" w:lastRowFirstColumn="0" w:lastRowLastColumn="0"/>
             </w:pPr>
             <w:r>
               <w:t>[31,16</w:t>
@@ -13149,6 +14996,7 @@
           <w:p>
             <w:pPr>
               <w:jc w:val="center"/>
+              <w:cnfStyle w:val="000000000000" w:firstRow="0" w:lastRow="0" w:firstColumn="0" w:lastColumn="0" w:oddVBand="0" w:evenVBand="0" w:oddHBand="0" w:evenHBand="0" w:firstRowFirstColumn="0" w:firstRowLastColumn="0" w:lastRowFirstColumn="0" w:lastRowLastColumn="0"/>
             </w:pPr>
             <w:r>
               <w:t>16</w:t>
@@ -13160,6 +15008,9 @@
             <w:tcW w:w="2664" w:type="dxa"/>
           </w:tcPr>
           <w:p>
+            <w:pPr>
+              <w:cnfStyle w:val="000000000000" w:firstRow="0" w:lastRow="0" w:firstColumn="0" w:lastColumn="0" w:oddVBand="0" w:evenVBand="0" w:oddHBand="0" w:evenHBand="0" w:firstRowFirstColumn="0" w:firstRowLastColumn="0" w:lastRowFirstColumn="0" w:lastRowLastColumn="0"/>
+            </w:pPr>
             <w:r>
               <w:t>Node ID</w:t>
             </w:r>
@@ -13232,12 +15083,12 @@
       <w:tr>
         <w:tc>
           <w:tcPr>
+            <w:cnfStyle w:val="001000000000" w:firstRow="0" w:lastRow="0" w:firstColumn="1" w:lastColumn="0" w:oddVBand="0" w:evenVBand="0" w:oddHBand="0" w:evenHBand="0" w:firstRowFirstColumn="0" w:firstRowLastColumn="0" w:lastRowFirstColumn="0" w:lastRowLastColumn="0"/>
             <w:tcW w:w="2214" w:type="dxa"/>
           </w:tcPr>
           <w:p>
             <w:pPr>
               <w:jc w:val="center"/>
-              <w:cnfStyle w:val="001000000000" w:firstRow="0" w:lastRow="0" w:firstColumn="1" w:lastColumn="0" w:oddVBand="0" w:evenVBand="0" w:oddHBand="0" w:evenHBand="0" w:firstRowFirstColumn="0" w:firstRowLastColumn="0" w:lastRowFirstColumn="0" w:lastRowLastColumn="0"/>
             </w:pPr>
             <w:r>
               <w:t>TG</w:t>
@@ -13251,6 +15102,7 @@
           <w:p>
             <w:pPr>
               <w:jc w:val="center"/>
+              <w:cnfStyle w:val="000000000000" w:firstRow="0" w:lastRow="0" w:firstColumn="0" w:lastColumn="0" w:oddVBand="0" w:evenVBand="0" w:oddHBand="0" w:evenHBand="0" w:firstRowFirstColumn="0" w:firstRowLastColumn="0" w:lastRowFirstColumn="0" w:lastRowLastColumn="0"/>
             </w:pPr>
             <w:r>
               <w:t>[47,40</w:t>
@@ -13267,6 +15119,7 @@
           <w:p>
             <w:pPr>
               <w:jc w:val="center"/>
+              <w:cnfStyle w:val="000000000000" w:firstRow="0" w:lastRow="0" w:firstColumn="0" w:lastColumn="0" w:oddVBand="0" w:evenVBand="0" w:oddHBand="0" w:evenHBand="0" w:firstRowFirstColumn="0" w:firstRowLastColumn="0" w:lastRowFirstColumn="0" w:lastRowLastColumn="0"/>
             </w:pPr>
             <w:r>
               <w:t>8</w:t>
@@ -13278,6 +15131,9 @@
             <w:tcW w:w="2664" w:type="dxa"/>
           </w:tcPr>
           <w:p>
+            <w:pPr>
+              <w:cnfStyle w:val="000000000000" w:firstRow="0" w:lastRow="0" w:firstColumn="0" w:lastColumn="0" w:oddVBand="0" w:evenVBand="0" w:oddHBand="0" w:evenHBand="0" w:firstRowFirstColumn="0" w:firstRowLastColumn="0" w:lastRowFirstColumn="0" w:lastRowLastColumn="0"/>
+            </w:pPr>
             <w:r>
               <w:t>Number of Task Groups</w:t>
             </w:r>
@@ -13350,12 +15206,12 @@
       <w:tr>
         <w:tc>
           <w:tcPr>
+            <w:cnfStyle w:val="001000000000" w:firstRow="0" w:lastRow="0" w:firstColumn="1" w:lastColumn="0" w:oddVBand="0" w:evenVBand="0" w:oddHBand="0" w:evenHBand="0" w:firstRowFirstColumn="0" w:firstRowLastColumn="0" w:lastRowFirstColumn="0" w:lastRowLastColumn="0"/>
             <w:tcW w:w="2214" w:type="dxa"/>
           </w:tcPr>
           <w:p>
             <w:pPr>
               <w:jc w:val="center"/>
-              <w:cnfStyle w:val="001000000000" w:firstRow="0" w:lastRow="0" w:firstColumn="1" w:lastColumn="0" w:oddVBand="0" w:evenVBand="0" w:oddHBand="0" w:evenHBand="0" w:firstRowFirstColumn="0" w:firstRowLastColumn="0" w:lastRowFirstColumn="0" w:lastRowLastColumn="0"/>
             </w:pPr>
             <w:r>
               <w:t>TC</w:t>
@@ -13369,6 +15225,7 @@
           <w:p>
             <w:pPr>
               <w:jc w:val="center"/>
+              <w:cnfStyle w:val="000000000000" w:firstRow="0" w:lastRow="0" w:firstColumn="0" w:lastColumn="0" w:oddVBand="0" w:evenVBand="0" w:oddHBand="0" w:evenHBand="0" w:firstRowFirstColumn="0" w:firstRowLastColumn="0" w:lastRowFirstColumn="0" w:lastRowLastColumn="0"/>
             </w:pPr>
             <w:r>
               <w:t>[63</w:t>
@@ -13391,6 +15248,7 @@
           <w:p>
             <w:pPr>
               <w:jc w:val="center"/>
+              <w:cnfStyle w:val="000000000000" w:firstRow="0" w:lastRow="0" w:firstColumn="0" w:lastColumn="0" w:oddVBand="0" w:evenVBand="0" w:oddHBand="0" w:evenHBand="0" w:firstRowFirstColumn="0" w:firstRowLastColumn="0" w:lastRowFirstColumn="0" w:lastRowLastColumn="0"/>
             </w:pPr>
             <w:r>
               <w:t>8</w:t>
@@ -13402,6 +15260,9 @@
             <w:tcW w:w="2664" w:type="dxa"/>
           </w:tcPr>
           <w:p>
+            <w:pPr>
+              <w:cnfStyle w:val="000000000000" w:firstRow="0" w:lastRow="0" w:firstColumn="0" w:lastColumn="0" w:oddVBand="0" w:evenVBand="0" w:oddHBand="0" w:evenHBand="0" w:firstRowFirstColumn="0" w:firstRowLastColumn="0" w:lastRowFirstColumn="0" w:lastRowLastColumn="0"/>
+            </w:pPr>
             <w:r>
               <w:t>Number of Tasks per Task Processor</w:t>
             </w:r>
@@ -13454,7 +15315,7 @@
                     </pic:cNvPicPr>
                   </pic:nvPicPr>
                   <pic:blipFill>
-                    <a:blip r:embed="rId9">
+                    <a:blip r:embed="rId10">
                       <a:extLst>
                         <a:ext uri="{28A0092B-C50C-407E-A947-70E740481C1C}">
                           <a14:useLocalDpi xmlns:a14="http://schemas.microsoft.com/office/drawing/2010/main" val="0"/>
@@ -13509,11 +15370,11 @@
         </w:pBdr>
         <w:ind w:hanging="792"/>
       </w:pPr>
-      <w:bookmarkStart w:id="34" w:name="_Toc235027822"/>
+      <w:bookmarkStart w:id="44" w:name="_Toc235434079"/>
       <w:r>
         <w:t>Performance Counter Access</w:t>
       </w:r>
-      <w:bookmarkEnd w:id="34"/>
+      <w:bookmarkEnd w:id="44"/>
     </w:p>
     <w:p>
       <w:pPr>
@@ -13526,11 +15387,11 @@
           <w:bottom w:val="single" w:sz="6" w:space="1" w:color="auto"/>
         </w:pBdr>
       </w:pPr>
-      <w:bookmarkStart w:id="35" w:name="_Toc235027823"/>
+      <w:bookmarkStart w:id="45" w:name="_Toc235434080"/>
       <w:r>
         <w:t>Instruction Set Architecture</w:t>
       </w:r>
-      <w:bookmarkEnd w:id="35"/>
+      <w:bookmarkEnd w:id="45"/>
     </w:p>
     <w:p>
       <w:pPr>
@@ -13544,11 +15405,11 @@
         </w:pBdr>
         <w:ind w:hanging="792"/>
       </w:pPr>
-      <w:bookmarkStart w:id="36" w:name="_Toc235027824"/>
+      <w:bookmarkStart w:id="46" w:name="_Toc235434081"/>
       <w:r>
         <w:t>Instruction Set Format</w:t>
       </w:r>
-      <w:bookmarkEnd w:id="36"/>
+      <w:bookmarkEnd w:id="46"/>
     </w:p>
     <w:p>
       <w:pPr>
@@ -13606,7 +15467,23 @@
         <w:t xml:space="preserve">bit register operands, respectively.  </w:t>
       </w:r>
       <w:r>
-        <w:t>The register indexes are noted in Section 12.1.  The fourth field represents the eight [8] bit opcode field.</w:t>
+        <w:t xml:space="preserve">The register indexes are noted in Section 12.1.  The fourth field represents the </w:t>
+      </w:r>
+      <w:proofErr w:type="gramStart"/>
+      <w:r>
+        <w:t>eight [8] bit</w:t>
+      </w:r>
+      <w:proofErr w:type="gramEnd"/>
+      <w:r>
+        <w:t xml:space="preserve"> </w:t>
+      </w:r>
+      <w:proofErr w:type="spellStart"/>
+      <w:r>
+        <w:t>opcode</w:t>
+      </w:r>
+      <w:proofErr w:type="spellEnd"/>
+      <w:r>
+        <w:t xml:space="preserve"> field.</w:t>
       </w:r>
       <w:r>
         <w:t xml:space="preserve">  The fifth field represents the instruction control field.  </w:t>
@@ -14025,7 +15902,15 @@
               <w:cnfStyle w:val="000000100000" w:firstRow="0" w:lastRow="0" w:firstColumn="0" w:lastColumn="0" w:oddVBand="0" w:evenVBand="0" w:oddHBand="1" w:evenHBand="0" w:firstRowFirstColumn="0" w:firstRowLastColumn="0" w:lastRowFirstColumn="0" w:lastRowLastColumn="0"/>
             </w:pPr>
             <w:r>
-              <w:t>Lower instruction, opcode field</w:t>
+              <w:t xml:space="preserve">Lower instruction, </w:t>
+            </w:r>
+            <w:proofErr w:type="spellStart"/>
+            <w:r>
+              <w:t>opcode</w:t>
+            </w:r>
+            <w:proofErr w:type="spellEnd"/>
+            <w:r>
+              <w:t xml:space="preserve"> field</w:t>
             </w:r>
           </w:p>
         </w:tc>
@@ -14336,7 +16221,15 @@
               <w:cnfStyle w:val="000000100000" w:firstRow="0" w:lastRow="0" w:firstColumn="0" w:lastColumn="0" w:oddVBand="0" w:evenVBand="0" w:oddHBand="1" w:evenHBand="0" w:firstRowFirstColumn="0" w:firstRowLastColumn="0" w:lastRowFirstColumn="0" w:lastRowLastColumn="0"/>
             </w:pPr>
             <w:r>
-              <w:t>Upper instruction, opcode field</w:t>
+              <w:t xml:space="preserve">Upper instruction, </w:t>
+            </w:r>
+            <w:proofErr w:type="spellStart"/>
+            <w:r>
+              <w:t>opcode</w:t>
+            </w:r>
+            <w:proofErr w:type="spellEnd"/>
+            <w:r>
+              <w:t xml:space="preserve"> field</w:t>
             </w:r>
           </w:p>
         </w:tc>
@@ -14848,7 +16741,7 @@
                     </pic:cNvPicPr>
                   </pic:nvPicPr>
                   <pic:blipFill>
-                    <a:blip r:embed="rId10">
+                    <a:blip r:embed="rId11">
                       <a:extLst>
                         <a:ext uri="{28A0092B-C50C-407E-A947-70E740481C1C}">
                           <a14:useLocalDpi xmlns:a14="http://schemas.microsoft.com/office/drawing/2010/main" val="0"/>
@@ -14918,11 +16811,11 @@
         </w:pBdr>
         <w:ind w:hanging="792"/>
       </w:pPr>
-      <w:bookmarkStart w:id="37" w:name="_Toc235027825"/>
+      <w:bookmarkStart w:id="47" w:name="_Toc235434082"/>
       <w:r>
         <w:t>Instruction Descriptions</w:t>
       </w:r>
-      <w:bookmarkEnd w:id="37"/>
+      <w:bookmarkEnd w:id="47"/>
     </w:p>
     <w:p>
       <w:pPr>
@@ -14935,11 +16828,11 @@
           <w:bottom w:val="single" w:sz="6" w:space="1" w:color="auto"/>
         </w:pBdr>
       </w:pPr>
-      <w:bookmarkStart w:id="38" w:name="_Toc235027826"/>
+      <w:bookmarkStart w:id="48" w:name="_Toc235434083"/>
       <w:r>
         <w:t>Appendix A. Instruction Set Table</w:t>
       </w:r>
-      <w:bookmarkEnd w:id="38"/>
+      <w:bookmarkEnd w:id="48"/>
     </w:p>
     <w:p/>
     <w:p>
@@ -14953,11 +16846,11 @@
           <w:bottom w:val="single" w:sz="6" w:space="1" w:color="auto"/>
         </w:pBdr>
       </w:pPr>
-      <w:bookmarkStart w:id="39" w:name="_Toc235027827"/>
+      <w:bookmarkStart w:id="49" w:name="_Toc235434084"/>
       <w:r>
         <w:t>Appendix B. Performance Counters</w:t>
       </w:r>
-      <w:bookmarkEnd w:id="39"/>
+      <w:bookmarkEnd w:id="49"/>
     </w:p>
     <w:p/>
     <w:p>
@@ -14971,14 +16864,14 @@
           <w:bottom w:val="single" w:sz="6" w:space="1" w:color="auto"/>
         </w:pBdr>
       </w:pPr>
-      <w:bookmarkStart w:id="40" w:name="_Toc235027828"/>
+      <w:bookmarkStart w:id="50" w:name="_Toc235434085"/>
       <w:r>
         <w:t>Appendix NNNN</w:t>
       </w:r>
       <w:r>
         <w:t>.</w:t>
       </w:r>
-      <w:bookmarkEnd w:id="40"/>
+      <w:bookmarkEnd w:id="50"/>
       <w:r>
         <w:t xml:space="preserve"> </w:t>
       </w:r>
@@ -15127,8 +17020,8 @@
     </w:p>
     <w:p/>
     <w:sectPr>
-      <w:footerReference w:type="even" r:id="rId11"/>
-      <w:footerReference w:type="default" r:id="rId12"/>
+      <w:footerReference w:type="even" r:id="rId12"/>
+      <w:footerReference w:type="default" r:id="rId13"/>
       <w:pgSz w:w="12240" w:h="15840"/>
       <w:pgMar w:top="1440" w:right="1800" w:bottom="1440" w:left="1800" w:header="720" w:footer="720" w:gutter="0"/>
       <w:pgNumType w:chapStyle="1"/>
@@ -15192,7 +17085,7 @@
         <w:rStyle w:val="PageNumber"/>
         <w:noProof/>
       </w:rPr>
-      <w:t>6</w:t>
+      <w:t>4</w:t>
     </w:r>
     <w:r>
       <w:rPr>
@@ -15242,7 +17135,7 @@
         <w:rStyle w:val="PageNumber"/>
         <w:noProof/>
       </w:rPr>
-      <w:t>7</w:t>
+      <w:t>5</w:t>
     </w:r>
     <w:r>
       <w:rPr>
@@ -17997,7 +19890,7 @@
 </file>
 
 <file path=customXml/itemProps1.xml><?xml version="1.0" encoding="utf-8"?>
-<ds:datastoreItem xmlns:ds="http://schemas.openxmlformats.org/officeDocument/2006/customXml" ds:itemID="{9C24ACDE-DDAA-7F49-B611-9AA18C69C498}">
+<ds:datastoreItem xmlns:ds="http://schemas.openxmlformats.org/officeDocument/2006/customXml" ds:itemID="{E7457EA6-94EB-5747-A5EF-D53CE9B422ED}">
   <ds:schemaRefs>
     <ds:schemaRef ds:uri="http://schemas.openxmlformats.org/officeDocument/2006/bibliography"/>
   </ds:schemaRefs>

</xml_diff>

<commit_message>
completed section 2; added pgas diagram
</commit_message>
<xml_diff>
--- a/doc/goblin-core_arch_specs.docx
+++ b/doc/goblin-core_arch_specs.docx
@@ -580,7 +580,7 @@
         <w:rPr>
           <w:noProof/>
         </w:rPr>
-        <w:instrText xml:space="preserve"> PAGEREF _Toc235434036 \h </w:instrText>
+        <w:instrText xml:space="preserve"> PAGEREF _Toc235448682 \h </w:instrText>
       </w:r>
       <w:r>
         <w:rPr>
@@ -654,7 +654,7 @@
         <w:rPr>
           <w:noProof/>
         </w:rPr>
-        <w:instrText xml:space="preserve"> PAGEREF _Toc235434037 \h </w:instrText>
+        <w:instrText xml:space="preserve"> PAGEREF _Toc235448683 \h </w:instrText>
       </w:r>
       <w:r>
         <w:rPr>
@@ -728,7 +728,7 @@
         <w:rPr>
           <w:noProof/>
         </w:rPr>
-        <w:instrText xml:space="preserve"> PAGEREF _Toc235434038 \h </w:instrText>
+        <w:instrText xml:space="preserve"> PAGEREF _Toc235448684 \h </w:instrText>
       </w:r>
       <w:r>
         <w:rPr>
@@ -802,7 +802,7 @@
         <w:rPr>
           <w:noProof/>
         </w:rPr>
-        <w:instrText xml:space="preserve"> PAGEREF _Toc235434039 \h </w:instrText>
+        <w:instrText xml:space="preserve"> PAGEREF _Toc235448685 \h </w:instrText>
       </w:r>
       <w:r>
         <w:rPr>
@@ -876,7 +876,7 @@
         <w:rPr>
           <w:noProof/>
         </w:rPr>
-        <w:instrText xml:space="preserve"> PAGEREF _Toc235434040 \h </w:instrText>
+        <w:instrText xml:space="preserve"> PAGEREF _Toc235448686 \h </w:instrText>
       </w:r>
       <w:r>
         <w:rPr>
@@ -950,7 +950,7 @@
         <w:rPr>
           <w:noProof/>
         </w:rPr>
-        <w:instrText xml:space="preserve"> PAGEREF _Toc235434041 \h </w:instrText>
+        <w:instrText xml:space="preserve"> PAGEREF _Toc235448687 \h </w:instrText>
       </w:r>
       <w:r>
         <w:rPr>
@@ -1021,7 +1021,7 @@
         <w:rPr>
           <w:noProof/>
         </w:rPr>
-        <w:instrText xml:space="preserve"> PAGEREF _Toc235434042 \h </w:instrText>
+        <w:instrText xml:space="preserve"> PAGEREF _Toc235448688 \h </w:instrText>
       </w:r>
       <w:r>
         <w:rPr>
@@ -1095,7 +1095,7 @@
         <w:rPr>
           <w:noProof/>
         </w:rPr>
-        <w:instrText xml:space="preserve"> PAGEREF _Toc235434043 \h </w:instrText>
+        <w:instrText xml:space="preserve"> PAGEREF _Toc235448689 \h </w:instrText>
       </w:r>
       <w:r>
         <w:rPr>
@@ -1169,7 +1169,7 @@
         <w:rPr>
           <w:noProof/>
         </w:rPr>
-        <w:instrText xml:space="preserve"> PAGEREF _Toc235434044 \h </w:instrText>
+        <w:instrText xml:space="preserve"> PAGEREF _Toc235448690 \h </w:instrText>
       </w:r>
       <w:r>
         <w:rPr>
@@ -1186,7 +1186,7 @@
         <w:rPr>
           <w:noProof/>
         </w:rPr>
-        <w:t>9</w:t>
+        <w:t>10</w:t>
       </w:r>
       <w:r>
         <w:rPr>
@@ -1243,7 +1243,7 @@
         <w:rPr>
           <w:noProof/>
         </w:rPr>
-        <w:instrText xml:space="preserve"> PAGEREF _Toc235434045 \h </w:instrText>
+        <w:instrText xml:space="preserve"> PAGEREF _Toc235448691 \h </w:instrText>
       </w:r>
       <w:r>
         <w:rPr>
@@ -1317,7 +1317,7 @@
         <w:rPr>
           <w:noProof/>
         </w:rPr>
-        <w:instrText xml:space="preserve"> PAGEREF _Toc235434046 \h </w:instrText>
+        <w:instrText xml:space="preserve"> PAGEREF _Toc235448692 \h </w:instrText>
       </w:r>
       <w:r>
         <w:rPr>
@@ -1391,7 +1391,7 @@
         <w:rPr>
           <w:noProof/>
         </w:rPr>
-        <w:instrText xml:space="preserve"> PAGEREF _Toc235434047 \h </w:instrText>
+        <w:instrText xml:space="preserve"> PAGEREF _Toc235448693 \h </w:instrText>
       </w:r>
       <w:r>
         <w:rPr>
@@ -1408,7 +1408,7 @@
         <w:rPr>
           <w:noProof/>
         </w:rPr>
-        <w:t>10</w:t>
+        <w:t>11</w:t>
       </w:r>
       <w:r>
         <w:rPr>
@@ -1465,7 +1465,7 @@
         <w:rPr>
           <w:noProof/>
         </w:rPr>
-        <w:instrText xml:space="preserve"> PAGEREF _Toc235434048 \h </w:instrText>
+        <w:instrText xml:space="preserve"> PAGEREF _Toc235448694 \h </w:instrText>
       </w:r>
       <w:r>
         <w:rPr>
@@ -1482,7 +1482,7 @@
         <w:rPr>
           <w:noProof/>
         </w:rPr>
-        <w:t>10</w:t>
+        <w:t>11</w:t>
       </w:r>
       <w:r>
         <w:rPr>
@@ -1539,7 +1539,7 @@
         <w:rPr>
           <w:noProof/>
         </w:rPr>
-        <w:instrText xml:space="preserve"> PAGEREF _Toc235434049 \h </w:instrText>
+        <w:instrText xml:space="preserve"> PAGEREF _Toc235448695 \h </w:instrText>
       </w:r>
       <w:r>
         <w:rPr>
@@ -1613,7 +1613,7 @@
         <w:rPr>
           <w:noProof/>
         </w:rPr>
-        <w:instrText xml:space="preserve"> PAGEREF _Toc235434050 \h </w:instrText>
+        <w:instrText xml:space="preserve"> PAGEREF _Toc235448696 \h </w:instrText>
       </w:r>
       <w:r>
         <w:rPr>
@@ -1630,7 +1630,7 @@
         <w:rPr>
           <w:noProof/>
         </w:rPr>
-        <w:t>11</w:t>
+        <w:t>12</w:t>
       </w:r>
       <w:r>
         <w:rPr>
@@ -1684,7 +1684,7 @@
         <w:rPr>
           <w:noProof/>
         </w:rPr>
-        <w:instrText xml:space="preserve"> PAGEREF _Toc235434051 \h </w:instrText>
+        <w:instrText xml:space="preserve"> PAGEREF _Toc235448697 \h </w:instrText>
       </w:r>
       <w:r>
         <w:rPr>
@@ -1701,7 +1701,7 @@
         <w:rPr>
           <w:noProof/>
         </w:rPr>
-        <w:t>11</w:t>
+        <w:t>12</w:t>
       </w:r>
       <w:r>
         <w:rPr>
@@ -1758,7 +1758,7 @@
         <w:rPr>
           <w:noProof/>
         </w:rPr>
-        <w:instrText xml:space="preserve"> PAGEREF _Toc235434052 \h </w:instrText>
+        <w:instrText xml:space="preserve"> PAGEREF _Toc235448698 \h </w:instrText>
       </w:r>
       <w:r>
         <w:rPr>
@@ -1775,7 +1775,7 @@
         <w:rPr>
           <w:noProof/>
         </w:rPr>
-        <w:t>11</w:t>
+        <w:t>12</w:t>
       </w:r>
       <w:r>
         <w:rPr>
@@ -1832,7 +1832,7 @@
         <w:rPr>
           <w:noProof/>
         </w:rPr>
-        <w:instrText xml:space="preserve"> PAGEREF _Toc235434053 \h </w:instrText>
+        <w:instrText xml:space="preserve"> PAGEREF _Toc235448699 \h </w:instrText>
       </w:r>
       <w:r>
         <w:rPr>
@@ -1849,7 +1849,7 @@
         <w:rPr>
           <w:noProof/>
         </w:rPr>
-        <w:t>11</w:t>
+        <w:t>12</w:t>
       </w:r>
       <w:r>
         <w:rPr>
@@ -1906,7 +1906,7 @@
         <w:rPr>
           <w:noProof/>
         </w:rPr>
-        <w:instrText xml:space="preserve"> PAGEREF _Toc235434054 \h </w:instrText>
+        <w:instrText xml:space="preserve"> PAGEREF _Toc235448700 \h </w:instrText>
       </w:r>
       <w:r>
         <w:rPr>
@@ -1923,7 +1923,7 @@
         <w:rPr>
           <w:noProof/>
         </w:rPr>
-        <w:t>11</w:t>
+        <w:t>12</w:t>
       </w:r>
       <w:r>
         <w:rPr>
@@ -1980,7 +1980,7 @@
         <w:rPr>
           <w:noProof/>
         </w:rPr>
-        <w:instrText xml:space="preserve"> PAGEREF _Toc235434055 \h </w:instrText>
+        <w:instrText xml:space="preserve"> PAGEREF _Toc235448701 \h </w:instrText>
       </w:r>
       <w:r>
         <w:rPr>
@@ -1997,7 +1997,7 @@
         <w:rPr>
           <w:noProof/>
         </w:rPr>
-        <w:t>11</w:t>
+        <w:t>13</w:t>
       </w:r>
       <w:r>
         <w:rPr>
@@ -2054,7 +2054,7 @@
         <w:rPr>
           <w:noProof/>
         </w:rPr>
-        <w:instrText xml:space="preserve"> PAGEREF _Toc235434056 \h </w:instrText>
+        <w:instrText xml:space="preserve"> PAGEREF _Toc235448702 \h </w:instrText>
       </w:r>
       <w:r>
         <w:rPr>
@@ -2071,7 +2071,7 @@
         <w:rPr>
           <w:noProof/>
         </w:rPr>
-        <w:t>11</w:t>
+        <w:t>13</w:t>
       </w:r>
       <w:r>
         <w:rPr>
@@ -2125,7 +2125,7 @@
         <w:rPr>
           <w:noProof/>
         </w:rPr>
-        <w:instrText xml:space="preserve"> PAGEREF _Toc235434057 \h </w:instrText>
+        <w:instrText xml:space="preserve"> PAGEREF _Toc235448703 \h </w:instrText>
       </w:r>
       <w:r>
         <w:rPr>
@@ -2142,7 +2142,7 @@
         <w:rPr>
           <w:noProof/>
         </w:rPr>
-        <w:t>12</w:t>
+        <w:t>14</w:t>
       </w:r>
       <w:r>
         <w:rPr>
@@ -2199,7 +2199,7 @@
         <w:rPr>
           <w:noProof/>
         </w:rPr>
-        <w:instrText xml:space="preserve"> PAGEREF _Toc235434058 \h </w:instrText>
+        <w:instrText xml:space="preserve"> PAGEREF _Toc235448704 \h </w:instrText>
       </w:r>
       <w:r>
         <w:rPr>
@@ -2216,7 +2216,7 @@
         <w:rPr>
           <w:noProof/>
         </w:rPr>
-        <w:t>12</w:t>
+        <w:t>14</w:t>
       </w:r>
       <w:r>
         <w:rPr>
@@ -2273,7 +2273,7 @@
         <w:rPr>
           <w:noProof/>
         </w:rPr>
-        <w:instrText xml:space="preserve"> PAGEREF _Toc235434059 \h </w:instrText>
+        <w:instrText xml:space="preserve"> PAGEREF _Toc235448705 \h </w:instrText>
       </w:r>
       <w:r>
         <w:rPr>
@@ -2290,7 +2290,7 @@
         <w:rPr>
           <w:noProof/>
         </w:rPr>
-        <w:t>12</w:t>
+        <w:t>14</w:t>
       </w:r>
       <w:r>
         <w:rPr>
@@ -2347,7 +2347,7 @@
         <w:rPr>
           <w:noProof/>
         </w:rPr>
-        <w:instrText xml:space="preserve"> PAGEREF _Toc235434060 \h </w:instrText>
+        <w:instrText xml:space="preserve"> PAGEREF _Toc235448706 \h </w:instrText>
       </w:r>
       <w:r>
         <w:rPr>
@@ -2364,7 +2364,7 @@
         <w:rPr>
           <w:noProof/>
         </w:rPr>
-        <w:t>13</w:t>
+        <w:t>14</w:t>
       </w:r>
       <w:r>
         <w:rPr>
@@ -2418,7 +2418,7 @@
         <w:rPr>
           <w:noProof/>
         </w:rPr>
-        <w:instrText xml:space="preserve"> PAGEREF _Toc235434061 \h </w:instrText>
+        <w:instrText xml:space="preserve"> PAGEREF _Toc235448707 \h </w:instrText>
       </w:r>
       <w:r>
         <w:rPr>
@@ -2435,7 +2435,7 @@
         <w:rPr>
           <w:noProof/>
         </w:rPr>
-        <w:t>13</w:t>
+        <w:t>14</w:t>
       </w:r>
       <w:r>
         <w:rPr>
@@ -2489,7 +2489,7 @@
         <w:rPr>
           <w:noProof/>
         </w:rPr>
-        <w:instrText xml:space="preserve"> PAGEREF _Toc235434062 \h </w:instrText>
+        <w:instrText xml:space="preserve"> PAGEREF _Toc235448708 \h </w:instrText>
       </w:r>
       <w:r>
         <w:rPr>
@@ -2506,7 +2506,7 @@
         <w:rPr>
           <w:noProof/>
         </w:rPr>
-        <w:t>13</w:t>
+        <w:t>14</w:t>
       </w:r>
       <w:r>
         <w:rPr>
@@ -2563,7 +2563,7 @@
         <w:rPr>
           <w:noProof/>
         </w:rPr>
-        <w:instrText xml:space="preserve"> PAGEREF _Toc235434063 \h </w:instrText>
+        <w:instrText xml:space="preserve"> PAGEREF _Toc235448709 \h </w:instrText>
       </w:r>
       <w:r>
         <w:rPr>
@@ -2580,7 +2580,7 @@
         <w:rPr>
           <w:noProof/>
         </w:rPr>
-        <w:t>13</w:t>
+        <w:t>14</w:t>
       </w:r>
       <w:r>
         <w:rPr>
@@ -2637,7 +2637,7 @@
         <w:rPr>
           <w:noProof/>
         </w:rPr>
-        <w:instrText xml:space="preserve"> PAGEREF _Toc235434064 \h </w:instrText>
+        <w:instrText xml:space="preserve"> PAGEREF _Toc235448710 \h </w:instrText>
       </w:r>
       <w:r>
         <w:rPr>
@@ -2654,7 +2654,7 @@
         <w:rPr>
           <w:noProof/>
         </w:rPr>
-        <w:t>13</w:t>
+        <w:t>14</w:t>
       </w:r>
       <w:r>
         <w:rPr>
@@ -2708,7 +2708,7 @@
         <w:rPr>
           <w:noProof/>
         </w:rPr>
-        <w:instrText xml:space="preserve"> PAGEREF _Toc235434065 \h </w:instrText>
+        <w:instrText xml:space="preserve"> PAGEREF _Toc235448711 \h </w:instrText>
       </w:r>
       <w:r>
         <w:rPr>
@@ -2725,7 +2725,7 @@
         <w:rPr>
           <w:noProof/>
         </w:rPr>
-        <w:t>13</w:t>
+        <w:t>14</w:t>
       </w:r>
       <w:r>
         <w:rPr>
@@ -2779,7 +2779,7 @@
         <w:rPr>
           <w:noProof/>
         </w:rPr>
-        <w:instrText xml:space="preserve"> PAGEREF _Toc235434066 \h </w:instrText>
+        <w:instrText xml:space="preserve"> PAGEREF _Toc235448712 \h </w:instrText>
       </w:r>
       <w:r>
         <w:rPr>
@@ -2796,7 +2796,7 @@
         <w:rPr>
           <w:noProof/>
         </w:rPr>
-        <w:t>13</w:t>
+        <w:t>14</w:t>
       </w:r>
       <w:r>
         <w:rPr>
@@ -2850,7 +2850,7 @@
         <w:rPr>
           <w:noProof/>
         </w:rPr>
-        <w:instrText xml:space="preserve"> PAGEREF _Toc235434067 \h </w:instrText>
+        <w:instrText xml:space="preserve"> PAGEREF _Toc235448713 \h </w:instrText>
       </w:r>
       <w:r>
         <w:rPr>
@@ -2867,7 +2867,7 @@
         <w:rPr>
           <w:noProof/>
         </w:rPr>
-        <w:t>13</w:t>
+        <w:t>14</w:t>
       </w:r>
       <w:r>
         <w:rPr>
@@ -2924,7 +2924,7 @@
         <w:rPr>
           <w:noProof/>
         </w:rPr>
-        <w:instrText xml:space="preserve"> PAGEREF _Toc235434068 \h </w:instrText>
+        <w:instrText xml:space="preserve"> PAGEREF _Toc235448714 \h </w:instrText>
       </w:r>
       <w:r>
         <w:rPr>
@@ -2941,7 +2941,7 @@
         <w:rPr>
           <w:noProof/>
         </w:rPr>
-        <w:t>13</w:t>
+        <w:t>14</w:t>
       </w:r>
       <w:r>
         <w:rPr>
@@ -2998,7 +2998,7 @@
         <w:rPr>
           <w:noProof/>
         </w:rPr>
-        <w:instrText xml:space="preserve"> PAGEREF _Toc235434069 \h </w:instrText>
+        <w:instrText xml:space="preserve"> PAGEREF _Toc235448715 \h </w:instrText>
       </w:r>
       <w:r>
         <w:rPr>
@@ -3015,7 +3015,7 @@
         <w:rPr>
           <w:noProof/>
         </w:rPr>
-        <w:t>13</w:t>
+        <w:t>15</w:t>
       </w:r>
       <w:r>
         <w:rPr>
@@ -3072,7 +3072,7 @@
         <w:rPr>
           <w:noProof/>
         </w:rPr>
-        <w:instrText xml:space="preserve"> PAGEREF _Toc235434070 \h </w:instrText>
+        <w:instrText xml:space="preserve"> PAGEREF _Toc235448716 \h </w:instrText>
       </w:r>
       <w:r>
         <w:rPr>
@@ -3089,7 +3089,7 @@
         <w:rPr>
           <w:noProof/>
         </w:rPr>
-        <w:t>14</w:t>
+        <w:t>15</w:t>
       </w:r>
       <w:r>
         <w:rPr>
@@ -3146,7 +3146,7 @@
         <w:rPr>
           <w:noProof/>
         </w:rPr>
-        <w:instrText xml:space="preserve"> PAGEREF _Toc235434071 \h </w:instrText>
+        <w:instrText xml:space="preserve"> PAGEREF _Toc235448717 \h </w:instrText>
       </w:r>
       <w:r>
         <w:rPr>
@@ -3163,7 +3163,7 @@
         <w:rPr>
           <w:noProof/>
         </w:rPr>
-        <w:t>14</w:t>
+        <w:t>15</w:t>
       </w:r>
       <w:r>
         <w:rPr>
@@ -3220,7 +3220,7 @@
         <w:rPr>
           <w:noProof/>
         </w:rPr>
-        <w:instrText xml:space="preserve"> PAGEREF _Toc235434072 \h </w:instrText>
+        <w:instrText xml:space="preserve"> PAGEREF _Toc235448718 \h </w:instrText>
       </w:r>
       <w:r>
         <w:rPr>
@@ -3237,7 +3237,7 @@
         <w:rPr>
           <w:noProof/>
         </w:rPr>
-        <w:t>14</w:t>
+        <w:t>15</w:t>
       </w:r>
       <w:r>
         <w:rPr>
@@ -3294,7 +3294,7 @@
         <w:rPr>
           <w:noProof/>
         </w:rPr>
-        <w:instrText xml:space="preserve"> PAGEREF _Toc235434073 \h </w:instrText>
+        <w:instrText xml:space="preserve"> PAGEREF _Toc235448719 \h </w:instrText>
       </w:r>
       <w:r>
         <w:rPr>
@@ -3311,7 +3311,7 @@
         <w:rPr>
           <w:noProof/>
         </w:rPr>
-        <w:t>14</w:t>
+        <w:t>15</w:t>
       </w:r>
       <w:r>
         <w:rPr>
@@ -3368,7 +3368,7 @@
         <w:rPr>
           <w:noProof/>
         </w:rPr>
-        <w:instrText xml:space="preserve"> PAGEREF _Toc235434074 \h </w:instrText>
+        <w:instrText xml:space="preserve"> PAGEREF _Toc235448720 \h </w:instrText>
       </w:r>
       <w:r>
         <w:rPr>
@@ -3385,7 +3385,7 @@
         <w:rPr>
           <w:noProof/>
         </w:rPr>
-        <w:t>14</w:t>
+        <w:t>15</w:t>
       </w:r>
       <w:r>
         <w:rPr>
@@ -3442,7 +3442,7 @@
         <w:rPr>
           <w:noProof/>
         </w:rPr>
-        <w:instrText xml:space="preserve"> PAGEREF _Toc235434075 \h </w:instrText>
+        <w:instrText xml:space="preserve"> PAGEREF _Toc235448721 \h </w:instrText>
       </w:r>
       <w:r>
         <w:rPr>
@@ -3459,7 +3459,7 @@
         <w:rPr>
           <w:noProof/>
         </w:rPr>
-        <w:t>14</w:t>
+        <w:t>15</w:t>
       </w:r>
       <w:r>
         <w:rPr>
@@ -3516,7 +3516,7 @@
         <w:rPr>
           <w:noProof/>
         </w:rPr>
-        <w:instrText xml:space="preserve"> PAGEREF _Toc235434076 \h </w:instrText>
+        <w:instrText xml:space="preserve"> PAGEREF _Toc235448722 \h </w:instrText>
       </w:r>
       <w:r>
         <w:rPr>
@@ -3533,7 +3533,7 @@
         <w:rPr>
           <w:noProof/>
         </w:rPr>
-        <w:t>14</w:t>
+        <w:t>15</w:t>
       </w:r>
       <w:r>
         <w:rPr>
@@ -3590,7 +3590,7 @@
         <w:rPr>
           <w:noProof/>
         </w:rPr>
-        <w:instrText xml:space="preserve"> PAGEREF _Toc235434077 \h </w:instrText>
+        <w:instrText xml:space="preserve"> PAGEREF _Toc235448723 \h </w:instrText>
       </w:r>
       <w:r>
         <w:rPr>
@@ -3607,7 +3607,7 @@
         <w:rPr>
           <w:noProof/>
         </w:rPr>
-        <w:t>16</w:t>
+        <w:t>17</w:t>
       </w:r>
       <w:r>
         <w:rPr>
@@ -3664,7 +3664,7 @@
         <w:rPr>
           <w:noProof/>
         </w:rPr>
-        <w:instrText xml:space="preserve"> PAGEREF _Toc235434078 \h </w:instrText>
+        <w:instrText xml:space="preserve"> PAGEREF _Toc235448724 \h </w:instrText>
       </w:r>
       <w:r>
         <w:rPr>
@@ -3681,7 +3681,7 @@
         <w:rPr>
           <w:noProof/>
         </w:rPr>
-        <w:t>17</w:t>
+        <w:t>18</w:t>
       </w:r>
       <w:r>
         <w:rPr>
@@ -3738,7 +3738,7 @@
         <w:rPr>
           <w:noProof/>
         </w:rPr>
-        <w:instrText xml:space="preserve"> PAGEREF _Toc235434079 \h </w:instrText>
+        <w:instrText xml:space="preserve"> PAGEREF _Toc235448725 \h </w:instrText>
       </w:r>
       <w:r>
         <w:rPr>
@@ -3755,7 +3755,7 @@
         <w:rPr>
           <w:noProof/>
         </w:rPr>
-        <w:t>18</w:t>
+        <w:t>19</w:t>
       </w:r>
       <w:r>
         <w:rPr>
@@ -3812,7 +3812,7 @@
         <w:rPr>
           <w:noProof/>
         </w:rPr>
-        <w:instrText xml:space="preserve"> PAGEREF _Toc235434080 \h </w:instrText>
+        <w:instrText xml:space="preserve"> PAGEREF _Toc235448726 \h </w:instrText>
       </w:r>
       <w:r>
         <w:rPr>
@@ -3829,7 +3829,7 @@
         <w:rPr>
           <w:noProof/>
         </w:rPr>
-        <w:t>18</w:t>
+        <w:t>19</w:t>
       </w:r>
       <w:r>
         <w:rPr>
@@ -3886,7 +3886,7 @@
         <w:rPr>
           <w:noProof/>
         </w:rPr>
-        <w:instrText xml:space="preserve"> PAGEREF _Toc235434081 \h </w:instrText>
+        <w:instrText xml:space="preserve"> PAGEREF _Toc235448727 \h </w:instrText>
       </w:r>
       <w:r>
         <w:rPr>
@@ -3903,7 +3903,7 @@
         <w:rPr>
           <w:noProof/>
         </w:rPr>
-        <w:t>18</w:t>
+        <w:t>19</w:t>
       </w:r>
       <w:r>
         <w:rPr>
@@ -3960,7 +3960,7 @@
         <w:rPr>
           <w:noProof/>
         </w:rPr>
-        <w:instrText xml:space="preserve"> PAGEREF _Toc235434082 \h </w:instrText>
+        <w:instrText xml:space="preserve"> PAGEREF _Toc235448728 \h </w:instrText>
       </w:r>
       <w:r>
         <w:rPr>
@@ -3977,7 +3977,7 @@
         <w:rPr>
           <w:noProof/>
         </w:rPr>
-        <w:t>21</w:t>
+        <w:t>22</w:t>
       </w:r>
       <w:r>
         <w:rPr>
@@ -4034,7 +4034,7 @@
         <w:rPr>
           <w:noProof/>
         </w:rPr>
-        <w:instrText xml:space="preserve"> PAGEREF _Toc235434083 \h </w:instrText>
+        <w:instrText xml:space="preserve"> PAGEREF _Toc235448729 \h </w:instrText>
       </w:r>
       <w:r>
         <w:rPr>
@@ -4051,7 +4051,7 @@
         <w:rPr>
           <w:noProof/>
         </w:rPr>
-        <w:t>21</w:t>
+        <w:t>22</w:t>
       </w:r>
       <w:r>
         <w:rPr>
@@ -4108,7 +4108,7 @@
         <w:rPr>
           <w:noProof/>
         </w:rPr>
-        <w:instrText xml:space="preserve"> PAGEREF _Toc235434084 \h </w:instrText>
+        <w:instrText xml:space="preserve"> PAGEREF _Toc235448730 \h </w:instrText>
       </w:r>
       <w:r>
         <w:rPr>
@@ -4125,7 +4125,7 @@
         <w:rPr>
           <w:noProof/>
         </w:rPr>
-        <w:t>21</w:t>
+        <w:t>22</w:t>
       </w:r>
       <w:r>
         <w:rPr>
@@ -4182,7 +4182,7 @@
         <w:rPr>
           <w:noProof/>
         </w:rPr>
-        <w:instrText xml:space="preserve"> PAGEREF _Toc235434085 \h </w:instrText>
+        <w:instrText xml:space="preserve"> PAGEREF _Toc235448731 \h </w:instrText>
       </w:r>
       <w:r>
         <w:rPr>
@@ -4199,7 +4199,7 @@
         <w:rPr>
           <w:noProof/>
         </w:rPr>
-        <w:t>21</w:t>
+        <w:t>22</w:t>
       </w:r>
       <w:r>
         <w:rPr>
@@ -4629,7 +4629,7 @@
           <w:bottom w:val="single" w:sz="6" w:space="1" w:color="auto"/>
         </w:pBdr>
       </w:pPr>
-      <w:bookmarkStart w:id="1" w:name="_Toc235434036"/>
+      <w:bookmarkStart w:id="1" w:name="_Toc235448682"/>
       <w:r>
         <w:t>Introduction</w:t>
       </w:r>
@@ -4648,7 +4648,7 @@
         </w:pBdr>
         <w:ind w:hanging="792"/>
       </w:pPr>
-      <w:bookmarkStart w:id="2" w:name="_Toc235434037"/>
+      <w:bookmarkStart w:id="2" w:name="_Toc235448683"/>
       <w:r>
         <w:t>Revision</w:t>
       </w:r>
@@ -4678,7 +4678,7 @@
         </w:pBdr>
         <w:ind w:hanging="792"/>
       </w:pPr>
-      <w:bookmarkStart w:id="3" w:name="_Toc235434038"/>
+      <w:bookmarkStart w:id="3" w:name="_Toc235448684"/>
       <w:r>
         <w:t>Authors</w:t>
       </w:r>
@@ -4708,7 +4708,7 @@
         </w:pBdr>
         <w:ind w:hanging="792"/>
       </w:pPr>
-      <w:bookmarkStart w:id="4" w:name="_Toc235434039"/>
+      <w:bookmarkStart w:id="4" w:name="_Toc235448685"/>
       <w:r>
         <w:t>Terms and Abbreviations</w:t>
       </w:r>
@@ -4861,7 +4861,7 @@
         </w:pBdr>
         <w:ind w:hanging="792"/>
       </w:pPr>
-      <w:bookmarkStart w:id="5" w:name="_Toc235434040"/>
+      <w:bookmarkStart w:id="5" w:name="_Toc235448686"/>
       <w:r>
         <w:t>References</w:t>
       </w:r>
@@ -4880,7 +4880,7 @@
         </w:pBdr>
         <w:ind w:hanging="792"/>
       </w:pPr>
-      <w:bookmarkStart w:id="6" w:name="_Toc235434041"/>
+      <w:bookmarkStart w:id="6" w:name="_Toc235448687"/>
       <w:r>
         <w:t>Document Conventions</w:t>
       </w:r>
@@ -4898,7 +4898,7 @@
           <w:bottom w:val="single" w:sz="6" w:space="1" w:color="auto"/>
         </w:pBdr>
       </w:pPr>
-      <w:bookmarkStart w:id="7" w:name="_Toc235434042"/>
+      <w:bookmarkStart w:id="7" w:name="_Toc235448688"/>
       <w:r>
         <w:t>Architecture Overview</w:t>
       </w:r>
@@ -5044,7 +5044,7 @@
         </w:pBdr>
         <w:ind w:hanging="792"/>
       </w:pPr>
-      <w:bookmarkStart w:id="8" w:name="_Toc235434043"/>
+      <w:bookmarkStart w:id="8" w:name="_Toc235448689"/>
       <w:r>
         <w:t>GC64 Architecture Components</w:t>
       </w:r>
@@ -5707,6 +5707,60 @@
           <w:b/>
         </w:rPr>
       </w:pPr>
+      <w:r>
+        <w:rPr>
+          <w:b/>
+          <w:noProof/>
+        </w:rPr>
+        <w:drawing>
+          <wp:inline distT="0" distB="0" distL="0" distR="0" wp14:anchorId="74611E35" wp14:editId="666825F7">
+            <wp:extent cx="4851400" cy="4504183"/>
+            <wp:effectExtent l="0" t="0" r="0" b="0"/>
+            <wp:docPr id="3" name="Picture 1"/>
+            <wp:cNvGraphicFramePr>
+              <a:graphicFrameLocks xmlns:a="http://schemas.openxmlformats.org/drawingml/2006/main" noChangeAspect="1"/>
+            </wp:cNvGraphicFramePr>
+            <a:graphic xmlns:a="http://schemas.openxmlformats.org/drawingml/2006/main">
+              <a:graphicData uri="http://schemas.openxmlformats.org/drawingml/2006/picture">
+                <pic:pic xmlns:pic="http://schemas.openxmlformats.org/drawingml/2006/picture">
+                  <pic:nvPicPr>
+                    <pic:cNvPr id="0" name="Picture 1"/>
+                    <pic:cNvPicPr>
+                      <a:picLocks noChangeAspect="1" noChangeArrowheads="1"/>
+                    </pic:cNvPicPr>
+                  </pic:nvPicPr>
+                  <pic:blipFill>
+                    <a:blip r:embed="rId10">
+                      <a:extLst>
+                        <a:ext uri="{28A0092B-C50C-407E-A947-70E740481C1C}">
+                          <a14:useLocalDpi xmlns:a14="http://schemas.microsoft.com/office/drawing/2010/main" val="0"/>
+                        </a:ext>
+                      </a:extLst>
+                    </a:blip>
+                    <a:srcRect/>
+                    <a:stretch>
+                      <a:fillRect/>
+                    </a:stretch>
+                  </pic:blipFill>
+                  <pic:spPr bwMode="auto">
+                    <a:xfrm>
+                      <a:off x="0" y="0"/>
+                      <a:ext cx="4851961" cy="4504704"/>
+                    </a:xfrm>
+                    <a:prstGeom prst="rect">
+                      <a:avLst/>
+                    </a:prstGeom>
+                    <a:noFill/>
+                    <a:ln>
+                      <a:noFill/>
+                    </a:ln>
+                  </pic:spPr>
+                </pic:pic>
+              </a:graphicData>
+            </a:graphic>
+          </wp:inline>
+        </w:drawing>
+      </w:r>
     </w:p>
     <w:p>
       <w:pPr>
@@ -5758,6 +5812,34 @@
           <w:b/>
         </w:rPr>
         <w:t>Architecture</w:t>
+      </w:r>
+    </w:p>
+    <w:p>
+      <w:pPr>
+        <w:jc w:val="center"/>
+        <w:rPr>
+          <w:b/>
+        </w:rPr>
+      </w:pPr>
+      <w:r>
+        <w:rPr>
+          <w:b/>
+        </w:rPr>
+        <w:t>[</w:t>
+      </w:r>
+      <w:proofErr w:type="gramStart"/>
+      <w:r>
+        <w:rPr>
+          <w:b/>
+        </w:rPr>
+        <w:t>does</w:t>
+      </w:r>
+      <w:proofErr w:type="gramEnd"/>
+      <w:r>
+        <w:rPr>
+          <w:b/>
+        </w:rPr>
+        <w:t xml:space="preserve"> not reflect actual system interconnect topology]</w:t>
       </w:r>
     </w:p>
     <w:p>
@@ -5780,7 +5862,7 @@
         </w:pBdr>
         <w:ind w:hanging="1224"/>
       </w:pPr>
-      <w:bookmarkStart w:id="9" w:name="_Toc235434044"/>
+      <w:bookmarkStart w:id="9" w:name="_Toc235448690"/>
       <w:r>
         <w:t>Task Group</w:t>
       </w:r>
@@ -5849,7 +5931,7 @@
         </w:pBdr>
         <w:ind w:hanging="1224"/>
       </w:pPr>
-      <w:bookmarkStart w:id="10" w:name="_Toc235434045"/>
+      <w:bookmarkStart w:id="10" w:name="_Toc235448691"/>
       <w:r>
         <w:t xml:space="preserve">Task </w:t>
       </w:r>
@@ -5927,7 +6009,7 @@
         </w:pBdr>
         <w:ind w:hanging="1224"/>
       </w:pPr>
-      <w:bookmarkStart w:id="11" w:name="_Toc235434046"/>
+      <w:bookmarkStart w:id="11" w:name="_Toc235448692"/>
       <w:r>
         <w:t>Task Unit</w:t>
       </w:r>
@@ -5967,7 +6049,7 @@
         </w:pBdr>
         <w:ind w:hanging="1224"/>
       </w:pPr>
-      <w:bookmarkStart w:id="12" w:name="_Toc235434047"/>
+      <w:bookmarkStart w:id="12" w:name="_Toc235448693"/>
       <w:r>
         <w:t>External Bus Architecture</w:t>
       </w:r>
@@ -5991,7 +6073,7 @@
         </w:pBdr>
         <w:ind w:hanging="1224"/>
       </w:pPr>
-      <w:bookmarkStart w:id="13" w:name="_Toc235434048"/>
+      <w:bookmarkStart w:id="13" w:name="_Toc235448694"/>
       <w:r>
         <w:t>MMU Bus Architecture</w:t>
       </w:r>
@@ -6033,11 +6115,46 @@
         </w:pBdr>
         <w:ind w:hanging="1224"/>
       </w:pPr>
-      <w:bookmarkStart w:id="14" w:name="_Toc235434049"/>
+      <w:bookmarkStart w:id="14" w:name="_Toc235448695"/>
       <w:r>
         <w:t>Local Memory Interface</w:t>
       </w:r>
       <w:bookmarkEnd w:id="14"/>
+    </w:p>
+    <w:p/>
+    <w:p>
+      <w:r>
+        <w:t xml:space="preserve">The GC64 Local Memory Interface provides access to the directly connected main memory storage units associated with the respective socket.  The Local Memory Interface provides three main sub functions.  First, it provides a memory coalescing unit whose logic shall recognize aligned memory references and coalesce these references into single requests.  In doing so, the Local Memory Unit makes more efficient use of the respective main memory storage buses.  </w:t>
+      </w:r>
+    </w:p>
+    <w:p/>
+    <w:p>
+      <w:r>
+        <w:t xml:space="preserve">Second, the Local Memory Unit provides an atomic memory operation unit that interoperates with the coalescing unit.  The AMO unit </w:t>
+      </w:r>
+      <w:r>
+        <w:t xml:space="preserve">acts not only as a read-modify-write engine, but it also </w:t>
+      </w:r>
+      <w:r>
+        <w:t xml:space="preserve">acts as an AMO cache.  Values that are frequently accessed via AMO transactions are held in an AMO cache such that multiple AMO operations can be performed with a single read operation.  Intermediate values are flushed in order to their respective physical locations in order to maintain state.  </w:t>
+      </w:r>
+    </w:p>
+    <w:p/>
+    <w:p>
+      <w:r>
+        <w:t xml:space="preserve">Finally, </w:t>
+      </w:r>
+      <w:r>
+        <w:t xml:space="preserve">the Local Memory Interface contains the necessary Translation </w:t>
+      </w:r>
+      <w:proofErr w:type="spellStart"/>
+      <w:r>
+        <w:t>Lookaside</w:t>
+      </w:r>
+      <w:proofErr w:type="spellEnd"/>
+      <w:r>
+        <w:t xml:space="preserve"> Buffer [TLB] that performs the required page table management and virtual to physical translation.  </w:t>
+      </w:r>
     </w:p>
     <w:p>
       <w:pPr>
@@ -6051,13 +6168,36 @@
         </w:pBdr>
         <w:ind w:hanging="1224"/>
       </w:pPr>
-      <w:bookmarkStart w:id="15" w:name="_Toc235434050"/>
+      <w:bookmarkStart w:id="15" w:name="_Toc235448696"/>
       <w:r>
         <w:t>Global Memory Interface</w:t>
       </w:r>
       <w:bookmarkEnd w:id="15"/>
     </w:p>
     <w:p/>
+    <w:p>
+      <w:r>
+        <w:t>The GC64 Global Memory Interfaces provides access from the local socket to global memory regions and from remote sockets to local [remotely addressed] memory regions.  In this manner, the Global Memory Interface has the ability to encode requests for r</w:t>
+      </w:r>
+      <w:r>
+        <w:t xml:space="preserve">emote sockets and decode requests from remote sockets.  </w:t>
+      </w:r>
+      <w:r>
+        <w:t xml:space="preserve">Any incoming requests from remote sockets are verified and subsequently forwarded to the Local Memory Interface via the </w:t>
+      </w:r>
+      <w:r>
+        <w:t xml:space="preserve">MMU bus.  </w:t>
+      </w:r>
+    </w:p>
+    <w:p/>
+    <w:p>
+      <w:r>
+        <w:t xml:space="preserve">The Global Memory Interface also contains a memory coalescing unit.  In similar fashion as to the Local Memory Interface, the Global coalescing unit attempts to block multiple aligned memory transactions into a single request in order to optimize the use of global bandwidth.    </w:t>
+      </w:r>
+      <w:r>
+        <w:t xml:space="preserve">  </w:t>
+      </w:r>
+    </w:p>
     <w:p>
       <w:pPr>
         <w:pStyle w:val="Heading1"/>
@@ -6069,7 +6209,7 @@
           <w:bottom w:val="single" w:sz="6" w:space="1" w:color="auto"/>
         </w:pBdr>
       </w:pPr>
-      <w:bookmarkStart w:id="16" w:name="_Toc235434051"/>
+      <w:bookmarkStart w:id="16" w:name="_Toc235448697"/>
       <w:r>
         <w:t>Addressing Modes &amp; Operand Conventions</w:t>
       </w:r>
@@ -6093,7 +6233,7 @@
         </w:pBdr>
         <w:ind w:hanging="792"/>
       </w:pPr>
-      <w:bookmarkStart w:id="17" w:name="_Toc235434052"/>
+      <w:bookmarkStart w:id="17" w:name="_Toc235448698"/>
       <w:r>
         <w:t>Addressing Modes</w:t>
       </w:r>
@@ -6111,7 +6251,7 @@
         </w:pBdr>
         <w:ind w:hanging="1224"/>
       </w:pPr>
-      <w:bookmarkStart w:id="18" w:name="_Toc235434053"/>
+      <w:bookmarkStart w:id="18" w:name="_Toc235448699"/>
       <w:r>
         <w:t>Local Register Indirect with Displacement</w:t>
       </w:r>
@@ -6130,7 +6270,7 @@
         </w:pBdr>
         <w:ind w:hanging="1224"/>
       </w:pPr>
-      <w:bookmarkStart w:id="19" w:name="_Toc235434054"/>
+      <w:bookmarkStart w:id="19" w:name="_Toc235448700"/>
       <w:r>
         <w:t>Global Register Indirect with Displacement</w:t>
       </w:r>
@@ -6149,7 +6289,7 @@
         </w:pBdr>
         <w:ind w:hanging="1224"/>
       </w:pPr>
-      <w:bookmarkStart w:id="20" w:name="_Toc235434055"/>
+      <w:bookmarkStart w:id="20" w:name="_Toc235448701"/>
       <w:r>
         <w:t>Instruction Pointer [IP] Relative</w:t>
       </w:r>
@@ -6171,7 +6311,7 @@
         </w:pBdr>
         <w:ind w:hanging="792"/>
       </w:pPr>
-      <w:bookmarkStart w:id="21" w:name="_Toc235434056"/>
+      <w:bookmarkStart w:id="21" w:name="_Toc235448702"/>
       <w:r>
         <w:t>Operand Conventions</w:t>
       </w:r>
@@ -6900,7 +7040,7 @@
           <w:bottom w:val="single" w:sz="6" w:space="1" w:color="auto"/>
         </w:pBdr>
       </w:pPr>
-      <w:bookmarkStart w:id="22" w:name="_Toc235434057"/>
+      <w:bookmarkStart w:id="22" w:name="_Toc235448703"/>
       <w:r>
         <w:t>Execution</w:t>
       </w:r>
@@ -6920,7 +7060,7 @@
           <w:bottom w:val="single" w:sz="6" w:space="1" w:color="auto"/>
         </w:pBdr>
       </w:pPr>
-      <w:bookmarkStart w:id="23" w:name="_Toc235434058"/>
+      <w:bookmarkStart w:id="23" w:name="_Toc235448704"/>
       <w:r>
         <w:t>Scalar Mode</w:t>
       </w:r>
@@ -6938,7 +7078,7 @@
           <w:bottom w:val="single" w:sz="6" w:space="1" w:color="auto"/>
         </w:pBdr>
       </w:pPr>
-      <w:bookmarkStart w:id="24" w:name="_Toc235434059"/>
+      <w:bookmarkStart w:id="24" w:name="_Toc235448705"/>
       <w:r>
         <w:t>Vector Mode</w:t>
       </w:r>
@@ -6956,7 +7096,7 @@
           <w:bottom w:val="single" w:sz="6" w:space="1" w:color="auto"/>
         </w:pBdr>
       </w:pPr>
-      <w:bookmarkStart w:id="25" w:name="_Toc235434060"/>
+      <w:bookmarkStart w:id="25" w:name="_Toc235448706"/>
       <w:r>
         <w:t>Task Switch Algorithm</w:t>
       </w:r>
@@ -6973,7 +7113,7 @@
           <w:bottom w:val="single" w:sz="6" w:space="1" w:color="auto"/>
         </w:pBdr>
       </w:pPr>
-      <w:bookmarkStart w:id="26" w:name="_Toc235434061"/>
+      <w:bookmarkStart w:id="26" w:name="_Toc235448707"/>
       <w:r>
         <w:t>Exception Model</w:t>
       </w:r>
@@ -6991,7 +7131,7 @@
           <w:bottom w:val="single" w:sz="6" w:space="1" w:color="auto"/>
         </w:pBdr>
       </w:pPr>
-      <w:bookmarkStart w:id="27" w:name="_Toc235434062"/>
+      <w:bookmarkStart w:id="27" w:name="_Toc235448708"/>
       <w:r>
         <w:t>Memory Management Unit</w:t>
       </w:r>
@@ -7013,7 +7153,7 @@
         </w:pBdr>
         <w:ind w:hanging="792"/>
       </w:pPr>
-      <w:bookmarkStart w:id="28" w:name="_Toc235434063"/>
+      <w:bookmarkStart w:id="28" w:name="_Toc235448709"/>
       <w:r>
         <w:t>Local MMU</w:t>
       </w:r>
@@ -7032,7 +7172,7 @@
         </w:pBdr>
         <w:ind w:hanging="792"/>
       </w:pPr>
-      <w:bookmarkStart w:id="29" w:name="_Toc235434064"/>
+      <w:bookmarkStart w:id="29" w:name="_Toc235448710"/>
       <w:r>
         <w:t>Global MMU</w:t>
       </w:r>
@@ -7050,7 +7190,7 @@
           <w:bottom w:val="single" w:sz="6" w:space="1" w:color="auto"/>
         </w:pBdr>
       </w:pPr>
-      <w:bookmarkStart w:id="30" w:name="_Toc235434065"/>
+      <w:bookmarkStart w:id="30" w:name="_Toc235448711"/>
       <w:r>
         <w:t>Hazard Model</w:t>
       </w:r>
@@ -7067,7 +7207,7 @@
           <w:bottom w:val="single" w:sz="6" w:space="1" w:color="auto"/>
         </w:pBdr>
       </w:pPr>
-      <w:bookmarkStart w:id="31" w:name="_Toc235434066"/>
+      <w:bookmarkStart w:id="31" w:name="_Toc235448712"/>
       <w:r>
         <w:t>Interrupt Model</w:t>
       </w:r>
@@ -7085,7 +7225,7 @@
           <w:bottom w:val="single" w:sz="6" w:space="1" w:color="auto"/>
         </w:pBdr>
       </w:pPr>
-      <w:bookmarkStart w:id="32" w:name="_Toc235434067"/>
+      <w:bookmarkStart w:id="32" w:name="_Toc235448713"/>
       <w:r>
         <w:t>Instruction Set</w:t>
       </w:r>
@@ -7103,7 +7243,7 @@
           <w:bottom w:val="single" w:sz="6" w:space="1" w:color="auto"/>
         </w:pBdr>
       </w:pPr>
-      <w:bookmarkStart w:id="33" w:name="_Toc235434068"/>
+      <w:bookmarkStart w:id="33" w:name="_Toc235448714"/>
       <w:r>
         <w:t>Debug Model</w:t>
       </w:r>
@@ -7121,7 +7261,7 @@
           <w:bottom w:val="single" w:sz="6" w:space="1" w:color="auto"/>
         </w:pBdr>
       </w:pPr>
-      <w:bookmarkStart w:id="34" w:name="_Toc235434069"/>
+      <w:bookmarkStart w:id="34" w:name="_Toc235448715"/>
       <w:r>
         <w:t>Application Binary Interface</w:t>
       </w:r>
@@ -7140,7 +7280,7 @@
         </w:pBdr>
         <w:ind w:hanging="792"/>
       </w:pPr>
-      <w:bookmarkStart w:id="35" w:name="_Toc235434070"/>
+      <w:bookmarkStart w:id="35" w:name="_Toc235448716"/>
       <w:r>
         <w:t>Function Call Conventions</w:t>
       </w:r>
@@ -7158,7 +7298,7 @@
         </w:pBdr>
         <w:ind w:hanging="1224"/>
       </w:pPr>
-      <w:bookmarkStart w:id="36" w:name="_Toc235434071"/>
+      <w:bookmarkStart w:id="36" w:name="_Toc235448717"/>
       <w:r>
         <w:t>Call Semantics</w:t>
       </w:r>
@@ -7176,7 +7316,7 @@
         </w:pBdr>
         <w:ind w:hanging="1224"/>
       </w:pPr>
-      <w:bookmarkStart w:id="37" w:name="_Toc235434072"/>
+      <w:bookmarkStart w:id="37" w:name="_Toc235448718"/>
       <w:r>
         <w:t>Parameter Lists</w:t>
       </w:r>
@@ -7194,7 +7334,7 @@
         </w:pBdr>
         <w:ind w:hanging="1224"/>
       </w:pPr>
-      <w:bookmarkStart w:id="38" w:name="_Toc235434073"/>
+      <w:bookmarkStart w:id="38" w:name="_Toc235448719"/>
       <w:r>
         <w:t>Return Codes</w:t>
       </w:r>
@@ -7212,7 +7352,7 @@
         </w:pBdr>
         <w:ind w:hanging="792"/>
       </w:pPr>
-      <w:bookmarkStart w:id="39" w:name="_Toc235434074"/>
+      <w:bookmarkStart w:id="39" w:name="_Toc235448720"/>
       <w:r>
         <w:t>System Calls</w:t>
       </w:r>
@@ -7229,7 +7369,7 @@
           <w:bottom w:val="single" w:sz="6" w:space="1" w:color="auto"/>
         </w:pBdr>
       </w:pPr>
-      <w:bookmarkStart w:id="40" w:name="_Toc235434075"/>
+      <w:bookmarkStart w:id="40" w:name="_Toc235448721"/>
       <w:r>
         <w:t>Register Organization</w:t>
       </w:r>
@@ -7293,7 +7433,7 @@
         </w:pBdr>
         <w:ind w:hanging="792"/>
       </w:pPr>
-      <w:bookmarkStart w:id="41" w:name="_Toc235434076"/>
+      <w:bookmarkStart w:id="41" w:name="_Toc235448722"/>
       <w:r>
         <w:t xml:space="preserve">Scalar </w:t>
       </w:r>
@@ -12155,7 +12295,7 @@
         </w:pBdr>
         <w:ind w:hanging="792"/>
       </w:pPr>
-      <w:bookmarkStart w:id="42" w:name="_Toc235434077"/>
+      <w:bookmarkStart w:id="42" w:name="_Toc235448723"/>
       <w:r>
         <w:t>Vector Register Indexing</w:t>
       </w:r>
@@ -14751,7 +14891,7 @@
         </w:pBdr>
         <w:ind w:hanging="792"/>
       </w:pPr>
-      <w:bookmarkStart w:id="43" w:name="_Toc235434078"/>
+      <w:bookmarkStart w:id="43" w:name="_Toc235448724"/>
       <w:r>
         <w:t>GCONST Register</w:t>
       </w:r>
@@ -15315,7 +15455,7 @@
                     </pic:cNvPicPr>
                   </pic:nvPicPr>
                   <pic:blipFill>
-                    <a:blip r:embed="rId10">
+                    <a:blip r:embed="rId11">
                       <a:extLst>
                         <a:ext uri="{28A0092B-C50C-407E-A947-70E740481C1C}">
                           <a14:useLocalDpi xmlns:a14="http://schemas.microsoft.com/office/drawing/2010/main" val="0"/>
@@ -15370,7 +15510,7 @@
         </w:pBdr>
         <w:ind w:hanging="792"/>
       </w:pPr>
-      <w:bookmarkStart w:id="44" w:name="_Toc235434079"/>
+      <w:bookmarkStart w:id="44" w:name="_Toc235448725"/>
       <w:r>
         <w:t>Performance Counter Access</w:t>
       </w:r>
@@ -15387,7 +15527,7 @@
           <w:bottom w:val="single" w:sz="6" w:space="1" w:color="auto"/>
         </w:pBdr>
       </w:pPr>
-      <w:bookmarkStart w:id="45" w:name="_Toc235434080"/>
+      <w:bookmarkStart w:id="45" w:name="_Toc235448726"/>
       <w:r>
         <w:t>Instruction Set Architecture</w:t>
       </w:r>
@@ -15405,7 +15545,7 @@
         </w:pBdr>
         <w:ind w:hanging="792"/>
       </w:pPr>
-      <w:bookmarkStart w:id="46" w:name="_Toc235434081"/>
+      <w:bookmarkStart w:id="46" w:name="_Toc235448727"/>
       <w:r>
         <w:t>Instruction Set Format</w:t>
       </w:r>
@@ -16741,7 +16881,7 @@
                     </pic:cNvPicPr>
                   </pic:nvPicPr>
                   <pic:blipFill>
-                    <a:blip r:embed="rId11">
+                    <a:blip r:embed="rId12">
                       <a:extLst>
                         <a:ext uri="{28A0092B-C50C-407E-A947-70E740481C1C}">
                           <a14:useLocalDpi xmlns:a14="http://schemas.microsoft.com/office/drawing/2010/main" val="0"/>
@@ -16811,7 +16951,7 @@
         </w:pBdr>
         <w:ind w:hanging="792"/>
       </w:pPr>
-      <w:bookmarkStart w:id="47" w:name="_Toc235434082"/>
+      <w:bookmarkStart w:id="47" w:name="_Toc235448728"/>
       <w:r>
         <w:t>Instruction Descriptions</w:t>
       </w:r>
@@ -16828,7 +16968,7 @@
           <w:bottom w:val="single" w:sz="6" w:space="1" w:color="auto"/>
         </w:pBdr>
       </w:pPr>
-      <w:bookmarkStart w:id="48" w:name="_Toc235434083"/>
+      <w:bookmarkStart w:id="48" w:name="_Toc235448729"/>
       <w:r>
         <w:t>Appendix A. Instruction Set Table</w:t>
       </w:r>
@@ -16846,7 +16986,7 @@
           <w:bottom w:val="single" w:sz="6" w:space="1" w:color="auto"/>
         </w:pBdr>
       </w:pPr>
-      <w:bookmarkStart w:id="49" w:name="_Toc235434084"/>
+      <w:bookmarkStart w:id="49" w:name="_Toc235448730"/>
       <w:r>
         <w:t>Appendix B. Performance Counters</w:t>
       </w:r>
@@ -16864,7 +17004,7 @@
           <w:bottom w:val="single" w:sz="6" w:space="1" w:color="auto"/>
         </w:pBdr>
       </w:pPr>
-      <w:bookmarkStart w:id="50" w:name="_Toc235434085"/>
+      <w:bookmarkStart w:id="50" w:name="_Toc235448731"/>
       <w:r>
         <w:t>Appendix NNNN</w:t>
       </w:r>
@@ -17020,8 +17160,8 @@
     </w:p>
     <w:p/>
     <w:sectPr>
-      <w:footerReference w:type="even" r:id="rId12"/>
-      <w:footerReference w:type="default" r:id="rId13"/>
+      <w:footerReference w:type="even" r:id="rId13"/>
+      <w:footerReference w:type="default" r:id="rId14"/>
       <w:pgSz w:w="12240" w:h="15840"/>
       <w:pgMar w:top="1440" w:right="1800" w:bottom="1440" w:left="1800" w:header="720" w:footer="720" w:gutter="0"/>
       <w:pgNumType w:chapStyle="1"/>
@@ -17085,7 +17225,7 @@
         <w:rStyle w:val="PageNumber"/>
         <w:noProof/>
       </w:rPr>
-      <w:t>4</w:t>
+      <w:t>6</w:t>
     </w:r>
     <w:r>
       <w:rPr>
@@ -19890,7 +20030,7 @@
 </file>
 
 <file path=customXml/itemProps1.xml><?xml version="1.0" encoding="utf-8"?>
-<ds:datastoreItem xmlns:ds="http://schemas.openxmlformats.org/officeDocument/2006/customXml" ds:itemID="{E7457EA6-94EB-5747-A5EF-D53CE9B422ED}">
+<ds:datastoreItem xmlns:ds="http://schemas.openxmlformats.org/officeDocument/2006/customXml" ds:itemID="{C0A85178-DFE2-BC4F-9737-4364ACE7670A}">
   <ds:schemaRefs>
     <ds:schemaRef ds:uri="http://schemas.openxmlformats.org/officeDocument/2006/bibliography"/>
   </ds:schemaRefs>

</xml_diff>

<commit_message>
updating arch specs to include new register defs
</commit_message>
<xml_diff>
--- a/doc/goblin-core_arch_specs.docx
+++ b/doc/goblin-core_arch_specs.docx
@@ -542,8 +542,6 @@
       <w:r>
         <w:fldChar w:fldCharType="separate"/>
       </w:r>
-      <w:bookmarkStart w:id="0" w:name="_GoBack"/>
-      <w:bookmarkEnd w:id="0"/>
       <w:r>
         <w:rPr>
           <w:noProof/>
@@ -580,7 +578,7 @@
         <w:rPr>
           <w:noProof/>
         </w:rPr>
-        <w:instrText xml:space="preserve"> PAGEREF _Toc235448682 \h </w:instrText>
+        <w:instrText xml:space="preserve"> PAGEREF _Toc235688648 \h </w:instrText>
       </w:r>
       <w:r>
         <w:rPr>
@@ -654,7 +652,7 @@
         <w:rPr>
           <w:noProof/>
         </w:rPr>
-        <w:instrText xml:space="preserve"> PAGEREF _Toc235448683 \h </w:instrText>
+        <w:instrText xml:space="preserve"> PAGEREF _Toc235688649 \h </w:instrText>
       </w:r>
       <w:r>
         <w:rPr>
@@ -728,7 +726,7 @@
         <w:rPr>
           <w:noProof/>
         </w:rPr>
-        <w:instrText xml:space="preserve"> PAGEREF _Toc235448684 \h </w:instrText>
+        <w:instrText xml:space="preserve"> PAGEREF _Toc235688650 \h </w:instrText>
       </w:r>
       <w:r>
         <w:rPr>
@@ -802,7 +800,7 @@
         <w:rPr>
           <w:noProof/>
         </w:rPr>
-        <w:instrText xml:space="preserve"> PAGEREF _Toc235448685 \h </w:instrText>
+        <w:instrText xml:space="preserve"> PAGEREF _Toc235688651 \h </w:instrText>
       </w:r>
       <w:r>
         <w:rPr>
@@ -876,7 +874,7 @@
         <w:rPr>
           <w:noProof/>
         </w:rPr>
-        <w:instrText xml:space="preserve"> PAGEREF _Toc235448686 \h </w:instrText>
+        <w:instrText xml:space="preserve"> PAGEREF _Toc235688652 \h </w:instrText>
       </w:r>
       <w:r>
         <w:rPr>
@@ -950,7 +948,7 @@
         <w:rPr>
           <w:noProof/>
         </w:rPr>
-        <w:instrText xml:space="preserve"> PAGEREF _Toc235448687 \h </w:instrText>
+        <w:instrText xml:space="preserve"> PAGEREF _Toc235688653 \h </w:instrText>
       </w:r>
       <w:r>
         <w:rPr>
@@ -1021,7 +1019,7 @@
         <w:rPr>
           <w:noProof/>
         </w:rPr>
-        <w:instrText xml:space="preserve"> PAGEREF _Toc235448688 \h </w:instrText>
+        <w:instrText xml:space="preserve"> PAGEREF _Toc235688654 \h </w:instrText>
       </w:r>
       <w:r>
         <w:rPr>
@@ -1095,7 +1093,7 @@
         <w:rPr>
           <w:noProof/>
         </w:rPr>
-        <w:instrText xml:space="preserve"> PAGEREF _Toc235448689 \h </w:instrText>
+        <w:instrText xml:space="preserve"> PAGEREF _Toc235688655 \h </w:instrText>
       </w:r>
       <w:r>
         <w:rPr>
@@ -1169,7 +1167,7 @@
         <w:rPr>
           <w:noProof/>
         </w:rPr>
-        <w:instrText xml:space="preserve"> PAGEREF _Toc235448690 \h </w:instrText>
+        <w:instrText xml:space="preserve"> PAGEREF _Toc235688656 \h </w:instrText>
       </w:r>
       <w:r>
         <w:rPr>
@@ -1243,7 +1241,7 @@
         <w:rPr>
           <w:noProof/>
         </w:rPr>
-        <w:instrText xml:space="preserve"> PAGEREF _Toc235448691 \h </w:instrText>
+        <w:instrText xml:space="preserve"> PAGEREF _Toc235688657 \h </w:instrText>
       </w:r>
       <w:r>
         <w:rPr>
@@ -1317,7 +1315,7 @@
         <w:rPr>
           <w:noProof/>
         </w:rPr>
-        <w:instrText xml:space="preserve"> PAGEREF _Toc235448692 \h </w:instrText>
+        <w:instrText xml:space="preserve"> PAGEREF _Toc235688658 \h </w:instrText>
       </w:r>
       <w:r>
         <w:rPr>
@@ -1391,7 +1389,7 @@
         <w:rPr>
           <w:noProof/>
         </w:rPr>
-        <w:instrText xml:space="preserve"> PAGEREF _Toc235448693 \h </w:instrText>
+        <w:instrText xml:space="preserve"> PAGEREF _Toc235688659 \h </w:instrText>
       </w:r>
       <w:r>
         <w:rPr>
@@ -1465,7 +1463,7 @@
         <w:rPr>
           <w:noProof/>
         </w:rPr>
-        <w:instrText xml:space="preserve"> PAGEREF _Toc235448694 \h </w:instrText>
+        <w:instrText xml:space="preserve"> PAGEREF _Toc235688660 \h </w:instrText>
       </w:r>
       <w:r>
         <w:rPr>
@@ -1539,7 +1537,7 @@
         <w:rPr>
           <w:noProof/>
         </w:rPr>
-        <w:instrText xml:space="preserve"> PAGEREF _Toc235448695 \h </w:instrText>
+        <w:instrText xml:space="preserve"> PAGEREF _Toc235688661 \h </w:instrText>
       </w:r>
       <w:r>
         <w:rPr>
@@ -1613,7 +1611,7 @@
         <w:rPr>
           <w:noProof/>
         </w:rPr>
-        <w:instrText xml:space="preserve"> PAGEREF _Toc235448696 \h </w:instrText>
+        <w:instrText xml:space="preserve"> PAGEREF _Toc235688662 \h </w:instrText>
       </w:r>
       <w:r>
         <w:rPr>
@@ -1684,7 +1682,7 @@
         <w:rPr>
           <w:noProof/>
         </w:rPr>
-        <w:instrText xml:space="preserve"> PAGEREF _Toc235448697 \h </w:instrText>
+        <w:instrText xml:space="preserve"> PAGEREF _Toc235688663 \h </w:instrText>
       </w:r>
       <w:r>
         <w:rPr>
@@ -1758,7 +1756,7 @@
         <w:rPr>
           <w:noProof/>
         </w:rPr>
-        <w:instrText xml:space="preserve"> PAGEREF _Toc235448698 \h </w:instrText>
+        <w:instrText xml:space="preserve"> PAGEREF _Toc235688664 \h </w:instrText>
       </w:r>
       <w:r>
         <w:rPr>
@@ -1832,7 +1830,7 @@
         <w:rPr>
           <w:noProof/>
         </w:rPr>
-        <w:instrText xml:space="preserve"> PAGEREF _Toc235448699 \h </w:instrText>
+        <w:instrText xml:space="preserve"> PAGEREF _Toc235688665 \h </w:instrText>
       </w:r>
       <w:r>
         <w:rPr>
@@ -1906,7 +1904,7 @@
         <w:rPr>
           <w:noProof/>
         </w:rPr>
-        <w:instrText xml:space="preserve"> PAGEREF _Toc235448700 \h </w:instrText>
+        <w:instrText xml:space="preserve"> PAGEREF _Toc235688666 \h </w:instrText>
       </w:r>
       <w:r>
         <w:rPr>
@@ -1980,7 +1978,7 @@
         <w:rPr>
           <w:noProof/>
         </w:rPr>
-        <w:instrText xml:space="preserve"> PAGEREF _Toc235448701 \h </w:instrText>
+        <w:instrText xml:space="preserve"> PAGEREF _Toc235688667 \h </w:instrText>
       </w:r>
       <w:r>
         <w:rPr>
@@ -2054,7 +2052,7 @@
         <w:rPr>
           <w:noProof/>
         </w:rPr>
-        <w:instrText xml:space="preserve"> PAGEREF _Toc235448702 \h </w:instrText>
+        <w:instrText xml:space="preserve"> PAGEREF _Toc235688668 \h </w:instrText>
       </w:r>
       <w:r>
         <w:rPr>
@@ -2125,7 +2123,7 @@
         <w:rPr>
           <w:noProof/>
         </w:rPr>
-        <w:instrText xml:space="preserve"> PAGEREF _Toc235448703 \h </w:instrText>
+        <w:instrText xml:space="preserve"> PAGEREF _Toc235688669 \h </w:instrText>
       </w:r>
       <w:r>
         <w:rPr>
@@ -2199,7 +2197,7 @@
         <w:rPr>
           <w:noProof/>
         </w:rPr>
-        <w:instrText xml:space="preserve"> PAGEREF _Toc235448704 \h </w:instrText>
+        <w:instrText xml:space="preserve"> PAGEREF _Toc235688670 \h </w:instrText>
       </w:r>
       <w:r>
         <w:rPr>
@@ -2273,7 +2271,7 @@
         <w:rPr>
           <w:noProof/>
         </w:rPr>
-        <w:instrText xml:space="preserve"> PAGEREF _Toc235448705 \h </w:instrText>
+        <w:instrText xml:space="preserve"> PAGEREF _Toc235688671 \h </w:instrText>
       </w:r>
       <w:r>
         <w:rPr>
@@ -2347,7 +2345,7 @@
         <w:rPr>
           <w:noProof/>
         </w:rPr>
-        <w:instrText xml:space="preserve"> PAGEREF _Toc235448706 \h </w:instrText>
+        <w:instrText xml:space="preserve"> PAGEREF _Toc235688672 \h </w:instrText>
       </w:r>
       <w:r>
         <w:rPr>
@@ -2418,7 +2416,7 @@
         <w:rPr>
           <w:noProof/>
         </w:rPr>
-        <w:instrText xml:space="preserve"> PAGEREF _Toc235448707 \h </w:instrText>
+        <w:instrText xml:space="preserve"> PAGEREF _Toc235688673 \h </w:instrText>
       </w:r>
       <w:r>
         <w:rPr>
@@ -2489,7 +2487,7 @@
         <w:rPr>
           <w:noProof/>
         </w:rPr>
-        <w:instrText xml:space="preserve"> PAGEREF _Toc235448708 \h </w:instrText>
+        <w:instrText xml:space="preserve"> PAGEREF _Toc235688674 \h </w:instrText>
       </w:r>
       <w:r>
         <w:rPr>
@@ -2563,7 +2561,7 @@
         <w:rPr>
           <w:noProof/>
         </w:rPr>
-        <w:instrText xml:space="preserve"> PAGEREF _Toc235448709 \h </w:instrText>
+        <w:instrText xml:space="preserve"> PAGEREF _Toc235688675 \h </w:instrText>
       </w:r>
       <w:r>
         <w:rPr>
@@ -2637,7 +2635,7 @@
         <w:rPr>
           <w:noProof/>
         </w:rPr>
-        <w:instrText xml:space="preserve"> PAGEREF _Toc235448710 \h </w:instrText>
+        <w:instrText xml:space="preserve"> PAGEREF _Toc235688676 \h </w:instrText>
       </w:r>
       <w:r>
         <w:rPr>
@@ -2708,7 +2706,7 @@
         <w:rPr>
           <w:noProof/>
         </w:rPr>
-        <w:instrText xml:space="preserve"> PAGEREF _Toc235448711 \h </w:instrText>
+        <w:instrText xml:space="preserve"> PAGEREF _Toc235688677 \h </w:instrText>
       </w:r>
       <w:r>
         <w:rPr>
@@ -2779,7 +2777,7 @@
         <w:rPr>
           <w:noProof/>
         </w:rPr>
-        <w:instrText xml:space="preserve"> PAGEREF _Toc235448712 \h </w:instrText>
+        <w:instrText xml:space="preserve"> PAGEREF _Toc235688678 \h </w:instrText>
       </w:r>
       <w:r>
         <w:rPr>
@@ -2850,7 +2848,7 @@
         <w:rPr>
           <w:noProof/>
         </w:rPr>
-        <w:instrText xml:space="preserve"> PAGEREF _Toc235448713 \h </w:instrText>
+        <w:instrText xml:space="preserve"> PAGEREF _Toc235688679 \h </w:instrText>
       </w:r>
       <w:r>
         <w:rPr>
@@ -2924,7 +2922,7 @@
         <w:rPr>
           <w:noProof/>
         </w:rPr>
-        <w:instrText xml:space="preserve"> PAGEREF _Toc235448714 \h </w:instrText>
+        <w:instrText xml:space="preserve"> PAGEREF _Toc235688680 \h </w:instrText>
       </w:r>
       <w:r>
         <w:rPr>
@@ -2998,7 +2996,7 @@
         <w:rPr>
           <w:noProof/>
         </w:rPr>
-        <w:instrText xml:space="preserve"> PAGEREF _Toc235448715 \h </w:instrText>
+        <w:instrText xml:space="preserve"> PAGEREF _Toc235688681 \h </w:instrText>
       </w:r>
       <w:r>
         <w:rPr>
@@ -3072,7 +3070,7 @@
         <w:rPr>
           <w:noProof/>
         </w:rPr>
-        <w:instrText xml:space="preserve"> PAGEREF _Toc235448716 \h </w:instrText>
+        <w:instrText xml:space="preserve"> PAGEREF _Toc235688682 \h </w:instrText>
       </w:r>
       <w:r>
         <w:rPr>
@@ -3146,7 +3144,7 @@
         <w:rPr>
           <w:noProof/>
         </w:rPr>
-        <w:instrText xml:space="preserve"> PAGEREF _Toc235448717 \h </w:instrText>
+        <w:instrText xml:space="preserve"> PAGEREF _Toc235688683 \h </w:instrText>
       </w:r>
       <w:r>
         <w:rPr>
@@ -3220,7 +3218,7 @@
         <w:rPr>
           <w:noProof/>
         </w:rPr>
-        <w:instrText xml:space="preserve"> PAGEREF _Toc235448718 \h </w:instrText>
+        <w:instrText xml:space="preserve"> PAGEREF _Toc235688684 \h </w:instrText>
       </w:r>
       <w:r>
         <w:rPr>
@@ -3294,7 +3292,7 @@
         <w:rPr>
           <w:noProof/>
         </w:rPr>
-        <w:instrText xml:space="preserve"> PAGEREF _Toc235448719 \h </w:instrText>
+        <w:instrText xml:space="preserve"> PAGEREF _Toc235688685 \h </w:instrText>
       </w:r>
       <w:r>
         <w:rPr>
@@ -3368,7 +3366,155 @@
         <w:rPr>
           <w:noProof/>
         </w:rPr>
-        <w:instrText xml:space="preserve"> PAGEREF _Toc235448720 \h </w:instrText>
+        <w:instrText xml:space="preserve"> PAGEREF _Toc235688686 \h </w:instrText>
+      </w:r>
+      <w:r>
+        <w:rPr>
+          <w:noProof/>
+        </w:rPr>
+      </w:r>
+      <w:r>
+        <w:rPr>
+          <w:noProof/>
+        </w:rPr>
+        <w:fldChar w:fldCharType="separate"/>
+      </w:r>
+      <w:r>
+        <w:rPr>
+          <w:noProof/>
+        </w:rPr>
+        <w:t>15</w:t>
+      </w:r>
+      <w:r>
+        <w:rPr>
+          <w:noProof/>
+        </w:rPr>
+        <w:fldChar w:fldCharType="end"/>
+      </w:r>
+    </w:p>
+    <w:p>
+      <w:pPr>
+        <w:pStyle w:val="TOC1"/>
+        <w:tabs>
+          <w:tab w:val="left" w:pos="960"/>
+        </w:tabs>
+        <w:rPr>
+          <w:b w:val="0"/>
+          <w:noProof/>
+          <w:lang w:eastAsia="ja-JP"/>
+        </w:rPr>
+      </w:pPr>
+      <w:r>
+        <w:rPr>
+          <w:noProof/>
+        </w:rPr>
+        <w:t>11.3.</w:t>
+      </w:r>
+      <w:r>
+        <w:rPr>
+          <w:b w:val="0"/>
+          <w:noProof/>
+          <w:lang w:eastAsia="ja-JP"/>
+        </w:rPr>
+        <w:tab/>
+      </w:r>
+      <w:r>
+        <w:rPr>
+          <w:noProof/>
+        </w:rPr>
+        <w:t>GKEY Application Security</w:t>
+      </w:r>
+      <w:r>
+        <w:rPr>
+          <w:noProof/>
+        </w:rPr>
+        <w:tab/>
+      </w:r>
+      <w:r>
+        <w:rPr>
+          <w:noProof/>
+        </w:rPr>
+        <w:fldChar w:fldCharType="begin"/>
+      </w:r>
+      <w:r>
+        <w:rPr>
+          <w:noProof/>
+        </w:rPr>
+        <w:instrText xml:space="preserve"> PAGEREF _Toc235688687 \h </w:instrText>
+      </w:r>
+      <w:r>
+        <w:rPr>
+          <w:noProof/>
+        </w:rPr>
+      </w:r>
+      <w:r>
+        <w:rPr>
+          <w:noProof/>
+        </w:rPr>
+        <w:fldChar w:fldCharType="separate"/>
+      </w:r>
+      <w:r>
+        <w:rPr>
+          <w:noProof/>
+        </w:rPr>
+        <w:t>15</w:t>
+      </w:r>
+      <w:r>
+        <w:rPr>
+          <w:noProof/>
+        </w:rPr>
+        <w:fldChar w:fldCharType="end"/>
+      </w:r>
+    </w:p>
+    <w:p>
+      <w:pPr>
+        <w:pStyle w:val="TOC1"/>
+        <w:tabs>
+          <w:tab w:val="left" w:pos="960"/>
+        </w:tabs>
+        <w:rPr>
+          <w:b w:val="0"/>
+          <w:noProof/>
+          <w:lang w:eastAsia="ja-JP"/>
+        </w:rPr>
+      </w:pPr>
+      <w:r>
+        <w:rPr>
+          <w:noProof/>
+        </w:rPr>
+        <w:t>11.4.</w:t>
+      </w:r>
+      <w:r>
+        <w:rPr>
+          <w:b w:val="0"/>
+          <w:noProof/>
+          <w:lang w:eastAsia="ja-JP"/>
+        </w:rPr>
+        <w:tab/>
+      </w:r>
+      <w:r>
+        <w:rPr>
+          <w:noProof/>
+        </w:rPr>
+        <w:t>Barrier Synchronization</w:t>
+      </w:r>
+      <w:r>
+        <w:rPr>
+          <w:noProof/>
+        </w:rPr>
+        <w:tab/>
+      </w:r>
+      <w:r>
+        <w:rPr>
+          <w:noProof/>
+        </w:rPr>
+        <w:fldChar w:fldCharType="begin"/>
+      </w:r>
+      <w:r>
+        <w:rPr>
+          <w:noProof/>
+        </w:rPr>
+        <w:instrText xml:space="preserve"> PAGEREF _Toc235688688 \h </w:instrText>
       </w:r>
       <w:r>
         <w:rPr>
@@ -3442,7 +3588,7 @@
         <w:rPr>
           <w:noProof/>
         </w:rPr>
-        <w:instrText xml:space="preserve"> PAGEREF _Toc235448721 \h </w:instrText>
+        <w:instrText xml:space="preserve"> PAGEREF _Toc235688689 \h </w:instrText>
       </w:r>
       <w:r>
         <w:rPr>
@@ -3516,7 +3662,7 @@
         <w:rPr>
           <w:noProof/>
         </w:rPr>
-        <w:instrText xml:space="preserve"> PAGEREF _Toc235448722 \h </w:instrText>
+        <w:instrText xml:space="preserve"> PAGEREF _Toc235688690 \h </w:instrText>
       </w:r>
       <w:r>
         <w:rPr>
@@ -3590,7 +3736,7 @@
         <w:rPr>
           <w:noProof/>
         </w:rPr>
-        <w:instrText xml:space="preserve"> PAGEREF _Toc235448723 \h </w:instrText>
+        <w:instrText xml:space="preserve"> PAGEREF _Toc235688691 \h </w:instrText>
       </w:r>
       <w:r>
         <w:rPr>
@@ -3664,7 +3810,7 @@
         <w:rPr>
           <w:noProof/>
         </w:rPr>
-        <w:instrText xml:space="preserve"> PAGEREF _Toc235448724 \h </w:instrText>
+        <w:instrText xml:space="preserve"> PAGEREF _Toc235688692 \h </w:instrText>
       </w:r>
       <w:r>
         <w:rPr>
@@ -3738,7 +3884,7 @@
         <w:rPr>
           <w:noProof/>
         </w:rPr>
-        <w:instrText xml:space="preserve"> PAGEREF _Toc235448725 \h </w:instrText>
+        <w:instrText xml:space="preserve"> PAGEREF _Toc235688693 \h </w:instrText>
       </w:r>
       <w:r>
         <w:rPr>
@@ -3812,7 +3958,7 @@
         <w:rPr>
           <w:noProof/>
         </w:rPr>
-        <w:instrText xml:space="preserve"> PAGEREF _Toc235448726 \h </w:instrText>
+        <w:instrText xml:space="preserve"> PAGEREF _Toc235688694 \h </w:instrText>
       </w:r>
       <w:r>
         <w:rPr>
@@ -3886,7 +4032,7 @@
         <w:rPr>
           <w:noProof/>
         </w:rPr>
-        <w:instrText xml:space="preserve"> PAGEREF _Toc235448727 \h </w:instrText>
+        <w:instrText xml:space="preserve"> PAGEREF _Toc235688695 \h </w:instrText>
       </w:r>
       <w:r>
         <w:rPr>
@@ -3960,7 +4106,7 @@
         <w:rPr>
           <w:noProof/>
         </w:rPr>
-        <w:instrText xml:space="preserve"> PAGEREF _Toc235448728 \h </w:instrText>
+        <w:instrText xml:space="preserve"> PAGEREF _Toc235688696 \h </w:instrText>
       </w:r>
       <w:r>
         <w:rPr>
@@ -4034,7 +4180,7 @@
         <w:rPr>
           <w:noProof/>
         </w:rPr>
-        <w:instrText xml:space="preserve"> PAGEREF _Toc235448729 \h </w:instrText>
+        <w:instrText xml:space="preserve"> PAGEREF _Toc235688697 \h </w:instrText>
       </w:r>
       <w:r>
         <w:rPr>
@@ -4108,7 +4254,7 @@
         <w:rPr>
           <w:noProof/>
         </w:rPr>
-        <w:instrText xml:space="preserve"> PAGEREF _Toc235448730 \h </w:instrText>
+        <w:instrText xml:space="preserve"> PAGEREF _Toc235688698 \h </w:instrText>
       </w:r>
       <w:r>
         <w:rPr>
@@ -4182,7 +4328,7 @@
         <w:rPr>
           <w:noProof/>
         </w:rPr>
-        <w:instrText xml:space="preserve"> PAGEREF _Toc235448731 \h </w:instrText>
+        <w:instrText xml:space="preserve"> PAGEREF _Toc235688699 \h </w:instrText>
       </w:r>
       <w:r>
         <w:rPr>
@@ -4295,7 +4441,6 @@
     </w:p>
     <w:p>
       <w:pPr>
-        <w:jc w:val="center"/>
         <w:rPr>
           <w:b/>
           <w:sz w:val="36"/>
@@ -4312,25 +4457,8 @@
           <w:szCs w:val="36"/>
         </w:rPr>
       </w:pPr>
-    </w:p>
-    <w:p>
-      <w:pPr>
-        <w:rPr>
-          <w:b/>
-          <w:sz w:val="36"/>
-          <w:szCs w:val="36"/>
-        </w:rPr>
-      </w:pPr>
-    </w:p>
-    <w:p>
-      <w:pPr>
-        <w:jc w:val="center"/>
-        <w:rPr>
-          <w:b/>
-          <w:sz w:val="36"/>
-          <w:szCs w:val="36"/>
-        </w:rPr>
-      </w:pPr>
+      <w:bookmarkStart w:id="0" w:name="_GoBack"/>
+      <w:bookmarkEnd w:id="0"/>
       <w:r>
         <w:rPr>
           <w:b/>
@@ -4629,7 +4757,7 @@
           <w:bottom w:val="single" w:sz="6" w:space="1" w:color="auto"/>
         </w:pBdr>
       </w:pPr>
-      <w:bookmarkStart w:id="1" w:name="_Toc235448682"/>
+      <w:bookmarkStart w:id="1" w:name="_Toc235688648"/>
       <w:r>
         <w:t>Introduction</w:t>
       </w:r>
@@ -4648,7 +4776,7 @@
         </w:pBdr>
         <w:ind w:hanging="792"/>
       </w:pPr>
-      <w:bookmarkStart w:id="2" w:name="_Toc235448683"/>
+      <w:bookmarkStart w:id="2" w:name="_Toc235688649"/>
       <w:r>
         <w:t>Revision</w:t>
       </w:r>
@@ -4678,7 +4806,7 @@
         </w:pBdr>
         <w:ind w:hanging="792"/>
       </w:pPr>
-      <w:bookmarkStart w:id="3" w:name="_Toc235448684"/>
+      <w:bookmarkStart w:id="3" w:name="_Toc235688650"/>
       <w:r>
         <w:t>Authors</w:t>
       </w:r>
@@ -4708,7 +4836,7 @@
         </w:pBdr>
         <w:ind w:hanging="792"/>
       </w:pPr>
-      <w:bookmarkStart w:id="4" w:name="_Toc235448685"/>
+      <w:bookmarkStart w:id="4" w:name="_Toc235688651"/>
       <w:r>
         <w:t>Terms and Abbreviations</w:t>
       </w:r>
@@ -4861,7 +4989,7 @@
         </w:pBdr>
         <w:ind w:hanging="792"/>
       </w:pPr>
-      <w:bookmarkStart w:id="5" w:name="_Toc235448686"/>
+      <w:bookmarkStart w:id="5" w:name="_Toc235688652"/>
       <w:r>
         <w:t>References</w:t>
       </w:r>
@@ -4880,7 +5008,7 @@
         </w:pBdr>
         <w:ind w:hanging="792"/>
       </w:pPr>
-      <w:bookmarkStart w:id="6" w:name="_Toc235448687"/>
+      <w:bookmarkStart w:id="6" w:name="_Toc235688653"/>
       <w:r>
         <w:t>Document Conventions</w:t>
       </w:r>
@@ -4898,7 +5026,7 @@
           <w:bottom w:val="single" w:sz="6" w:space="1" w:color="auto"/>
         </w:pBdr>
       </w:pPr>
-      <w:bookmarkStart w:id="7" w:name="_Toc235448688"/>
+      <w:bookmarkStart w:id="7" w:name="_Toc235688654"/>
       <w:r>
         <w:t>Architecture Overview</w:t>
       </w:r>
@@ -5044,7 +5172,7 @@
         </w:pBdr>
         <w:ind w:hanging="792"/>
       </w:pPr>
-      <w:bookmarkStart w:id="8" w:name="_Toc235448689"/>
+      <w:bookmarkStart w:id="8" w:name="_Toc235688655"/>
       <w:r>
         <w:t>GC64 Architecture Components</w:t>
       </w:r>
@@ -5862,7 +5990,7 @@
         </w:pBdr>
         <w:ind w:hanging="1224"/>
       </w:pPr>
-      <w:bookmarkStart w:id="9" w:name="_Toc235448690"/>
+      <w:bookmarkStart w:id="9" w:name="_Toc235688656"/>
       <w:r>
         <w:t>Task Group</w:t>
       </w:r>
@@ -5931,7 +6059,7 @@
         </w:pBdr>
         <w:ind w:hanging="1224"/>
       </w:pPr>
-      <w:bookmarkStart w:id="10" w:name="_Toc235448691"/>
+      <w:bookmarkStart w:id="10" w:name="_Toc235688657"/>
       <w:r>
         <w:t xml:space="preserve">Task </w:t>
       </w:r>
@@ -6009,7 +6137,7 @@
         </w:pBdr>
         <w:ind w:hanging="1224"/>
       </w:pPr>
-      <w:bookmarkStart w:id="11" w:name="_Toc235448692"/>
+      <w:bookmarkStart w:id="11" w:name="_Toc235688658"/>
       <w:r>
         <w:t>Task Unit</w:t>
       </w:r>
@@ -6049,7 +6177,7 @@
         </w:pBdr>
         <w:ind w:hanging="1224"/>
       </w:pPr>
-      <w:bookmarkStart w:id="12" w:name="_Toc235448693"/>
+      <w:bookmarkStart w:id="12" w:name="_Toc235688659"/>
       <w:r>
         <w:t>External Bus Architecture</w:t>
       </w:r>
@@ -6073,7 +6201,7 @@
         </w:pBdr>
         <w:ind w:hanging="1224"/>
       </w:pPr>
-      <w:bookmarkStart w:id="13" w:name="_Toc235448694"/>
+      <w:bookmarkStart w:id="13" w:name="_Toc235688660"/>
       <w:r>
         <w:t>MMU Bus Architecture</w:t>
       </w:r>
@@ -6115,7 +6243,7 @@
         </w:pBdr>
         <w:ind w:hanging="1224"/>
       </w:pPr>
-      <w:bookmarkStart w:id="14" w:name="_Toc235448695"/>
+      <w:bookmarkStart w:id="14" w:name="_Toc235688661"/>
       <w:r>
         <w:t>Local Memory Interface</w:t>
       </w:r>
@@ -6168,7 +6296,7 @@
         </w:pBdr>
         <w:ind w:hanging="1224"/>
       </w:pPr>
-      <w:bookmarkStart w:id="15" w:name="_Toc235448696"/>
+      <w:bookmarkStart w:id="15" w:name="_Toc235688662"/>
       <w:r>
         <w:t>Global Memory Interface</w:t>
       </w:r>
@@ -6209,7 +6337,7 @@
           <w:bottom w:val="single" w:sz="6" w:space="1" w:color="auto"/>
         </w:pBdr>
       </w:pPr>
-      <w:bookmarkStart w:id="16" w:name="_Toc235448697"/>
+      <w:bookmarkStart w:id="16" w:name="_Toc235688663"/>
       <w:r>
         <w:t>Addressing Modes &amp; Operand Conventions</w:t>
       </w:r>
@@ -6233,7 +6361,7 @@
         </w:pBdr>
         <w:ind w:hanging="792"/>
       </w:pPr>
-      <w:bookmarkStart w:id="17" w:name="_Toc235448698"/>
+      <w:bookmarkStart w:id="17" w:name="_Toc235688664"/>
       <w:r>
         <w:t>Addressing Modes</w:t>
       </w:r>
@@ -6251,7 +6379,7 @@
         </w:pBdr>
         <w:ind w:hanging="1224"/>
       </w:pPr>
-      <w:bookmarkStart w:id="18" w:name="_Toc235448699"/>
+      <w:bookmarkStart w:id="18" w:name="_Toc235688665"/>
       <w:r>
         <w:t>Local Register Indirect with Displacement</w:t>
       </w:r>
@@ -6270,7 +6398,7 @@
         </w:pBdr>
         <w:ind w:hanging="1224"/>
       </w:pPr>
-      <w:bookmarkStart w:id="19" w:name="_Toc235448700"/>
+      <w:bookmarkStart w:id="19" w:name="_Toc235688666"/>
       <w:r>
         <w:t>Global Register Indirect with Displacement</w:t>
       </w:r>
@@ -6289,7 +6417,7 @@
         </w:pBdr>
         <w:ind w:hanging="1224"/>
       </w:pPr>
-      <w:bookmarkStart w:id="20" w:name="_Toc235448701"/>
+      <w:bookmarkStart w:id="20" w:name="_Toc235688667"/>
       <w:r>
         <w:t>Instruction Pointer [IP] Relative</w:t>
       </w:r>
@@ -6311,7 +6439,7 @@
         </w:pBdr>
         <w:ind w:hanging="792"/>
       </w:pPr>
-      <w:bookmarkStart w:id="21" w:name="_Toc235448702"/>
+      <w:bookmarkStart w:id="21" w:name="_Toc235688668"/>
       <w:r>
         <w:t>Operand Conventions</w:t>
       </w:r>
@@ -7040,7 +7168,7 @@
           <w:bottom w:val="single" w:sz="6" w:space="1" w:color="auto"/>
         </w:pBdr>
       </w:pPr>
-      <w:bookmarkStart w:id="22" w:name="_Toc235448703"/>
+      <w:bookmarkStart w:id="22" w:name="_Toc235688669"/>
       <w:r>
         <w:t>Execution</w:t>
       </w:r>
@@ -7060,7 +7188,7 @@
           <w:bottom w:val="single" w:sz="6" w:space="1" w:color="auto"/>
         </w:pBdr>
       </w:pPr>
-      <w:bookmarkStart w:id="23" w:name="_Toc235448704"/>
+      <w:bookmarkStart w:id="23" w:name="_Toc235688670"/>
       <w:r>
         <w:t>Scalar Mode</w:t>
       </w:r>
@@ -7078,7 +7206,7 @@
           <w:bottom w:val="single" w:sz="6" w:space="1" w:color="auto"/>
         </w:pBdr>
       </w:pPr>
-      <w:bookmarkStart w:id="24" w:name="_Toc235448705"/>
+      <w:bookmarkStart w:id="24" w:name="_Toc235688671"/>
       <w:r>
         <w:t>Vector Mode</w:t>
       </w:r>
@@ -7096,7 +7224,7 @@
           <w:bottom w:val="single" w:sz="6" w:space="1" w:color="auto"/>
         </w:pBdr>
       </w:pPr>
-      <w:bookmarkStart w:id="25" w:name="_Toc235448706"/>
+      <w:bookmarkStart w:id="25" w:name="_Toc235688672"/>
       <w:r>
         <w:t>Task Switch Algorithm</w:t>
       </w:r>
@@ -7113,7 +7241,7 @@
           <w:bottom w:val="single" w:sz="6" w:space="1" w:color="auto"/>
         </w:pBdr>
       </w:pPr>
-      <w:bookmarkStart w:id="26" w:name="_Toc235448707"/>
+      <w:bookmarkStart w:id="26" w:name="_Toc235688673"/>
       <w:r>
         <w:t>Exception Model</w:t>
       </w:r>
@@ -7131,7 +7259,7 @@
           <w:bottom w:val="single" w:sz="6" w:space="1" w:color="auto"/>
         </w:pBdr>
       </w:pPr>
-      <w:bookmarkStart w:id="27" w:name="_Toc235448708"/>
+      <w:bookmarkStart w:id="27" w:name="_Toc235688674"/>
       <w:r>
         <w:t>Memory Management Unit</w:t>
       </w:r>
@@ -7153,7 +7281,7 @@
         </w:pBdr>
         <w:ind w:hanging="792"/>
       </w:pPr>
-      <w:bookmarkStart w:id="28" w:name="_Toc235448709"/>
+      <w:bookmarkStart w:id="28" w:name="_Toc235688675"/>
       <w:r>
         <w:t>Local MMU</w:t>
       </w:r>
@@ -7172,7 +7300,7 @@
         </w:pBdr>
         <w:ind w:hanging="792"/>
       </w:pPr>
-      <w:bookmarkStart w:id="29" w:name="_Toc235448710"/>
+      <w:bookmarkStart w:id="29" w:name="_Toc235688676"/>
       <w:r>
         <w:t>Global MMU</w:t>
       </w:r>
@@ -7190,7 +7318,7 @@
           <w:bottom w:val="single" w:sz="6" w:space="1" w:color="auto"/>
         </w:pBdr>
       </w:pPr>
-      <w:bookmarkStart w:id="30" w:name="_Toc235448711"/>
+      <w:bookmarkStart w:id="30" w:name="_Toc235688677"/>
       <w:r>
         <w:t>Hazard Model</w:t>
       </w:r>
@@ -7207,7 +7335,7 @@
           <w:bottom w:val="single" w:sz="6" w:space="1" w:color="auto"/>
         </w:pBdr>
       </w:pPr>
-      <w:bookmarkStart w:id="31" w:name="_Toc235448712"/>
+      <w:bookmarkStart w:id="31" w:name="_Toc235688678"/>
       <w:r>
         <w:t>Interrupt Model</w:t>
       </w:r>
@@ -7225,7 +7353,7 @@
           <w:bottom w:val="single" w:sz="6" w:space="1" w:color="auto"/>
         </w:pBdr>
       </w:pPr>
-      <w:bookmarkStart w:id="32" w:name="_Toc235448713"/>
+      <w:bookmarkStart w:id="32" w:name="_Toc235688679"/>
       <w:r>
         <w:t>Instruction Set</w:t>
       </w:r>
@@ -7243,7 +7371,7 @@
           <w:bottom w:val="single" w:sz="6" w:space="1" w:color="auto"/>
         </w:pBdr>
       </w:pPr>
-      <w:bookmarkStart w:id="33" w:name="_Toc235448714"/>
+      <w:bookmarkStart w:id="33" w:name="_Toc235688680"/>
       <w:r>
         <w:t>Debug Model</w:t>
       </w:r>
@@ -7261,7 +7389,7 @@
           <w:bottom w:val="single" w:sz="6" w:space="1" w:color="auto"/>
         </w:pBdr>
       </w:pPr>
-      <w:bookmarkStart w:id="34" w:name="_Toc235448715"/>
+      <w:bookmarkStart w:id="34" w:name="_Toc235688681"/>
       <w:r>
         <w:t>Application Binary Interface</w:t>
       </w:r>
@@ -7280,7 +7408,7 @@
         </w:pBdr>
         <w:ind w:hanging="792"/>
       </w:pPr>
-      <w:bookmarkStart w:id="35" w:name="_Toc235448716"/>
+      <w:bookmarkStart w:id="35" w:name="_Toc235688682"/>
       <w:r>
         <w:t>Function Call Conventions</w:t>
       </w:r>
@@ -7298,7 +7426,7 @@
         </w:pBdr>
         <w:ind w:hanging="1224"/>
       </w:pPr>
-      <w:bookmarkStart w:id="36" w:name="_Toc235448717"/>
+      <w:bookmarkStart w:id="36" w:name="_Toc235688683"/>
       <w:r>
         <w:t>Call Semantics</w:t>
       </w:r>
@@ -7316,7 +7444,7 @@
         </w:pBdr>
         <w:ind w:hanging="1224"/>
       </w:pPr>
-      <w:bookmarkStart w:id="37" w:name="_Toc235448718"/>
+      <w:bookmarkStart w:id="37" w:name="_Toc235688684"/>
       <w:r>
         <w:t>Parameter Lists</w:t>
       </w:r>
@@ -7334,7 +7462,7 @@
         </w:pBdr>
         <w:ind w:hanging="1224"/>
       </w:pPr>
-      <w:bookmarkStart w:id="38" w:name="_Toc235448719"/>
+      <w:bookmarkStart w:id="38" w:name="_Toc235688685"/>
       <w:r>
         <w:t>Return Codes</w:t>
       </w:r>
@@ -7352,74 +7480,11 @@
         </w:pBdr>
         <w:ind w:hanging="792"/>
       </w:pPr>
-      <w:bookmarkStart w:id="39" w:name="_Toc235448720"/>
+      <w:bookmarkStart w:id="39" w:name="_Toc235688686"/>
       <w:r>
         <w:t>System Calls</w:t>
       </w:r>
       <w:bookmarkEnd w:id="39"/>
-    </w:p>
-    <w:p>
-      <w:pPr>
-        <w:pStyle w:val="Heading1"/>
-        <w:numPr>
-          <w:ilvl w:val="0"/>
-          <w:numId w:val="3"/>
-        </w:numPr>
-        <w:pBdr>
-          <w:bottom w:val="single" w:sz="6" w:space="1" w:color="auto"/>
-        </w:pBdr>
-      </w:pPr>
-      <w:bookmarkStart w:id="40" w:name="_Toc235448721"/>
-      <w:r>
-        <w:t>Register Organization</w:t>
-      </w:r>
-      <w:bookmarkEnd w:id="40"/>
-    </w:p>
-    <w:p/>
-    <w:p>
-      <w:r>
-        <w:t xml:space="preserve">The GC64 architecture </w:t>
-      </w:r>
-      <w:r>
-        <w:t xml:space="preserve">defines a set of user-accessible user registers.  These user registers are split into two banks, user writable registers and architecture constants.  Registers are accessed via their direct index </w:t>
-      </w:r>
-      <w:proofErr w:type="gramStart"/>
-      <w:r>
-        <w:t>values</w:t>
-      </w:r>
-      <w:proofErr w:type="gramEnd"/>
-      <w:r>
-        <w:t xml:space="preserve"> as register renaming is not supported in the GC64 architecture.  As such, the maximum number of user registers per the instruction set format is 64 [index 0x3F].</w:t>
-      </w:r>
-      <w:r>
-        <w:t xml:space="preserve">  All </w:t>
-      </w:r>
-      <w:proofErr w:type="spellStart"/>
-      <w:r>
-        <w:t>read+write</w:t>
-      </w:r>
-      <w:proofErr w:type="spellEnd"/>
-      <w:r>
-        <w:t xml:space="preserve"> registers are index</w:t>
-      </w:r>
-      <w:r>
-        <w:t>ed</w:t>
-      </w:r>
-      <w:r>
-        <w:t xml:space="preserve"> 0x00 </w:t>
-      </w:r>
-      <w:r>
-        <w:t>–</w:t>
-      </w:r>
-      <w:r>
-        <w:t xml:space="preserve"> </w:t>
-      </w:r>
-      <w:r>
-        <w:t xml:space="preserve">0x34.  All read-only registers are indexed 0x35 - 0x3F.  </w:t>
-      </w:r>
-      <w:r>
-        <w:t xml:space="preserve">  </w:t>
-      </w:r>
     </w:p>
     <w:p>
       <w:pPr>
@@ -7433,14 +7498,113 @@
         </w:pBdr>
         <w:ind w:hanging="792"/>
       </w:pPr>
-      <w:bookmarkStart w:id="41" w:name="_Toc235448722"/>
+      <w:bookmarkStart w:id="40" w:name="_Toc235688687"/>
+      <w:r>
+        <w:t>GKEY Application Security</w:t>
+      </w:r>
+      <w:bookmarkEnd w:id="40"/>
+    </w:p>
+    <w:p>
+      <w:pPr>
+        <w:pStyle w:val="Heading1"/>
+        <w:numPr>
+          <w:ilvl w:val="1"/>
+          <w:numId w:val="3"/>
+        </w:numPr>
+        <w:pBdr>
+          <w:bottom w:val="single" w:sz="6" w:space="1" w:color="auto"/>
+        </w:pBdr>
+        <w:ind w:hanging="792"/>
+      </w:pPr>
+      <w:bookmarkStart w:id="41" w:name="_Toc235688688"/>
+      <w:r>
+        <w:t>Barrier Synchronization</w:t>
+      </w:r>
+      <w:bookmarkEnd w:id="41"/>
+    </w:p>
+    <w:p>
+      <w:pPr>
+        <w:pStyle w:val="Heading1"/>
+        <w:numPr>
+          <w:ilvl w:val="0"/>
+          <w:numId w:val="3"/>
+        </w:numPr>
+        <w:pBdr>
+          <w:bottom w:val="single" w:sz="6" w:space="1" w:color="auto"/>
+        </w:pBdr>
+      </w:pPr>
+      <w:bookmarkStart w:id="42" w:name="_Toc235688689"/>
+      <w:r>
+        <w:t>Register Organization</w:t>
+      </w:r>
+      <w:bookmarkEnd w:id="42"/>
+    </w:p>
+    <w:p/>
+    <w:p>
+      <w:r>
+        <w:t xml:space="preserve">The GC64 architecture </w:t>
+      </w:r>
+      <w:r>
+        <w:t xml:space="preserve">defines a set of user-accessible user registers.  These user registers are split into two banks, user writable registers and architecture constants.  Registers are accessed via their direct index </w:t>
+      </w:r>
+      <w:proofErr w:type="gramStart"/>
+      <w:r>
+        <w:t>values</w:t>
+      </w:r>
+      <w:proofErr w:type="gramEnd"/>
+      <w:r>
+        <w:t xml:space="preserve"> as register renaming is not supported in the GC64 architecture.  As such, the maximum number of user registers per the instruction set format is 64 [index 0x3F].</w:t>
+      </w:r>
+      <w:r>
+        <w:t xml:space="preserve">  All </w:t>
+      </w:r>
+      <w:proofErr w:type="spellStart"/>
+      <w:r>
+        <w:t>read+write</w:t>
+      </w:r>
+      <w:proofErr w:type="spellEnd"/>
+      <w:r>
+        <w:t xml:space="preserve"> registers are index</w:t>
+      </w:r>
+      <w:r>
+        <w:t>ed</w:t>
+      </w:r>
+      <w:r>
+        <w:t xml:space="preserve"> 0x00 </w:t>
+      </w:r>
+      <w:r>
+        <w:t>–</w:t>
+      </w:r>
+      <w:r>
+        <w:t xml:space="preserve"> </w:t>
+      </w:r>
+      <w:r>
+        <w:t xml:space="preserve">0x34.  All read-only registers are indexed 0x35 - 0x3F.  </w:t>
+      </w:r>
+      <w:r>
+        <w:t xml:space="preserve">  </w:t>
+      </w:r>
+    </w:p>
+    <w:p>
+      <w:pPr>
+        <w:pStyle w:val="Heading1"/>
+        <w:numPr>
+          <w:ilvl w:val="1"/>
+          <w:numId w:val="3"/>
+        </w:numPr>
+        <w:pBdr>
+          <w:bottom w:val="single" w:sz="6" w:space="1" w:color="auto"/>
+        </w:pBdr>
+        <w:ind w:hanging="792"/>
+      </w:pPr>
+      <w:bookmarkStart w:id="43" w:name="_Toc235688690"/>
       <w:r>
         <w:t xml:space="preserve">Scalar </w:t>
       </w:r>
       <w:r>
         <w:t>Register Indexing</w:t>
       </w:r>
-      <w:bookmarkEnd w:id="41"/>
+      <w:bookmarkEnd w:id="43"/>
     </w:p>
     <w:p/>
     <w:p>
@@ -11338,7 +11502,7 @@
               <w:cnfStyle w:val="000000000000" w:firstRow="0" w:lastRow="0" w:firstColumn="0" w:lastColumn="0" w:oddVBand="0" w:evenVBand="0" w:oddHBand="0" w:evenHBand="0" w:firstRowFirstColumn="0" w:firstRowLastColumn="0" w:lastRowFirstColumn="0" w:lastRowLastColumn="0"/>
             </w:pPr>
             <w:r>
-              <w:t>(--)</w:t>
+              <w:t>GKEY</w:t>
             </w:r>
           </w:p>
         </w:tc>
@@ -11352,7 +11516,7 @@
               <w:cnfStyle w:val="000000000000" w:firstRow="0" w:lastRow="0" w:firstColumn="0" w:lastColumn="0" w:oddVBand="0" w:evenVBand="0" w:oddHBand="0" w:evenHBand="0" w:firstRowFirstColumn="0" w:firstRowLastColumn="0" w:lastRowFirstColumn="0" w:lastRowLastColumn="0"/>
             </w:pPr>
             <w:r>
-              <w:t>(--)</w:t>
+              <w:t>64</w:t>
             </w:r>
           </w:p>
         </w:tc>
@@ -11366,7 +11530,7 @@
               <w:cnfStyle w:val="000000000000" w:firstRow="0" w:lastRow="0" w:firstColumn="0" w:lastColumn="0" w:oddVBand="0" w:evenVBand="0" w:oddHBand="0" w:evenHBand="0" w:firstRowFirstColumn="0" w:firstRowLastColumn="0" w:lastRowFirstColumn="0" w:lastRowLastColumn="0"/>
             </w:pPr>
             <w:r>
-              <w:t>(--)</w:t>
+              <w:t>Read-Only</w:t>
             </w:r>
           </w:p>
         </w:tc>
@@ -11380,7 +11544,7 @@
               <w:cnfStyle w:val="000000000000" w:firstRow="0" w:lastRow="0" w:firstColumn="0" w:lastColumn="0" w:oddVBand="0" w:evenVBand="0" w:oddHBand="0" w:evenHBand="0" w:firstRowFirstColumn="0" w:firstRowLastColumn="0" w:lastRowFirstColumn="0" w:lastRowLastColumn="0"/>
             </w:pPr>
             <w:r>
-              <w:t>(--)</w:t>
+              <w:t>GC64 Key</w:t>
             </w:r>
           </w:p>
         </w:tc>
@@ -11413,7 +11577,7 @@
               <w:cnfStyle w:val="000000100000" w:firstRow="0" w:lastRow="0" w:firstColumn="0" w:lastColumn="0" w:oddVBand="0" w:evenVBand="0" w:oddHBand="1" w:evenHBand="0" w:firstRowFirstColumn="0" w:firstRowLastColumn="0" w:lastRowFirstColumn="0" w:lastRowLastColumn="0"/>
             </w:pPr>
             <w:r>
-              <w:t>(--)</w:t>
+              <w:t>GEXC</w:t>
             </w:r>
           </w:p>
         </w:tc>
@@ -11427,7 +11591,7 @@
               <w:cnfStyle w:val="000000100000" w:firstRow="0" w:lastRow="0" w:firstColumn="0" w:lastColumn="0" w:oddVBand="0" w:evenVBand="0" w:oddHBand="1" w:evenHBand="0" w:firstRowFirstColumn="0" w:firstRowLastColumn="0" w:lastRowFirstColumn="0" w:lastRowLastColumn="0"/>
             </w:pPr>
             <w:r>
-              <w:t>(--)</w:t>
+              <w:t>64</w:t>
             </w:r>
           </w:p>
         </w:tc>
@@ -11441,7 +11605,7 @@
               <w:cnfStyle w:val="000000100000" w:firstRow="0" w:lastRow="0" w:firstColumn="0" w:lastColumn="0" w:oddVBand="0" w:evenVBand="0" w:oddHBand="1" w:evenHBand="0" w:firstRowFirstColumn="0" w:firstRowLastColumn="0" w:lastRowFirstColumn="0" w:lastRowLastColumn="0"/>
             </w:pPr>
             <w:r>
-              <w:t>(--)</w:t>
+              <w:t>Read-Only</w:t>
             </w:r>
           </w:p>
         </w:tc>
@@ -11455,7 +11619,7 @@
               <w:cnfStyle w:val="000000100000" w:firstRow="0" w:lastRow="0" w:firstColumn="0" w:lastColumn="0" w:oddVBand="0" w:evenVBand="0" w:oddHBand="1" w:evenHBand="0" w:firstRowFirstColumn="0" w:firstRowLastColumn="0" w:lastRowFirstColumn="0" w:lastRowLastColumn="0"/>
             </w:pPr>
             <w:r>
-              <w:t>(--)</w:t>
+              <w:t>GC64 Exceptions</w:t>
             </w:r>
           </w:p>
         </w:tc>
@@ -12295,11 +12459,11 @@
         </w:pBdr>
         <w:ind w:hanging="792"/>
       </w:pPr>
-      <w:bookmarkStart w:id="42" w:name="_Toc235448723"/>
+      <w:bookmarkStart w:id="44" w:name="_Toc235688691"/>
       <w:r>
         <w:t>Vector Register Indexing</w:t>
       </w:r>
-      <w:bookmarkEnd w:id="42"/>
+      <w:bookmarkEnd w:id="44"/>
     </w:p>
     <w:p/>
     <w:p>
@@ -14891,11 +15055,11 @@
         </w:pBdr>
         <w:ind w:hanging="792"/>
       </w:pPr>
-      <w:bookmarkStart w:id="43" w:name="_Toc235448724"/>
+      <w:bookmarkStart w:id="45" w:name="_Toc235688692"/>
       <w:r>
         <w:t>GCONST Register</w:t>
       </w:r>
-      <w:bookmarkEnd w:id="43"/>
+      <w:bookmarkEnd w:id="45"/>
     </w:p>
     <w:p/>
     <w:p>
@@ -15510,11 +15674,11 @@
         </w:pBdr>
         <w:ind w:hanging="792"/>
       </w:pPr>
-      <w:bookmarkStart w:id="44" w:name="_Toc235448725"/>
+      <w:bookmarkStart w:id="46" w:name="_Toc235688693"/>
       <w:r>
         <w:t>Performance Counter Access</w:t>
       </w:r>
-      <w:bookmarkEnd w:id="44"/>
+      <w:bookmarkEnd w:id="46"/>
     </w:p>
     <w:p>
       <w:pPr>
@@ -15527,11 +15691,11 @@
           <w:bottom w:val="single" w:sz="6" w:space="1" w:color="auto"/>
         </w:pBdr>
       </w:pPr>
-      <w:bookmarkStart w:id="45" w:name="_Toc235448726"/>
+      <w:bookmarkStart w:id="47" w:name="_Toc235688694"/>
       <w:r>
         <w:t>Instruction Set Architecture</w:t>
       </w:r>
-      <w:bookmarkEnd w:id="45"/>
+      <w:bookmarkEnd w:id="47"/>
     </w:p>
     <w:p>
       <w:pPr>
@@ -15545,11 +15709,11 @@
         </w:pBdr>
         <w:ind w:hanging="792"/>
       </w:pPr>
-      <w:bookmarkStart w:id="46" w:name="_Toc235448727"/>
+      <w:bookmarkStart w:id="48" w:name="_Toc235688695"/>
       <w:r>
         <w:t>Instruction Set Format</w:t>
       </w:r>
-      <w:bookmarkEnd w:id="46"/>
+      <w:bookmarkEnd w:id="48"/>
     </w:p>
     <w:p>
       <w:pPr>
@@ -16951,11 +17115,11 @@
         </w:pBdr>
         <w:ind w:hanging="792"/>
       </w:pPr>
-      <w:bookmarkStart w:id="47" w:name="_Toc235448728"/>
+      <w:bookmarkStart w:id="49" w:name="_Toc235688696"/>
       <w:r>
         <w:t>Instruction Descriptions</w:t>
       </w:r>
-      <w:bookmarkEnd w:id="47"/>
+      <w:bookmarkEnd w:id="49"/>
     </w:p>
     <w:p>
       <w:pPr>
@@ -16968,11 +17132,11 @@
           <w:bottom w:val="single" w:sz="6" w:space="1" w:color="auto"/>
         </w:pBdr>
       </w:pPr>
-      <w:bookmarkStart w:id="48" w:name="_Toc235448729"/>
+      <w:bookmarkStart w:id="50" w:name="_Toc235688697"/>
       <w:r>
         <w:t>Appendix A. Instruction Set Table</w:t>
       </w:r>
-      <w:bookmarkEnd w:id="48"/>
+      <w:bookmarkEnd w:id="50"/>
     </w:p>
     <w:p/>
     <w:p>
@@ -16986,11 +17150,11 @@
           <w:bottom w:val="single" w:sz="6" w:space="1" w:color="auto"/>
         </w:pBdr>
       </w:pPr>
-      <w:bookmarkStart w:id="49" w:name="_Toc235448730"/>
+      <w:bookmarkStart w:id="51" w:name="_Toc235688698"/>
       <w:r>
         <w:t>Appendix B. Performance Counters</w:t>
       </w:r>
-      <w:bookmarkEnd w:id="49"/>
+      <w:bookmarkEnd w:id="51"/>
     </w:p>
     <w:p/>
     <w:p>
@@ -17004,14 +17168,14 @@
           <w:bottom w:val="single" w:sz="6" w:space="1" w:color="auto"/>
         </w:pBdr>
       </w:pPr>
-      <w:bookmarkStart w:id="50" w:name="_Toc235448731"/>
+      <w:bookmarkStart w:id="52" w:name="_Toc235688699"/>
       <w:r>
         <w:t>Appendix NNNN</w:t>
       </w:r>
       <w:r>
         <w:t>.</w:t>
       </w:r>
-      <w:bookmarkEnd w:id="50"/>
+      <w:bookmarkEnd w:id="52"/>
       <w:r>
         <w:t xml:space="preserve"> </w:t>
       </w:r>
@@ -17225,7 +17389,7 @@
         <w:rStyle w:val="PageNumber"/>
         <w:noProof/>
       </w:rPr>
-      <w:t>6</w:t>
+      <w:t>4</w:t>
     </w:r>
     <w:r>
       <w:rPr>
@@ -20030,7 +20194,7 @@
 </file>
 
 <file path=customXml/itemProps1.xml><?xml version="1.0" encoding="utf-8"?>
-<ds:datastoreItem xmlns:ds="http://schemas.openxmlformats.org/officeDocument/2006/customXml" ds:itemID="{C0A85178-DFE2-BC4F-9737-4364ACE7670A}">
+<ds:datastoreItem xmlns:ds="http://schemas.openxmlformats.org/officeDocument/2006/customXml" ds:itemID="{DAB946E8-83A4-3345-9DE0-5E2E6918E4E1}">
   <ds:schemaRefs>
     <ds:schemaRef ds:uri="http://schemas.openxmlformats.org/officeDocument/2006/bibliography"/>
   </ds:schemaRefs>

</xml_diff>

<commit_message>
updating the doc to reflect the addition of future instruction
</commit_message>
<xml_diff>
--- a/doc/goblin-core_arch_specs.docx
+++ b/doc/goblin-core_arch_specs.docx
@@ -182,13 +182,8 @@
             <w:tcW w:w="7308" w:type="dxa"/>
           </w:tcPr>
           <w:p>
-            <w:proofErr w:type="gramStart"/>
-            <w:r>
-              <w:t>v</w:t>
-            </w:r>
-            <w:proofErr w:type="gramEnd"/>
-            <w:r>
-              <w:t xml:space="preserve">.1.0.0 </w:t>
+            <w:r>
+              <w:t xml:space="preserve">v.1.0.0 </w:t>
             </w:r>
           </w:p>
         </w:tc>
@@ -542,8 +537,6 @@
       <w:r>
         <w:fldChar w:fldCharType="separate"/>
       </w:r>
-      <w:bookmarkStart w:id="0" w:name="_GoBack"/>
-      <w:bookmarkEnd w:id="0"/>
       <w:r>
         <w:rPr>
           <w:noProof/>
@@ -580,7 +573,7 @@
         <w:rPr>
           <w:noProof/>
         </w:rPr>
-        <w:instrText xml:space="preserve"> PAGEREF _Toc235775514 \h </w:instrText>
+        <w:instrText xml:space="preserve"> PAGEREF _Toc235846883 \h </w:instrText>
       </w:r>
       <w:r>
         <w:rPr>
@@ -654,7 +647,7 @@
         <w:rPr>
           <w:noProof/>
         </w:rPr>
-        <w:instrText xml:space="preserve"> PAGEREF _Toc235775515 \h </w:instrText>
+        <w:instrText xml:space="preserve"> PAGEREF _Toc235846884 \h </w:instrText>
       </w:r>
       <w:r>
         <w:rPr>
@@ -728,7 +721,7 @@
         <w:rPr>
           <w:noProof/>
         </w:rPr>
-        <w:instrText xml:space="preserve"> PAGEREF _Toc235775516 \h </w:instrText>
+        <w:instrText xml:space="preserve"> PAGEREF _Toc235846885 \h </w:instrText>
       </w:r>
       <w:r>
         <w:rPr>
@@ -802,7 +795,7 @@
         <w:rPr>
           <w:noProof/>
         </w:rPr>
-        <w:instrText xml:space="preserve"> PAGEREF _Toc235775517 \h </w:instrText>
+        <w:instrText xml:space="preserve"> PAGEREF _Toc235846886 \h </w:instrText>
       </w:r>
       <w:r>
         <w:rPr>
@@ -876,7 +869,7 @@
         <w:rPr>
           <w:noProof/>
         </w:rPr>
-        <w:instrText xml:space="preserve"> PAGEREF _Toc235775518 \h </w:instrText>
+        <w:instrText xml:space="preserve"> PAGEREF _Toc235846887 \h </w:instrText>
       </w:r>
       <w:r>
         <w:rPr>
@@ -950,7 +943,7 @@
         <w:rPr>
           <w:noProof/>
         </w:rPr>
-        <w:instrText xml:space="preserve"> PAGEREF _Toc235775519 \h </w:instrText>
+        <w:instrText xml:space="preserve"> PAGEREF _Toc235846888 \h </w:instrText>
       </w:r>
       <w:r>
         <w:rPr>
@@ -1021,7 +1014,7 @@
         <w:rPr>
           <w:noProof/>
         </w:rPr>
-        <w:instrText xml:space="preserve"> PAGEREF _Toc235775520 \h </w:instrText>
+        <w:instrText xml:space="preserve"> PAGEREF _Toc235846889 \h </w:instrText>
       </w:r>
       <w:r>
         <w:rPr>
@@ -1095,7 +1088,7 @@
         <w:rPr>
           <w:noProof/>
         </w:rPr>
-        <w:instrText xml:space="preserve"> PAGEREF _Toc235775521 \h </w:instrText>
+        <w:instrText xml:space="preserve"> PAGEREF _Toc235846890 \h </w:instrText>
       </w:r>
       <w:r>
         <w:rPr>
@@ -1169,7 +1162,7 @@
         <w:rPr>
           <w:noProof/>
         </w:rPr>
-        <w:instrText xml:space="preserve"> PAGEREF _Toc235775522 \h </w:instrText>
+        <w:instrText xml:space="preserve"> PAGEREF _Toc235846891 \h </w:instrText>
       </w:r>
       <w:r>
         <w:rPr>
@@ -1243,7 +1236,7 @@
         <w:rPr>
           <w:noProof/>
         </w:rPr>
-        <w:instrText xml:space="preserve"> PAGEREF _Toc235775523 \h </w:instrText>
+        <w:instrText xml:space="preserve"> PAGEREF _Toc235846892 \h </w:instrText>
       </w:r>
       <w:r>
         <w:rPr>
@@ -1317,7 +1310,7 @@
         <w:rPr>
           <w:noProof/>
         </w:rPr>
-        <w:instrText xml:space="preserve"> PAGEREF _Toc235775524 \h </w:instrText>
+        <w:instrText xml:space="preserve"> PAGEREF _Toc235846893 \h </w:instrText>
       </w:r>
       <w:r>
         <w:rPr>
@@ -1391,7 +1384,7 @@
         <w:rPr>
           <w:noProof/>
         </w:rPr>
-        <w:instrText xml:space="preserve"> PAGEREF _Toc235775525 \h </w:instrText>
+        <w:instrText xml:space="preserve"> PAGEREF _Toc235846894 \h </w:instrText>
       </w:r>
       <w:r>
         <w:rPr>
@@ -1465,7 +1458,7 @@
         <w:rPr>
           <w:noProof/>
         </w:rPr>
-        <w:instrText xml:space="preserve"> PAGEREF _Toc235775526 \h </w:instrText>
+        <w:instrText xml:space="preserve"> PAGEREF _Toc235846895 \h </w:instrText>
       </w:r>
       <w:r>
         <w:rPr>
@@ -1539,7 +1532,7 @@
         <w:rPr>
           <w:noProof/>
         </w:rPr>
-        <w:instrText xml:space="preserve"> PAGEREF _Toc235775527 \h </w:instrText>
+        <w:instrText xml:space="preserve"> PAGEREF _Toc235846896 \h </w:instrText>
       </w:r>
       <w:r>
         <w:rPr>
@@ -1613,7 +1606,7 @@
         <w:rPr>
           <w:noProof/>
         </w:rPr>
-        <w:instrText xml:space="preserve"> PAGEREF _Toc235775528 \h </w:instrText>
+        <w:instrText xml:space="preserve"> PAGEREF _Toc235846897 \h </w:instrText>
       </w:r>
       <w:r>
         <w:rPr>
@@ -1684,7 +1677,7 @@
         <w:rPr>
           <w:noProof/>
         </w:rPr>
-        <w:instrText xml:space="preserve"> PAGEREF _Toc235775529 \h </w:instrText>
+        <w:instrText xml:space="preserve"> PAGEREF _Toc235846898 \h </w:instrText>
       </w:r>
       <w:r>
         <w:rPr>
@@ -1758,7 +1751,7 @@
         <w:rPr>
           <w:noProof/>
         </w:rPr>
-        <w:instrText xml:space="preserve"> PAGEREF _Toc235775530 \h </w:instrText>
+        <w:instrText xml:space="preserve"> PAGEREF _Toc235846899 \h </w:instrText>
       </w:r>
       <w:r>
         <w:rPr>
@@ -1832,7 +1825,7 @@
         <w:rPr>
           <w:noProof/>
         </w:rPr>
-        <w:instrText xml:space="preserve"> PAGEREF _Toc235775531 \h </w:instrText>
+        <w:instrText xml:space="preserve"> PAGEREF _Toc235846900 \h </w:instrText>
       </w:r>
       <w:r>
         <w:rPr>
@@ -1906,7 +1899,7 @@
         <w:rPr>
           <w:noProof/>
         </w:rPr>
-        <w:instrText xml:space="preserve"> PAGEREF _Toc235775532 \h </w:instrText>
+        <w:instrText xml:space="preserve"> PAGEREF _Toc235846901 \h </w:instrText>
       </w:r>
       <w:r>
         <w:rPr>
@@ -1980,7 +1973,7 @@
         <w:rPr>
           <w:noProof/>
         </w:rPr>
-        <w:instrText xml:space="preserve"> PAGEREF _Toc235775533 \h </w:instrText>
+        <w:instrText xml:space="preserve"> PAGEREF _Toc235846902 \h </w:instrText>
       </w:r>
       <w:r>
         <w:rPr>
@@ -2054,7 +2047,7 @@
         <w:rPr>
           <w:noProof/>
         </w:rPr>
-        <w:instrText xml:space="preserve"> PAGEREF _Toc235775534 \h </w:instrText>
+        <w:instrText xml:space="preserve"> PAGEREF _Toc235846903 \h </w:instrText>
       </w:r>
       <w:r>
         <w:rPr>
@@ -2125,7 +2118,7 @@
         <w:rPr>
           <w:noProof/>
         </w:rPr>
-        <w:instrText xml:space="preserve"> PAGEREF _Toc235775535 \h </w:instrText>
+        <w:instrText xml:space="preserve"> PAGEREF _Toc235846904 \h </w:instrText>
       </w:r>
       <w:r>
         <w:rPr>
@@ -2199,7 +2192,7 @@
         <w:rPr>
           <w:noProof/>
         </w:rPr>
-        <w:instrText xml:space="preserve"> PAGEREF _Toc235775536 \h </w:instrText>
+        <w:instrText xml:space="preserve"> PAGEREF _Toc235846905 \h </w:instrText>
       </w:r>
       <w:r>
         <w:rPr>
@@ -2273,7 +2266,7 @@
         <w:rPr>
           <w:noProof/>
         </w:rPr>
-        <w:instrText xml:space="preserve"> PAGEREF _Toc235775537 \h </w:instrText>
+        <w:instrText xml:space="preserve"> PAGEREF _Toc235846906 \h </w:instrText>
       </w:r>
       <w:r>
         <w:rPr>
@@ -2347,7 +2340,7 @@
         <w:rPr>
           <w:noProof/>
         </w:rPr>
-        <w:instrText xml:space="preserve"> PAGEREF _Toc235775538 \h </w:instrText>
+        <w:instrText xml:space="preserve"> PAGEREF _Toc235846907 \h </w:instrText>
       </w:r>
       <w:r>
         <w:rPr>
@@ -2418,7 +2411,7 @@
         <w:rPr>
           <w:noProof/>
         </w:rPr>
-        <w:instrText xml:space="preserve"> PAGEREF _Toc235775539 \h </w:instrText>
+        <w:instrText xml:space="preserve"> PAGEREF _Toc235846908 \h </w:instrText>
       </w:r>
       <w:r>
         <w:rPr>
@@ -2489,7 +2482,7 @@
         <w:rPr>
           <w:noProof/>
         </w:rPr>
-        <w:instrText xml:space="preserve"> PAGEREF _Toc235775540 \h </w:instrText>
+        <w:instrText xml:space="preserve"> PAGEREF _Toc235846909 \h </w:instrText>
       </w:r>
       <w:r>
         <w:rPr>
@@ -2563,7 +2556,7 @@
         <w:rPr>
           <w:noProof/>
         </w:rPr>
-        <w:instrText xml:space="preserve"> PAGEREF _Toc235775541 \h </w:instrText>
+        <w:instrText xml:space="preserve"> PAGEREF _Toc235846910 \h </w:instrText>
       </w:r>
       <w:r>
         <w:rPr>
@@ -2637,7 +2630,7 @@
         <w:rPr>
           <w:noProof/>
         </w:rPr>
-        <w:instrText xml:space="preserve"> PAGEREF _Toc235775542 \h </w:instrText>
+        <w:instrText xml:space="preserve"> PAGEREF _Toc235846911 \h </w:instrText>
       </w:r>
       <w:r>
         <w:rPr>
@@ -2708,7 +2701,7 @@
         <w:rPr>
           <w:noProof/>
         </w:rPr>
-        <w:instrText xml:space="preserve"> PAGEREF _Toc235775543 \h </w:instrText>
+        <w:instrText xml:space="preserve"> PAGEREF _Toc235846912 \h </w:instrText>
       </w:r>
       <w:r>
         <w:rPr>
@@ -2779,7 +2772,7 @@
         <w:rPr>
           <w:noProof/>
         </w:rPr>
-        <w:instrText xml:space="preserve"> PAGEREF _Toc235775544 \h </w:instrText>
+        <w:instrText xml:space="preserve"> PAGEREF _Toc235846913 \h </w:instrText>
       </w:r>
       <w:r>
         <w:rPr>
@@ -2850,7 +2843,7 @@
         <w:rPr>
           <w:noProof/>
         </w:rPr>
-        <w:instrText xml:space="preserve"> PAGEREF _Toc235775545 \h </w:instrText>
+        <w:instrText xml:space="preserve"> PAGEREF _Toc235846914 \h </w:instrText>
       </w:r>
       <w:r>
         <w:rPr>
@@ -2924,7 +2917,7 @@
         <w:rPr>
           <w:noProof/>
         </w:rPr>
-        <w:instrText xml:space="preserve"> PAGEREF _Toc235775546 \h </w:instrText>
+        <w:instrText xml:space="preserve"> PAGEREF _Toc235846915 \h </w:instrText>
       </w:r>
       <w:r>
         <w:rPr>
@@ -2998,7 +2991,7 @@
         <w:rPr>
           <w:noProof/>
         </w:rPr>
-        <w:instrText xml:space="preserve"> PAGEREF _Toc235775547 \h </w:instrText>
+        <w:instrText xml:space="preserve"> PAGEREF _Toc235846916 \h </w:instrText>
       </w:r>
       <w:r>
         <w:rPr>
@@ -3072,7 +3065,7 @@
         <w:rPr>
           <w:noProof/>
         </w:rPr>
-        <w:instrText xml:space="preserve"> PAGEREF _Toc235775548 \h </w:instrText>
+        <w:instrText xml:space="preserve"> PAGEREF _Toc235846917 \h </w:instrText>
       </w:r>
       <w:r>
         <w:rPr>
@@ -3146,7 +3139,7 @@
         <w:rPr>
           <w:noProof/>
         </w:rPr>
-        <w:instrText xml:space="preserve"> PAGEREF _Toc235775549 \h </w:instrText>
+        <w:instrText xml:space="preserve"> PAGEREF _Toc235846918 \h </w:instrText>
       </w:r>
       <w:r>
         <w:rPr>
@@ -3220,7 +3213,7 @@
         <w:rPr>
           <w:noProof/>
         </w:rPr>
-        <w:instrText xml:space="preserve"> PAGEREF _Toc235775550 \h </w:instrText>
+        <w:instrText xml:space="preserve"> PAGEREF _Toc235846919 \h </w:instrText>
       </w:r>
       <w:r>
         <w:rPr>
@@ -3294,7 +3287,7 @@
         <w:rPr>
           <w:noProof/>
         </w:rPr>
-        <w:instrText xml:space="preserve"> PAGEREF _Toc235775551 \h </w:instrText>
+        <w:instrText xml:space="preserve"> PAGEREF _Toc235846920 \h </w:instrText>
       </w:r>
       <w:r>
         <w:rPr>
@@ -3368,7 +3361,7 @@
         <w:rPr>
           <w:noProof/>
         </w:rPr>
-        <w:instrText xml:space="preserve"> PAGEREF _Toc235775552 \h </w:instrText>
+        <w:instrText xml:space="preserve"> PAGEREF _Toc235846921 \h </w:instrText>
       </w:r>
       <w:r>
         <w:rPr>
@@ -3442,7 +3435,7 @@
         <w:rPr>
           <w:noProof/>
         </w:rPr>
-        <w:instrText xml:space="preserve"> PAGEREF _Toc235775553 \h </w:instrText>
+        <w:instrText xml:space="preserve"> PAGEREF _Toc235846922 \h </w:instrText>
       </w:r>
       <w:r>
         <w:rPr>
@@ -3516,7 +3509,7 @@
         <w:rPr>
           <w:noProof/>
         </w:rPr>
-        <w:instrText xml:space="preserve"> PAGEREF _Toc235775554 \h </w:instrText>
+        <w:instrText xml:space="preserve"> PAGEREF _Toc235846923 \h </w:instrText>
       </w:r>
       <w:r>
         <w:rPr>
@@ -3590,7 +3583,7 @@
         <w:rPr>
           <w:noProof/>
         </w:rPr>
-        <w:instrText xml:space="preserve"> PAGEREF _Toc235775555 \h </w:instrText>
+        <w:instrText xml:space="preserve"> PAGEREF _Toc235846924 \h </w:instrText>
       </w:r>
       <w:r>
         <w:rPr>
@@ -3664,7 +3657,7 @@
         <w:rPr>
           <w:noProof/>
         </w:rPr>
-        <w:instrText xml:space="preserve"> PAGEREF _Toc235775556 \h </w:instrText>
+        <w:instrText xml:space="preserve"> PAGEREF _Toc235846925 \h </w:instrText>
       </w:r>
       <w:r>
         <w:rPr>
@@ -3738,7 +3731,7 @@
         <w:rPr>
           <w:noProof/>
         </w:rPr>
-        <w:instrText xml:space="preserve"> PAGEREF _Toc235775557 \h </w:instrText>
+        <w:instrText xml:space="preserve"> PAGEREF _Toc235846926 \h </w:instrText>
       </w:r>
       <w:r>
         <w:rPr>
@@ -3812,7 +3805,7 @@
         <w:rPr>
           <w:noProof/>
         </w:rPr>
-        <w:instrText xml:space="preserve"> PAGEREF _Toc235775558 \h </w:instrText>
+        <w:instrText xml:space="preserve"> PAGEREF _Toc235846927 \h </w:instrText>
       </w:r>
       <w:r>
         <w:rPr>
@@ -3886,7 +3879,7 @@
         <w:rPr>
           <w:noProof/>
         </w:rPr>
-        <w:instrText xml:space="preserve"> PAGEREF _Toc235775559 \h </w:instrText>
+        <w:instrText xml:space="preserve"> PAGEREF _Toc235846928 \h </w:instrText>
       </w:r>
       <w:r>
         <w:rPr>
@@ -3960,7 +3953,7 @@
         <w:rPr>
           <w:noProof/>
         </w:rPr>
-        <w:instrText xml:space="preserve"> PAGEREF _Toc235775560 \h </w:instrText>
+        <w:instrText xml:space="preserve"> PAGEREF _Toc235846929 \h </w:instrText>
       </w:r>
       <w:r>
         <w:rPr>
@@ -4034,7 +4027,7 @@
         <w:rPr>
           <w:noProof/>
         </w:rPr>
-        <w:instrText xml:space="preserve"> PAGEREF _Toc235775561 \h </w:instrText>
+        <w:instrText xml:space="preserve"> PAGEREF _Toc235846930 \h </w:instrText>
       </w:r>
       <w:r>
         <w:rPr>
@@ -4108,7 +4101,7 @@
         <w:rPr>
           <w:noProof/>
         </w:rPr>
-        <w:instrText xml:space="preserve"> PAGEREF _Toc235775562 \h </w:instrText>
+        <w:instrText xml:space="preserve"> PAGEREF _Toc235846931 \h </w:instrText>
       </w:r>
       <w:r>
         <w:rPr>
@@ -4182,7 +4175,7 @@
         <w:rPr>
           <w:noProof/>
         </w:rPr>
-        <w:instrText xml:space="preserve"> PAGEREF _Toc235775563 \h </w:instrText>
+        <w:instrText xml:space="preserve"> PAGEREF _Toc235846932 \h </w:instrText>
       </w:r>
       <w:r>
         <w:rPr>
@@ -4256,7 +4249,7 @@
         <w:rPr>
           <w:noProof/>
         </w:rPr>
-        <w:instrText xml:space="preserve"> PAGEREF _Toc235775564 \h </w:instrText>
+        <w:instrText xml:space="preserve"> PAGEREF _Toc235846933 \h </w:instrText>
       </w:r>
       <w:r>
         <w:rPr>
@@ -4330,7 +4323,7 @@
         <w:rPr>
           <w:noProof/>
         </w:rPr>
-        <w:instrText xml:space="preserve"> PAGEREF _Toc235775565 \h </w:instrText>
+        <w:instrText xml:space="preserve"> PAGEREF _Toc235846934 \h </w:instrText>
       </w:r>
       <w:r>
         <w:rPr>
@@ -4404,7 +4397,7 @@
         <w:rPr>
           <w:noProof/>
         </w:rPr>
-        <w:instrText xml:space="preserve"> PAGEREF _Toc235775566 \h </w:instrText>
+        <w:instrText xml:space="preserve"> PAGEREF _Toc235846935 \h </w:instrText>
       </w:r>
       <w:r>
         <w:rPr>
@@ -4478,7 +4471,7 @@
         <w:rPr>
           <w:noProof/>
         </w:rPr>
-        <w:instrText xml:space="preserve"> PAGEREF _Toc235775567 \h </w:instrText>
+        <w:instrText xml:space="preserve"> PAGEREF _Toc235846936 \h </w:instrText>
       </w:r>
       <w:r>
         <w:rPr>
@@ -4552,7 +4545,7 @@
         <w:rPr>
           <w:noProof/>
         </w:rPr>
-        <w:instrText xml:space="preserve"> PAGEREF _Toc235775568 \h </w:instrText>
+        <w:instrText xml:space="preserve"> PAGEREF _Toc235846937 \h </w:instrText>
       </w:r>
       <w:r>
         <w:rPr>
@@ -4626,7 +4619,7 @@
         <w:rPr>
           <w:noProof/>
         </w:rPr>
-        <w:instrText xml:space="preserve"> PAGEREF _Toc235775569 \h </w:instrText>
+        <w:instrText xml:space="preserve"> PAGEREF _Toc235846938 \h </w:instrText>
       </w:r>
       <w:r>
         <w:rPr>
@@ -4700,7 +4693,7 @@
         <w:rPr>
           <w:noProof/>
         </w:rPr>
-        <w:instrText xml:space="preserve"> PAGEREF _Toc235775570 \h </w:instrText>
+        <w:instrText xml:space="preserve"> PAGEREF _Toc235846939 \h </w:instrText>
       </w:r>
       <w:r>
         <w:rPr>
@@ -4774,7 +4767,7 @@
         <w:rPr>
           <w:noProof/>
         </w:rPr>
-        <w:instrText xml:space="preserve"> PAGEREF _Toc235775571 \h </w:instrText>
+        <w:instrText xml:space="preserve"> PAGEREF _Toc235846940 \h </w:instrText>
       </w:r>
       <w:r>
         <w:rPr>
@@ -4848,7 +4841,7 @@
         <w:rPr>
           <w:noProof/>
         </w:rPr>
-        <w:instrText xml:space="preserve"> PAGEREF _Toc235775572 \h </w:instrText>
+        <w:instrText xml:space="preserve"> PAGEREF _Toc235846941 \h </w:instrText>
       </w:r>
       <w:r>
         <w:rPr>
@@ -4922,7 +4915,7 @@
         <w:rPr>
           <w:noProof/>
         </w:rPr>
-        <w:instrText xml:space="preserve"> PAGEREF _Toc235775573 \h </w:instrText>
+        <w:instrText xml:space="preserve"> PAGEREF _Toc235846942 \h </w:instrText>
       </w:r>
       <w:r>
         <w:rPr>
@@ -4996,7 +4989,7 @@
         <w:rPr>
           <w:noProof/>
         </w:rPr>
-        <w:instrText xml:space="preserve"> PAGEREF _Toc235775574 \h </w:instrText>
+        <w:instrText xml:space="preserve"> PAGEREF _Toc235846943 \h </w:instrText>
       </w:r>
       <w:r>
         <w:rPr>
@@ -5070,7 +5063,7 @@
         <w:rPr>
           <w:noProof/>
         </w:rPr>
-        <w:instrText xml:space="preserve"> PAGEREF _Toc235775575 \h </w:instrText>
+        <w:instrText xml:space="preserve"> PAGEREF _Toc235846944 \h </w:instrText>
       </w:r>
       <w:r>
         <w:rPr>
@@ -5144,7 +5137,7 @@
         <w:rPr>
           <w:noProof/>
         </w:rPr>
-        <w:instrText xml:space="preserve"> PAGEREF _Toc235775576 \h </w:instrText>
+        <w:instrText xml:space="preserve"> PAGEREF _Toc235846945 \h </w:instrText>
       </w:r>
       <w:r>
         <w:rPr>
@@ -5218,7 +5211,7 @@
         <w:rPr>
           <w:noProof/>
         </w:rPr>
-        <w:instrText xml:space="preserve"> PAGEREF _Toc235775577 \h </w:instrText>
+        <w:instrText xml:space="preserve"> PAGEREF _Toc235846946 \h </w:instrText>
       </w:r>
       <w:r>
         <w:rPr>
@@ -5292,7 +5285,7 @@
         <w:rPr>
           <w:noProof/>
         </w:rPr>
-        <w:instrText xml:space="preserve"> PAGEREF _Toc235775578 \h </w:instrText>
+        <w:instrText xml:space="preserve"> PAGEREF _Toc235846947 \h </w:instrText>
       </w:r>
       <w:r>
         <w:rPr>
@@ -5366,7 +5359,7 @@
         <w:rPr>
           <w:noProof/>
         </w:rPr>
-        <w:instrText xml:space="preserve"> PAGEREF _Toc235775579 \h </w:instrText>
+        <w:instrText xml:space="preserve"> PAGEREF _Toc235846948 \h </w:instrText>
       </w:r>
       <w:r>
         <w:rPr>
@@ -5440,7 +5433,7 @@
         <w:rPr>
           <w:noProof/>
         </w:rPr>
-        <w:instrText xml:space="preserve"> PAGEREF _Toc235775580 \h </w:instrText>
+        <w:instrText xml:space="preserve"> PAGEREF _Toc235846949 \h </w:instrText>
       </w:r>
       <w:r>
         <w:rPr>
@@ -5514,7 +5507,7 @@
         <w:rPr>
           <w:noProof/>
         </w:rPr>
-        <w:instrText xml:space="preserve"> PAGEREF _Toc235775581 \h </w:instrText>
+        <w:instrText xml:space="preserve"> PAGEREF _Toc235846950 \h </w:instrText>
       </w:r>
       <w:r>
         <w:rPr>
@@ -5588,7 +5581,7 @@
         <w:rPr>
           <w:noProof/>
         </w:rPr>
-        <w:instrText xml:space="preserve"> PAGEREF _Toc235775582 \h </w:instrText>
+        <w:instrText xml:space="preserve"> PAGEREF _Toc235846951 \h </w:instrText>
       </w:r>
       <w:r>
         <w:rPr>
@@ -5662,7 +5655,7 @@
         <w:rPr>
           <w:noProof/>
         </w:rPr>
-        <w:instrText xml:space="preserve"> PAGEREF _Toc235775583 \h </w:instrText>
+        <w:instrText xml:space="preserve"> PAGEREF _Toc235846952 \h </w:instrText>
       </w:r>
       <w:r>
         <w:rPr>
@@ -5736,7 +5729,7 @@
         <w:rPr>
           <w:noProof/>
         </w:rPr>
-        <w:instrText xml:space="preserve"> PAGEREF _Toc235775584 \h </w:instrText>
+        <w:instrText xml:space="preserve"> PAGEREF _Toc235846953 \h </w:instrText>
       </w:r>
       <w:r>
         <w:rPr>
@@ -5810,7 +5803,7 @@
         <w:rPr>
           <w:noProof/>
         </w:rPr>
-        <w:instrText xml:space="preserve"> PAGEREF _Toc235775585 \h </w:instrText>
+        <w:instrText xml:space="preserve"> PAGEREF _Toc235846954 \h </w:instrText>
       </w:r>
       <w:r>
         <w:rPr>
@@ -5884,7 +5877,7 @@
         <w:rPr>
           <w:noProof/>
         </w:rPr>
-        <w:instrText xml:space="preserve"> PAGEREF _Toc235775586 \h </w:instrText>
+        <w:instrText xml:space="preserve"> PAGEREF _Toc235846955 \h </w:instrText>
       </w:r>
       <w:r>
         <w:rPr>
@@ -5958,7 +5951,7 @@
         <w:rPr>
           <w:noProof/>
         </w:rPr>
-        <w:instrText xml:space="preserve"> PAGEREF _Toc235775587 \h </w:instrText>
+        <w:instrText xml:space="preserve"> PAGEREF _Toc235846956 \h </w:instrText>
       </w:r>
       <w:r>
         <w:rPr>
@@ -6032,7 +6025,7 @@
         <w:rPr>
           <w:noProof/>
         </w:rPr>
-        <w:instrText xml:space="preserve"> PAGEREF _Toc235775588 \h </w:instrText>
+        <w:instrText xml:space="preserve"> PAGEREF _Toc235846957 \h </w:instrText>
       </w:r>
       <w:r>
         <w:rPr>
@@ -6106,7 +6099,7 @@
         <w:rPr>
           <w:noProof/>
         </w:rPr>
-        <w:instrText xml:space="preserve"> PAGEREF _Toc235775589 \h </w:instrText>
+        <w:instrText xml:space="preserve"> PAGEREF _Toc235846958 \h </w:instrText>
       </w:r>
       <w:r>
         <w:rPr>
@@ -6180,7 +6173,7 @@
         <w:rPr>
           <w:noProof/>
         </w:rPr>
-        <w:instrText xml:space="preserve"> PAGEREF _Toc235775590 \h </w:instrText>
+        <w:instrText xml:space="preserve"> PAGEREF _Toc235846959 \h </w:instrText>
       </w:r>
       <w:r>
         <w:rPr>
@@ -6254,7 +6247,7 @@
         <w:rPr>
           <w:noProof/>
         </w:rPr>
-        <w:instrText xml:space="preserve"> PAGEREF _Toc235775591 \h </w:instrText>
+        <w:instrText xml:space="preserve"> PAGEREF _Toc235846960 \h </w:instrText>
       </w:r>
       <w:r>
         <w:rPr>
@@ -6328,7 +6321,7 @@
         <w:rPr>
           <w:noProof/>
         </w:rPr>
-        <w:instrText xml:space="preserve"> PAGEREF _Toc235775592 \h </w:instrText>
+        <w:instrText xml:space="preserve"> PAGEREF _Toc235846961 \h </w:instrText>
       </w:r>
       <w:r>
         <w:rPr>
@@ -6402,7 +6395,7 @@
         <w:rPr>
           <w:noProof/>
         </w:rPr>
-        <w:instrText xml:space="preserve"> PAGEREF _Toc235775593 \h </w:instrText>
+        <w:instrText xml:space="preserve"> PAGEREF _Toc235846962 \h </w:instrText>
       </w:r>
       <w:r>
         <w:rPr>
@@ -6476,7 +6469,7 @@
         <w:rPr>
           <w:noProof/>
         </w:rPr>
-        <w:instrText xml:space="preserve"> PAGEREF _Toc235775594 \h </w:instrText>
+        <w:instrText xml:space="preserve"> PAGEREF _Toc235846963 \h </w:instrText>
       </w:r>
       <w:r>
         <w:rPr>
@@ -6550,7 +6543,7 @@
         <w:rPr>
           <w:noProof/>
         </w:rPr>
-        <w:instrText xml:space="preserve"> PAGEREF _Toc235775595 \h </w:instrText>
+        <w:instrText xml:space="preserve"> PAGEREF _Toc235846964 \h </w:instrText>
       </w:r>
       <w:r>
         <w:rPr>
@@ -6624,7 +6617,7 @@
         <w:rPr>
           <w:noProof/>
         </w:rPr>
-        <w:instrText xml:space="preserve"> PAGEREF _Toc235775596 \h </w:instrText>
+        <w:instrText xml:space="preserve"> PAGEREF _Toc235846965 \h </w:instrText>
       </w:r>
       <w:r>
         <w:rPr>
@@ -6698,7 +6691,7 @@
         <w:rPr>
           <w:noProof/>
         </w:rPr>
-        <w:instrText xml:space="preserve"> PAGEREF _Toc235775597 \h </w:instrText>
+        <w:instrText xml:space="preserve"> PAGEREF _Toc235846966 \h </w:instrText>
       </w:r>
       <w:r>
         <w:rPr>
@@ -6772,7 +6765,7 @@
         <w:rPr>
           <w:noProof/>
         </w:rPr>
-        <w:instrText xml:space="preserve"> PAGEREF _Toc235775598 \h </w:instrText>
+        <w:instrText xml:space="preserve"> PAGEREF _Toc235846967 \h </w:instrText>
       </w:r>
       <w:r>
         <w:rPr>
@@ -6846,7 +6839,7 @@
         <w:rPr>
           <w:noProof/>
         </w:rPr>
-        <w:instrText xml:space="preserve"> PAGEREF _Toc235775599 \h </w:instrText>
+        <w:instrText xml:space="preserve"> PAGEREF _Toc235846968 \h </w:instrText>
       </w:r>
       <w:r>
         <w:rPr>
@@ -6920,7 +6913,7 @@
         <w:rPr>
           <w:noProof/>
         </w:rPr>
-        <w:instrText xml:space="preserve"> PAGEREF _Toc235775600 \h </w:instrText>
+        <w:instrText xml:space="preserve"> PAGEREF _Toc235846969 \h </w:instrText>
       </w:r>
       <w:r>
         <w:rPr>
@@ -6994,7 +6987,7 @@
         <w:rPr>
           <w:noProof/>
         </w:rPr>
-        <w:instrText xml:space="preserve"> PAGEREF _Toc235775601 \h </w:instrText>
+        <w:instrText xml:space="preserve"> PAGEREF _Toc235846970 \h </w:instrText>
       </w:r>
       <w:r>
         <w:rPr>
@@ -7068,7 +7061,7 @@
         <w:rPr>
           <w:noProof/>
         </w:rPr>
-        <w:instrText xml:space="preserve"> PAGEREF _Toc235775602 \h </w:instrText>
+        <w:instrText xml:space="preserve"> PAGEREF _Toc235846971 \h </w:instrText>
       </w:r>
       <w:r>
         <w:rPr>
@@ -7142,7 +7135,7 @@
         <w:rPr>
           <w:noProof/>
         </w:rPr>
-        <w:instrText xml:space="preserve"> PAGEREF _Toc235775603 \h </w:instrText>
+        <w:instrText xml:space="preserve"> PAGEREF _Toc235846972 \h </w:instrText>
       </w:r>
       <w:r>
         <w:rPr>
@@ -7216,7 +7209,7 @@
         <w:rPr>
           <w:noProof/>
         </w:rPr>
-        <w:instrText xml:space="preserve"> PAGEREF _Toc235775604 \h </w:instrText>
+        <w:instrText xml:space="preserve"> PAGEREF _Toc235846973 \h </w:instrText>
       </w:r>
       <w:r>
         <w:rPr>
@@ -7290,7 +7283,7 @@
         <w:rPr>
           <w:noProof/>
         </w:rPr>
-        <w:instrText xml:space="preserve"> PAGEREF _Toc235775605 \h </w:instrText>
+        <w:instrText xml:space="preserve"> PAGEREF _Toc235846974 \h </w:instrText>
       </w:r>
       <w:r>
         <w:rPr>
@@ -7364,7 +7357,7 @@
         <w:rPr>
           <w:noProof/>
         </w:rPr>
-        <w:instrText xml:space="preserve"> PAGEREF _Toc235775606 \h </w:instrText>
+        <w:instrText xml:space="preserve"> PAGEREF _Toc235846975 \h </w:instrText>
       </w:r>
       <w:r>
         <w:rPr>
@@ -7438,7 +7431,7 @@
         <w:rPr>
           <w:noProof/>
         </w:rPr>
-        <w:instrText xml:space="preserve"> PAGEREF _Toc235775607 \h </w:instrText>
+        <w:instrText xml:space="preserve"> PAGEREF _Toc235846976 \h </w:instrText>
       </w:r>
       <w:r>
         <w:rPr>
@@ -7512,7 +7505,7 @@
         <w:rPr>
           <w:noProof/>
         </w:rPr>
-        <w:instrText xml:space="preserve"> PAGEREF _Toc235775608 \h </w:instrText>
+        <w:instrText xml:space="preserve"> PAGEREF _Toc235846977 \h </w:instrText>
       </w:r>
       <w:r>
         <w:rPr>
@@ -7586,7 +7579,7 @@
         <w:rPr>
           <w:noProof/>
         </w:rPr>
-        <w:instrText xml:space="preserve"> PAGEREF _Toc235775609 \h </w:instrText>
+        <w:instrText xml:space="preserve"> PAGEREF _Toc235846978 \h </w:instrText>
       </w:r>
       <w:r>
         <w:rPr>
@@ -7660,7 +7653,7 @@
         <w:rPr>
           <w:noProof/>
         </w:rPr>
-        <w:instrText xml:space="preserve"> PAGEREF _Toc235775610 \h </w:instrText>
+        <w:instrText xml:space="preserve"> PAGEREF _Toc235846979 \h </w:instrText>
       </w:r>
       <w:r>
         <w:rPr>
@@ -7734,7 +7727,7 @@
         <w:rPr>
           <w:noProof/>
         </w:rPr>
-        <w:instrText xml:space="preserve"> PAGEREF _Toc235775611 \h </w:instrText>
+        <w:instrText xml:space="preserve"> PAGEREF _Toc235846980 \h </w:instrText>
       </w:r>
       <w:r>
         <w:rPr>
@@ -7808,7 +7801,7 @@
         <w:rPr>
           <w:noProof/>
         </w:rPr>
-        <w:instrText xml:space="preserve"> PAGEREF _Toc235775612 \h </w:instrText>
+        <w:instrText xml:space="preserve"> PAGEREF _Toc235846981 \h </w:instrText>
       </w:r>
       <w:r>
         <w:rPr>
@@ -7882,7 +7875,7 @@
         <w:rPr>
           <w:noProof/>
         </w:rPr>
-        <w:instrText xml:space="preserve"> PAGEREF _Toc235775613 \h </w:instrText>
+        <w:instrText xml:space="preserve"> PAGEREF _Toc235846982 \h </w:instrText>
       </w:r>
       <w:r>
         <w:rPr>
@@ -7956,7 +7949,7 @@
         <w:rPr>
           <w:noProof/>
         </w:rPr>
-        <w:instrText xml:space="preserve"> PAGEREF _Toc235775614 \h </w:instrText>
+        <w:instrText xml:space="preserve"> PAGEREF _Toc235846983 \h </w:instrText>
       </w:r>
       <w:r>
         <w:rPr>
@@ -8030,7 +8023,7 @@
         <w:rPr>
           <w:noProof/>
         </w:rPr>
-        <w:instrText xml:space="preserve"> PAGEREF _Toc235775615 \h </w:instrText>
+        <w:instrText xml:space="preserve"> PAGEREF _Toc235846984 \h </w:instrText>
       </w:r>
       <w:r>
         <w:rPr>
@@ -8104,7 +8097,7 @@
         <w:rPr>
           <w:noProof/>
         </w:rPr>
-        <w:instrText xml:space="preserve"> PAGEREF _Toc235775616 \h </w:instrText>
+        <w:instrText xml:space="preserve"> PAGEREF _Toc235846985 \h </w:instrText>
       </w:r>
       <w:r>
         <w:rPr>
@@ -8178,7 +8171,7 @@
         <w:rPr>
           <w:noProof/>
         </w:rPr>
-        <w:instrText xml:space="preserve"> PAGEREF _Toc235775617 \h </w:instrText>
+        <w:instrText xml:space="preserve"> PAGEREF _Toc235846986 \h </w:instrText>
       </w:r>
       <w:r>
         <w:rPr>
@@ -8252,7 +8245,7 @@
         <w:rPr>
           <w:noProof/>
         </w:rPr>
-        <w:instrText xml:space="preserve"> PAGEREF _Toc235775618 \h </w:instrText>
+        <w:instrText xml:space="preserve"> PAGEREF _Toc235846987 \h </w:instrText>
       </w:r>
       <w:r>
         <w:rPr>
@@ -8326,7 +8319,7 @@
         <w:rPr>
           <w:noProof/>
         </w:rPr>
-        <w:instrText xml:space="preserve"> PAGEREF _Toc235775619 \h </w:instrText>
+        <w:instrText xml:space="preserve"> PAGEREF _Toc235846988 \h </w:instrText>
       </w:r>
       <w:r>
         <w:rPr>
@@ -8400,7 +8393,7 @@
         <w:rPr>
           <w:noProof/>
         </w:rPr>
-        <w:instrText xml:space="preserve"> PAGEREF _Toc235775620 \h </w:instrText>
+        <w:instrText xml:space="preserve"> PAGEREF _Toc235846989 \h </w:instrText>
       </w:r>
       <w:r>
         <w:rPr>
@@ -8474,7 +8467,7 @@
         <w:rPr>
           <w:noProof/>
         </w:rPr>
-        <w:instrText xml:space="preserve"> PAGEREF _Toc235775621 \h </w:instrText>
+        <w:instrText xml:space="preserve"> PAGEREF _Toc235846990 \h </w:instrText>
       </w:r>
       <w:r>
         <w:rPr>
@@ -8548,7 +8541,7 @@
         <w:rPr>
           <w:noProof/>
         </w:rPr>
-        <w:instrText xml:space="preserve"> PAGEREF _Toc235775622 \h </w:instrText>
+        <w:instrText xml:space="preserve"> PAGEREF _Toc235846991 \h </w:instrText>
       </w:r>
       <w:r>
         <w:rPr>
@@ -8622,7 +8615,7 @@
         <w:rPr>
           <w:noProof/>
         </w:rPr>
-        <w:instrText xml:space="preserve"> PAGEREF _Toc235775623 \h </w:instrText>
+        <w:instrText xml:space="preserve"> PAGEREF _Toc235846992 \h </w:instrText>
       </w:r>
       <w:r>
         <w:rPr>
@@ -8696,7 +8689,7 @@
         <w:rPr>
           <w:noProof/>
         </w:rPr>
-        <w:instrText xml:space="preserve"> PAGEREF _Toc235775624 \h </w:instrText>
+        <w:instrText xml:space="preserve"> PAGEREF _Toc235846993 \h </w:instrText>
       </w:r>
       <w:r>
         <w:rPr>
@@ -8770,7 +8763,7 @@
         <w:rPr>
           <w:noProof/>
         </w:rPr>
-        <w:instrText xml:space="preserve"> PAGEREF _Toc235775625 \h </w:instrText>
+        <w:instrText xml:space="preserve"> PAGEREF _Toc235846994 \h </w:instrText>
       </w:r>
       <w:r>
         <w:rPr>
@@ -8844,7 +8837,7 @@
         <w:rPr>
           <w:noProof/>
         </w:rPr>
-        <w:instrText xml:space="preserve"> PAGEREF _Toc235775626 \h </w:instrText>
+        <w:instrText xml:space="preserve"> PAGEREF _Toc235846995 \h </w:instrText>
       </w:r>
       <w:r>
         <w:rPr>
@@ -8918,7 +8911,7 @@
         <w:rPr>
           <w:noProof/>
         </w:rPr>
-        <w:instrText xml:space="preserve"> PAGEREF _Toc235775627 \h </w:instrText>
+        <w:instrText xml:space="preserve"> PAGEREF _Toc235846996 \h </w:instrText>
       </w:r>
       <w:r>
         <w:rPr>
@@ -8992,7 +8985,7 @@
         <w:rPr>
           <w:noProof/>
         </w:rPr>
-        <w:instrText xml:space="preserve"> PAGEREF _Toc235775628 \h </w:instrText>
+        <w:instrText xml:space="preserve"> PAGEREF _Toc235846997 \h </w:instrText>
       </w:r>
       <w:r>
         <w:rPr>
@@ -9066,7 +9059,7 @@
         <w:rPr>
           <w:noProof/>
         </w:rPr>
-        <w:instrText xml:space="preserve"> PAGEREF _Toc235775629 \h </w:instrText>
+        <w:instrText xml:space="preserve"> PAGEREF _Toc235846998 \h </w:instrText>
       </w:r>
       <w:r>
         <w:rPr>
@@ -9140,7 +9133,7 @@
         <w:rPr>
           <w:noProof/>
         </w:rPr>
-        <w:instrText xml:space="preserve"> PAGEREF _Toc235775630 \h </w:instrText>
+        <w:instrText xml:space="preserve"> PAGEREF _Toc235846999 \h </w:instrText>
       </w:r>
       <w:r>
         <w:rPr>
@@ -9214,7 +9207,7 @@
         <w:rPr>
           <w:noProof/>
         </w:rPr>
-        <w:instrText xml:space="preserve"> PAGEREF _Toc235775631 \h </w:instrText>
+        <w:instrText xml:space="preserve"> PAGEREF _Toc235847000 \h </w:instrText>
       </w:r>
       <w:r>
         <w:rPr>
@@ -9288,7 +9281,7 @@
         <w:rPr>
           <w:noProof/>
         </w:rPr>
-        <w:instrText xml:space="preserve"> PAGEREF _Toc235775632 \h </w:instrText>
+        <w:instrText xml:space="preserve"> PAGEREF _Toc235847001 \h </w:instrText>
       </w:r>
       <w:r>
         <w:rPr>
@@ -9362,7 +9355,7 @@
         <w:rPr>
           <w:noProof/>
         </w:rPr>
-        <w:instrText xml:space="preserve"> PAGEREF _Toc235775633 \h </w:instrText>
+        <w:instrText xml:space="preserve"> PAGEREF _Toc235847002 \h </w:instrText>
       </w:r>
       <w:r>
         <w:rPr>
@@ -9436,7 +9429,7 @@
         <w:rPr>
           <w:noProof/>
         </w:rPr>
-        <w:instrText xml:space="preserve"> PAGEREF _Toc235775634 \h </w:instrText>
+        <w:instrText xml:space="preserve"> PAGEREF _Toc235847003 \h </w:instrText>
       </w:r>
       <w:r>
         <w:rPr>
@@ -9510,7 +9503,7 @@
         <w:rPr>
           <w:noProof/>
         </w:rPr>
-        <w:instrText xml:space="preserve"> PAGEREF _Toc235775635 \h </w:instrText>
+        <w:instrText xml:space="preserve"> PAGEREF _Toc235847004 \h </w:instrText>
       </w:r>
       <w:r>
         <w:rPr>
@@ -9584,7 +9577,7 @@
         <w:rPr>
           <w:noProof/>
         </w:rPr>
-        <w:instrText xml:space="preserve"> PAGEREF _Toc235775636 \h </w:instrText>
+        <w:instrText xml:space="preserve"> PAGEREF _Toc235847005 \h </w:instrText>
       </w:r>
       <w:r>
         <w:rPr>
@@ -9658,7 +9651,7 @@
         <w:rPr>
           <w:noProof/>
         </w:rPr>
-        <w:instrText xml:space="preserve"> PAGEREF _Toc235775637 \h </w:instrText>
+        <w:instrText xml:space="preserve"> PAGEREF _Toc235847006 \h </w:instrText>
       </w:r>
       <w:r>
         <w:rPr>
@@ -9732,7 +9725,7 @@
         <w:rPr>
           <w:noProof/>
         </w:rPr>
-        <w:instrText xml:space="preserve"> PAGEREF _Toc235775638 \h </w:instrText>
+        <w:instrText xml:space="preserve"> PAGEREF _Toc235847007 \h </w:instrText>
       </w:r>
       <w:r>
         <w:rPr>
@@ -9806,7 +9799,7 @@
         <w:rPr>
           <w:noProof/>
         </w:rPr>
-        <w:instrText xml:space="preserve"> PAGEREF _Toc235775639 \h </w:instrText>
+        <w:instrText xml:space="preserve"> PAGEREF _Toc235847008 \h </w:instrText>
       </w:r>
       <w:r>
         <w:rPr>
@@ -9880,7 +9873,7 @@
         <w:rPr>
           <w:noProof/>
         </w:rPr>
-        <w:instrText xml:space="preserve"> PAGEREF _Toc235775640 \h </w:instrText>
+        <w:instrText xml:space="preserve"> PAGEREF _Toc235847009 \h </w:instrText>
       </w:r>
       <w:r>
         <w:rPr>
@@ -9954,7 +9947,7 @@
         <w:rPr>
           <w:noProof/>
         </w:rPr>
-        <w:instrText xml:space="preserve"> PAGEREF _Toc235775641 \h </w:instrText>
+        <w:instrText xml:space="preserve"> PAGEREF _Toc235847010 \h </w:instrText>
       </w:r>
       <w:r>
         <w:rPr>
@@ -10028,7 +10021,7 @@
         <w:rPr>
           <w:noProof/>
         </w:rPr>
-        <w:instrText xml:space="preserve"> PAGEREF _Toc235775642 \h </w:instrText>
+        <w:instrText xml:space="preserve"> PAGEREF _Toc235847011 \h </w:instrText>
       </w:r>
       <w:r>
         <w:rPr>
@@ -10102,7 +10095,7 @@
         <w:rPr>
           <w:noProof/>
         </w:rPr>
-        <w:instrText xml:space="preserve"> PAGEREF _Toc235775643 \h </w:instrText>
+        <w:instrText xml:space="preserve"> PAGEREF _Toc235847012 \h </w:instrText>
       </w:r>
       <w:r>
         <w:rPr>
@@ -10176,7 +10169,7 @@
         <w:rPr>
           <w:noProof/>
         </w:rPr>
-        <w:instrText xml:space="preserve"> PAGEREF _Toc235775644 \h </w:instrText>
+        <w:instrText xml:space="preserve"> PAGEREF _Toc235847013 \h </w:instrText>
       </w:r>
       <w:r>
         <w:rPr>
@@ -10250,7 +10243,7 @@
         <w:rPr>
           <w:noProof/>
         </w:rPr>
-        <w:instrText xml:space="preserve"> PAGEREF _Toc235775645 \h </w:instrText>
+        <w:instrText xml:space="preserve"> PAGEREF _Toc235847014 \h </w:instrText>
       </w:r>
       <w:r>
         <w:rPr>
@@ -10324,7 +10317,7 @@
         <w:rPr>
           <w:noProof/>
         </w:rPr>
-        <w:instrText xml:space="preserve"> PAGEREF _Toc235775646 \h </w:instrText>
+        <w:instrText xml:space="preserve"> PAGEREF _Toc235847015 \h </w:instrText>
       </w:r>
       <w:r>
         <w:rPr>
@@ -10398,7 +10391,7 @@
         <w:rPr>
           <w:noProof/>
         </w:rPr>
-        <w:instrText xml:space="preserve"> PAGEREF _Toc235775647 \h </w:instrText>
+        <w:instrText xml:space="preserve"> PAGEREF _Toc235847016 \h </w:instrText>
       </w:r>
       <w:r>
         <w:rPr>
@@ -10472,7 +10465,7 @@
         <w:rPr>
           <w:noProof/>
         </w:rPr>
-        <w:instrText xml:space="preserve"> PAGEREF _Toc235775648 \h </w:instrText>
+        <w:instrText xml:space="preserve"> PAGEREF _Toc235847017 \h </w:instrText>
       </w:r>
       <w:r>
         <w:rPr>
@@ -10546,7 +10539,7 @@
         <w:rPr>
           <w:noProof/>
         </w:rPr>
-        <w:instrText xml:space="preserve"> PAGEREF _Toc235775649 \h </w:instrText>
+        <w:instrText xml:space="preserve"> PAGEREF _Toc235847018 \h </w:instrText>
       </w:r>
       <w:r>
         <w:rPr>
@@ -10620,7 +10613,7 @@
         <w:rPr>
           <w:noProof/>
         </w:rPr>
-        <w:instrText xml:space="preserve"> PAGEREF _Toc235775650 \h </w:instrText>
+        <w:instrText xml:space="preserve"> PAGEREF _Toc235847019 \h </w:instrText>
       </w:r>
       <w:r>
         <w:rPr>
@@ -10694,7 +10687,7 @@
         <w:rPr>
           <w:noProof/>
         </w:rPr>
-        <w:instrText xml:space="preserve"> PAGEREF _Toc235775651 \h </w:instrText>
+        <w:instrText xml:space="preserve"> PAGEREF _Toc235847020 \h </w:instrText>
       </w:r>
       <w:r>
         <w:rPr>
@@ -10768,7 +10761,7 @@
         <w:rPr>
           <w:noProof/>
         </w:rPr>
-        <w:instrText xml:space="preserve"> PAGEREF _Toc235775652 \h </w:instrText>
+        <w:instrText xml:space="preserve"> PAGEREF _Toc235847021 \h </w:instrText>
       </w:r>
       <w:r>
         <w:rPr>
@@ -10842,7 +10835,7 @@
         <w:rPr>
           <w:noProof/>
         </w:rPr>
-        <w:instrText xml:space="preserve"> PAGEREF _Toc235775653 \h </w:instrText>
+        <w:instrText xml:space="preserve"> PAGEREF _Toc235847022 \h </w:instrText>
       </w:r>
       <w:r>
         <w:rPr>
@@ -10916,7 +10909,7 @@
         <w:rPr>
           <w:noProof/>
         </w:rPr>
-        <w:instrText xml:space="preserve"> PAGEREF _Toc235775654 \h </w:instrText>
+        <w:instrText xml:space="preserve"> PAGEREF _Toc235847023 \h </w:instrText>
       </w:r>
       <w:r>
         <w:rPr>
@@ -10990,7 +10983,7 @@
         <w:rPr>
           <w:noProof/>
         </w:rPr>
-        <w:instrText xml:space="preserve"> PAGEREF _Toc235775655 \h </w:instrText>
+        <w:instrText xml:space="preserve"> PAGEREF _Toc235847024 \h </w:instrText>
       </w:r>
       <w:r>
         <w:rPr>
@@ -11064,7 +11057,7 @@
         <w:rPr>
           <w:noProof/>
         </w:rPr>
-        <w:instrText xml:space="preserve"> PAGEREF _Toc235775656 \h </w:instrText>
+        <w:instrText xml:space="preserve"> PAGEREF _Toc235847025 \h </w:instrText>
       </w:r>
       <w:r>
         <w:rPr>
@@ -11138,7 +11131,7 @@
         <w:rPr>
           <w:noProof/>
         </w:rPr>
-        <w:instrText xml:space="preserve"> PAGEREF _Toc235775657 \h </w:instrText>
+        <w:instrText xml:space="preserve"> PAGEREF _Toc235847026 \h </w:instrText>
       </w:r>
       <w:r>
         <w:rPr>
@@ -11212,7 +11205,7 @@
         <w:rPr>
           <w:noProof/>
         </w:rPr>
-        <w:instrText xml:space="preserve"> PAGEREF _Toc235775658 \h </w:instrText>
+        <w:instrText xml:space="preserve"> PAGEREF _Toc235847027 \h </w:instrText>
       </w:r>
       <w:r>
         <w:rPr>
@@ -11286,7 +11279,7 @@
         <w:rPr>
           <w:noProof/>
         </w:rPr>
-        <w:instrText xml:space="preserve"> PAGEREF _Toc235775659 \h </w:instrText>
+        <w:instrText xml:space="preserve"> PAGEREF _Toc235847028 \h </w:instrText>
       </w:r>
       <w:r>
         <w:rPr>
@@ -11360,7 +11353,7 @@
         <w:rPr>
           <w:noProof/>
         </w:rPr>
-        <w:instrText xml:space="preserve"> PAGEREF _Toc235775660 \h </w:instrText>
+        <w:instrText xml:space="preserve"> PAGEREF _Toc235847029 \h </w:instrText>
       </w:r>
       <w:r>
         <w:rPr>
@@ -11434,7 +11427,7 @@
         <w:rPr>
           <w:noProof/>
         </w:rPr>
-        <w:instrText xml:space="preserve"> PAGEREF _Toc235775661 \h </w:instrText>
+        <w:instrText xml:space="preserve"> PAGEREF _Toc235847030 \h </w:instrText>
       </w:r>
       <w:r>
         <w:rPr>
@@ -11508,7 +11501,7 @@
         <w:rPr>
           <w:noProof/>
         </w:rPr>
-        <w:instrText xml:space="preserve"> PAGEREF _Toc235775662 \h </w:instrText>
+        <w:instrText xml:space="preserve"> PAGEREF _Toc235847031 \h </w:instrText>
       </w:r>
       <w:r>
         <w:rPr>
@@ -11582,7 +11575,7 @@
         <w:rPr>
           <w:noProof/>
         </w:rPr>
-        <w:instrText xml:space="preserve"> PAGEREF _Toc235775663 \h </w:instrText>
+        <w:instrText xml:space="preserve"> PAGEREF _Toc235847032 \h </w:instrText>
       </w:r>
       <w:r>
         <w:rPr>
@@ -11656,7 +11649,7 @@
         <w:rPr>
           <w:noProof/>
         </w:rPr>
-        <w:instrText xml:space="preserve"> PAGEREF _Toc235775664 \h </w:instrText>
+        <w:instrText xml:space="preserve"> PAGEREF _Toc235847033 \h </w:instrText>
       </w:r>
       <w:r>
         <w:rPr>
@@ -11730,7 +11723,7 @@
         <w:rPr>
           <w:noProof/>
         </w:rPr>
-        <w:instrText xml:space="preserve"> PAGEREF _Toc235775665 \h </w:instrText>
+        <w:instrText xml:space="preserve"> PAGEREF _Toc235847034 \h </w:instrText>
       </w:r>
       <w:r>
         <w:rPr>
@@ -11804,7 +11797,7 @@
         <w:rPr>
           <w:noProof/>
         </w:rPr>
-        <w:instrText xml:space="preserve"> PAGEREF _Toc235775666 \h </w:instrText>
+        <w:instrText xml:space="preserve"> PAGEREF _Toc235847035 \h </w:instrText>
       </w:r>
       <w:r>
         <w:rPr>
@@ -11878,7 +11871,7 @@
         <w:rPr>
           <w:noProof/>
         </w:rPr>
-        <w:instrText xml:space="preserve"> PAGEREF _Toc235775667 \h </w:instrText>
+        <w:instrText xml:space="preserve"> PAGEREF _Toc235847036 \h </w:instrText>
       </w:r>
       <w:r>
         <w:rPr>
@@ -11952,7 +11945,7 @@
         <w:rPr>
           <w:noProof/>
         </w:rPr>
-        <w:instrText xml:space="preserve"> PAGEREF _Toc235775668 \h </w:instrText>
+        <w:instrText xml:space="preserve"> PAGEREF _Toc235847037 \h </w:instrText>
       </w:r>
       <w:r>
         <w:rPr>
@@ -12026,7 +12019,7 @@
         <w:rPr>
           <w:noProof/>
         </w:rPr>
-        <w:instrText xml:space="preserve"> PAGEREF _Toc235775669 \h </w:instrText>
+        <w:instrText xml:space="preserve"> PAGEREF _Toc235847038 \h </w:instrText>
       </w:r>
       <w:r>
         <w:rPr>
@@ -12100,7 +12093,7 @@
         <w:rPr>
           <w:noProof/>
         </w:rPr>
-        <w:instrText xml:space="preserve"> PAGEREF _Toc235775670 \h </w:instrText>
+        <w:instrText xml:space="preserve"> PAGEREF _Toc235847039 \h </w:instrText>
       </w:r>
       <w:r>
         <w:rPr>
@@ -12174,7 +12167,7 @@
         <w:rPr>
           <w:noProof/>
         </w:rPr>
-        <w:instrText xml:space="preserve"> PAGEREF _Toc235775671 \h </w:instrText>
+        <w:instrText xml:space="preserve"> PAGEREF _Toc235847040 \h </w:instrText>
       </w:r>
       <w:r>
         <w:rPr>
@@ -12248,7 +12241,7 @@
         <w:rPr>
           <w:noProof/>
         </w:rPr>
-        <w:instrText xml:space="preserve"> PAGEREF _Toc235775672 \h </w:instrText>
+        <w:instrText xml:space="preserve"> PAGEREF _Toc235847041 \h </w:instrText>
       </w:r>
       <w:r>
         <w:rPr>
@@ -12322,7 +12315,7 @@
         <w:rPr>
           <w:noProof/>
         </w:rPr>
-        <w:instrText xml:space="preserve"> PAGEREF _Toc235775673 \h </w:instrText>
+        <w:instrText xml:space="preserve"> PAGEREF _Toc235847042 \h </w:instrText>
       </w:r>
       <w:r>
         <w:rPr>
@@ -12396,7 +12389,7 @@
         <w:rPr>
           <w:noProof/>
         </w:rPr>
-        <w:instrText xml:space="preserve"> PAGEREF _Toc235775674 \h </w:instrText>
+        <w:instrText xml:space="preserve"> PAGEREF _Toc235847043 \h </w:instrText>
       </w:r>
       <w:r>
         <w:rPr>
@@ -12470,7 +12463,7 @@
         <w:rPr>
           <w:noProof/>
         </w:rPr>
-        <w:instrText xml:space="preserve"> PAGEREF _Toc235775675 \h </w:instrText>
+        <w:instrText xml:space="preserve"> PAGEREF _Toc235847044 \h </w:instrText>
       </w:r>
       <w:r>
         <w:rPr>
@@ -12544,7 +12537,7 @@
         <w:rPr>
           <w:noProof/>
         </w:rPr>
-        <w:instrText xml:space="preserve"> PAGEREF _Toc235775676 \h </w:instrText>
+        <w:instrText xml:space="preserve"> PAGEREF _Toc235847045 \h </w:instrText>
       </w:r>
       <w:r>
         <w:rPr>
@@ -12618,7 +12611,7 @@
         <w:rPr>
           <w:noProof/>
         </w:rPr>
-        <w:instrText xml:space="preserve"> PAGEREF _Toc235775677 \h </w:instrText>
+        <w:instrText xml:space="preserve"> PAGEREF _Toc235847046 \h </w:instrText>
       </w:r>
       <w:r>
         <w:rPr>
@@ -12692,7 +12685,7 @@
         <w:rPr>
           <w:noProof/>
         </w:rPr>
-        <w:instrText xml:space="preserve"> PAGEREF _Toc235775678 \h </w:instrText>
+        <w:instrText xml:space="preserve"> PAGEREF _Toc235847047 \h </w:instrText>
       </w:r>
       <w:r>
         <w:rPr>
@@ -12766,7 +12759,7 @@
         <w:rPr>
           <w:noProof/>
         </w:rPr>
-        <w:instrText xml:space="preserve"> PAGEREF _Toc235775679 \h </w:instrText>
+        <w:instrText xml:space="preserve"> PAGEREF _Toc235847048 \h </w:instrText>
       </w:r>
       <w:r>
         <w:rPr>
@@ -12840,7 +12833,7 @@
         <w:rPr>
           <w:noProof/>
         </w:rPr>
-        <w:instrText xml:space="preserve"> PAGEREF _Toc235775680 \h </w:instrText>
+        <w:instrText xml:space="preserve"> PAGEREF _Toc235847049 \h </w:instrText>
       </w:r>
       <w:r>
         <w:rPr>
@@ -12914,7 +12907,7 @@
         <w:rPr>
           <w:noProof/>
         </w:rPr>
-        <w:instrText xml:space="preserve"> PAGEREF _Toc235775681 \h </w:instrText>
+        <w:instrText xml:space="preserve"> PAGEREF _Toc235847050 \h </w:instrText>
       </w:r>
       <w:r>
         <w:rPr>
@@ -12988,7 +12981,7 @@
         <w:rPr>
           <w:noProof/>
         </w:rPr>
-        <w:instrText xml:space="preserve"> PAGEREF _Toc235775682 \h </w:instrText>
+        <w:instrText xml:space="preserve"> PAGEREF _Toc235847051 \h </w:instrText>
       </w:r>
       <w:r>
         <w:rPr>
@@ -13062,7 +13055,7 @@
         <w:rPr>
           <w:noProof/>
         </w:rPr>
-        <w:instrText xml:space="preserve"> PAGEREF _Toc235775683 \h </w:instrText>
+        <w:instrText xml:space="preserve"> PAGEREF _Toc235847052 \h </w:instrText>
       </w:r>
       <w:r>
         <w:rPr>
@@ -13136,7 +13129,7 @@
         <w:rPr>
           <w:noProof/>
         </w:rPr>
-        <w:instrText xml:space="preserve"> PAGEREF _Toc235775684 \h </w:instrText>
+        <w:instrText xml:space="preserve"> PAGEREF _Toc235847053 \h </w:instrText>
       </w:r>
       <w:r>
         <w:rPr>
@@ -13210,7 +13203,7 @@
         <w:rPr>
           <w:noProof/>
         </w:rPr>
-        <w:instrText xml:space="preserve"> PAGEREF _Toc235775685 \h </w:instrText>
+        <w:instrText xml:space="preserve"> PAGEREF _Toc235847054 \h </w:instrText>
       </w:r>
       <w:r>
         <w:rPr>
@@ -13284,7 +13277,7 @@
         <w:rPr>
           <w:noProof/>
         </w:rPr>
-        <w:instrText xml:space="preserve"> PAGEREF _Toc235775686 \h </w:instrText>
+        <w:instrText xml:space="preserve"> PAGEREF _Toc235847055 \h </w:instrText>
       </w:r>
       <w:r>
         <w:rPr>
@@ -13358,7 +13351,7 @@
         <w:rPr>
           <w:noProof/>
         </w:rPr>
-        <w:instrText xml:space="preserve"> PAGEREF _Toc235775687 \h </w:instrText>
+        <w:instrText xml:space="preserve"> PAGEREF _Toc235847056 \h </w:instrText>
       </w:r>
       <w:r>
         <w:rPr>
@@ -13432,7 +13425,7 @@
         <w:rPr>
           <w:noProof/>
         </w:rPr>
-        <w:instrText xml:space="preserve"> PAGEREF _Toc235775688 \h </w:instrText>
+        <w:instrText xml:space="preserve"> PAGEREF _Toc235847057 \h </w:instrText>
       </w:r>
       <w:r>
         <w:rPr>
@@ -13488,7 +13481,7 @@
         <w:rPr>
           <w:noProof/>
         </w:rPr>
-        <w:t>POPCNT Ra, Rt</w:t>
+        <w:t>FUTURE Ra, Rt</w:t>
       </w:r>
       <w:r>
         <w:rPr>
@@ -13506,7 +13499,7 @@
         <w:rPr>
           <w:noProof/>
         </w:rPr>
-        <w:instrText xml:space="preserve"> PAGEREF _Toc235775689 \h </w:instrText>
+        <w:instrText xml:space="preserve"> PAGEREF _Toc235847058 \h </w:instrText>
       </w:r>
       <w:r>
         <w:rPr>
@@ -13562,7 +13555,7 @@
         <w:rPr>
           <w:noProof/>
         </w:rPr>
-        <w:t>ADDC Ra, Rb, Rt</w:t>
+        <w:t>POPCNT Ra, Rt</w:t>
       </w:r>
       <w:r>
         <w:rPr>
@@ -13580,7 +13573,7 @@
         <w:rPr>
           <w:noProof/>
         </w:rPr>
-        <w:instrText xml:space="preserve"> PAGEREF _Toc235775690 \h </w:instrText>
+        <w:instrText xml:space="preserve"> PAGEREF _Toc235847059 \h </w:instrText>
       </w:r>
       <w:r>
         <w:rPr>
@@ -13636,7 +13629,7 @@
         <w:rPr>
           <w:noProof/>
         </w:rPr>
-        <w:t>SUBB Ra, Rb, Rt</w:t>
+        <w:t>ADDC Ra, Rb, Rt</w:t>
       </w:r>
       <w:r>
         <w:rPr>
@@ -13654,7 +13647,7 @@
         <w:rPr>
           <w:noProof/>
         </w:rPr>
-        <w:instrText xml:space="preserve"> PAGEREF _Toc235775691 \h </w:instrText>
+        <w:instrText xml:space="preserve"> PAGEREF _Toc235847060 \h </w:instrText>
       </w:r>
       <w:r>
         <w:rPr>
@@ -13710,7 +13703,7 @@
         <w:rPr>
           <w:noProof/>
         </w:rPr>
-        <w:t>MULU Ra, Rb, Rt</w:t>
+        <w:t>SUBB Ra, Rb, Rt</w:t>
       </w:r>
       <w:r>
         <w:rPr>
@@ -13728,7 +13721,7 @@
         <w:rPr>
           <w:noProof/>
         </w:rPr>
-        <w:instrText xml:space="preserve"> PAGEREF _Toc235775692 \h </w:instrText>
+        <w:instrText xml:space="preserve"> PAGEREF _Toc235847061 \h </w:instrText>
       </w:r>
       <w:r>
         <w:rPr>
@@ -13784,7 +13777,7 @@
         <w:rPr>
           <w:noProof/>
         </w:rPr>
-        <w:t>LZC Ra, Rt</w:t>
+        <w:t>MULU Ra, Rb, Rt</w:t>
       </w:r>
       <w:r>
         <w:rPr>
@@ -13802,7 +13795,7 @@
         <w:rPr>
           <w:noProof/>
         </w:rPr>
-        <w:instrText xml:space="preserve"> PAGEREF _Toc235775693 \h </w:instrText>
+        <w:instrText xml:space="preserve"> PAGEREF _Toc235847062 \h </w:instrText>
       </w:r>
       <w:r>
         <w:rPr>
@@ -13858,7 +13851,7 @@
         <w:rPr>
           <w:noProof/>
         </w:rPr>
-        <w:t>TZC Ra, Rt</w:t>
+        <w:t>LZC Ra, Rt</w:t>
       </w:r>
       <w:r>
         <w:rPr>
@@ -13876,7 +13869,7 @@
         <w:rPr>
           <w:noProof/>
         </w:rPr>
-        <w:instrText xml:space="preserve"> PAGEREF _Toc235775694 \h </w:instrText>
+        <w:instrText xml:space="preserve"> PAGEREF _Toc235847063 \h </w:instrText>
       </w:r>
       <w:r>
         <w:rPr>
@@ -13932,7 +13925,7 @@
         <w:rPr>
           <w:noProof/>
         </w:rPr>
-        <w:t>BSEL Ra, Rb, Rt</w:t>
+        <w:t>TZC Ra, Rt</w:t>
       </w:r>
       <w:r>
         <w:rPr>
@@ -13950,7 +13943,7 @@
         <w:rPr>
           <w:noProof/>
         </w:rPr>
-        <w:instrText xml:space="preserve"> PAGEREF _Toc235775695 \h </w:instrText>
+        <w:instrText xml:space="preserve"> PAGEREF _Toc235847064 \h </w:instrText>
       </w:r>
       <w:r>
         <w:rPr>
@@ -14006,7 +13999,7 @@
         <w:rPr>
           <w:noProof/>
         </w:rPr>
-        <w:t>GETC Rt</w:t>
+        <w:t>BSEL Ra, Rb, Rt</w:t>
       </w:r>
       <w:r>
         <w:rPr>
@@ -14024,7 +14017,7 @@
         <w:rPr>
           <w:noProof/>
         </w:rPr>
-        <w:instrText xml:space="preserve"> PAGEREF _Toc235775696 \h </w:instrText>
+        <w:instrText xml:space="preserve"> PAGEREF _Toc235847065 \h </w:instrText>
       </w:r>
       <w:r>
         <w:rPr>
@@ -14080,7 +14073,7 @@
         <w:rPr>
           <w:noProof/>
         </w:rPr>
-        <w:t>SETC Ra</w:t>
+        <w:t>GETC Rt</w:t>
       </w:r>
       <w:r>
         <w:rPr>
@@ -14098,7 +14091,7 @@
         <w:rPr>
           <w:noProof/>
         </w:rPr>
-        <w:instrText xml:space="preserve"> PAGEREF _Toc235775697 \h </w:instrText>
+        <w:instrText xml:space="preserve"> PAGEREF _Toc235847066 \h </w:instrText>
       </w:r>
       <w:r>
         <w:rPr>
@@ -14154,7 +14147,7 @@
         <w:rPr>
           <w:noProof/>
         </w:rPr>
-        <w:t>GETB Rt</w:t>
+        <w:t>SETC Ra</w:t>
       </w:r>
       <w:r>
         <w:rPr>
@@ -14172,7 +14165,7 @@
         <w:rPr>
           <w:noProof/>
         </w:rPr>
-        <w:instrText xml:space="preserve"> PAGEREF _Toc235775698 \h </w:instrText>
+        <w:instrText xml:space="preserve"> PAGEREF _Toc235847067 \h </w:instrText>
       </w:r>
       <w:r>
         <w:rPr>
@@ -14228,7 +14221,7 @@
         <w:rPr>
           <w:noProof/>
         </w:rPr>
-        <w:t>SETB Ra</w:t>
+        <w:t>GETB Rt</w:t>
       </w:r>
       <w:r>
         <w:rPr>
@@ -14246,7 +14239,7 @@
         <w:rPr>
           <w:noProof/>
         </w:rPr>
-        <w:instrText xml:space="preserve"> PAGEREF _Toc235775699 \h </w:instrText>
+        <w:instrText xml:space="preserve"> PAGEREF _Toc235847068 \h </w:instrText>
       </w:r>
       <w:r>
         <w:rPr>
@@ -14302,7 +14295,7 @@
         <w:rPr>
           <w:noProof/>
         </w:rPr>
-        <w:t>DSHFL Ra, Rb, Rt</w:t>
+        <w:t>SETB Ra</w:t>
       </w:r>
       <w:r>
         <w:rPr>
@@ -14320,7 +14313,7 @@
         <w:rPr>
           <w:noProof/>
         </w:rPr>
-        <w:instrText xml:space="preserve"> PAGEREF _Toc235775700 \h </w:instrText>
+        <w:instrText xml:space="preserve"> PAGEREF _Toc235847069 \h </w:instrText>
       </w:r>
       <w:r>
         <w:rPr>
@@ -14376,7 +14369,7 @@
         <w:rPr>
           <w:noProof/>
         </w:rPr>
-        <w:t>DSHFR Ra, Rb, Rt</w:t>
+        <w:t>DSHFL Ra, Rb, Rt</w:t>
       </w:r>
       <w:r>
         <w:rPr>
@@ -14394,7 +14387,7 @@
         <w:rPr>
           <w:noProof/>
         </w:rPr>
-        <w:instrText xml:space="preserve"> PAGEREF _Toc235775701 \h </w:instrText>
+        <w:instrText xml:space="preserve"> PAGEREF _Toc235847070 \h </w:instrText>
       </w:r>
       <w:r>
         <w:rPr>
@@ -14450,6 +14443,80 @@
         <w:rPr>
           <w:noProof/>
         </w:rPr>
+        <w:t>DSHFR Ra, Rb, Rt</w:t>
+      </w:r>
+      <w:r>
+        <w:rPr>
+          <w:noProof/>
+        </w:rPr>
+        <w:tab/>
+      </w:r>
+      <w:r>
+        <w:rPr>
+          <w:noProof/>
+        </w:rPr>
+        <w:fldChar w:fldCharType="begin"/>
+      </w:r>
+      <w:r>
+        <w:rPr>
+          <w:noProof/>
+        </w:rPr>
+        <w:instrText xml:space="preserve"> PAGEREF _Toc235847071 \h </w:instrText>
+      </w:r>
+      <w:r>
+        <w:rPr>
+          <w:noProof/>
+        </w:rPr>
+      </w:r>
+      <w:r>
+        <w:rPr>
+          <w:noProof/>
+        </w:rPr>
+        <w:fldChar w:fldCharType="separate"/>
+      </w:r>
+      <w:r>
+        <w:rPr>
+          <w:noProof/>
+        </w:rPr>
+        <w:t>37</w:t>
+      </w:r>
+      <w:r>
+        <w:rPr>
+          <w:noProof/>
+        </w:rPr>
+        <w:fldChar w:fldCharType="end"/>
+      </w:r>
+    </w:p>
+    <w:p>
+      <w:pPr>
+        <w:pStyle w:val="TOC1"/>
+        <w:tabs>
+          <w:tab w:val="left" w:pos="1440"/>
+        </w:tabs>
+        <w:rPr>
+          <w:b w:val="0"/>
+          <w:noProof/>
+          <w:lang w:eastAsia="ja-JP"/>
+        </w:rPr>
+      </w:pPr>
+      <w:r>
+        <w:rPr>
+          <w:noProof/>
+        </w:rPr>
+        <w:t>12.2.142.</w:t>
+      </w:r>
+      <w:r>
+        <w:rPr>
+          <w:b w:val="0"/>
+          <w:noProof/>
+          <w:lang w:eastAsia="ja-JP"/>
+        </w:rPr>
+        <w:tab/>
+      </w:r>
+      <w:r>
+        <w:rPr>
+          <w:noProof/>
+        </w:rPr>
         <w:t>LDSHV Ra</w:t>
       </w:r>
       <w:r>
@@ -14468,7 +14535,7 @@
         <w:rPr>
           <w:noProof/>
         </w:rPr>
-        <w:instrText xml:space="preserve"> PAGEREF _Toc235775702 \h </w:instrText>
+        <w:instrText xml:space="preserve"> PAGEREF _Toc235847072 \h </w:instrText>
       </w:r>
       <w:r>
         <w:rPr>
@@ -14542,7 +14609,7 @@
         <w:rPr>
           <w:noProof/>
         </w:rPr>
-        <w:instrText xml:space="preserve"> PAGEREF _Toc235775703 \h </w:instrText>
+        <w:instrText xml:space="preserve"> PAGEREF _Toc235847073 \h </w:instrText>
       </w:r>
       <w:r>
         <w:rPr>
@@ -14616,7 +14683,7 @@
         <w:rPr>
           <w:noProof/>
         </w:rPr>
-        <w:instrText xml:space="preserve"> PAGEREF _Toc235775704 \h </w:instrText>
+        <w:instrText xml:space="preserve"> PAGEREF _Toc235847074 \h </w:instrText>
       </w:r>
       <w:r>
         <w:rPr>
@@ -14690,7 +14757,7 @@
         <w:rPr>
           <w:noProof/>
         </w:rPr>
-        <w:instrText xml:space="preserve"> PAGEREF _Toc235775705 \h </w:instrText>
+        <w:instrText xml:space="preserve"> PAGEREF _Toc235847075 \h </w:instrText>
       </w:r>
       <w:r>
         <w:rPr>
@@ -14896,15 +14963,8 @@
           <w:szCs w:val="36"/>
         </w:rPr>
       </w:pPr>
-    </w:p>
-    <w:p>
-      <w:pPr>
-        <w:rPr>
-          <w:b/>
-          <w:sz w:val="36"/>
-          <w:szCs w:val="36"/>
-        </w:rPr>
-      </w:pPr>
+      <w:bookmarkStart w:id="0" w:name="_GoBack"/>
+      <w:bookmarkEnd w:id="0"/>
     </w:p>
     <w:p>
       <w:pPr>
@@ -15285,7 +15345,7 @@
           <w:bottom w:val="single" w:sz="6" w:space="1" w:color="auto"/>
         </w:pBdr>
       </w:pPr>
-      <w:bookmarkStart w:id="1" w:name="_Toc235775514"/>
+      <w:bookmarkStart w:id="1" w:name="_Toc235846883"/>
       <w:r>
         <w:t>Introduction</w:t>
       </w:r>
@@ -15304,7 +15364,7 @@
         </w:pBdr>
         <w:ind w:hanging="792"/>
       </w:pPr>
-      <w:bookmarkStart w:id="2" w:name="_Toc235775515"/>
+      <w:bookmarkStart w:id="2" w:name="_Toc235846884"/>
       <w:r>
         <w:t>Revision</w:t>
       </w:r>
@@ -15334,7 +15394,7 @@
         </w:pBdr>
         <w:ind w:hanging="792"/>
       </w:pPr>
-      <w:bookmarkStart w:id="3" w:name="_Toc235775516"/>
+      <w:bookmarkStart w:id="3" w:name="_Toc235846885"/>
       <w:r>
         <w:t>Authors</w:t>
       </w:r>
@@ -15364,7 +15424,7 @@
         </w:pBdr>
         <w:ind w:hanging="792"/>
       </w:pPr>
-      <w:bookmarkStart w:id="4" w:name="_Toc235775517"/>
+      <w:bookmarkStart w:id="4" w:name="_Toc235846886"/>
       <w:r>
         <w:t>Terms and Abbreviations</w:t>
       </w:r>
@@ -15505,7 +15565,7 @@
         </w:pBdr>
         <w:ind w:hanging="792"/>
       </w:pPr>
-      <w:bookmarkStart w:id="5" w:name="_Toc235775518"/>
+      <w:bookmarkStart w:id="5" w:name="_Toc235846887"/>
       <w:r>
         <w:t>References</w:t>
       </w:r>
@@ -15524,7 +15584,7 @@
         </w:pBdr>
         <w:ind w:hanging="792"/>
       </w:pPr>
-      <w:bookmarkStart w:id="6" w:name="_Toc235775519"/>
+      <w:bookmarkStart w:id="6" w:name="_Toc235846888"/>
       <w:r>
         <w:t>Document Conventions</w:t>
       </w:r>
@@ -15542,7 +15602,7 @@
           <w:bottom w:val="single" w:sz="6" w:space="1" w:color="auto"/>
         </w:pBdr>
       </w:pPr>
-      <w:bookmarkStart w:id="7" w:name="_Toc235775520"/>
+      <w:bookmarkStart w:id="7" w:name="_Toc235846889"/>
       <w:r>
         <w:t>Architecture Overview</w:t>
       </w:r>
@@ -15579,15 +15639,7 @@
         </w:numPr>
       </w:pPr>
       <w:r>
-        <w:t>Provide simple architectural features that dramatically increase the efficiency of MIMD-style programming models [threading, tasking, et</w:t>
-      </w:r>
-      <w:proofErr w:type="gramStart"/>
-      <w:r>
-        <w:t>,al</w:t>
-      </w:r>
-      <w:proofErr w:type="gramEnd"/>
-      <w:r>
-        <w:t>]</w:t>
+        <w:t>Provide simple architectural features that dramatically increase the efficiency of MIMD-style programming models [threading, tasking, et,al]</w:t>
       </w:r>
     </w:p>
     <w:p>
@@ -15683,7 +15735,7 @@
         </w:pBdr>
         <w:ind w:hanging="792"/>
       </w:pPr>
-      <w:bookmarkStart w:id="8" w:name="_Toc235775521"/>
+      <w:bookmarkStart w:id="8" w:name="_Toc235846890"/>
       <w:r>
         <w:t>GC64 Architecture Components</w:t>
       </w:r>
@@ -16464,21 +16516,7 @@
         <w:rPr>
           <w:b/>
         </w:rPr>
-        <w:t>[</w:t>
-      </w:r>
-      <w:proofErr w:type="gramStart"/>
-      <w:r>
-        <w:rPr>
-          <w:b/>
-        </w:rPr>
-        <w:t>does</w:t>
-      </w:r>
-      <w:proofErr w:type="gramEnd"/>
-      <w:r>
-        <w:rPr>
-          <w:b/>
-        </w:rPr>
-        <w:t xml:space="preserve"> not reflect actual system interconnect topology]</w:t>
+        <w:t>[does not reflect actual system interconnect topology]</w:t>
       </w:r>
     </w:p>
     <w:p>
@@ -16501,7 +16539,7 @@
         </w:pBdr>
         <w:ind w:hanging="1224"/>
       </w:pPr>
-      <w:bookmarkStart w:id="9" w:name="_Toc235775522"/>
+      <w:bookmarkStart w:id="9" w:name="_Toc235846891"/>
       <w:r>
         <w:t>Task Group</w:t>
       </w:r>
@@ -16570,7 +16608,7 @@
         </w:pBdr>
         <w:ind w:hanging="1224"/>
       </w:pPr>
-      <w:bookmarkStart w:id="10" w:name="_Toc235775523"/>
+      <w:bookmarkStart w:id="10" w:name="_Toc235846892"/>
       <w:r>
         <w:t xml:space="preserve">Task </w:t>
       </w:r>
@@ -16648,7 +16686,7 @@
         </w:pBdr>
         <w:ind w:hanging="1224"/>
       </w:pPr>
-      <w:bookmarkStart w:id="11" w:name="_Toc235775524"/>
+      <w:bookmarkStart w:id="11" w:name="_Toc235846893"/>
       <w:r>
         <w:t>Task Unit</w:t>
       </w:r>
@@ -16663,15 +16701,7 @@
     <w:p/>
     <w:p>
       <w:r>
-        <w:t xml:space="preserve">Each Task Unit operates autonomously from the other Task Units associated with the respective Task Processor.  Each Task Unit has a unique and private register file and hazard block.  Time in the respective Task Processor pipeline is shared amongst its associated Task Units.  Task Units have no ability to utilize execution resources for Task Processors outside of what it is directly associated with.  The </w:t>
-      </w:r>
-      <w:proofErr w:type="gramStart"/>
-      <w:r>
-        <w:t>time sharing</w:t>
-      </w:r>
-      <w:proofErr w:type="gramEnd"/>
-      <w:r>
-        <w:t xml:space="preserve"> algorithms implemented in the GC64 Task Processor that controls the access to the execution resources is described in Section 4.3.   </w:t>
+        <w:t xml:space="preserve">Each Task Unit operates autonomously from the other Task Units associated with the respective Task Processor.  Each Task Unit has a unique and private register file and hazard block.  Time in the respective Task Processor pipeline is shared amongst its associated Task Units.  Task Units have no ability to utilize execution resources for Task Processors outside of what it is directly associated with.  The time sharing algorithms implemented in the GC64 Task Processor that controls the access to the execution resources is described in Section 4.3.   </w:t>
       </w:r>
     </w:p>
     <w:p/>
@@ -16688,7 +16718,7 @@
         </w:pBdr>
         <w:ind w:hanging="1224"/>
       </w:pPr>
-      <w:bookmarkStart w:id="12" w:name="_Toc235775525"/>
+      <w:bookmarkStart w:id="12" w:name="_Toc235846894"/>
       <w:r>
         <w:t>External Bus Architecture</w:t>
       </w:r>
@@ -16712,7 +16742,7 @@
         </w:pBdr>
         <w:ind w:hanging="1224"/>
       </w:pPr>
-      <w:bookmarkStart w:id="13" w:name="_Toc235775526"/>
+      <w:bookmarkStart w:id="13" w:name="_Toc235846895"/>
       <w:r>
         <w:t>MMU Bus Architecture</w:t>
       </w:r>
@@ -16754,7 +16784,7 @@
         </w:pBdr>
         <w:ind w:hanging="1224"/>
       </w:pPr>
-      <w:bookmarkStart w:id="14" w:name="_Toc235775527"/>
+      <w:bookmarkStart w:id="14" w:name="_Toc235846896"/>
       <w:r>
         <w:t>Local Memory Interface</w:t>
       </w:r>
@@ -16799,7 +16829,7 @@
         </w:pBdr>
         <w:ind w:hanging="1224"/>
       </w:pPr>
-      <w:bookmarkStart w:id="15" w:name="_Toc235775528"/>
+      <w:bookmarkStart w:id="15" w:name="_Toc235846897"/>
       <w:r>
         <w:t>Global Memory Interface</w:t>
       </w:r>
@@ -16840,7 +16870,7 @@
           <w:bottom w:val="single" w:sz="6" w:space="1" w:color="auto"/>
         </w:pBdr>
       </w:pPr>
-      <w:bookmarkStart w:id="16" w:name="_Toc235775529"/>
+      <w:bookmarkStart w:id="16" w:name="_Toc235846898"/>
       <w:r>
         <w:t>Addressing Modes &amp; Operand Conventions</w:t>
       </w:r>
@@ -16864,7 +16894,7 @@
         </w:pBdr>
         <w:ind w:hanging="792"/>
       </w:pPr>
-      <w:bookmarkStart w:id="17" w:name="_Toc235775530"/>
+      <w:bookmarkStart w:id="17" w:name="_Toc235846899"/>
       <w:r>
         <w:t>Addressing Modes</w:t>
       </w:r>
@@ -16882,7 +16912,7 @@
         </w:pBdr>
         <w:ind w:hanging="1224"/>
       </w:pPr>
-      <w:bookmarkStart w:id="18" w:name="_Toc235775531"/>
+      <w:bookmarkStart w:id="18" w:name="_Toc235846900"/>
       <w:r>
         <w:t>Local Register Indirect with Displacement</w:t>
       </w:r>
@@ -16901,7 +16931,7 @@
         </w:pBdr>
         <w:ind w:hanging="1224"/>
       </w:pPr>
-      <w:bookmarkStart w:id="19" w:name="_Toc235775532"/>
+      <w:bookmarkStart w:id="19" w:name="_Toc235846901"/>
       <w:r>
         <w:t>Global Register Indirect with Displacement</w:t>
       </w:r>
@@ -16920,7 +16950,7 @@
         </w:pBdr>
         <w:ind w:hanging="1224"/>
       </w:pPr>
-      <w:bookmarkStart w:id="20" w:name="_Toc235775533"/>
+      <w:bookmarkStart w:id="20" w:name="_Toc235846902"/>
       <w:r>
         <w:t>Instruction Pointer [IP] Relative</w:t>
       </w:r>
@@ -16942,7 +16972,7 @@
         </w:pBdr>
         <w:ind w:hanging="792"/>
       </w:pPr>
-      <w:bookmarkStart w:id="21" w:name="_Toc235775534"/>
+      <w:bookmarkStart w:id="21" w:name="_Toc235846903"/>
       <w:r>
         <w:t>Operand Conventions</w:t>
       </w:r>
@@ -16951,21 +16981,13 @@
     <w:p/>
     <w:p>
       <w:r>
-        <w:t xml:space="preserve">The architecture defines 8-bit byte word, 16-bit word, 32-bit double word, and 64-bit quad word.  The architecture defines an IEEE-754 32-bit single precision </w:t>
-      </w:r>
-      <w:proofErr w:type="gramStart"/>
-      <w:r>
-        <w:t>floating</w:t>
+        <w:t>The architecture defines 8-bit byte word, 16-bit word, 32-bit double word, and 64-bit quad word.  The architecture defines an IEEE-754 32-bit single precision floating</w:t>
       </w:r>
       <w:r>
         <w:t xml:space="preserve"> </w:t>
       </w:r>
       <w:r>
-        <w:t>point</w:t>
-      </w:r>
-      <w:proofErr w:type="gramEnd"/>
-      <w:r>
-        <w:t xml:space="preserve"> representation as well as an IEEE-754 64-bit double precision floating point representation.  The architecture also defines a 128-bit global addressing format.  The most significant quad word [64-bits] contains the address portion of the global address operand.  The least significant quad word [64-bits] contains the interconnect locality </w:t>
+        <w:t xml:space="preserve">point representation as well as an IEEE-754 64-bit double precision floating point representation.  The architecture also defines a 128-bit global addressing format.  The most significant quad word [64-bits] contains the address portion of the global address operand.  The least significant quad word [64-bits] contains the interconnect locality </w:t>
       </w:r>
       <w:r>
         <w:t xml:space="preserve">portion of the address operand.  However, 128-bit global address operands map to 64-bit quad word data </w:t>
@@ -17671,7 +17693,7 @@
           <w:bottom w:val="single" w:sz="6" w:space="1" w:color="auto"/>
         </w:pBdr>
       </w:pPr>
-      <w:bookmarkStart w:id="22" w:name="_Toc235775535"/>
+      <w:bookmarkStart w:id="22" w:name="_Toc235846904"/>
       <w:r>
         <w:t>Execution</w:t>
       </w:r>
@@ -17691,7 +17713,7 @@
           <w:bottom w:val="single" w:sz="6" w:space="1" w:color="auto"/>
         </w:pBdr>
       </w:pPr>
-      <w:bookmarkStart w:id="23" w:name="_Toc235775536"/>
+      <w:bookmarkStart w:id="23" w:name="_Toc235846905"/>
       <w:r>
         <w:t>Scalar Mode</w:t>
       </w:r>
@@ -17709,7 +17731,7 @@
           <w:bottom w:val="single" w:sz="6" w:space="1" w:color="auto"/>
         </w:pBdr>
       </w:pPr>
-      <w:bookmarkStart w:id="24" w:name="_Toc235775537"/>
+      <w:bookmarkStart w:id="24" w:name="_Toc235846906"/>
       <w:r>
         <w:t>Vector Mode</w:t>
       </w:r>
@@ -17727,7 +17749,7 @@
           <w:bottom w:val="single" w:sz="6" w:space="1" w:color="auto"/>
         </w:pBdr>
       </w:pPr>
-      <w:bookmarkStart w:id="25" w:name="_Toc235775538"/>
+      <w:bookmarkStart w:id="25" w:name="_Toc235846907"/>
       <w:r>
         <w:t>Task Switch Algorithm</w:t>
       </w:r>
@@ -17744,7 +17766,7 @@
           <w:bottom w:val="single" w:sz="6" w:space="1" w:color="auto"/>
         </w:pBdr>
       </w:pPr>
-      <w:bookmarkStart w:id="26" w:name="_Toc235775539"/>
+      <w:bookmarkStart w:id="26" w:name="_Toc235846908"/>
       <w:r>
         <w:t>Exception Model</w:t>
       </w:r>
@@ -17762,7 +17784,7 @@
           <w:bottom w:val="single" w:sz="6" w:space="1" w:color="auto"/>
         </w:pBdr>
       </w:pPr>
-      <w:bookmarkStart w:id="27" w:name="_Toc235775540"/>
+      <w:bookmarkStart w:id="27" w:name="_Toc235846909"/>
       <w:r>
         <w:t>Memory Management Unit</w:t>
       </w:r>
@@ -17784,7 +17806,7 @@
         </w:pBdr>
         <w:ind w:hanging="792"/>
       </w:pPr>
-      <w:bookmarkStart w:id="28" w:name="_Toc235775541"/>
+      <w:bookmarkStart w:id="28" w:name="_Toc235846910"/>
       <w:r>
         <w:t>Local MMU</w:t>
       </w:r>
@@ -17803,7 +17825,7 @@
         </w:pBdr>
         <w:ind w:hanging="792"/>
       </w:pPr>
-      <w:bookmarkStart w:id="29" w:name="_Toc235775542"/>
+      <w:bookmarkStart w:id="29" w:name="_Toc235846911"/>
       <w:r>
         <w:t>Global MMU</w:t>
       </w:r>
@@ -17821,7 +17843,7 @@
           <w:bottom w:val="single" w:sz="6" w:space="1" w:color="auto"/>
         </w:pBdr>
       </w:pPr>
-      <w:bookmarkStart w:id="30" w:name="_Toc235775543"/>
+      <w:bookmarkStart w:id="30" w:name="_Toc235846912"/>
       <w:r>
         <w:t>Hazard Model</w:t>
       </w:r>
@@ -17838,7 +17860,7 @@
           <w:bottom w:val="single" w:sz="6" w:space="1" w:color="auto"/>
         </w:pBdr>
       </w:pPr>
-      <w:bookmarkStart w:id="31" w:name="_Toc235775544"/>
+      <w:bookmarkStart w:id="31" w:name="_Toc235846913"/>
       <w:r>
         <w:t>Interrupt Model</w:t>
       </w:r>
@@ -17856,7 +17878,7 @@
           <w:bottom w:val="single" w:sz="6" w:space="1" w:color="auto"/>
         </w:pBdr>
       </w:pPr>
-      <w:bookmarkStart w:id="32" w:name="_Toc235775545"/>
+      <w:bookmarkStart w:id="32" w:name="_Toc235846914"/>
       <w:r>
         <w:t>Debug Model</w:t>
       </w:r>
@@ -17874,7 +17896,7 @@
           <w:bottom w:val="single" w:sz="6" w:space="1" w:color="auto"/>
         </w:pBdr>
       </w:pPr>
-      <w:bookmarkStart w:id="33" w:name="_Toc235775546"/>
+      <w:bookmarkStart w:id="33" w:name="_Toc235846915"/>
       <w:r>
         <w:t>Application Binary Interface</w:t>
       </w:r>
@@ -17893,7 +17915,7 @@
         </w:pBdr>
         <w:ind w:hanging="792"/>
       </w:pPr>
-      <w:bookmarkStart w:id="34" w:name="_Toc235775547"/>
+      <w:bookmarkStart w:id="34" w:name="_Toc235846916"/>
       <w:r>
         <w:t>Function Call Conventions</w:t>
       </w:r>
@@ -17911,7 +17933,7 @@
         </w:pBdr>
         <w:ind w:hanging="1224"/>
       </w:pPr>
-      <w:bookmarkStart w:id="35" w:name="_Toc235775548"/>
+      <w:bookmarkStart w:id="35" w:name="_Toc235846917"/>
       <w:r>
         <w:t>Call Semantics</w:t>
       </w:r>
@@ -17929,7 +17951,7 @@
         </w:pBdr>
         <w:ind w:hanging="1224"/>
       </w:pPr>
-      <w:bookmarkStart w:id="36" w:name="_Toc235775549"/>
+      <w:bookmarkStart w:id="36" w:name="_Toc235846918"/>
       <w:r>
         <w:t>Parameter Lists</w:t>
       </w:r>
@@ -17947,7 +17969,7 @@
         </w:pBdr>
         <w:ind w:hanging="1224"/>
       </w:pPr>
-      <w:bookmarkStart w:id="37" w:name="_Toc235775550"/>
+      <w:bookmarkStart w:id="37" w:name="_Toc235846919"/>
       <w:r>
         <w:t>Return Codes</w:t>
       </w:r>
@@ -17965,7 +17987,7 @@
         </w:pBdr>
         <w:ind w:hanging="792"/>
       </w:pPr>
-      <w:bookmarkStart w:id="38" w:name="_Toc235775551"/>
+      <w:bookmarkStart w:id="38" w:name="_Toc235846920"/>
       <w:r>
         <w:t>System Calls</w:t>
       </w:r>
@@ -17983,7 +18005,7 @@
         </w:pBdr>
         <w:ind w:hanging="792"/>
       </w:pPr>
-      <w:bookmarkStart w:id="39" w:name="_Toc235775552"/>
+      <w:bookmarkStart w:id="39" w:name="_Toc235846921"/>
       <w:r>
         <w:t xml:space="preserve">GKEY Application </w:t>
       </w:r>
@@ -18007,7 +18029,7 @@
         </w:pBdr>
         <w:ind w:hanging="792"/>
       </w:pPr>
-      <w:bookmarkStart w:id="40" w:name="_Toc235775553"/>
+      <w:bookmarkStart w:id="40" w:name="_Toc235846922"/>
       <w:r>
         <w:t>Barrier Synchronization</w:t>
       </w:r>
@@ -18024,7 +18046,7 @@
           <w:bottom w:val="single" w:sz="6" w:space="1" w:color="auto"/>
         </w:pBdr>
       </w:pPr>
-      <w:bookmarkStart w:id="41" w:name="_Toc235775554"/>
+      <w:bookmarkStart w:id="41" w:name="_Toc235846923"/>
       <w:r>
         <w:t>Register Organization</w:t>
       </w:r>
@@ -18036,15 +18058,7 @@
         <w:t xml:space="preserve">The GC64 architecture </w:t>
       </w:r>
       <w:r>
-        <w:t xml:space="preserve">defines a set of user-accessible user registers.  These user registers are split into two banks, user writable registers and architecture constants.  Registers are accessed via their direct index </w:t>
-      </w:r>
-      <w:proofErr w:type="gramStart"/>
-      <w:r>
-        <w:t>values</w:t>
-      </w:r>
-      <w:proofErr w:type="gramEnd"/>
-      <w:r>
-        <w:t xml:space="preserve"> as register renaming is not supported in the GC64 architecture.  As such, the maximum number of user registers per the instruction set format is 64 [index 0x3F].</w:t>
+        <w:t>defines a set of user-accessible user registers.  These user registers are split into two banks, user writable registers and architecture constants.  Registers are accessed via their direct index values as register renaming is not supported in the GC64 architecture.  As such, the maximum number of user registers per the instruction set format is 64 [index 0x3F].</w:t>
       </w:r>
       <w:r>
         <w:t xml:space="preserve">  All read+write registers are index</w:t>
@@ -18080,7 +18094,7 @@
         </w:pBdr>
         <w:ind w:hanging="792"/>
       </w:pPr>
-      <w:bookmarkStart w:id="42" w:name="_Toc235775555"/>
+      <w:bookmarkStart w:id="42" w:name="_Toc235846924"/>
       <w:r>
         <w:t xml:space="preserve">Scalar </w:t>
       </w:r>
@@ -18092,23 +18106,7 @@
     <w:p/>
     <w:p>
       <w:r>
-        <w:t xml:space="preserve">The GC64 base scalar mode contains </w:t>
-      </w:r>
-      <w:proofErr w:type="gramStart"/>
-      <w:r>
-        <w:t>thirty two</w:t>
-      </w:r>
-      <w:proofErr w:type="gramEnd"/>
-      <w:r>
-        <w:t xml:space="preserve"> [32] general-purpose scalar user registers.  These registers are referred to as ‘R’ registers in the assembly mnemonics [R0-R31].  The </w:t>
-      </w:r>
-      <w:proofErr w:type="gramStart"/>
-      <w:r>
-        <w:t>remainder of the read-write registers have</w:t>
-      </w:r>
-      <w:proofErr w:type="gramEnd"/>
-      <w:r>
-        <w:t xml:space="preserve"> a pre-defined purpose, respectively.  The following table defines the set of scalar-accessible registers.  </w:t>
+        <w:t xml:space="preserve">The GC64 base scalar mode contains thirty two [32] general-purpose scalar user registers.  These registers are referred to as ‘R’ registers in the assembly mnemonics [R0-R31].  The remainder of the read-write registers have a pre-defined purpose, respectively.  The following table defines the set of scalar-accessible registers.  </w:t>
       </w:r>
     </w:p>
     <w:p/>
@@ -22937,7 +22935,7 @@
         </w:pBdr>
         <w:ind w:hanging="792"/>
       </w:pPr>
-      <w:bookmarkStart w:id="43" w:name="_Toc235775556"/>
+      <w:bookmarkStart w:id="43" w:name="_Toc235846925"/>
       <w:r>
         <w:t>Vector Register Indexing</w:t>
       </w:r>
@@ -22946,15 +22944,7 @@
     <w:p/>
     <w:p>
       <w:r>
-        <w:t xml:space="preserve">The GC64 architecture supports an aliased </w:t>
-      </w:r>
-      <w:proofErr w:type="gramStart"/>
-      <w:r>
-        <w:t>vector indexing</w:t>
-      </w:r>
-      <w:proofErr w:type="gramEnd"/>
-      <w:r>
-        <w:t xml:space="preserve"> mode into the aforementioned register file.  Vector indexes map to multiple, strided scalar </w:t>
+        <w:t xml:space="preserve">The GC64 architecture supports an aliased vector indexing mode into the aforementioned register file.  Vector indexes map to multiple, strided scalar </w:t>
       </w:r>
       <w:r>
         <w:rPr>
@@ -22999,15 +22989,7 @@
         <w:t xml:space="preserve">] and vice versa does not modify the contents of the register.  </w:t>
       </w:r>
       <w:r>
-        <w:t xml:space="preserve">The only registers available via the vector aliased mode are the </w:t>
-      </w:r>
-      <w:proofErr w:type="gramStart"/>
-      <w:r>
-        <w:t>general purpose</w:t>
-      </w:r>
-      <w:proofErr w:type="gramEnd"/>
-      <w:r>
-        <w:t xml:space="preserve"> registers.  All control and constant registers are </w:t>
+        <w:t xml:space="preserve">The only registers available via the vector aliased mode are the general purpose registers.  All control and constant registers are </w:t>
       </w:r>
       <w:r>
         <w:t xml:space="preserve">always </w:t>
@@ -25493,7 +25475,7 @@
         </w:pBdr>
         <w:ind w:hanging="792"/>
       </w:pPr>
-      <w:bookmarkStart w:id="44" w:name="_Toc235775557"/>
+      <w:bookmarkStart w:id="44" w:name="_Toc235846926"/>
       <w:r>
         <w:t>GCONST Register</w:t>
       </w:r>
@@ -26088,7 +26070,7 @@
         </w:pBdr>
         <w:ind w:hanging="792"/>
       </w:pPr>
-      <w:bookmarkStart w:id="45" w:name="_Toc235775558"/>
+      <w:bookmarkStart w:id="45" w:name="_Toc235846927"/>
       <w:r>
         <w:t>Performance Counter Access</w:t>
       </w:r>
@@ -26105,7 +26087,7 @@
           <w:bottom w:val="single" w:sz="6" w:space="1" w:color="auto"/>
         </w:pBdr>
       </w:pPr>
-      <w:bookmarkStart w:id="46" w:name="_Toc235775559"/>
+      <w:bookmarkStart w:id="46" w:name="_Toc235846928"/>
       <w:r>
         <w:t>Instruction Set Architecture</w:t>
       </w:r>
@@ -26123,7 +26105,7 @@
         </w:pBdr>
         <w:ind w:hanging="792"/>
       </w:pPr>
-      <w:bookmarkStart w:id="47" w:name="_Toc235775560"/>
+      <w:bookmarkStart w:id="47" w:name="_Toc235846929"/>
       <w:r>
         <w:t>Instruction Set Format</w:t>
       </w:r>
@@ -26191,15 +26173,7 @@
         <w:t xml:space="preserve"> indexes are noted in Section 11</w:t>
       </w:r>
       <w:r>
-        <w:t xml:space="preserve">.1.  The fourth field represents the </w:t>
-      </w:r>
-      <w:proofErr w:type="gramStart"/>
-      <w:r>
-        <w:t>eight [8] bit</w:t>
-      </w:r>
-      <w:proofErr w:type="gramEnd"/>
-      <w:r>
-        <w:t xml:space="preserve"> opcode field.</w:t>
+        <w:t>.1.  The fourth field represents the eight [8] bit opcode field.</w:t>
       </w:r>
       <w:r>
         <w:t xml:space="preserve">  The fifth field represents the instruction control field.  </w:t>
@@ -27517,7 +27491,7 @@
         </w:pBdr>
         <w:ind w:hanging="792"/>
       </w:pPr>
-      <w:bookmarkStart w:id="48" w:name="_Toc235775561"/>
+      <w:bookmarkStart w:id="48" w:name="_Toc235846930"/>
       <w:r>
         <w:t>Instruction Descriptions</w:t>
       </w:r>
@@ -27535,7 +27509,7 @@
         </w:pBdr>
         <w:ind w:hanging="1224"/>
       </w:pPr>
-      <w:bookmarkStart w:id="49" w:name="_Toc235775562"/>
+      <w:bookmarkStart w:id="49" w:name="_Toc235846931"/>
       <w:r>
         <w:t>NOP</w:t>
       </w:r>
@@ -27553,7 +27527,7 @@
         </w:pBdr>
         <w:ind w:hanging="1224"/>
       </w:pPr>
-      <w:bookmarkStart w:id="50" w:name="_Toc235775563"/>
+      <w:bookmarkStart w:id="50" w:name="_Toc235846932"/>
       <w:r>
         <w:t>MOV Ra, Rt</w:t>
       </w:r>
@@ -27571,7 +27545,7 @@
         </w:pBdr>
         <w:ind w:hanging="1224"/>
       </w:pPr>
-      <w:bookmarkStart w:id="51" w:name="_Toc235775564"/>
+      <w:bookmarkStart w:id="51" w:name="_Toc235846933"/>
       <w:r>
         <w:t>LD.UB Ra, Rb, Rt</w:t>
       </w:r>
@@ -27589,7 +27563,7 @@
         </w:pBdr>
         <w:ind w:hanging="1224"/>
       </w:pPr>
-      <w:bookmarkStart w:id="52" w:name="_Toc235775565"/>
+      <w:bookmarkStart w:id="52" w:name="_Toc235846934"/>
       <w:r>
         <w:t>LD.UW Ra, Rb, Rt</w:t>
       </w:r>
@@ -27607,7 +27581,7 @@
         </w:pBdr>
         <w:ind w:hanging="1224"/>
       </w:pPr>
-      <w:bookmarkStart w:id="53" w:name="_Toc235775566"/>
+      <w:bookmarkStart w:id="53" w:name="_Toc235846935"/>
       <w:r>
         <w:t>LD.UD Ra, Rb, Rt</w:t>
       </w:r>
@@ -27625,7 +27599,7 @@
         </w:pBdr>
         <w:ind w:hanging="1224"/>
       </w:pPr>
-      <w:bookmarkStart w:id="54" w:name="_Toc235775567"/>
+      <w:bookmarkStart w:id="54" w:name="_Toc235846936"/>
       <w:r>
         <w:t>LD.UQ Ra, Rb, Rt</w:t>
       </w:r>
@@ -27643,7 +27617,7 @@
         </w:pBdr>
         <w:ind w:hanging="1224"/>
       </w:pPr>
-      <w:bookmarkStart w:id="55" w:name="_Toc235775568"/>
+      <w:bookmarkStart w:id="55" w:name="_Toc235846937"/>
       <w:r>
         <w:t>LD.SB Ra, Rb, Rt</w:t>
       </w:r>
@@ -27661,7 +27635,7 @@
         </w:pBdr>
         <w:ind w:hanging="1224"/>
       </w:pPr>
-      <w:bookmarkStart w:id="56" w:name="_Toc235775569"/>
+      <w:bookmarkStart w:id="56" w:name="_Toc235846938"/>
       <w:r>
         <w:t>LD.SW Ra, Rb, Rt</w:t>
       </w:r>
@@ -27679,7 +27653,7 @@
         </w:pBdr>
         <w:ind w:hanging="1224"/>
       </w:pPr>
-      <w:bookmarkStart w:id="57" w:name="_Toc235775570"/>
+      <w:bookmarkStart w:id="57" w:name="_Toc235846939"/>
       <w:r>
         <w:t>LD.SD Ra, Rb, Rt</w:t>
       </w:r>
@@ -27697,17 +27671,9 @@
         </w:pBdr>
         <w:ind w:hanging="1224"/>
       </w:pPr>
-      <w:bookmarkStart w:id="58" w:name="_Toc235775571"/>
-      <w:r>
-        <w:t xml:space="preserve">ST.UB </w:t>
-      </w:r>
-      <w:proofErr w:type="gramStart"/>
-      <w:r>
-        <w:t>Rt</w:t>
-      </w:r>
-      <w:proofErr w:type="gramEnd"/>
-      <w:r>
-        <w:t>, Ra, Rb</w:t>
+      <w:bookmarkStart w:id="58" w:name="_Toc235846940"/>
+      <w:r>
+        <w:t>ST.UB Rt, Ra, Rb</w:t>
       </w:r>
       <w:bookmarkEnd w:id="58"/>
     </w:p>
@@ -27723,17 +27689,9 @@
         </w:pBdr>
         <w:ind w:hanging="1224"/>
       </w:pPr>
-      <w:bookmarkStart w:id="59" w:name="_Toc235775572"/>
-      <w:r>
-        <w:t xml:space="preserve">ST.UW </w:t>
-      </w:r>
-      <w:proofErr w:type="gramStart"/>
-      <w:r>
-        <w:t>Rt</w:t>
-      </w:r>
-      <w:proofErr w:type="gramEnd"/>
-      <w:r>
-        <w:t>, Ra, Rb</w:t>
+      <w:bookmarkStart w:id="59" w:name="_Toc235846941"/>
+      <w:r>
+        <w:t>ST.UW Rt, Ra, Rb</w:t>
       </w:r>
       <w:bookmarkEnd w:id="59"/>
     </w:p>
@@ -27749,17 +27707,9 @@
         </w:pBdr>
         <w:ind w:hanging="1224"/>
       </w:pPr>
-      <w:bookmarkStart w:id="60" w:name="_Toc235775573"/>
-      <w:r>
-        <w:t xml:space="preserve">ST.UD </w:t>
-      </w:r>
-      <w:proofErr w:type="gramStart"/>
-      <w:r>
-        <w:t>Rt</w:t>
-      </w:r>
-      <w:proofErr w:type="gramEnd"/>
-      <w:r>
-        <w:t>, Ra, Rb</w:t>
+      <w:bookmarkStart w:id="60" w:name="_Toc235846942"/>
+      <w:r>
+        <w:t>ST.UD Rt, Ra, Rb</w:t>
       </w:r>
       <w:bookmarkEnd w:id="60"/>
     </w:p>
@@ -27775,17 +27725,9 @@
         </w:pBdr>
         <w:ind w:hanging="1224"/>
       </w:pPr>
-      <w:bookmarkStart w:id="61" w:name="_Toc235775574"/>
-      <w:r>
-        <w:t xml:space="preserve">ST.UQ </w:t>
-      </w:r>
-      <w:proofErr w:type="gramStart"/>
-      <w:r>
-        <w:t>Rt</w:t>
-      </w:r>
-      <w:proofErr w:type="gramEnd"/>
-      <w:r>
-        <w:t>, Ra, Rb</w:t>
+      <w:bookmarkStart w:id="61" w:name="_Toc235846943"/>
+      <w:r>
+        <w:t>ST.UQ Rt, Ra, Rb</w:t>
       </w:r>
       <w:bookmarkEnd w:id="61"/>
     </w:p>
@@ -27801,17 +27743,9 @@
         </w:pBdr>
         <w:ind w:hanging="1224"/>
       </w:pPr>
-      <w:bookmarkStart w:id="62" w:name="_Toc235775575"/>
-      <w:r>
-        <w:t xml:space="preserve">ST.SB </w:t>
-      </w:r>
-      <w:proofErr w:type="gramStart"/>
-      <w:r>
-        <w:t>Rt</w:t>
-      </w:r>
-      <w:proofErr w:type="gramEnd"/>
-      <w:r>
-        <w:t>, Ra, Rb</w:t>
+      <w:bookmarkStart w:id="62" w:name="_Toc235846944"/>
+      <w:r>
+        <w:t>ST.SB Rt, Ra, Rb</w:t>
       </w:r>
       <w:bookmarkEnd w:id="62"/>
     </w:p>
@@ -27827,17 +27761,9 @@
         </w:pBdr>
         <w:ind w:hanging="1224"/>
       </w:pPr>
-      <w:bookmarkStart w:id="63" w:name="_Toc235775576"/>
-      <w:r>
-        <w:t xml:space="preserve">ST.SW </w:t>
-      </w:r>
-      <w:proofErr w:type="gramStart"/>
-      <w:r>
-        <w:t>Rt</w:t>
-      </w:r>
-      <w:proofErr w:type="gramEnd"/>
-      <w:r>
-        <w:t>, Ra, Rb</w:t>
+      <w:bookmarkStart w:id="63" w:name="_Toc235846945"/>
+      <w:r>
+        <w:t>ST.SW Rt, Ra, Rb</w:t>
       </w:r>
       <w:bookmarkEnd w:id="63"/>
     </w:p>
@@ -27853,7 +27779,7 @@
         </w:pBdr>
         <w:ind w:hanging="1224"/>
       </w:pPr>
-      <w:bookmarkStart w:id="64" w:name="_Toc235775577"/>
+      <w:bookmarkStart w:id="64" w:name="_Toc235846946"/>
       <w:r>
         <w:t>LDI.SQ Ra, Rt</w:t>
       </w:r>
@@ -27871,7 +27797,7 @@
         </w:pBdr>
         <w:ind w:hanging="1224"/>
       </w:pPr>
-      <w:bookmarkStart w:id="65" w:name="_Toc235775578"/>
+      <w:bookmarkStart w:id="65" w:name="_Toc235846947"/>
       <w:r>
         <w:t>LDI.UQ Ra, Rt</w:t>
       </w:r>
@@ -27889,7 +27815,7 @@
         </w:pBdr>
         <w:ind w:hanging="1224"/>
       </w:pPr>
-      <w:bookmarkStart w:id="66" w:name="_Toc235775579"/>
+      <w:bookmarkStart w:id="66" w:name="_Toc235846948"/>
       <w:r>
         <w:t>LD.FS Ra, Rb, Rt</w:t>
       </w:r>
@@ -27907,7 +27833,7 @@
         </w:pBdr>
         <w:ind w:hanging="1224"/>
       </w:pPr>
-      <w:bookmarkStart w:id="67" w:name="_Toc235775580"/>
+      <w:bookmarkStart w:id="67" w:name="_Toc235846949"/>
       <w:r>
         <w:t>LD.FD Ra, Rb, Rt</w:t>
       </w:r>
@@ -27925,17 +27851,9 @@
         </w:pBdr>
         <w:ind w:hanging="1224"/>
       </w:pPr>
-      <w:bookmarkStart w:id="68" w:name="_Toc235775581"/>
-      <w:r>
-        <w:t xml:space="preserve">ST.FS </w:t>
-      </w:r>
-      <w:proofErr w:type="gramStart"/>
-      <w:r>
-        <w:t>Rt</w:t>
-      </w:r>
-      <w:proofErr w:type="gramEnd"/>
-      <w:r>
-        <w:t>, Ra, Rb</w:t>
+      <w:bookmarkStart w:id="68" w:name="_Toc235846950"/>
+      <w:r>
+        <w:t>ST.FS Rt, Ra, Rb</w:t>
       </w:r>
       <w:bookmarkEnd w:id="68"/>
     </w:p>
@@ -27951,17 +27869,9 @@
         </w:pBdr>
         <w:ind w:hanging="1224"/>
       </w:pPr>
-      <w:bookmarkStart w:id="69" w:name="_Toc235775582"/>
-      <w:r>
-        <w:t xml:space="preserve">ST.FD </w:t>
-      </w:r>
-      <w:proofErr w:type="gramStart"/>
-      <w:r>
-        <w:t>Rt</w:t>
-      </w:r>
-      <w:proofErr w:type="gramEnd"/>
-      <w:r>
-        <w:t>, Ra, Rb</w:t>
+      <w:bookmarkStart w:id="69" w:name="_Toc235846951"/>
+      <w:r>
+        <w:t>ST.FD Rt, Ra, Rb</w:t>
       </w:r>
       <w:bookmarkEnd w:id="69"/>
     </w:p>
@@ -27977,7 +27887,7 @@
         </w:pBdr>
         <w:ind w:hanging="1224"/>
       </w:pPr>
-      <w:bookmarkStart w:id="70" w:name="_Toc235775583"/>
+      <w:bookmarkStart w:id="70" w:name="_Toc235846952"/>
       <w:r>
         <w:t>LD.GA Ra, Rb, Rt</w:t>
       </w:r>
@@ -27995,17 +27905,9 @@
         </w:pBdr>
         <w:ind w:hanging="1224"/>
       </w:pPr>
-      <w:bookmarkStart w:id="71" w:name="_Toc235775584"/>
-      <w:r>
-        <w:t xml:space="preserve">ST.GA </w:t>
-      </w:r>
-      <w:proofErr w:type="gramStart"/>
-      <w:r>
-        <w:t>Rt</w:t>
-      </w:r>
-      <w:proofErr w:type="gramEnd"/>
-      <w:r>
-        <w:t>, Ra, Rb</w:t>
+      <w:bookmarkStart w:id="71" w:name="_Toc235846953"/>
+      <w:r>
+        <w:t>ST.GA Rt, Ra, Rb</w:t>
       </w:r>
       <w:bookmarkEnd w:id="71"/>
     </w:p>
@@ -28021,7 +27923,7 @@
         </w:pBdr>
         <w:ind w:hanging="1224"/>
       </w:pPr>
-      <w:bookmarkStart w:id="72" w:name="_Toc235775585"/>
+      <w:bookmarkStart w:id="72" w:name="_Toc235846954"/>
       <w:r>
         <w:t>FENCE</w:t>
       </w:r>
@@ -28039,7 +27941,7 @@
         </w:pBdr>
         <w:ind w:hanging="1224"/>
       </w:pPr>
-      <w:bookmarkStart w:id="73" w:name="_Toc235775586"/>
+      <w:bookmarkStart w:id="73" w:name="_Toc235846955"/>
       <w:r>
         <w:t>AND Ra, Rb, Rt</w:t>
       </w:r>
@@ -28057,7 +27959,7 @@
         </w:pBdr>
         <w:ind w:hanging="1224"/>
       </w:pPr>
-      <w:bookmarkStart w:id="74" w:name="_Toc235775587"/>
+      <w:bookmarkStart w:id="74" w:name="_Toc235846956"/>
       <w:r>
         <w:t>ANDC Ra, Rb, Rt</w:t>
       </w:r>
@@ -28075,7 +27977,7 @@
         </w:pBdr>
         <w:ind w:hanging="1224"/>
       </w:pPr>
-      <w:bookmarkStart w:id="75" w:name="_Toc235775588"/>
+      <w:bookmarkStart w:id="75" w:name="_Toc235846957"/>
       <w:r>
         <w:t>OR Ra, Rb, Rt</w:t>
       </w:r>
@@ -28093,7 +27995,7 @@
         </w:pBdr>
         <w:ind w:hanging="1224"/>
       </w:pPr>
-      <w:bookmarkStart w:id="76" w:name="_Toc235775589"/>
+      <w:bookmarkStart w:id="76" w:name="_Toc235846958"/>
       <w:r>
         <w:t>ORC Ra, Rb, Rt</w:t>
       </w:r>
@@ -28111,7 +28013,7 @@
         </w:pBdr>
         <w:ind w:hanging="1224"/>
       </w:pPr>
-      <w:bookmarkStart w:id="77" w:name="_Toc235775590"/>
+      <w:bookmarkStart w:id="77" w:name="_Toc235846959"/>
       <w:r>
         <w:t>NAND Ra, Rb, Rt</w:t>
       </w:r>
@@ -28129,7 +28031,7 @@
         </w:pBdr>
         <w:ind w:hanging="1224"/>
       </w:pPr>
-      <w:bookmarkStart w:id="78" w:name="_Toc235775591"/>
+      <w:bookmarkStart w:id="78" w:name="_Toc235846960"/>
       <w:r>
         <w:t>NOR Ra, Rb, Rt</w:t>
       </w:r>
@@ -28147,7 +28049,7 @@
         </w:pBdr>
         <w:ind w:hanging="1224"/>
       </w:pPr>
-      <w:bookmarkStart w:id="79" w:name="_Toc235775592"/>
+      <w:bookmarkStart w:id="79" w:name="_Toc235846961"/>
       <w:r>
         <w:t>XOR Ra, Rb, Rt</w:t>
       </w:r>
@@ -28165,7 +28067,7 @@
         </w:pBdr>
         <w:ind w:hanging="1224"/>
       </w:pPr>
-      <w:bookmarkStart w:id="80" w:name="_Toc235775593"/>
+      <w:bookmarkStart w:id="80" w:name="_Toc235846962"/>
       <w:r>
         <w:t>XNOR Ra, Rb, Rt</w:t>
       </w:r>
@@ -28183,7 +28085,7 @@
         </w:pBdr>
         <w:ind w:hanging="1224"/>
       </w:pPr>
-      <w:bookmarkStart w:id="81" w:name="_Toc235775594"/>
+      <w:bookmarkStart w:id="81" w:name="_Toc235846963"/>
       <w:r>
         <w:t>FENCE.GA</w:t>
       </w:r>
@@ -28201,7 +28103,7 @@
         </w:pBdr>
         <w:ind w:hanging="1224"/>
       </w:pPr>
-      <w:bookmarkStart w:id="82" w:name="_Toc235775595"/>
+      <w:bookmarkStart w:id="82" w:name="_Toc235846964"/>
       <w:r>
         <w:t>ADD.SQ Ra, Rb, Rt</w:t>
       </w:r>
@@ -28219,7 +28121,7 @@
         </w:pBdr>
         <w:ind w:hanging="1224"/>
       </w:pPr>
-      <w:bookmarkStart w:id="83" w:name="_Toc235775596"/>
+      <w:bookmarkStart w:id="83" w:name="_Toc235846965"/>
       <w:r>
         <w:t>ADD.UQ Ra, Rb, Rt</w:t>
       </w:r>
@@ -28237,7 +28139,7 @@
         </w:pBdr>
         <w:ind w:hanging="1224"/>
       </w:pPr>
-      <w:bookmarkStart w:id="84" w:name="_Toc235775597"/>
+      <w:bookmarkStart w:id="84" w:name="_Toc235846966"/>
       <w:r>
         <w:t>SUB.SQ Ra, Rb, Rt</w:t>
       </w:r>
@@ -28255,7 +28157,7 @@
         </w:pBdr>
         <w:ind w:hanging="1224"/>
       </w:pPr>
-      <w:bookmarkStart w:id="85" w:name="_Toc235775598"/>
+      <w:bookmarkStart w:id="85" w:name="_Toc235846967"/>
       <w:r>
         <w:t>SUB.UQ Ra, Rb, Rt</w:t>
       </w:r>
@@ -28273,7 +28175,7 @@
         </w:pBdr>
         <w:ind w:hanging="1224"/>
       </w:pPr>
-      <w:bookmarkStart w:id="86" w:name="_Toc235775599"/>
+      <w:bookmarkStart w:id="86" w:name="_Toc235846968"/>
       <w:r>
         <w:t>MUL.SQ Ra, Rb, Rt</w:t>
       </w:r>
@@ -28291,7 +28193,7 @@
         </w:pBdr>
         <w:ind w:hanging="1224"/>
       </w:pPr>
-      <w:bookmarkStart w:id="87" w:name="_Toc235775600"/>
+      <w:bookmarkStart w:id="87" w:name="_Toc235846969"/>
       <w:r>
         <w:t>MUL.UQ Ra, Rb, Rt</w:t>
       </w:r>
@@ -28309,7 +28211,7 @@
         </w:pBdr>
         <w:ind w:hanging="1224"/>
       </w:pPr>
-      <w:bookmarkStart w:id="88" w:name="_Toc235775601"/>
+      <w:bookmarkStart w:id="88" w:name="_Toc235846970"/>
       <w:r>
         <w:t>DIV.SQ Ra, Rb, Rt</w:t>
       </w:r>
@@ -28327,7 +28229,7 @@
         </w:pBdr>
         <w:ind w:hanging="1224"/>
       </w:pPr>
-      <w:bookmarkStart w:id="89" w:name="_Toc235775602"/>
+      <w:bookmarkStart w:id="89" w:name="_Toc235846971"/>
       <w:r>
         <w:t>DIV.UQ Ra, Rb, Rt</w:t>
       </w:r>
@@ -28345,7 +28247,7 @@
         </w:pBdr>
         <w:ind w:hanging="1224"/>
       </w:pPr>
-      <w:bookmarkStart w:id="90" w:name="_Toc235775603"/>
+      <w:bookmarkStart w:id="90" w:name="_Toc235846972"/>
       <w:r>
         <w:t>ABS.SQ Ra, Rt</w:t>
       </w:r>
@@ -28363,7 +28265,7 @@
         </w:pBdr>
         <w:ind w:hanging="1224"/>
       </w:pPr>
-      <w:bookmarkStart w:id="91" w:name="_Toc235775604"/>
+      <w:bookmarkStart w:id="91" w:name="_Toc235846973"/>
       <w:r>
         <w:t>NEG.SQ Ra, Rt</w:t>
       </w:r>
@@ -28381,7 +28283,7 @@
         </w:pBdr>
         <w:ind w:hanging="1224"/>
       </w:pPr>
-      <w:bookmarkStart w:id="92" w:name="_Toc235775605"/>
+      <w:bookmarkStart w:id="92" w:name="_Toc235846974"/>
       <w:r>
         <w:t>SHFL.SQ Ra, Rb, Rt</w:t>
       </w:r>
@@ -28399,7 +28301,7 @@
         </w:pBdr>
         <w:ind w:hanging="1224"/>
       </w:pPr>
-      <w:bookmarkStart w:id="93" w:name="_Toc235775606"/>
+      <w:bookmarkStart w:id="93" w:name="_Toc235846975"/>
       <w:r>
         <w:t>SHFL.UQ Ra, Rb, Rt</w:t>
       </w:r>
@@ -28417,7 +28319,7 @@
         </w:pBdr>
         <w:ind w:hanging="1224"/>
       </w:pPr>
-      <w:bookmarkStart w:id="94" w:name="_Toc235775607"/>
+      <w:bookmarkStart w:id="94" w:name="_Toc235846976"/>
       <w:r>
         <w:t>SHFR.SQ Ra, Rb, Rt</w:t>
       </w:r>
@@ -28435,7 +28337,7 @@
         </w:pBdr>
         <w:ind w:hanging="1224"/>
       </w:pPr>
-      <w:bookmarkStart w:id="95" w:name="_Toc235775608"/>
+      <w:bookmarkStart w:id="95" w:name="_Toc235846977"/>
       <w:r>
         <w:t>SHFR.UQ Ra, Rb, Rt</w:t>
       </w:r>
@@ -28453,7 +28355,7 @@
         </w:pBdr>
         <w:ind w:hanging="1224"/>
       </w:pPr>
-      <w:bookmarkStart w:id="96" w:name="_Toc235775609"/>
+      <w:bookmarkStart w:id="96" w:name="_Toc235846978"/>
       <w:r>
         <w:t>CMP.SQ Ra, Rb, Rt</w:t>
       </w:r>
@@ -28471,7 +28373,7 @@
         </w:pBdr>
         <w:ind w:hanging="1224"/>
       </w:pPr>
-      <w:bookmarkStart w:id="97" w:name="_Toc235775610"/>
+      <w:bookmarkStart w:id="97" w:name="_Toc235846979"/>
       <w:r>
         <w:t>CMP.UQ Ra, Rb, Rt</w:t>
       </w:r>
@@ -28489,7 +28391,7 @@
         </w:pBdr>
         <w:ind w:hanging="1224"/>
       </w:pPr>
-      <w:bookmarkStart w:id="98" w:name="_Toc235775611"/>
+      <w:bookmarkStart w:id="98" w:name="_Toc235846980"/>
       <w:r>
         <w:t>ADD.FS Ra, Rb, Rt</w:t>
       </w:r>
@@ -28507,7 +28409,7 @@
         </w:pBdr>
         <w:ind w:hanging="1224"/>
       </w:pPr>
-      <w:bookmarkStart w:id="99" w:name="_Toc235775612"/>
+      <w:bookmarkStart w:id="99" w:name="_Toc235846981"/>
       <w:r>
         <w:t>ADD.FD Ra, Rb, Rt</w:t>
       </w:r>
@@ -28525,7 +28427,7 @@
         </w:pBdr>
         <w:ind w:hanging="1224"/>
       </w:pPr>
-      <w:bookmarkStart w:id="100" w:name="_Toc235775613"/>
+      <w:bookmarkStart w:id="100" w:name="_Toc235846982"/>
       <w:r>
         <w:t>SUB.FS Ra, Rb, Rt</w:t>
       </w:r>
@@ -28543,7 +28445,7 @@
         </w:pBdr>
         <w:ind w:hanging="1224"/>
       </w:pPr>
-      <w:bookmarkStart w:id="101" w:name="_Toc235775614"/>
+      <w:bookmarkStart w:id="101" w:name="_Toc235846983"/>
       <w:r>
         <w:t>SUB.FD Ra, Rb, Rt</w:t>
       </w:r>
@@ -28561,7 +28463,7 @@
         </w:pBdr>
         <w:ind w:hanging="1224"/>
       </w:pPr>
-      <w:bookmarkStart w:id="102" w:name="_Toc235775615"/>
+      <w:bookmarkStart w:id="102" w:name="_Toc235846984"/>
       <w:r>
         <w:t>MUL.FS Ra, Rb, Rt</w:t>
       </w:r>
@@ -28579,7 +28481,7 @@
         </w:pBdr>
         <w:ind w:hanging="1224"/>
       </w:pPr>
-      <w:bookmarkStart w:id="103" w:name="_Toc235775616"/>
+      <w:bookmarkStart w:id="103" w:name="_Toc235846985"/>
       <w:r>
         <w:t>MUL.FD Ra, Rb, Rt</w:t>
       </w:r>
@@ -28597,7 +28499,7 @@
         </w:pBdr>
         <w:ind w:hanging="1224"/>
       </w:pPr>
-      <w:bookmarkStart w:id="104" w:name="_Toc235775617"/>
+      <w:bookmarkStart w:id="104" w:name="_Toc235846986"/>
       <w:r>
         <w:t>DIV.FS Ra, Rb, Rt</w:t>
       </w:r>
@@ -28615,7 +28517,7 @@
         </w:pBdr>
         <w:ind w:hanging="1224"/>
       </w:pPr>
-      <w:bookmarkStart w:id="105" w:name="_Toc235775618"/>
+      <w:bookmarkStart w:id="105" w:name="_Toc235846987"/>
       <w:r>
         <w:t>DIV.FD Ra, Rb, Rt</w:t>
       </w:r>
@@ -28633,7 +28535,7 @@
         </w:pBdr>
         <w:ind w:hanging="1224"/>
       </w:pPr>
-      <w:bookmarkStart w:id="106" w:name="_Toc235775619"/>
+      <w:bookmarkStart w:id="106" w:name="_Toc235846988"/>
       <w:r>
         <w:t>ABS.FS Ra, Rt</w:t>
       </w:r>
@@ -28651,7 +28553,7 @@
         </w:pBdr>
         <w:ind w:hanging="1224"/>
       </w:pPr>
-      <w:bookmarkStart w:id="107" w:name="_Toc235775620"/>
+      <w:bookmarkStart w:id="107" w:name="_Toc235846989"/>
       <w:r>
         <w:t>ABS.FD Ra, Rt</w:t>
       </w:r>
@@ -28669,7 +28571,7 @@
         </w:pBdr>
         <w:ind w:hanging="1224"/>
       </w:pPr>
-      <w:bookmarkStart w:id="108" w:name="_Toc235775621"/>
+      <w:bookmarkStart w:id="108" w:name="_Toc235846990"/>
       <w:r>
         <w:t>NEG.FS Ra, Rt</w:t>
       </w:r>
@@ -28687,7 +28589,7 @@
         </w:pBdr>
         <w:ind w:hanging="1224"/>
       </w:pPr>
-      <w:bookmarkStart w:id="109" w:name="_Toc235775622"/>
+      <w:bookmarkStart w:id="109" w:name="_Toc235846991"/>
       <w:r>
         <w:t>NEG.FD Ra, Rt</w:t>
       </w:r>
@@ -28705,7 +28607,7 @@
         </w:pBdr>
         <w:ind w:hanging="1224"/>
       </w:pPr>
-      <w:bookmarkStart w:id="110" w:name="_Toc235775623"/>
+      <w:bookmarkStart w:id="110" w:name="_Toc235846992"/>
       <w:r>
         <w:t>CMP.FS Ra, Rb, Rt</w:t>
       </w:r>
@@ -28723,7 +28625,7 @@
         </w:pBdr>
         <w:ind w:hanging="1224"/>
       </w:pPr>
-      <w:bookmarkStart w:id="111" w:name="_Toc235775624"/>
+      <w:bookmarkStart w:id="111" w:name="_Toc235846993"/>
       <w:r>
         <w:t>CMP.FD Ra, Rb, Rt</w:t>
       </w:r>
@@ -28741,7 +28643,7 @@
         </w:pBdr>
         <w:ind w:hanging="1224"/>
       </w:pPr>
-      <w:bookmarkStart w:id="112" w:name="_Toc235775625"/>
+      <w:bookmarkStart w:id="112" w:name="_Toc235846994"/>
       <w:r>
         <w:t>CVT.FD.FS Ra, Rt</w:t>
       </w:r>
@@ -28759,7 +28661,7 @@
         </w:pBdr>
         <w:ind w:hanging="1224"/>
       </w:pPr>
-      <w:bookmarkStart w:id="113" w:name="_Toc235775626"/>
+      <w:bookmarkStart w:id="113" w:name="_Toc235846995"/>
       <w:r>
         <w:t>CVT.FD.SQ Ra, Rt</w:t>
       </w:r>
@@ -28777,7 +28679,7 @@
         </w:pBdr>
         <w:ind w:hanging="1224"/>
       </w:pPr>
-      <w:bookmarkStart w:id="114" w:name="_Toc235775627"/>
+      <w:bookmarkStart w:id="114" w:name="_Toc235846996"/>
       <w:r>
         <w:t>CVT.FD.UQ Ra, Rt</w:t>
       </w:r>
@@ -28795,7 +28697,7 @@
         </w:pBdr>
         <w:ind w:hanging="1224"/>
       </w:pPr>
-      <w:bookmarkStart w:id="115" w:name="_Toc235775628"/>
+      <w:bookmarkStart w:id="115" w:name="_Toc235846997"/>
       <w:r>
         <w:t>CVT.FS.FD Ra, Rt</w:t>
       </w:r>
@@ -28813,7 +28715,7 @@
         </w:pBdr>
         <w:ind w:hanging="1224"/>
       </w:pPr>
-      <w:bookmarkStart w:id="116" w:name="_Toc235775629"/>
+      <w:bookmarkStart w:id="116" w:name="_Toc235846998"/>
       <w:r>
         <w:t>CVT.FS.SQ Ra, Rt</w:t>
       </w:r>
@@ -28831,7 +28733,7 @@
         </w:pBdr>
         <w:ind w:hanging="1224"/>
       </w:pPr>
-      <w:bookmarkStart w:id="117" w:name="_Toc235775630"/>
+      <w:bookmarkStart w:id="117" w:name="_Toc235846999"/>
       <w:r>
         <w:t>CVT.FS.UQ Ra, Rt</w:t>
       </w:r>
@@ -28849,7 +28751,7 @@
         </w:pBdr>
         <w:ind w:hanging="1224"/>
       </w:pPr>
-      <w:bookmarkStart w:id="118" w:name="_Toc235775631"/>
+      <w:bookmarkStart w:id="118" w:name="_Toc235847000"/>
       <w:r>
         <w:t>CVT.SQ.FS Ra, Rt</w:t>
       </w:r>
@@ -28867,7 +28769,7 @@
         </w:pBdr>
         <w:ind w:hanging="1224"/>
       </w:pPr>
-      <w:bookmarkStart w:id="119" w:name="_Toc235775632"/>
+      <w:bookmarkStart w:id="119" w:name="_Toc235847001"/>
       <w:r>
         <w:t>CVT.SQ.FD Ra, Rt</w:t>
       </w:r>
@@ -28885,7 +28787,7 @@
         </w:pBdr>
         <w:ind w:hanging="1224"/>
       </w:pPr>
-      <w:bookmarkStart w:id="120" w:name="_Toc235775633"/>
+      <w:bookmarkStart w:id="120" w:name="_Toc235847002"/>
       <w:r>
         <w:t>CVT.SQ.UQ Ra, Rt</w:t>
       </w:r>
@@ -28903,7 +28805,7 @@
         </w:pBdr>
         <w:ind w:hanging="1224"/>
       </w:pPr>
-      <w:bookmarkStart w:id="121" w:name="_Toc235775634"/>
+      <w:bookmarkStart w:id="121" w:name="_Toc235847003"/>
       <w:r>
         <w:t>CVT.UQ.SQ Ra, Rt</w:t>
       </w:r>
@@ -28921,7 +28823,7 @@
         </w:pBdr>
         <w:ind w:hanging="1224"/>
       </w:pPr>
-      <w:bookmarkStart w:id="122" w:name="_Toc235775635"/>
+      <w:bookmarkStart w:id="122" w:name="_Toc235847004"/>
       <w:r>
         <w:t>CVT.UQ.SQ Ra, Rt</w:t>
       </w:r>
@@ -28939,7 +28841,7 @@
         </w:pBdr>
         <w:ind w:hanging="1224"/>
       </w:pPr>
-      <w:bookmarkStart w:id="123" w:name="_Toc235775636"/>
+      <w:bookmarkStart w:id="123" w:name="_Toc235847005"/>
       <w:r>
         <w:t>CVT.UQ.FS Ra, Rt</w:t>
       </w:r>
@@ -28957,7 +28859,7 @@
         </w:pBdr>
         <w:ind w:hanging="1224"/>
       </w:pPr>
-      <w:bookmarkStart w:id="124" w:name="_Toc235775637"/>
+      <w:bookmarkStart w:id="124" w:name="_Toc235847006"/>
       <w:r>
         <w:t>CVT.UQ.FD Ra, Rt</w:t>
       </w:r>
@@ -28975,7 +28877,7 @@
         </w:pBdr>
         <w:ind w:hanging="1224"/>
       </w:pPr>
-      <w:bookmarkStart w:id="125" w:name="_Toc235775638"/>
+      <w:bookmarkStart w:id="125" w:name="_Toc235847007"/>
       <w:r>
         <w:t>AMO.ADD.SD Ra, Rb, Rt</w:t>
       </w:r>
@@ -28993,7 +28895,7 @@
         </w:pBdr>
         <w:ind w:hanging="1224"/>
       </w:pPr>
-      <w:bookmarkStart w:id="126" w:name="_Toc235775639"/>
+      <w:bookmarkStart w:id="126" w:name="_Toc235847008"/>
       <w:r>
         <w:t>AMO.ADD.SQ Ra, Rb, Rt</w:t>
       </w:r>
@@ -29011,7 +28913,7 @@
         </w:pBdr>
         <w:ind w:hanging="1224"/>
       </w:pPr>
-      <w:bookmarkStart w:id="127" w:name="_Toc235775640"/>
+      <w:bookmarkStart w:id="127" w:name="_Toc235847009"/>
       <w:r>
         <w:t>AMO.SUB.SD Ra, Rb, Rt</w:t>
       </w:r>
@@ -29029,7 +28931,7 @@
         </w:pBdr>
         <w:ind w:hanging="1224"/>
       </w:pPr>
-      <w:bookmarkStart w:id="128" w:name="_Toc235775641"/>
+      <w:bookmarkStart w:id="128" w:name="_Toc235847010"/>
       <w:r>
         <w:t>AMO.SUB.SQ Ra, Rb, Rt</w:t>
       </w:r>
@@ -29047,7 +28949,7 @@
         </w:pBdr>
         <w:ind w:hanging="1224"/>
       </w:pPr>
-      <w:bookmarkStart w:id="129" w:name="_Toc235775642"/>
+      <w:bookmarkStart w:id="129" w:name="_Toc235847011"/>
       <w:r>
         <w:t>AMO.EXCH.SD Ra, Rb, Rt</w:t>
       </w:r>
@@ -29065,7 +28967,7 @@
         </w:pBdr>
         <w:ind w:hanging="1224"/>
       </w:pPr>
-      <w:bookmarkStart w:id="130" w:name="_Toc235775643"/>
+      <w:bookmarkStart w:id="130" w:name="_Toc235847012"/>
       <w:r>
         <w:t>AMO.EXCH.SQ Ra, Rb, Rt</w:t>
       </w:r>
@@ -29083,7 +28985,7 @@
         </w:pBdr>
         <w:ind w:hanging="1224"/>
       </w:pPr>
-      <w:bookmarkStart w:id="131" w:name="_Toc235775644"/>
+      <w:bookmarkStart w:id="131" w:name="_Toc235847013"/>
       <w:r>
         <w:t>AMO.MIN.SD Ra, Rb, Rt</w:t>
       </w:r>
@@ -29101,7 +29003,7 @@
         </w:pBdr>
         <w:ind w:hanging="1224"/>
       </w:pPr>
-      <w:bookmarkStart w:id="132" w:name="_Toc235775645"/>
+      <w:bookmarkStart w:id="132" w:name="_Toc235847014"/>
       <w:r>
         <w:t>AMO.MIN.SQ Ra, Rb, Rt</w:t>
       </w:r>
@@ -29119,7 +29021,7 @@
         </w:pBdr>
         <w:ind w:hanging="1224"/>
       </w:pPr>
-      <w:bookmarkStart w:id="133" w:name="_Toc235775646"/>
+      <w:bookmarkStart w:id="133" w:name="_Toc235847015"/>
       <w:r>
         <w:t>AMO.MAX.SD Ra, Rb, Rt</w:t>
       </w:r>
@@ -29137,7 +29039,7 @@
         </w:pBdr>
         <w:ind w:hanging="1224"/>
       </w:pPr>
-      <w:bookmarkStart w:id="134" w:name="_Toc235775647"/>
+      <w:bookmarkStart w:id="134" w:name="_Toc235847016"/>
       <w:r>
         <w:t>AMO.MAX.SQ Ra, Rb, Rt</w:t>
       </w:r>
@@ -29155,7 +29057,7 @@
         </w:pBdr>
         <w:ind w:hanging="1224"/>
       </w:pPr>
-      <w:bookmarkStart w:id="135" w:name="_Toc235775648"/>
+      <w:bookmarkStart w:id="135" w:name="_Toc235847017"/>
       <w:r>
         <w:t>AMO.INC.SD Ra, Rb, Rt</w:t>
       </w:r>
@@ -29173,7 +29075,7 @@
         </w:pBdr>
         <w:ind w:hanging="1224"/>
       </w:pPr>
-      <w:bookmarkStart w:id="136" w:name="_Toc235775649"/>
+      <w:bookmarkStart w:id="136" w:name="_Toc235847018"/>
       <w:r>
         <w:t>AMO.INC.SQ Ra, Rb, Rt</w:t>
       </w:r>
@@ -29191,7 +29093,7 @@
         </w:pBdr>
         <w:ind w:hanging="1224"/>
       </w:pPr>
-      <w:bookmarkStart w:id="137" w:name="_Toc235775650"/>
+      <w:bookmarkStart w:id="137" w:name="_Toc235847019"/>
       <w:r>
         <w:t>AMO.DEC.SD Ra, Rb, Rt</w:t>
       </w:r>
@@ -29209,7 +29111,7 @@
         </w:pBdr>
         <w:ind w:hanging="1224"/>
       </w:pPr>
-      <w:bookmarkStart w:id="138" w:name="_Toc235775651"/>
+      <w:bookmarkStart w:id="138" w:name="_Toc235847020"/>
       <w:r>
         <w:t>AMO.DEC.SQ Ra, Rb, Rt</w:t>
       </w:r>
@@ -29227,7 +29129,7 @@
         </w:pBdr>
         <w:ind w:hanging="1224"/>
       </w:pPr>
-      <w:bookmarkStart w:id="139" w:name="_Toc235775652"/>
+      <w:bookmarkStart w:id="139" w:name="_Toc235847021"/>
       <w:r>
         <w:t>AMO.CAS.SD Ra, Rb, Rt</w:t>
       </w:r>
@@ -29245,7 +29147,7 @@
         </w:pBdr>
         <w:ind w:hanging="1224"/>
       </w:pPr>
-      <w:bookmarkStart w:id="140" w:name="_Toc235775653"/>
+      <w:bookmarkStart w:id="140" w:name="_Toc235847022"/>
       <w:r>
         <w:t>AMO.CAS.SQ Ra, Rb, Rt</w:t>
       </w:r>
@@ -29263,7 +29165,7 @@
         </w:pBdr>
         <w:ind w:hanging="1224"/>
       </w:pPr>
-      <w:bookmarkStart w:id="141" w:name="_Toc235775654"/>
+      <w:bookmarkStart w:id="141" w:name="_Toc235847023"/>
       <w:r>
         <w:t>AMO.AND.SD Ra, Rb, Rt</w:t>
       </w:r>
@@ -29281,7 +29183,7 @@
         </w:pBdr>
         <w:ind w:hanging="1224"/>
       </w:pPr>
-      <w:bookmarkStart w:id="142" w:name="_Toc235775655"/>
+      <w:bookmarkStart w:id="142" w:name="_Toc235847024"/>
       <w:r>
         <w:t>AMO.AND.SQ Ra, Rb, Rt</w:t>
       </w:r>
@@ -29299,7 +29201,7 @@
         </w:pBdr>
         <w:ind w:hanging="1224"/>
       </w:pPr>
-      <w:bookmarkStart w:id="143" w:name="_Toc235775656"/>
+      <w:bookmarkStart w:id="143" w:name="_Toc235847025"/>
       <w:r>
         <w:t>AMO.OR.SD Ra, Rb, Rt</w:t>
       </w:r>
@@ -29317,7 +29219,7 @@
         </w:pBdr>
         <w:ind w:hanging="1224"/>
       </w:pPr>
-      <w:bookmarkStart w:id="144" w:name="_Toc235775657"/>
+      <w:bookmarkStart w:id="144" w:name="_Toc235847026"/>
       <w:r>
         <w:t>AMO.OR.SQ Ra, Rb, Rt</w:t>
       </w:r>
@@ -29335,7 +29237,7 @@
         </w:pBdr>
         <w:ind w:hanging="1224"/>
       </w:pPr>
-      <w:bookmarkStart w:id="145" w:name="_Toc235775658"/>
+      <w:bookmarkStart w:id="145" w:name="_Toc235847027"/>
       <w:r>
         <w:t>AMO.XOR.SD Ra, Rb, Rt</w:t>
       </w:r>
@@ -29353,7 +29255,7 @@
         </w:pBdr>
         <w:ind w:hanging="1224"/>
       </w:pPr>
-      <w:bookmarkStart w:id="146" w:name="_Toc235775659"/>
+      <w:bookmarkStart w:id="146" w:name="_Toc235847028"/>
       <w:r>
         <w:t>AMO.XOR.SQ Ra, Rb, Rt</w:t>
       </w:r>
@@ -29371,7 +29273,7 @@
         </w:pBdr>
         <w:ind w:hanging="1224"/>
       </w:pPr>
-      <w:bookmarkStart w:id="147" w:name="_Toc235775660"/>
+      <w:bookmarkStart w:id="147" w:name="_Toc235847029"/>
       <w:r>
         <w:t>MIN.SQ Ra, Rt</w:t>
       </w:r>
@@ -29389,7 +29291,7 @@
         </w:pBdr>
         <w:ind w:hanging="1224"/>
       </w:pPr>
-      <w:bookmarkStart w:id="148" w:name="_Toc235775661"/>
+      <w:bookmarkStart w:id="148" w:name="_Toc235847030"/>
       <w:r>
         <w:t>MIN.UQ Ra, Rt</w:t>
       </w:r>
@@ -29407,7 +29309,7 @@
         </w:pBdr>
         <w:ind w:hanging="1224"/>
       </w:pPr>
-      <w:bookmarkStart w:id="149" w:name="_Toc235775662"/>
+      <w:bookmarkStart w:id="149" w:name="_Toc235847031"/>
       <w:r>
         <w:t>MAX.SQ Ra, Rt</w:t>
       </w:r>
@@ -29425,7 +29327,7 @@
         </w:pBdr>
         <w:ind w:hanging="1224"/>
       </w:pPr>
-      <w:bookmarkStart w:id="150" w:name="_Toc235775663"/>
+      <w:bookmarkStart w:id="150" w:name="_Toc235847032"/>
       <w:r>
         <w:t>MAX.UQ Ra, Rt</w:t>
       </w:r>
@@ -29443,7 +29345,7 @@
         </w:pBdr>
         <w:ind w:hanging="1224"/>
       </w:pPr>
-      <w:bookmarkStart w:id="151" w:name="_Toc235775664"/>
+      <w:bookmarkStart w:id="151" w:name="_Toc235847033"/>
       <w:r>
         <w:t>MIN.FS Ra, Rt</w:t>
       </w:r>
@@ -29461,7 +29363,7 @@
         </w:pBdr>
         <w:ind w:hanging="1224"/>
       </w:pPr>
-      <w:bookmarkStart w:id="152" w:name="_Toc235775665"/>
+      <w:bookmarkStart w:id="152" w:name="_Toc235847034"/>
       <w:r>
         <w:t>MIN.FD Ra, Rt</w:t>
       </w:r>
@@ -29479,7 +29381,7 @@
         </w:pBdr>
         <w:ind w:hanging="1224"/>
       </w:pPr>
-      <w:bookmarkStart w:id="153" w:name="_Toc235775666"/>
+      <w:bookmarkStart w:id="153" w:name="_Toc235847035"/>
       <w:r>
         <w:t>MAX.FS Ra, Rt</w:t>
       </w:r>
@@ -29497,7 +29399,7 @@
         </w:pBdr>
         <w:ind w:hanging="1224"/>
       </w:pPr>
-      <w:bookmarkStart w:id="154" w:name="_Toc235775667"/>
+      <w:bookmarkStart w:id="154" w:name="_Toc235847036"/>
       <w:r>
         <w:t>MAX.FD Ra, Rt</w:t>
       </w:r>
@@ -29515,7 +29417,7 @@
         </w:pBdr>
         <w:ind w:hanging="1224"/>
       </w:pPr>
-      <w:bookmarkStart w:id="155" w:name="_Toc235775668"/>
+      <w:bookmarkStart w:id="155" w:name="_Toc235847037"/>
       <w:r>
         <w:t>SEL CC3.NE Ra, Rb, Rt</w:t>
       </w:r>
@@ -29533,7 +29435,7 @@
         </w:pBdr>
         <w:ind w:hanging="1224"/>
       </w:pPr>
-      <w:bookmarkStart w:id="156" w:name="_Toc235775669"/>
+      <w:bookmarkStart w:id="156" w:name="_Toc235847038"/>
       <w:r>
         <w:t>SEL CC3.EQ Ra, Rb, Rt</w:t>
       </w:r>
@@ -29551,7 +29453,7 @@
         </w:pBdr>
         <w:ind w:hanging="1224"/>
       </w:pPr>
-      <w:bookmarkStart w:id="157" w:name="_Toc235775670"/>
+      <w:bookmarkStart w:id="157" w:name="_Toc235847039"/>
       <w:r>
         <w:t>SEL CC3.GT Ra, Rb, Rt</w:t>
       </w:r>
@@ -29569,7 +29471,7 @@
         </w:pBdr>
         <w:ind w:hanging="1224"/>
       </w:pPr>
-      <w:bookmarkStart w:id="158" w:name="_Toc235775671"/>
+      <w:bookmarkStart w:id="158" w:name="_Toc235847040"/>
       <w:r>
         <w:t>SEL CC3.LT Ra, Rb, Rt</w:t>
       </w:r>
@@ -29587,7 +29489,7 @@
         </w:pBdr>
         <w:ind w:hanging="1224"/>
       </w:pPr>
-      <w:bookmarkStart w:id="159" w:name="_Toc235775672"/>
+      <w:bookmarkStart w:id="159" w:name="_Toc235847041"/>
       <w:r>
         <w:t>SEL CC3.GTE Ra, Rb, Rt</w:t>
       </w:r>
@@ -29605,7 +29507,7 @@
         </w:pBdr>
         <w:ind w:hanging="1224"/>
       </w:pPr>
-      <w:bookmarkStart w:id="160" w:name="_Toc235775673"/>
+      <w:bookmarkStart w:id="160" w:name="_Toc235847042"/>
       <w:r>
         <w:t>SEL CC3.LTE Ra, Rb, Rt</w:t>
       </w:r>
@@ -29623,7 +29525,7 @@
         </w:pBdr>
         <w:ind w:hanging="1224"/>
       </w:pPr>
-      <w:bookmarkStart w:id="161" w:name="_Toc235775674"/>
+      <w:bookmarkStart w:id="161" w:name="_Toc235847043"/>
       <w:r>
         <w:t>RTN</w:t>
       </w:r>
@@ -29641,16 +29543,11 @@
         </w:pBdr>
         <w:ind w:hanging="1224"/>
       </w:pPr>
-      <w:bookmarkStart w:id="162" w:name="_Toc235775675"/>
-      <w:r>
-        <w:t xml:space="preserve">RTN </w:t>
-      </w:r>
-      <w:proofErr w:type="gramStart"/>
-      <w:r>
-        <w:t>Rt</w:t>
+      <w:bookmarkStart w:id="162" w:name="_Toc235847044"/>
+      <w:r>
+        <w:t>RTN Rt</w:t>
       </w:r>
       <w:bookmarkEnd w:id="162"/>
-      <w:proofErr w:type="gramEnd"/>
     </w:p>
     <w:p>
       <w:pPr>
@@ -29664,16 +29561,11 @@
         </w:pBdr>
         <w:ind w:hanging="1224"/>
       </w:pPr>
-      <w:bookmarkStart w:id="163" w:name="_Toc235775676"/>
-      <w:r>
-        <w:t xml:space="preserve">BR </w:t>
-      </w:r>
-      <w:proofErr w:type="gramStart"/>
-      <w:r>
-        <w:t>Rt</w:t>
+      <w:bookmarkStart w:id="163" w:name="_Toc235847045"/>
+      <w:r>
+        <w:t>BR Rt</w:t>
       </w:r>
       <w:bookmarkEnd w:id="163"/>
-      <w:proofErr w:type="gramEnd"/>
     </w:p>
     <w:p>
       <w:pPr>
@@ -29687,7 +29579,7 @@
         </w:pBdr>
         <w:ind w:hanging="1224"/>
       </w:pPr>
-      <w:bookmarkStart w:id="164" w:name="_Toc235775677"/>
+      <w:bookmarkStart w:id="164" w:name="_Toc235847046"/>
       <w:r>
         <w:t>BR Ra, Rb, Target</w:t>
       </w:r>
@@ -29705,7 +29597,7 @@
         </w:pBdr>
         <w:ind w:hanging="1224"/>
       </w:pPr>
-      <w:bookmarkStart w:id="165" w:name="_Toc235775678"/>
+      <w:bookmarkStart w:id="165" w:name="_Toc235847047"/>
       <w:r>
         <w:t>BRA Rt</w:t>
       </w:r>
@@ -29723,7 +29615,7 @@
         </w:pBdr>
         <w:ind w:hanging="1224"/>
       </w:pPr>
-      <w:bookmarkStart w:id="166" w:name="_Toc235775679"/>
+      <w:bookmarkStart w:id="166" w:name="_Toc235847048"/>
       <w:r>
         <w:t>BRA Ra, Rb, Target</w:t>
       </w:r>
@@ -29741,7 +29633,7 @@
         </w:pBdr>
         <w:ind w:hanging="1224"/>
       </w:pPr>
-      <w:bookmarkStart w:id="167" w:name="_Toc235775680"/>
+      <w:bookmarkStart w:id="167" w:name="_Toc235847049"/>
       <w:r>
         <w:t>CALL Rt</w:t>
       </w:r>
@@ -29759,7 +29651,7 @@
         </w:pBdr>
         <w:ind w:hanging="1224"/>
       </w:pPr>
-      <w:bookmarkStart w:id="168" w:name="_Toc235775681"/>
+      <w:bookmarkStart w:id="168" w:name="_Toc235847050"/>
       <w:r>
         <w:t>CALL Ra, Rb, Target</w:t>
       </w:r>
@@ -29777,7 +29669,7 @@
         </w:pBdr>
         <w:ind w:hanging="1224"/>
       </w:pPr>
-      <w:bookmarkStart w:id="169" w:name="_Toc235775682"/>
+      <w:bookmarkStart w:id="169" w:name="_Toc235847051"/>
       <w:r>
         <w:t>CALLA Rt</w:t>
       </w:r>
@@ -29795,7 +29687,7 @@
         </w:pBdr>
         <w:ind w:hanging="1224"/>
       </w:pPr>
-      <w:bookmarkStart w:id="170" w:name="_Toc235775683"/>
+      <w:bookmarkStart w:id="170" w:name="_Toc235847052"/>
       <w:r>
         <w:t>CALLA Ra, Target</w:t>
       </w:r>
@@ -29813,7 +29705,7 @@
         </w:pBdr>
         <w:ind w:hanging="1224"/>
       </w:pPr>
-      <w:bookmarkStart w:id="171" w:name="_Toc235775684"/>
+      <w:bookmarkStart w:id="171" w:name="_Toc235847053"/>
       <w:r>
         <w:t>SYSTEM Ra</w:t>
       </w:r>
@@ -29831,7 +29723,7 @@
         </w:pBdr>
         <w:ind w:hanging="1224"/>
       </w:pPr>
-      <w:bookmarkStart w:id="172" w:name="_Toc235775685"/>
+      <w:bookmarkStart w:id="172" w:name="_Toc235847054"/>
       <w:r>
         <w:t>SPAWN Rt</w:t>
       </w:r>
@@ -29849,7 +29741,7 @@
         </w:pBdr>
         <w:ind w:hanging="1224"/>
       </w:pPr>
-      <w:bookmarkStart w:id="173" w:name="_Toc235775686"/>
+      <w:bookmarkStart w:id="173" w:name="_Toc235847055"/>
       <w:r>
         <w:t>JOIN Ra</w:t>
       </w:r>
@@ -29867,16 +29759,11 @@
         </w:pBdr>
         <w:ind w:hanging="1224"/>
       </w:pPr>
-      <w:bookmarkStart w:id="174" w:name="_Toc235775687"/>
-      <w:r>
-        <w:t xml:space="preserve">IWAIT </w:t>
-      </w:r>
-      <w:proofErr w:type="gramStart"/>
-      <w:r>
-        <w:t>Rt</w:t>
+      <w:bookmarkStart w:id="174" w:name="_Toc235847056"/>
+      <w:r>
+        <w:t>IWAIT Rt</w:t>
       </w:r>
       <w:bookmarkEnd w:id="174"/>
-      <w:proofErr w:type="gramEnd"/>
     </w:p>
     <w:p>
       <w:pPr>
@@ -29890,7 +29777,7 @@
         </w:pBdr>
         <w:ind w:hanging="1224"/>
       </w:pPr>
-      <w:bookmarkStart w:id="175" w:name="_Toc235775688"/>
+      <w:bookmarkStart w:id="175" w:name="_Toc235847057"/>
       <w:r>
         <w:t>PEG</w:t>
       </w:r>
@@ -29908,9 +29795,9 @@
         </w:pBdr>
         <w:ind w:hanging="1224"/>
       </w:pPr>
-      <w:bookmarkStart w:id="176" w:name="_Toc235775689"/>
-      <w:r>
-        <w:t>POPCNT Ra, Rt</w:t>
+      <w:bookmarkStart w:id="176" w:name="_Toc235847058"/>
+      <w:r>
+        <w:t>FUTURE Ra, Rt</w:t>
       </w:r>
       <w:bookmarkEnd w:id="176"/>
     </w:p>
@@ -29926,9 +29813,9 @@
         </w:pBdr>
         <w:ind w:hanging="1224"/>
       </w:pPr>
-      <w:bookmarkStart w:id="177" w:name="_Toc235775690"/>
-      <w:r>
-        <w:t>ADDC Ra, Rb, Rt</w:t>
+      <w:bookmarkStart w:id="177" w:name="_Toc235847059"/>
+      <w:r>
+        <w:t>POPCNT Ra, Rt</w:t>
       </w:r>
       <w:bookmarkEnd w:id="177"/>
     </w:p>
@@ -29944,9 +29831,9 @@
         </w:pBdr>
         <w:ind w:hanging="1224"/>
       </w:pPr>
-      <w:bookmarkStart w:id="178" w:name="_Toc235775691"/>
-      <w:r>
-        <w:t>SUBB Ra, Rb, Rt</w:t>
+      <w:bookmarkStart w:id="178" w:name="_Toc235847060"/>
+      <w:r>
+        <w:t>ADDC Ra, Rb, Rt</w:t>
       </w:r>
       <w:bookmarkEnd w:id="178"/>
     </w:p>
@@ -29962,9 +29849,9 @@
         </w:pBdr>
         <w:ind w:hanging="1224"/>
       </w:pPr>
-      <w:bookmarkStart w:id="179" w:name="_Toc235775692"/>
-      <w:r>
-        <w:t>MULU Ra, Rb, Rt</w:t>
+      <w:bookmarkStart w:id="179" w:name="_Toc235847061"/>
+      <w:r>
+        <w:t>SUBB Ra, Rb, Rt</w:t>
       </w:r>
       <w:bookmarkEnd w:id="179"/>
     </w:p>
@@ -29980,9 +29867,9 @@
         </w:pBdr>
         <w:ind w:hanging="1224"/>
       </w:pPr>
-      <w:bookmarkStart w:id="180" w:name="_Toc235775693"/>
-      <w:r>
-        <w:t>LZC Ra, Rt</w:t>
+      <w:bookmarkStart w:id="180" w:name="_Toc235847062"/>
+      <w:r>
+        <w:t>MULU Ra, Rb, Rt</w:t>
       </w:r>
       <w:bookmarkEnd w:id="180"/>
     </w:p>
@@ -29998,9 +29885,9 @@
         </w:pBdr>
         <w:ind w:hanging="1224"/>
       </w:pPr>
-      <w:bookmarkStart w:id="181" w:name="_Toc235775694"/>
-      <w:r>
-        <w:t>TZC Ra, Rt</w:t>
+      <w:bookmarkStart w:id="181" w:name="_Toc235847063"/>
+      <w:r>
+        <w:t>LZC Ra, Rt</w:t>
       </w:r>
       <w:bookmarkEnd w:id="181"/>
     </w:p>
@@ -30016,9 +29903,9 @@
         </w:pBdr>
         <w:ind w:hanging="1224"/>
       </w:pPr>
-      <w:bookmarkStart w:id="182" w:name="_Toc235775695"/>
-      <w:r>
-        <w:t>BSEL Ra, Rb, Rt</w:t>
+      <w:bookmarkStart w:id="182" w:name="_Toc235847064"/>
+      <w:r>
+        <w:t>TZC Ra, Rt</w:t>
       </w:r>
       <w:bookmarkEnd w:id="182"/>
     </w:p>
@@ -30034,16 +29921,11 @@
         </w:pBdr>
         <w:ind w:hanging="1224"/>
       </w:pPr>
-      <w:bookmarkStart w:id="183" w:name="_Toc235775696"/>
-      <w:r>
-        <w:t xml:space="preserve">GETC </w:t>
-      </w:r>
-      <w:proofErr w:type="gramStart"/>
-      <w:r>
-        <w:t>Rt</w:t>
+      <w:bookmarkStart w:id="183" w:name="_Toc235847065"/>
+      <w:r>
+        <w:t>BSEL Ra, Rb, Rt</w:t>
       </w:r>
       <w:bookmarkEnd w:id="183"/>
-      <w:proofErr w:type="gramEnd"/>
     </w:p>
     <w:p>
       <w:pPr>
@@ -30057,9 +29939,9 @@
         </w:pBdr>
         <w:ind w:hanging="1224"/>
       </w:pPr>
-      <w:bookmarkStart w:id="184" w:name="_Toc235775697"/>
-      <w:r>
-        <w:t>SETC Ra</w:t>
+      <w:bookmarkStart w:id="184" w:name="_Toc235847066"/>
+      <w:r>
+        <w:t>GETC Rt</w:t>
       </w:r>
       <w:bookmarkEnd w:id="184"/>
     </w:p>
@@ -30075,16 +29957,11 @@
         </w:pBdr>
         <w:ind w:hanging="1224"/>
       </w:pPr>
-      <w:bookmarkStart w:id="185" w:name="_Toc235775698"/>
-      <w:r>
-        <w:t xml:space="preserve">GETB </w:t>
-      </w:r>
-      <w:proofErr w:type="gramStart"/>
-      <w:r>
-        <w:t>Rt</w:t>
+      <w:bookmarkStart w:id="185" w:name="_Toc235847067"/>
+      <w:r>
+        <w:t>SETC Ra</w:t>
       </w:r>
       <w:bookmarkEnd w:id="185"/>
-      <w:proofErr w:type="gramEnd"/>
     </w:p>
     <w:p>
       <w:pPr>
@@ -30098,9 +29975,9 @@
         </w:pBdr>
         <w:ind w:hanging="1224"/>
       </w:pPr>
-      <w:bookmarkStart w:id="186" w:name="_Toc235775699"/>
-      <w:r>
-        <w:t>SETB Ra</w:t>
+      <w:bookmarkStart w:id="186" w:name="_Toc235847068"/>
+      <w:r>
+        <w:t>GETB Rt</w:t>
       </w:r>
       <w:bookmarkEnd w:id="186"/>
     </w:p>
@@ -30116,9 +29993,9 @@
         </w:pBdr>
         <w:ind w:hanging="1224"/>
       </w:pPr>
-      <w:bookmarkStart w:id="187" w:name="_Toc235775700"/>
-      <w:r>
-        <w:t>DSHFL Ra, Rb, Rt</w:t>
+      <w:bookmarkStart w:id="187" w:name="_Toc235847069"/>
+      <w:r>
+        <w:t>SETB Ra</w:t>
       </w:r>
       <w:bookmarkEnd w:id="187"/>
     </w:p>
@@ -30134,9 +30011,9 @@
         </w:pBdr>
         <w:ind w:hanging="1224"/>
       </w:pPr>
-      <w:bookmarkStart w:id="188" w:name="_Toc235775701"/>
-      <w:r>
-        <w:t>DSHFR Ra, Rb, Rt</w:t>
+      <w:bookmarkStart w:id="188" w:name="_Toc235847070"/>
+      <w:r>
+        <w:t>DSHFL Ra, Rb, Rt</w:t>
       </w:r>
       <w:bookmarkEnd w:id="188"/>
     </w:p>
@@ -30152,11 +30029,29 @@
         </w:pBdr>
         <w:ind w:hanging="1224"/>
       </w:pPr>
-      <w:bookmarkStart w:id="189" w:name="_Toc235775702"/>
+      <w:bookmarkStart w:id="189" w:name="_Toc235847071"/>
+      <w:r>
+        <w:t>DSHFR Ra, Rb, Rt</w:t>
+      </w:r>
+      <w:bookmarkEnd w:id="189"/>
+    </w:p>
+    <w:p>
+      <w:pPr>
+        <w:pStyle w:val="Heading1"/>
+        <w:numPr>
+          <w:ilvl w:val="2"/>
+          <w:numId w:val="3"/>
+        </w:numPr>
+        <w:pBdr>
+          <w:bottom w:val="single" w:sz="6" w:space="1" w:color="auto"/>
+        </w:pBdr>
+        <w:ind w:hanging="1224"/>
+      </w:pPr>
+      <w:bookmarkStart w:id="190" w:name="_Toc235847072"/>
       <w:r>
         <w:t>LDSHV Ra</w:t>
       </w:r>
-      <w:bookmarkEnd w:id="189"/>
+      <w:bookmarkEnd w:id="190"/>
     </w:p>
     <w:p>
       <w:pPr>
@@ -30169,11 +30064,11 @@
           <w:bottom w:val="single" w:sz="6" w:space="1" w:color="auto"/>
         </w:pBdr>
       </w:pPr>
-      <w:bookmarkStart w:id="190" w:name="_Toc235775703"/>
+      <w:bookmarkStart w:id="191" w:name="_Toc235847073"/>
       <w:r>
         <w:t>Appendix A. Instruction Set Table</w:t>
       </w:r>
-      <w:bookmarkEnd w:id="190"/>
+      <w:bookmarkEnd w:id="191"/>
     </w:p>
     <w:p/>
     <w:p>
@@ -30187,11 +30082,11 @@
           <w:bottom w:val="single" w:sz="6" w:space="1" w:color="auto"/>
         </w:pBdr>
       </w:pPr>
-      <w:bookmarkStart w:id="191" w:name="_Toc235775704"/>
+      <w:bookmarkStart w:id="192" w:name="_Toc235847074"/>
       <w:r>
         <w:t>Appendix B. Performance Counters</w:t>
       </w:r>
-      <w:bookmarkEnd w:id="191"/>
+      <w:bookmarkEnd w:id="192"/>
     </w:p>
     <w:p/>
     <w:p>
@@ -30205,14 +30100,14 @@
           <w:bottom w:val="single" w:sz="6" w:space="1" w:color="auto"/>
         </w:pBdr>
       </w:pPr>
-      <w:bookmarkStart w:id="192" w:name="_Toc235775705"/>
+      <w:bookmarkStart w:id="193" w:name="_Toc235847075"/>
       <w:r>
         <w:t>Appendix NNNN</w:t>
       </w:r>
       <w:r>
         <w:t>.</w:t>
       </w:r>
-      <w:bookmarkEnd w:id="192"/>
+      <w:bookmarkEnd w:id="193"/>
       <w:r>
         <w:t xml:space="preserve"> </w:t>
       </w:r>
@@ -30426,7 +30321,7 @@
         <w:rStyle w:val="PageNumber"/>
         <w:noProof/>
       </w:rPr>
-      <w:t>4</w:t>
+      <w:t>10</w:t>
     </w:r>
     <w:r>
       <w:rPr>
@@ -30476,7 +30371,7 @@
         <w:rStyle w:val="PageNumber"/>
         <w:noProof/>
       </w:rPr>
-      <w:t>3</w:t>
+      <w:t>9</w:t>
     </w:r>
     <w:r>
       <w:rPr>
@@ -33231,7 +33126,7 @@
 </file>
 
 <file path=customXml/itemProps1.xml><?xml version="1.0" encoding="utf-8"?>
-<ds:datastoreItem xmlns:ds="http://schemas.openxmlformats.org/officeDocument/2006/customXml" ds:itemID="{1C9FBAFC-4E8B-E743-89F8-826214FD55E5}">
+<ds:datastoreItem xmlns:ds="http://schemas.openxmlformats.org/officeDocument/2006/customXml" ds:itemID="{B7EFED93-F98E-7949-8AD7-A90D5F06F97D}">
   <ds:schemaRefs>
     <ds:schemaRef ds:uri="http://schemas.openxmlformats.org/officeDocument/2006/bibliography"/>
   </ds:schemaRefs>

</xml_diff>

<commit_message>
fixing typo in describing the GA types
</commit_message>
<xml_diff>
--- a/doc/goblin-core_arch_specs.docx
+++ b/doc/goblin-core_arch_specs.docx
@@ -14963,8 +14963,6 @@
           <w:szCs w:val="36"/>
         </w:rPr>
       </w:pPr>
-      <w:bookmarkStart w:id="0" w:name="_GoBack"/>
-      <w:bookmarkEnd w:id="0"/>
     </w:p>
     <w:p>
       <w:pPr>
@@ -15345,11 +15343,11 @@
           <w:bottom w:val="single" w:sz="6" w:space="1" w:color="auto"/>
         </w:pBdr>
       </w:pPr>
-      <w:bookmarkStart w:id="1" w:name="_Toc235846883"/>
+      <w:bookmarkStart w:id="0" w:name="_Toc235846883"/>
       <w:r>
         <w:t>Introduction</w:t>
       </w:r>
-      <w:bookmarkEnd w:id="1"/>
+      <w:bookmarkEnd w:id="0"/>
     </w:p>
     <w:p/>
     <w:p>
@@ -15364,11 +15362,11 @@
         </w:pBdr>
         <w:ind w:hanging="792"/>
       </w:pPr>
-      <w:bookmarkStart w:id="2" w:name="_Toc235846884"/>
+      <w:bookmarkStart w:id="1" w:name="_Toc235846884"/>
       <w:r>
         <w:t>Revision</w:t>
       </w:r>
-      <w:bookmarkEnd w:id="2"/>
+      <w:bookmarkEnd w:id="1"/>
     </w:p>
     <w:p/>
     <w:p>
@@ -15394,11 +15392,11 @@
         </w:pBdr>
         <w:ind w:hanging="792"/>
       </w:pPr>
-      <w:bookmarkStart w:id="3" w:name="_Toc235846885"/>
+      <w:bookmarkStart w:id="2" w:name="_Toc235846885"/>
       <w:r>
         <w:t>Authors</w:t>
       </w:r>
-      <w:bookmarkEnd w:id="3"/>
+      <w:bookmarkEnd w:id="2"/>
     </w:p>
     <w:p/>
     <w:p>
@@ -15424,11 +15422,11 @@
         </w:pBdr>
         <w:ind w:hanging="792"/>
       </w:pPr>
-      <w:bookmarkStart w:id="4" w:name="_Toc235846886"/>
+      <w:bookmarkStart w:id="3" w:name="_Toc235846886"/>
       <w:r>
         <w:t>Terms and Abbreviations</w:t>
       </w:r>
-      <w:bookmarkEnd w:id="4"/>
+      <w:bookmarkEnd w:id="3"/>
     </w:p>
     <w:p/>
     <w:p>
@@ -15565,11 +15563,11 @@
         </w:pBdr>
         <w:ind w:hanging="792"/>
       </w:pPr>
-      <w:bookmarkStart w:id="5" w:name="_Toc235846887"/>
+      <w:bookmarkStart w:id="4" w:name="_Toc235846887"/>
       <w:r>
         <w:t>References</w:t>
       </w:r>
-      <w:bookmarkEnd w:id="5"/>
+      <w:bookmarkEnd w:id="4"/>
     </w:p>
     <w:p/>
     <w:p>
@@ -15584,11 +15582,11 @@
         </w:pBdr>
         <w:ind w:hanging="792"/>
       </w:pPr>
-      <w:bookmarkStart w:id="6" w:name="_Toc235846888"/>
+      <w:bookmarkStart w:id="5" w:name="_Toc235846888"/>
       <w:r>
         <w:t>Document Conventions</w:t>
       </w:r>
-      <w:bookmarkEnd w:id="6"/>
+      <w:bookmarkEnd w:id="5"/>
     </w:p>
     <w:p/>
     <w:p>
@@ -15602,11 +15600,11 @@
           <w:bottom w:val="single" w:sz="6" w:space="1" w:color="auto"/>
         </w:pBdr>
       </w:pPr>
-      <w:bookmarkStart w:id="7" w:name="_Toc235846889"/>
+      <w:bookmarkStart w:id="6" w:name="_Toc235846889"/>
       <w:r>
         <w:t>Architecture Overview</w:t>
       </w:r>
-      <w:bookmarkEnd w:id="7"/>
+      <w:bookmarkEnd w:id="6"/>
     </w:p>
     <w:p/>
     <w:p>
@@ -15735,11 +15733,11 @@
         </w:pBdr>
         <w:ind w:hanging="792"/>
       </w:pPr>
-      <w:bookmarkStart w:id="8" w:name="_Toc235846890"/>
+      <w:bookmarkStart w:id="7" w:name="_Toc235846890"/>
       <w:r>
         <w:t>GC64 Architecture Components</w:t>
       </w:r>
-      <w:bookmarkEnd w:id="8"/>
+      <w:bookmarkEnd w:id="7"/>
     </w:p>
     <w:p/>
     <w:p>
@@ -16539,11 +16537,11 @@
         </w:pBdr>
         <w:ind w:hanging="1224"/>
       </w:pPr>
-      <w:bookmarkStart w:id="9" w:name="_Toc235846891"/>
+      <w:bookmarkStart w:id="8" w:name="_Toc235846891"/>
       <w:r>
         <w:t>Task Group</w:t>
       </w:r>
-      <w:bookmarkEnd w:id="9"/>
+      <w:bookmarkEnd w:id="8"/>
     </w:p>
     <w:p/>
     <w:p>
@@ -16608,14 +16606,14 @@
         </w:pBdr>
         <w:ind w:hanging="1224"/>
       </w:pPr>
-      <w:bookmarkStart w:id="10" w:name="_Toc235846892"/>
+      <w:bookmarkStart w:id="9" w:name="_Toc235846892"/>
       <w:r>
         <w:t xml:space="preserve">Task </w:t>
       </w:r>
       <w:r>
         <w:t>Processor</w:t>
       </w:r>
-      <w:bookmarkEnd w:id="10"/>
+      <w:bookmarkEnd w:id="9"/>
     </w:p>
     <w:p/>
     <w:p>
@@ -16686,11 +16684,11 @@
         </w:pBdr>
         <w:ind w:hanging="1224"/>
       </w:pPr>
-      <w:bookmarkStart w:id="11" w:name="_Toc235846893"/>
+      <w:bookmarkStart w:id="10" w:name="_Toc235846893"/>
       <w:r>
         <w:t>Task Unit</w:t>
       </w:r>
-      <w:bookmarkEnd w:id="11"/>
+      <w:bookmarkEnd w:id="10"/>
     </w:p>
     <w:p/>
     <w:p>
@@ -16718,11 +16716,11 @@
         </w:pBdr>
         <w:ind w:hanging="1224"/>
       </w:pPr>
-      <w:bookmarkStart w:id="12" w:name="_Toc235846894"/>
+      <w:bookmarkStart w:id="11" w:name="_Toc235846894"/>
       <w:r>
         <w:t>External Bus Architecture</w:t>
       </w:r>
-      <w:bookmarkEnd w:id="12"/>
+      <w:bookmarkEnd w:id="11"/>
     </w:p>
     <w:p/>
     <w:p>
@@ -16742,11 +16740,11 @@
         </w:pBdr>
         <w:ind w:hanging="1224"/>
       </w:pPr>
-      <w:bookmarkStart w:id="13" w:name="_Toc235846895"/>
+      <w:bookmarkStart w:id="12" w:name="_Toc235846895"/>
       <w:r>
         <w:t>MMU Bus Architecture</w:t>
       </w:r>
-      <w:bookmarkEnd w:id="13"/>
+      <w:bookmarkEnd w:id="12"/>
     </w:p>
     <w:p/>
     <w:p>
@@ -16784,11 +16782,11 @@
         </w:pBdr>
         <w:ind w:hanging="1224"/>
       </w:pPr>
-      <w:bookmarkStart w:id="14" w:name="_Toc235846896"/>
+      <w:bookmarkStart w:id="13" w:name="_Toc235846896"/>
       <w:r>
         <w:t>Local Memory Interface</w:t>
       </w:r>
-      <w:bookmarkEnd w:id="14"/>
+      <w:bookmarkEnd w:id="13"/>
     </w:p>
     <w:p/>
     <w:p>
@@ -16829,11 +16827,11 @@
         </w:pBdr>
         <w:ind w:hanging="1224"/>
       </w:pPr>
-      <w:bookmarkStart w:id="15" w:name="_Toc235846897"/>
+      <w:bookmarkStart w:id="14" w:name="_Toc235846897"/>
       <w:r>
         <w:t>Global Memory Interface</w:t>
       </w:r>
-      <w:bookmarkEnd w:id="15"/>
+      <w:bookmarkEnd w:id="14"/>
     </w:p>
     <w:p/>
     <w:p>
@@ -16870,11 +16868,11 @@
           <w:bottom w:val="single" w:sz="6" w:space="1" w:color="auto"/>
         </w:pBdr>
       </w:pPr>
-      <w:bookmarkStart w:id="16" w:name="_Toc235846898"/>
+      <w:bookmarkStart w:id="15" w:name="_Toc235846898"/>
       <w:r>
         <w:t>Addressing Modes &amp; Operand Conventions</w:t>
       </w:r>
-      <w:bookmarkEnd w:id="16"/>
+      <w:bookmarkEnd w:id="15"/>
     </w:p>
     <w:p/>
     <w:p>
@@ -16894,11 +16892,11 @@
         </w:pBdr>
         <w:ind w:hanging="792"/>
       </w:pPr>
-      <w:bookmarkStart w:id="17" w:name="_Toc235846899"/>
+      <w:bookmarkStart w:id="16" w:name="_Toc235846899"/>
       <w:r>
         <w:t>Addressing Modes</w:t>
       </w:r>
-      <w:bookmarkEnd w:id="17"/>
+      <w:bookmarkEnd w:id="16"/>
     </w:p>
     <w:p>
       <w:pPr>
@@ -16912,11 +16910,11 @@
         </w:pBdr>
         <w:ind w:hanging="1224"/>
       </w:pPr>
-      <w:bookmarkStart w:id="18" w:name="_Toc235846900"/>
+      <w:bookmarkStart w:id="17" w:name="_Toc235846900"/>
       <w:r>
         <w:t>Local Register Indirect with Displacement</w:t>
       </w:r>
-      <w:bookmarkEnd w:id="18"/>
+      <w:bookmarkEnd w:id="17"/>
     </w:p>
     <w:p/>
     <w:p>
@@ -16931,11 +16929,11 @@
         </w:pBdr>
         <w:ind w:hanging="1224"/>
       </w:pPr>
-      <w:bookmarkStart w:id="19" w:name="_Toc235846901"/>
+      <w:bookmarkStart w:id="18" w:name="_Toc235846901"/>
       <w:r>
         <w:t>Global Register Indirect with Displacement</w:t>
       </w:r>
-      <w:bookmarkEnd w:id="19"/>
+      <w:bookmarkEnd w:id="18"/>
     </w:p>
     <w:p/>
     <w:p>
@@ -16950,11 +16948,11 @@
         </w:pBdr>
         <w:ind w:hanging="1224"/>
       </w:pPr>
-      <w:bookmarkStart w:id="20" w:name="_Toc235846902"/>
+      <w:bookmarkStart w:id="19" w:name="_Toc235846902"/>
       <w:r>
         <w:t>Instruction Pointer [IP] Relative</w:t>
       </w:r>
-      <w:bookmarkEnd w:id="20"/>
+      <w:bookmarkEnd w:id="19"/>
       <w:r>
         <w:t xml:space="preserve"> </w:t>
       </w:r>
@@ -16972,11 +16970,11 @@
         </w:pBdr>
         <w:ind w:hanging="792"/>
       </w:pPr>
-      <w:bookmarkStart w:id="21" w:name="_Toc235846903"/>
+      <w:bookmarkStart w:id="20" w:name="_Toc235846903"/>
       <w:r>
         <w:t>Operand Conventions</w:t>
       </w:r>
-      <w:bookmarkEnd w:id="21"/>
+      <w:bookmarkEnd w:id="20"/>
     </w:p>
     <w:p/>
     <w:p>
@@ -17642,13 +17640,21 @@
               <w:t xml:space="preserve">Global Addressing operand mode.  </w:t>
             </w:r>
             <w:r>
-              <w:t xml:space="preserve">Most significant </w:t>
+              <w:t>Least</w:t>
+            </w:r>
+            <w:r>
+              <w:t xml:space="preserve"> significant </w:t>
             </w:r>
             <w:r>
               <w:t xml:space="preserve">quad contains the address portion of the operand.  </w:t>
             </w:r>
             <w:r>
-              <w:t xml:space="preserve">Least significant quad contains the interconnect locality portion. </w:t>
+              <w:t>Most</w:t>
+            </w:r>
+            <w:bookmarkStart w:id="21" w:name="_GoBack"/>
+            <w:bookmarkEnd w:id="21"/>
+            <w:r>
+              <w:t xml:space="preserve"> significant quad contains the interconnect locality portion. </w:t>
             </w:r>
           </w:p>
         </w:tc>
@@ -30321,7 +30327,7 @@
         <w:rStyle w:val="PageNumber"/>
         <w:noProof/>
       </w:rPr>
-      <w:t>10</w:t>
+      <w:t>18</w:t>
     </w:r>
     <w:r>
       <w:rPr>
@@ -30371,7 +30377,7 @@
         <w:rStyle w:val="PageNumber"/>
         <w:noProof/>
       </w:rPr>
-      <w:t>9</w:t>
+      <w:t>19</w:t>
     </w:r>
     <w:r>
       <w:rPr>
@@ -33126,7 +33132,7 @@
 </file>
 
 <file path=customXml/itemProps1.xml><?xml version="1.0" encoding="utf-8"?>
-<ds:datastoreItem xmlns:ds="http://schemas.openxmlformats.org/officeDocument/2006/customXml" ds:itemID="{B7EFED93-F98E-7949-8AD7-A90D5F06F97D}">
+<ds:datastoreItem xmlns:ds="http://schemas.openxmlformats.org/officeDocument/2006/customXml" ds:itemID="{E0C8AE65-B188-FD49-97A5-21B09149CE1E}">
   <ds:schemaRefs>
     <ds:schemaRef ds:uri="http://schemas.openxmlformats.org/officeDocument/2006/bibliography"/>
   </ds:schemaRefs>

</xml_diff>